<commit_message>
Actualizacion de Doxs de Modelado
Queda pendiente actualzacion de modelos de comportamiento
</commit_message>
<xml_diff>
--- a/Producto/Web/Modelado/GeoP_Producto_Doc_ModeladoDelSistema_1.1.docx
+++ b/Producto/Web/Modelado/GeoP_Producto_Doc_ModeladoDelSistema_1.1.docx
@@ -1,6 +1,6 @@
 
 <file path=word/document.xml><?xml version="1.0" encoding="utf-8"?>
-<w:document xmlns:ve="http://schemas.openxmlformats.org/markup-compatibility/2006" xmlns:o="urn:schemas-microsoft-com:office:office" xmlns:r="http://schemas.openxmlformats.org/officeDocument/2006/relationships" xmlns:m="http://schemas.openxmlformats.org/officeDocument/2006/math" xmlns:v="urn:schemas-microsoft-com:vml" xmlns:wp="http://schemas.openxmlformats.org/drawingml/2006/wordprocessingDrawing" xmlns:w10="urn:schemas-microsoft-com:office:word" xmlns:w="http://schemas.openxmlformats.org/wordprocessingml/2006/main" xmlns:wne="http://schemas.microsoft.com/office/word/2006/wordml">
+<w:document xmlns:wpc="http://schemas.microsoft.com/office/word/2010/wordprocessingCanvas" xmlns:mc="http://schemas.openxmlformats.org/markup-compatibility/2006" xmlns:o="urn:schemas-microsoft-com:office:office" xmlns:r="http://schemas.openxmlformats.org/officeDocument/2006/relationships" xmlns:m="http://schemas.openxmlformats.org/officeDocument/2006/math" xmlns:v="urn:schemas-microsoft-com:vml" xmlns:wp14="http://schemas.microsoft.com/office/word/2010/wordprocessingDrawing" xmlns:wp="http://schemas.openxmlformats.org/drawingml/2006/wordprocessingDrawing" xmlns:w10="urn:schemas-microsoft-com:office:word" xmlns:w="http://schemas.openxmlformats.org/wordprocessingml/2006/main" xmlns:w14="http://schemas.microsoft.com/office/word/2010/wordml" xmlns:wpg="http://schemas.microsoft.com/office/word/2010/wordprocessingGroup" xmlns:wpi="http://schemas.microsoft.com/office/word/2010/wordprocessingInk" xmlns:wne="http://schemas.microsoft.com/office/word/2006/wordml" xmlns:wps="http://schemas.microsoft.com/office/word/2010/wordprocessingShape" mc:Ignorable="w14 wp14">
   <w:body>
     <w:p/>
     <w:p/>
@@ -15,7 +15,7 @@
           <w:bottom w:w="216" w:type="dxa"/>
           <w:right w:w="216" w:type="dxa"/>
         </w:tblCellMar>
-        <w:tblLook w:val="04A0"/>
+        <w:tblLook w:val="04A0" w:firstRow="1" w:lastRow="0" w:firstColumn="1" w:lastColumn="0" w:noHBand="0" w:noVBand="1"/>
       </w:tblPr>
       <w:tblGrid>
         <w:gridCol w:w="4959"/>
@@ -95,6 +95,7 @@
                 <w:dataBinding w:prefixMappings="xmlns:ns0='http://schemas.openxmlformats.org/package/2006/metadata/core-properties' xmlns:ns1='http://purl.org/dc/elements/1.1/'" w:xpath="/ns0:coreProperties[1]/ns1:title[1]" w:storeItemID="{6C3C8BC8-F283-45AE-878A-BAB7291924A1}"/>
                 <w:text/>
               </w:sdtPr>
+              <w:sdtEndPr/>
               <w:sdtContent>
                 <w:r>
                   <w:rPr>
@@ -127,6 +128,7 @@
                 <w:calendar w:val="gregorian"/>
               </w:date>
             </w:sdtPr>
+            <w:sdtEndPr/>
             <w:sdtContent>
               <w:p>
                 <w:pPr>
@@ -165,6 +167,7 @@
           <w:dataBinding w:prefixMappings="xmlns:ns0='http://schemas.microsoft.com/office/2006/coverPageProps'" w:xpath="/ns0:CoverPageProperties[1]/ns0:Abstract[1]" w:storeItemID="{55AF091B-3C7A-41E3-B477-F2FDAA23CFDA}"/>
           <w:text/>
         </w:sdtPr>
+        <w:sdtEndPr/>
         <w:sdtContent>
           <w:r>
             <w:t xml:space="preserve">     </w:t>
@@ -229,7 +232,7 @@
           <w:insideH w:val="single" w:sz="8" w:space="0" w:color="8496B0" w:themeColor="text2" w:themeTint="99"/>
           <w:insideV w:val="single" w:sz="8" w:space="0" w:color="8496B0" w:themeColor="text2" w:themeTint="99"/>
         </w:tblBorders>
-        <w:tblLook w:val="04A0"/>
+        <w:tblLook w:val="04A0" w:firstRow="1" w:lastRow="0" w:firstColumn="1" w:lastColumn="0" w:noHBand="0" w:noVBand="1"/>
       </w:tblPr>
       <w:tblGrid>
         <w:gridCol w:w="1809"/>
@@ -237,12 +240,12 @@
       </w:tblGrid>
       <w:tr>
         <w:trPr>
-          <w:cnfStyle w:val="100000000000"/>
+          <w:cnfStyle w:val="100000000000" w:firstRow="1" w:lastRow="0" w:firstColumn="0" w:lastColumn="0" w:oddVBand="0" w:evenVBand="0" w:oddHBand="0" w:evenHBand="0" w:firstRowFirstColumn="0" w:firstRowLastColumn="0" w:lastRowFirstColumn="0" w:lastRowLastColumn="0"/>
           <w:trHeight w:val="481"/>
         </w:trPr>
         <w:tc>
           <w:tcPr>
-            <w:cnfStyle w:val="001000000000"/>
+            <w:cnfStyle w:val="001000000000" w:firstRow="0" w:lastRow="0" w:firstColumn="1" w:lastColumn="0" w:oddVBand="0" w:evenVBand="0" w:oddHBand="0" w:evenHBand="0" w:firstRowFirstColumn="0" w:firstRowLastColumn="0" w:lastRowFirstColumn="0" w:lastRowLastColumn="0"/>
             <w:tcW w:w="1809" w:type="dxa"/>
             <w:shd w:val="clear" w:color="auto" w:fill="ACB9CA" w:themeFill="text2" w:themeFillTint="66"/>
           </w:tcPr>
@@ -271,7 +274,7 @@
           </w:tcPr>
           <w:p>
             <w:pPr>
-              <w:cnfStyle w:val="100000000000"/>
+              <w:cnfStyle w:val="100000000000" w:firstRow="1" w:lastRow="0" w:firstColumn="0" w:lastColumn="0" w:oddVBand="0" w:evenVBand="0" w:oddHBand="0" w:evenHBand="0" w:firstRowFirstColumn="0" w:firstRowLastColumn="0" w:lastRowFirstColumn="0" w:lastRowLastColumn="0"/>
               <w:rPr>
                 <w:color w:val="auto"/>
               </w:rPr>
@@ -283,6 +286,7 @@
                 <w:dataBinding w:prefixMappings="xmlns:ns0='http://schemas.openxmlformats.org/package/2006/metadata/core-properties' xmlns:ns1='http://purl.org/dc/elements/1.1/'" w:xpath="/ns0:coreProperties[1]/ns1:title[1]" w:storeItemID="{6C3C8BC8-F283-45AE-878A-BAB7291924A1}"/>
                 <w:text/>
               </w:sdtPr>
+              <w:sdtEndPr/>
               <w:sdtContent>
                 <w:r>
                   <w:rPr>
@@ -298,12 +302,12 @@
       </w:tr>
       <w:tr>
         <w:trPr>
-          <w:cnfStyle w:val="000000100000"/>
+          <w:cnfStyle w:val="000000100000" w:firstRow="0" w:lastRow="0" w:firstColumn="0" w:lastColumn="0" w:oddVBand="0" w:evenVBand="0" w:oddHBand="1" w:evenHBand="0" w:firstRowFirstColumn="0" w:firstRowLastColumn="0" w:lastRowFirstColumn="0" w:lastRowLastColumn="0"/>
           <w:trHeight w:val="469"/>
         </w:trPr>
         <w:tc>
           <w:tcPr>
-            <w:cnfStyle w:val="001000000000"/>
+            <w:cnfStyle w:val="001000000000" w:firstRow="0" w:lastRow="0" w:firstColumn="1" w:lastColumn="0" w:oddVBand="0" w:evenVBand="0" w:oddHBand="0" w:evenHBand="0" w:firstRowFirstColumn="0" w:firstRowLastColumn="0" w:lastRowFirstColumn="0" w:lastRowLastColumn="0"/>
             <w:tcW w:w="1809" w:type="dxa"/>
           </w:tcPr>
           <w:p>
@@ -318,7 +322,7 @@
           </w:tcPr>
           <w:p>
             <w:pPr>
-              <w:cnfStyle w:val="000000100000"/>
+              <w:cnfStyle w:val="000000100000" w:firstRow="0" w:lastRow="0" w:firstColumn="0" w:lastColumn="0" w:oddVBand="0" w:evenVBand="0" w:oddHBand="1" w:evenHBand="0" w:firstRowFirstColumn="0" w:firstRowLastColumn="0" w:lastRowFirstColumn="0" w:lastRowLastColumn="0"/>
             </w:pPr>
             <w:r>
               <w:t>GeoP_Proyecto_</w:t>
@@ -338,7 +342,7 @@
         </w:trPr>
         <w:tc>
           <w:tcPr>
-            <w:cnfStyle w:val="001000000000"/>
+            <w:cnfStyle w:val="001000000000" w:firstRow="0" w:lastRow="0" w:firstColumn="1" w:lastColumn="0" w:oddVBand="0" w:evenVBand="0" w:oddHBand="0" w:evenHBand="0" w:firstRowFirstColumn="0" w:firstRowLastColumn="0" w:lastRowFirstColumn="0" w:lastRowLastColumn="0"/>
             <w:tcW w:w="1809" w:type="dxa"/>
           </w:tcPr>
           <w:p>
@@ -354,7 +358,7 @@
           <w:p>
             <w:pPr>
               <w:spacing w:before="0" w:after="0"/>
-              <w:cnfStyle w:val="000000000000"/>
+              <w:cnfStyle w:val="000000000000" w:firstRow="0" w:lastRow="0" w:firstColumn="0" w:lastColumn="0" w:oddVBand="0" w:evenVBand="0" w:oddHBand="0" w:evenHBand="0" w:firstRowFirstColumn="0" w:firstRowLastColumn="0" w:lastRowFirstColumn="0" w:lastRowLastColumn="0"/>
             </w:pPr>
             <w:r>
               <w:t>Lucas Toneatto</w:t>
@@ -364,12 +368,12 @@
       </w:tr>
       <w:tr>
         <w:trPr>
-          <w:cnfStyle w:val="000000100000"/>
+          <w:cnfStyle w:val="000000100000" w:firstRow="0" w:lastRow="0" w:firstColumn="0" w:lastColumn="0" w:oddVBand="0" w:evenVBand="0" w:oddHBand="1" w:evenHBand="0" w:firstRowFirstColumn="0" w:firstRowLastColumn="0" w:lastRowFirstColumn="0" w:lastRowLastColumn="0"/>
           <w:trHeight w:val="469"/>
         </w:trPr>
         <w:tc>
           <w:tcPr>
-            <w:cnfStyle w:val="001000000000"/>
+            <w:cnfStyle w:val="001000000000" w:firstRow="0" w:lastRow="0" w:firstColumn="1" w:lastColumn="0" w:oddVBand="0" w:evenVBand="0" w:oddHBand="0" w:evenHBand="0" w:firstRowFirstColumn="0" w:firstRowLastColumn="0" w:lastRowFirstColumn="0" w:lastRowLastColumn="0"/>
             <w:tcW w:w="1809" w:type="dxa"/>
           </w:tcPr>
           <w:p>
@@ -384,7 +388,7 @@
           </w:tcPr>
           <w:p>
             <w:pPr>
-              <w:cnfStyle w:val="000000100000"/>
+              <w:cnfStyle w:val="000000100000" w:firstRow="0" w:lastRow="0" w:firstColumn="0" w:lastColumn="0" w:oddVBand="0" w:evenVBand="0" w:oddHBand="1" w:evenHBand="0" w:firstRowFirstColumn="0" w:firstRowLastColumn="0" w:lastRowFirstColumn="0" w:lastRowLastColumn="0"/>
             </w:pPr>
             <w:r>
               <w:t>30/09</w:t>
@@ -436,7 +440,7 @@
           <w:insideV w:val="single" w:sz="8" w:space="0" w:color="8496B0" w:themeColor="text2" w:themeTint="99"/>
         </w:tblBorders>
         <w:tblLayout w:type="fixed"/>
-        <w:tblLook w:val="04A0"/>
+        <w:tblLook w:val="04A0" w:firstRow="1" w:lastRow="0" w:firstColumn="1" w:lastColumn="0" w:noHBand="0" w:noVBand="1"/>
       </w:tblPr>
       <w:tblGrid>
         <w:gridCol w:w="1819"/>
@@ -447,12 +451,12 @@
       </w:tblGrid>
       <w:tr>
         <w:trPr>
-          <w:cnfStyle w:val="100000000000"/>
+          <w:cnfStyle w:val="100000000000" w:firstRow="1" w:lastRow="0" w:firstColumn="0" w:lastColumn="0" w:oddVBand="0" w:evenVBand="0" w:oddHBand="0" w:evenHBand="0" w:firstRowFirstColumn="0" w:firstRowLastColumn="0" w:lastRowFirstColumn="0" w:lastRowLastColumn="0"/>
           <w:jc w:val="center"/>
         </w:trPr>
         <w:tc>
           <w:tcPr>
-            <w:cnfStyle w:val="001000000000"/>
+            <w:cnfStyle w:val="001000000000" w:firstRow="0" w:lastRow="0" w:firstColumn="1" w:lastColumn="0" w:oddVBand="0" w:evenVBand="0" w:oddHBand="0" w:evenHBand="0" w:firstRowFirstColumn="0" w:firstRowLastColumn="0" w:lastRowFirstColumn="0" w:lastRowLastColumn="0"/>
             <w:tcW w:w="1819" w:type="dxa"/>
             <w:shd w:val="clear" w:color="auto" w:fill="ACB9CA" w:themeFill="text2" w:themeFillTint="66"/>
           </w:tcPr>
@@ -481,7 +485,7 @@
           </w:tcPr>
           <w:p>
             <w:pPr>
-              <w:cnfStyle w:val="100000000000"/>
+              <w:cnfStyle w:val="100000000000" w:firstRow="1" w:lastRow="0" w:firstColumn="0" w:lastColumn="0" w:oddVBand="0" w:evenVBand="0" w:oddHBand="0" w:evenHBand="0" w:firstRowFirstColumn="0" w:firstRowLastColumn="0" w:lastRowFirstColumn="0" w:lastRowLastColumn="0"/>
               <w:rPr>
                 <w:b w:val="0"/>
                 <w:color w:val="auto"/>
@@ -505,7 +509,7 @@
           </w:tcPr>
           <w:p>
             <w:pPr>
-              <w:cnfStyle w:val="100000000000"/>
+              <w:cnfStyle w:val="100000000000" w:firstRow="1" w:lastRow="0" w:firstColumn="0" w:lastColumn="0" w:oddVBand="0" w:evenVBand="0" w:oddHBand="0" w:evenHBand="0" w:firstRowFirstColumn="0" w:firstRowLastColumn="0" w:lastRowFirstColumn="0" w:lastRowLastColumn="0"/>
               <w:rPr>
                 <w:b w:val="0"/>
                 <w:color w:val="auto"/>
@@ -529,7 +533,7 @@
           </w:tcPr>
           <w:p>
             <w:pPr>
-              <w:cnfStyle w:val="100000000000"/>
+              <w:cnfStyle w:val="100000000000" w:firstRow="1" w:lastRow="0" w:firstColumn="0" w:lastColumn="0" w:oddVBand="0" w:evenVBand="0" w:oddHBand="0" w:evenHBand="0" w:firstRowFirstColumn="0" w:firstRowLastColumn="0" w:lastRowFirstColumn="0" w:lastRowLastColumn="0"/>
               <w:rPr>
                 <w:b w:val="0"/>
                 <w:color w:val="auto"/>
@@ -553,7 +557,7 @@
           </w:tcPr>
           <w:p>
             <w:pPr>
-              <w:cnfStyle w:val="100000000000"/>
+              <w:cnfStyle w:val="100000000000" w:firstRow="1" w:lastRow="0" w:firstColumn="0" w:lastColumn="0" w:oddVBand="0" w:evenVBand="0" w:oddHBand="0" w:evenHBand="0" w:firstRowFirstColumn="0" w:firstRowLastColumn="0" w:lastRowFirstColumn="0" w:lastRowLastColumn="0"/>
               <w:rPr>
                 <w:b w:val="0"/>
                 <w:color w:val="auto"/>
@@ -573,12 +577,12 @@
       </w:tr>
       <w:tr>
         <w:trPr>
-          <w:cnfStyle w:val="000000100000"/>
+          <w:cnfStyle w:val="000000100000" w:firstRow="0" w:lastRow="0" w:firstColumn="0" w:lastColumn="0" w:oddVBand="0" w:evenVBand="0" w:oddHBand="1" w:evenHBand="0" w:firstRowFirstColumn="0" w:firstRowLastColumn="0" w:lastRowFirstColumn="0" w:lastRowLastColumn="0"/>
           <w:jc w:val="center"/>
         </w:trPr>
         <w:tc>
           <w:tcPr>
-            <w:cnfStyle w:val="001000000000"/>
+            <w:cnfStyle w:val="001000000000" w:firstRow="0" w:lastRow="0" w:firstColumn="1" w:lastColumn="0" w:oddVBand="0" w:evenVBand="0" w:oddHBand="0" w:evenHBand="0" w:firstRowFirstColumn="0" w:firstRowLastColumn="0" w:lastRowFirstColumn="0" w:lastRowLastColumn="0"/>
             <w:tcW w:w="1819" w:type="dxa"/>
           </w:tcPr>
           <w:p>
@@ -593,7 +597,7 @@
           </w:tcPr>
           <w:p>
             <w:pPr>
-              <w:cnfStyle w:val="000000100000"/>
+              <w:cnfStyle w:val="000000100000" w:firstRow="0" w:lastRow="0" w:firstColumn="0" w:lastColumn="0" w:oddVBand="0" w:evenVBand="0" w:oddHBand="1" w:evenHBand="0" w:firstRowFirstColumn="0" w:firstRowLastColumn="0" w:lastRowFirstColumn="0" w:lastRowLastColumn="0"/>
             </w:pPr>
             <w:r>
               <w:t>30</w:t>
@@ -612,7 +616,7 @@
           </w:tcPr>
           <w:p>
             <w:pPr>
-              <w:cnfStyle w:val="000000100000"/>
+              <w:cnfStyle w:val="000000100000" w:firstRow="0" w:lastRow="0" w:firstColumn="0" w:lastColumn="0" w:oddVBand="0" w:evenVBand="0" w:oddHBand="1" w:evenHBand="0" w:firstRowFirstColumn="0" w:firstRowLastColumn="0" w:lastRowFirstColumn="0" w:lastRowLastColumn="0"/>
             </w:pPr>
             <w:r>
               <w:t>Pendiente de Revisión</w:t>
@@ -625,7 +629,7 @@
           </w:tcPr>
           <w:p>
             <w:pPr>
-              <w:cnfStyle w:val="000000100000"/>
+              <w:cnfStyle w:val="000000100000" w:firstRow="0" w:lastRow="0" w:firstColumn="0" w:lastColumn="0" w:oddVBand="0" w:evenVBand="0" w:oddHBand="1" w:evenHBand="0" w:firstRowFirstColumn="0" w:firstRowLastColumn="0" w:lastRowFirstColumn="0" w:lastRowLastColumn="0"/>
             </w:pPr>
             <w:r>
               <w:t>Lucas Toneatto</w:t>
@@ -636,7 +640,7 @@
           </w:p>
           <w:p>
             <w:pPr>
-              <w:cnfStyle w:val="000000100000"/>
+              <w:cnfStyle w:val="000000100000" w:firstRow="0" w:lastRow="0" w:firstColumn="0" w:lastColumn="0" w:oddVBand="0" w:evenVBand="0" w:oddHBand="1" w:evenHBand="0" w:firstRowFirstColumn="0" w:firstRowLastColumn="0" w:lastRowFirstColumn="0" w:lastRowLastColumn="0"/>
             </w:pPr>
           </w:p>
         </w:tc>
@@ -646,7 +650,7 @@
           </w:tcPr>
           <w:p>
             <w:pPr>
-              <w:cnfStyle w:val="000000100000"/>
+              <w:cnfStyle w:val="000000100000" w:firstRow="0" w:lastRow="0" w:firstColumn="0" w:lastColumn="0" w:oddVBand="0" w:evenVBand="0" w:oddHBand="1" w:evenHBand="0" w:firstRowFirstColumn="0" w:firstRowLastColumn="0" w:lastRowFirstColumn="0" w:lastRowLastColumn="0"/>
               <w:rPr>
                 <w:lang w:val="en-US"/>
               </w:rPr>
@@ -660,7 +664,7 @@
         </w:trPr>
         <w:tc>
           <w:tcPr>
-            <w:cnfStyle w:val="001000000000"/>
+            <w:cnfStyle w:val="001000000000" w:firstRow="0" w:lastRow="0" w:firstColumn="1" w:lastColumn="0" w:oddVBand="0" w:evenVBand="0" w:oddHBand="0" w:evenHBand="0" w:firstRowFirstColumn="0" w:firstRowLastColumn="0" w:lastRowFirstColumn="0" w:lastRowLastColumn="0"/>
             <w:tcW w:w="1819" w:type="dxa"/>
           </w:tcPr>
           <w:p>
@@ -685,7 +689,7 @@
           </w:tcPr>
           <w:p>
             <w:pPr>
-              <w:cnfStyle w:val="000000000000"/>
+              <w:cnfStyle w:val="000000000000" w:firstRow="0" w:lastRow="0" w:firstColumn="0" w:lastColumn="0" w:oddVBand="0" w:evenVBand="0" w:oddHBand="0" w:evenHBand="0" w:firstRowFirstColumn="0" w:firstRowLastColumn="0" w:lastRowFirstColumn="0" w:lastRowLastColumn="0"/>
               <w:rPr>
                 <w:lang w:val="es-AR"/>
               </w:rPr>
@@ -704,7 +708,7 @@
           </w:tcPr>
           <w:p>
             <w:pPr>
-              <w:cnfStyle w:val="000000000000"/>
+              <w:cnfStyle w:val="000000000000" w:firstRow="0" w:lastRow="0" w:firstColumn="0" w:lastColumn="0" w:oddVBand="0" w:evenVBand="0" w:oddHBand="0" w:evenHBand="0" w:firstRowFirstColumn="0" w:firstRowLastColumn="0" w:lastRowFirstColumn="0" w:lastRowLastColumn="0"/>
               <w:rPr>
                 <w:lang w:val="es-AR"/>
               </w:rPr>
@@ -723,7 +727,7 @@
           </w:tcPr>
           <w:p>
             <w:pPr>
-              <w:cnfStyle w:val="000000000000"/>
+              <w:cnfStyle w:val="000000000000" w:firstRow="0" w:lastRow="0" w:firstColumn="0" w:lastColumn="0" w:oddVBand="0" w:evenVBand="0" w:oddHBand="0" w:evenHBand="0" w:firstRowFirstColumn="0" w:firstRowLastColumn="0" w:lastRowFirstColumn="0" w:lastRowLastColumn="0"/>
             </w:pPr>
             <w:r>
               <w:t>Lucas Toneatto</w:t>
@@ -736,19 +740,19 @@
           </w:tcPr>
           <w:p>
             <w:pPr>
-              <w:cnfStyle w:val="000000000000"/>
+              <w:cnfStyle w:val="000000000000" w:firstRow="0" w:lastRow="0" w:firstColumn="0" w:lastColumn="0" w:oddVBand="0" w:evenVBand="0" w:oddHBand="0" w:evenHBand="0" w:firstRowFirstColumn="0" w:firstRowLastColumn="0" w:lastRowFirstColumn="0" w:lastRowLastColumn="0"/>
             </w:pPr>
           </w:p>
         </w:tc>
       </w:tr>
       <w:tr>
         <w:trPr>
-          <w:cnfStyle w:val="000000100000"/>
+          <w:cnfStyle w:val="000000100000" w:firstRow="0" w:lastRow="0" w:firstColumn="0" w:lastColumn="0" w:oddVBand="0" w:evenVBand="0" w:oddHBand="1" w:evenHBand="0" w:firstRowFirstColumn="0" w:firstRowLastColumn="0" w:lastRowFirstColumn="0" w:lastRowLastColumn="0"/>
           <w:jc w:val="center"/>
         </w:trPr>
         <w:tc>
           <w:tcPr>
-            <w:cnfStyle w:val="001000000000"/>
+            <w:cnfStyle w:val="001000000000" w:firstRow="0" w:lastRow="0" w:firstColumn="1" w:lastColumn="0" w:oddVBand="0" w:evenVBand="0" w:oddHBand="0" w:evenHBand="0" w:firstRowFirstColumn="0" w:firstRowLastColumn="0" w:lastRowFirstColumn="0" w:lastRowLastColumn="0"/>
             <w:tcW w:w="1819" w:type="dxa"/>
           </w:tcPr>
           <w:p>
@@ -763,7 +767,7 @@
           </w:tcPr>
           <w:p>
             <w:pPr>
-              <w:cnfStyle w:val="000000100000"/>
+              <w:cnfStyle w:val="000000100000" w:firstRow="0" w:lastRow="0" w:firstColumn="0" w:lastColumn="0" w:oddVBand="0" w:evenVBand="0" w:oddHBand="1" w:evenHBand="0" w:firstRowFirstColumn="0" w:firstRowLastColumn="0" w:lastRowFirstColumn="0" w:lastRowLastColumn="0"/>
             </w:pPr>
             <w:r>
               <w:t>25/10</w:t>
@@ -779,7 +783,7 @@
           </w:tcPr>
           <w:p>
             <w:pPr>
-              <w:cnfStyle w:val="000000100000"/>
+              <w:cnfStyle w:val="000000100000" w:firstRow="0" w:lastRow="0" w:firstColumn="0" w:lastColumn="0" w:oddVBand="0" w:evenVBand="0" w:oddHBand="1" w:evenHBand="0" w:firstRowFirstColumn="0" w:firstRowLastColumn="0" w:lastRowFirstColumn="0" w:lastRowLastColumn="0"/>
             </w:pPr>
             <w:r>
               <w:t>Aprobado</w:t>
@@ -792,7 +796,7 @@
           </w:tcPr>
           <w:p>
             <w:pPr>
-              <w:cnfStyle w:val="000000100000"/>
+              <w:cnfStyle w:val="000000100000" w:firstRow="0" w:lastRow="0" w:firstColumn="0" w:lastColumn="0" w:oddVBand="0" w:evenVBand="0" w:oddHBand="1" w:evenHBand="0" w:firstRowFirstColumn="0" w:firstRowLastColumn="0" w:lastRowFirstColumn="0" w:lastRowLastColumn="0"/>
             </w:pPr>
             <w:r>
               <w:t>Leonel Romero</w:t>
@@ -805,8 +809,81 @@
           </w:tcPr>
           <w:p>
             <w:pPr>
-              <w:cnfStyle w:val="000000100000"/>
+              <w:cnfStyle w:val="000000100000" w:firstRow="0" w:lastRow="0" w:firstColumn="0" w:lastColumn="0" w:oddVBand="0" w:evenVBand="0" w:oddHBand="1" w:evenHBand="0" w:firstRowFirstColumn="0" w:firstRowLastColumn="0" w:lastRowFirstColumn="0" w:lastRowLastColumn="0"/>
             </w:pPr>
+          </w:p>
+        </w:tc>
+      </w:tr>
+      <w:tr>
+        <w:trPr>
+          <w:jc w:val="center"/>
+        </w:trPr>
+        <w:tc>
+          <w:tcPr>
+            <w:cnfStyle w:val="001000000000" w:firstRow="0" w:lastRow="0" w:firstColumn="1" w:lastColumn="0" w:oddVBand="0" w:evenVBand="0" w:oddHBand="0" w:evenHBand="0" w:firstRowFirstColumn="0" w:firstRowLastColumn="0" w:lastRowFirstColumn="0" w:lastRowLastColumn="0"/>
+            <w:tcW w:w="1819" w:type="dxa"/>
+          </w:tcPr>
+          <w:p>
+            <w:r>
+              <w:t>1.2_DraftA</w:t>
+            </w:r>
+          </w:p>
+        </w:tc>
+        <w:tc>
+          <w:tcPr>
+            <w:tcW w:w="1701" w:type="dxa"/>
+          </w:tcPr>
+          <w:p>
+            <w:pPr>
+              <w:cnfStyle w:val="000000000000" w:firstRow="0" w:lastRow="0" w:firstColumn="0" w:lastColumn="0" w:oddVBand="0" w:evenVBand="0" w:oddHBand="0" w:evenHBand="0" w:firstRowFirstColumn="0" w:firstRowLastColumn="0" w:lastRowFirstColumn="0" w:lastRowLastColumn="0"/>
+            </w:pPr>
+            <w:r>
+              <w:t>01/02/2015</w:t>
+            </w:r>
+          </w:p>
+        </w:tc>
+        <w:tc>
+          <w:tcPr>
+            <w:tcW w:w="1417" w:type="dxa"/>
+          </w:tcPr>
+          <w:p>
+            <w:pPr>
+              <w:cnfStyle w:val="000000000000" w:firstRow="0" w:lastRow="0" w:firstColumn="0" w:lastColumn="0" w:oddVBand="0" w:evenVBand="0" w:oddHBand="0" w:evenHBand="0" w:firstRowFirstColumn="0" w:firstRowLastColumn="0" w:lastRowFirstColumn="0" w:lastRowLastColumn="0"/>
+            </w:pPr>
+            <w:r>
+              <w:t>Pendiente de Revisión</w:t>
+            </w:r>
+          </w:p>
+        </w:tc>
+        <w:tc>
+          <w:tcPr>
+            <w:tcW w:w="2293" w:type="dxa"/>
+          </w:tcPr>
+          <w:p>
+            <w:pPr>
+              <w:cnfStyle w:val="000000000000" w:firstRow="0" w:lastRow="0" w:firstColumn="0" w:lastColumn="0" w:oddVBand="0" w:evenVBand="0" w:oddHBand="0" w:evenHBand="0" w:firstRowFirstColumn="0" w:firstRowLastColumn="0" w:lastRowFirstColumn="0" w:lastRowLastColumn="0"/>
+            </w:pPr>
+            <w:r>
+              <w:t>Lucas Toneatto</w:t>
+            </w:r>
+          </w:p>
+        </w:tc>
+        <w:tc>
+          <w:tcPr>
+            <w:tcW w:w="4394" w:type="dxa"/>
+          </w:tcPr>
+          <w:p>
+            <w:pPr>
+              <w:cnfStyle w:val="000000000000" w:firstRow="0" w:lastRow="0" w:firstColumn="0" w:lastColumn="0" w:oddVBand="0" w:evenVBand="0" w:oddHBand="0" w:evenHBand="0" w:firstRowFirstColumn="0" w:firstRowLastColumn="0" w:lastRowFirstColumn="0" w:lastRowLastColumn="0"/>
+            </w:pPr>
+            <w:r>
+              <w:t>Se actualizaron modelos de Negocio, reglas de negocio, Web Service y Presentación</w:t>
+            </w:r>
+            <w:bookmarkStart w:id="9" w:name="_GoBack"/>
+            <w:bookmarkEnd w:id="9"/>
+            <w:r>
+              <w:t>. Quedan pendientes cambios en modelos de comportamiento.</w:t>
+            </w:r>
           </w:p>
         </w:tc>
       </w:tr>
@@ -948,6 +1025,7 @@
           <w:docPartUnique/>
         </w:docPartObj>
       </w:sdtPr>
+      <w:sdtEndPr/>
       <w:sdtContent>
         <w:p>
           <w:pPr>
@@ -994,110 +1072,63 @@
             </w:rPr>
             <w:fldChar w:fldCharType="separate"/>
           </w:r>
-          <w:bookmarkStart w:id="9" w:name="_GoBack"/>
-          <w:bookmarkEnd w:id="9"/>
-          <w:r>
-            <w:rPr>
-              <w:rStyle w:val="Hipervnculo"/>
-              <w:noProof/>
-            </w:rPr>
-            <w:fldChar w:fldCharType="begin"/>
-          </w:r>
-          <w:r>
-            <w:rPr>
-              <w:rStyle w:val="Hipervnculo"/>
-              <w:noProof/>
-            </w:rPr>
-            <w:instrText xml:space="preserve"> </w:instrText>
-          </w:r>
-          <w:r>
-            <w:rPr>
-              <w:noProof/>
-            </w:rPr>
-            <w:instrText>HYPERLINK \l "_Toc402511460"</w:instrText>
-          </w:r>
-          <w:r>
-            <w:rPr>
-              <w:rStyle w:val="Hipervnculo"/>
-              <w:noProof/>
-            </w:rPr>
-            <w:instrText xml:space="preserve"> </w:instrText>
-          </w:r>
-          <w:r>
-            <w:rPr>
-              <w:rStyle w:val="Hipervnculo"/>
-              <w:noProof/>
-            </w:rPr>
-          </w:r>
-          <w:r>
-            <w:rPr>
-              <w:rStyle w:val="Hipervnculo"/>
-              <w:noProof/>
-            </w:rPr>
-            <w:fldChar w:fldCharType="separate"/>
-          </w:r>
-          <w:r>
-            <w:rPr>
-              <w:rStyle w:val="Hipervnculo"/>
-              <w:noProof/>
-            </w:rPr>
-            <w:t>Control de la documentación</w:t>
-          </w:r>
-          <w:r>
-            <w:rPr>
-              <w:noProof/>
-              <w:webHidden/>
-            </w:rPr>
-            <w:tab/>
-          </w:r>
-          <w:r>
-            <w:rPr>
-              <w:noProof/>
-              <w:webHidden/>
-            </w:rPr>
-            <w:fldChar w:fldCharType="begin"/>
-          </w:r>
-          <w:r>
-            <w:rPr>
-              <w:noProof/>
-              <w:webHidden/>
-            </w:rPr>
-            <w:instrText xml:space="preserve"> PAGEREF _Toc402511460 \h </w:instrText>
-          </w:r>
-          <w:r>
-            <w:rPr>
-              <w:noProof/>
-              <w:webHidden/>
-            </w:rPr>
-          </w:r>
-          <w:r>
-            <w:rPr>
-              <w:noProof/>
-              <w:webHidden/>
-            </w:rPr>
-            <w:fldChar w:fldCharType="separate"/>
-          </w:r>
-          <w:r>
-            <w:rPr>
-              <w:noProof/>
-              <w:webHidden/>
-            </w:rPr>
-            <w:t>2</w:t>
-          </w:r>
-          <w:r>
-            <w:rPr>
-              <w:noProof/>
-              <w:webHidden/>
-            </w:rPr>
-            <w:fldChar w:fldCharType="end"/>
-          </w:r>
-          <w:r>
-            <w:rPr>
-              <w:rStyle w:val="Hipervnculo"/>
-              <w:noProof/>
-            </w:rPr>
-            <w:fldChar w:fldCharType="end"/>
-          </w:r>
+          <w:hyperlink w:anchor="_Toc402511460" w:history="1">
+            <w:r>
+              <w:rPr>
+                <w:rStyle w:val="Hipervnculo"/>
+                <w:noProof/>
+              </w:rPr>
+              <w:t>Control de la documentación</w:t>
+            </w:r>
+            <w:r>
+              <w:rPr>
+                <w:noProof/>
+                <w:webHidden/>
+              </w:rPr>
+              <w:tab/>
+            </w:r>
+            <w:r>
+              <w:rPr>
+                <w:noProof/>
+                <w:webHidden/>
+              </w:rPr>
+              <w:fldChar w:fldCharType="begin"/>
+            </w:r>
+            <w:r>
+              <w:rPr>
+                <w:noProof/>
+                <w:webHidden/>
+              </w:rPr>
+              <w:instrText xml:space="preserve"> PAGEREF _Toc402511460 \h </w:instrText>
+            </w:r>
+            <w:r>
+              <w:rPr>
+                <w:noProof/>
+                <w:webHidden/>
+              </w:rPr>
+            </w:r>
+            <w:r>
+              <w:rPr>
+                <w:noProof/>
+                <w:webHidden/>
+              </w:rPr>
+              <w:fldChar w:fldCharType="separate"/>
+            </w:r>
+            <w:r>
+              <w:rPr>
+                <w:noProof/>
+                <w:webHidden/>
+              </w:rPr>
+              <w:t>2</w:t>
+            </w:r>
+            <w:r>
+              <w:rPr>
+                <w:noProof/>
+                <w:webHidden/>
+              </w:rPr>
+              <w:fldChar w:fldCharType="end"/>
+            </w:r>
+          </w:hyperlink>
         </w:p>
         <w:p>
           <w:pPr>
@@ -3508,9 +3539,9 @@
         </w:rPr>
         <w:drawing>
           <wp:inline distT="0" distB="0" distL="0" distR="0">
-            <wp:extent cx="5342943" cy="4230765"/>
-            <wp:effectExtent l="38100" t="57150" r="105357" b="93585"/>
-            <wp:docPr id="14" name="Imagen 14" descr="C:\Users\Lukas\AppData\Local\Microsoft\Windows\INetCache\Content.Word\Diagrama de Clases del Negocio.jpg"/>
+            <wp:extent cx="5400040" cy="3843360"/>
+            <wp:effectExtent l="76200" t="76200" r="105410" b="119380"/>
+            <wp:docPr id="3" name="Imagen 3" descr="C:\Users\Lukas\Desktop\Diagrama de Clases del Negocio.png"/>
             <wp:cNvGraphicFramePr>
               <a:graphicFrameLocks xmlns:a="http://schemas.openxmlformats.org/drawingml/2006/main" noChangeAspect="1"/>
             </wp:cNvGraphicFramePr>
@@ -3518,16 +3549,16 @@
               <a:graphicData uri="http://schemas.openxmlformats.org/drawingml/2006/picture">
                 <pic:pic xmlns:pic="http://schemas.openxmlformats.org/drawingml/2006/picture">
                   <pic:nvPicPr>
-                    <pic:cNvPr id="0" name="Picture 20" descr="C:\Users\Lukas\AppData\Local\Microsoft\Windows\INetCache\Content.Word\Diagrama de Clases del Negocio.jpg"/>
+                    <pic:cNvPr id="0" name="Picture 1" descr="C:\Users\Lukas\Desktop\Diagrama de Clases del Negocio.png"/>
                     <pic:cNvPicPr>
                       <a:picLocks noChangeAspect="1" noChangeArrowheads="1"/>
                     </pic:cNvPicPr>
                   </pic:nvPicPr>
                   <pic:blipFill>
-                    <a:blip r:embed="rId8" cstate="print">
+                    <a:blip r:embed="rId9">
                       <a:extLst>
                         <a:ext uri="{28A0092B-C50C-407E-A947-70E740481C1C}">
-                          <a14:useLocalDpi xmlns:a14="http://schemas.microsoft.com/office/drawing/2010/main" xmlns:wps="http://schemas.microsoft.com/office/word/2010/wordprocessingShape" xmlns:wpi="http://schemas.microsoft.com/office/word/2010/wordprocessingInk" xmlns:wpg="http://schemas.microsoft.com/office/word/2010/wordprocessingGroup" xmlns:w14="http://schemas.microsoft.com/office/word/2010/wordml" xmlns:w="http://schemas.openxmlformats.org/wordprocessingml/2006/main" xmlns:w10="urn:schemas-microsoft-com:office:word" xmlns:wp14="http://schemas.microsoft.com/office/word/2010/wordprocessingDrawing" xmlns:v="urn:schemas-microsoft-com:vml" xmlns:o="urn:schemas-microsoft-com:office:office" xmlns:mc="http://schemas.openxmlformats.org/markup-compatibility/2006" xmlns:wpc="http://schemas.microsoft.com/office/word/2010/wordprocessingCanvas" xmlns="" val="0"/>
+                          <a14:useLocalDpi xmlns:a14="http://schemas.microsoft.com/office/drawing/2010/main" val="0"/>
                         </a:ext>
                       </a:extLst>
                     </a:blip>
@@ -3539,7 +3570,7 @@
                   <pic:spPr bwMode="auto">
                     <a:xfrm>
                       <a:off x="0" y="0"/>
-                      <a:ext cx="5337621" cy="4226551"/>
+                      <a:ext cx="5400040" cy="3843360"/>
                     </a:xfrm>
                     <a:prstGeom prst="rect">
                       <a:avLst/>
@@ -3715,10 +3746,10 @@
                     </pic:cNvPicPr>
                   </pic:nvPicPr>
                   <pic:blipFill>
-                    <a:blip r:embed="rId9" cstate="print">
+                    <a:blip r:embed="rId10" cstate="print">
                       <a:extLst>
                         <a:ext uri="{28A0092B-C50C-407E-A947-70E740481C1C}">
-                          <a14:useLocalDpi xmlns:a14="http://schemas.microsoft.com/office/drawing/2010/main" xmlns:wps="http://schemas.microsoft.com/office/word/2010/wordprocessingShape" xmlns:wpi="http://schemas.microsoft.com/office/word/2010/wordprocessingInk" xmlns:wpg="http://schemas.microsoft.com/office/word/2010/wordprocessingGroup" xmlns:w14="http://schemas.microsoft.com/office/word/2010/wordml" xmlns:w="http://schemas.openxmlformats.org/wordprocessingml/2006/main" xmlns:w10="urn:schemas-microsoft-com:office:word" xmlns:wp14="http://schemas.microsoft.com/office/word/2010/wordprocessingDrawing" xmlns:v="urn:schemas-microsoft-com:vml" xmlns:o="urn:schemas-microsoft-com:office:office" xmlns:mc="http://schemas.openxmlformats.org/markup-compatibility/2006" xmlns:wpc="http://schemas.microsoft.com/office/word/2010/wordprocessingCanvas" xmlns="" val="0"/>
+                          <a14:useLocalDpi xmlns:a14="http://schemas.microsoft.com/office/drawing/2010/main" val="0"/>
                         </a:ext>
                       </a:extLst>
                     </a:blip>
@@ -3872,10 +3903,10 @@
                     </pic:cNvPicPr>
                   </pic:nvPicPr>
                   <pic:blipFill>
-                    <a:blip r:embed="rId10" cstate="print">
+                    <a:blip r:embed="rId11" cstate="print">
                       <a:extLst>
                         <a:ext uri="{28A0092B-C50C-407E-A947-70E740481C1C}">
-                          <a14:useLocalDpi xmlns:a14="http://schemas.microsoft.com/office/drawing/2010/main" xmlns:wps="http://schemas.microsoft.com/office/word/2010/wordprocessingShape" xmlns:wpi="http://schemas.microsoft.com/office/word/2010/wordprocessingInk" xmlns:wpg="http://schemas.microsoft.com/office/word/2010/wordprocessingGroup" xmlns:w14="http://schemas.microsoft.com/office/word/2010/wordml" xmlns:w="http://schemas.openxmlformats.org/wordprocessingml/2006/main" xmlns:w10="urn:schemas-microsoft-com:office:word" xmlns:wp14="http://schemas.microsoft.com/office/word/2010/wordprocessingDrawing" xmlns:v="urn:schemas-microsoft-com:vml" xmlns:o="urn:schemas-microsoft-com:office:office" xmlns:mc="http://schemas.openxmlformats.org/markup-compatibility/2006" xmlns:wpc="http://schemas.microsoft.com/office/word/2010/wordprocessingCanvas" xmlns="" val="0"/>
+                          <a14:useLocalDpi xmlns:a14="http://schemas.microsoft.com/office/drawing/2010/main" val="0"/>
                         </a:ext>
                       </a:extLst>
                     </a:blip>
@@ -4076,10 +4107,10 @@
                     </pic:cNvPicPr>
                   </pic:nvPicPr>
                   <pic:blipFill>
-                    <a:blip r:embed="rId11" cstate="print">
+                    <a:blip r:embed="rId12" cstate="print">
                       <a:extLst>
                         <a:ext uri="{28A0092B-C50C-407E-A947-70E740481C1C}">
-                          <a14:useLocalDpi xmlns:a14="http://schemas.microsoft.com/office/drawing/2010/main" xmlns:wps="http://schemas.microsoft.com/office/word/2010/wordprocessingShape" xmlns:wpi="http://schemas.microsoft.com/office/word/2010/wordprocessingInk" xmlns:wpg="http://schemas.microsoft.com/office/word/2010/wordprocessingGroup" xmlns:w14="http://schemas.microsoft.com/office/word/2010/wordml" xmlns:w="http://schemas.openxmlformats.org/wordprocessingml/2006/main" xmlns:w10="urn:schemas-microsoft-com:office:word" xmlns:wp14="http://schemas.microsoft.com/office/word/2010/wordprocessingDrawing" xmlns:v="urn:schemas-microsoft-com:vml" xmlns:o="urn:schemas-microsoft-com:office:office" xmlns:mc="http://schemas.openxmlformats.org/markup-compatibility/2006" xmlns:wpc="http://schemas.microsoft.com/office/word/2010/wordprocessingCanvas" xmlns="" val="0"/>
+                          <a14:useLocalDpi xmlns:a14="http://schemas.microsoft.com/office/drawing/2010/main" val="0"/>
                         </a:ext>
                       </a:extLst>
                     </a:blip>
@@ -4246,10 +4277,10 @@
                     </pic:cNvPicPr>
                   </pic:nvPicPr>
                   <pic:blipFill>
-                    <a:blip r:embed="rId12" cstate="print">
+                    <a:blip r:embed="rId13" cstate="print">
                       <a:extLst>
                         <a:ext uri="{28A0092B-C50C-407E-A947-70E740481C1C}">
-                          <a14:useLocalDpi xmlns:a14="http://schemas.microsoft.com/office/drawing/2010/main" xmlns:wps="http://schemas.microsoft.com/office/word/2010/wordprocessingShape" xmlns:wpi="http://schemas.microsoft.com/office/word/2010/wordprocessingInk" xmlns:wpg="http://schemas.microsoft.com/office/word/2010/wordprocessingGroup" xmlns:w14="http://schemas.microsoft.com/office/word/2010/wordml" xmlns:w="http://schemas.openxmlformats.org/wordprocessingml/2006/main" xmlns:w10="urn:schemas-microsoft-com:office:word" xmlns:wp14="http://schemas.microsoft.com/office/word/2010/wordprocessingDrawing" xmlns:v="urn:schemas-microsoft-com:vml" xmlns:o="urn:schemas-microsoft-com:office:office" xmlns:mc="http://schemas.openxmlformats.org/markup-compatibility/2006" xmlns:wpc="http://schemas.microsoft.com/office/word/2010/wordprocessingCanvas" xmlns="" val="0"/>
+                          <a14:useLocalDpi xmlns:a14="http://schemas.microsoft.com/office/drawing/2010/main" val="0"/>
                         </a:ext>
                       </a:extLst>
                     </a:blip>
@@ -4410,10 +4441,10 @@
                     </pic:cNvPicPr>
                   </pic:nvPicPr>
                   <pic:blipFill>
-                    <a:blip r:embed="rId13" cstate="print">
+                    <a:blip r:embed="rId14" cstate="print">
                       <a:extLst>
                         <a:ext uri="{28A0092B-C50C-407E-A947-70E740481C1C}">
-                          <a14:useLocalDpi xmlns:a14="http://schemas.microsoft.com/office/drawing/2010/main" xmlns:wps="http://schemas.microsoft.com/office/word/2010/wordprocessingShape" xmlns:wpi="http://schemas.microsoft.com/office/word/2010/wordprocessingInk" xmlns:wpg="http://schemas.microsoft.com/office/word/2010/wordprocessingGroup" xmlns:w14="http://schemas.microsoft.com/office/word/2010/wordml" xmlns:w="http://schemas.openxmlformats.org/wordprocessingml/2006/main" xmlns:w10="urn:schemas-microsoft-com:office:word" xmlns:wp14="http://schemas.microsoft.com/office/word/2010/wordprocessingDrawing" xmlns:v="urn:schemas-microsoft-com:vml" xmlns:o="urn:schemas-microsoft-com:office:office" xmlns:mc="http://schemas.openxmlformats.org/markup-compatibility/2006" xmlns:wpc="http://schemas.microsoft.com/office/word/2010/wordprocessingCanvas" xmlns="" val="0"/>
+                          <a14:useLocalDpi xmlns:a14="http://schemas.microsoft.com/office/drawing/2010/main" val="0"/>
                         </a:ext>
                       </a:extLst>
                     </a:blip>
@@ -4498,10 +4529,10 @@
                     </pic:cNvPicPr>
                   </pic:nvPicPr>
                   <pic:blipFill>
-                    <a:blip r:embed="rId14" cstate="print">
+                    <a:blip r:embed="rId15" cstate="print">
                       <a:extLst>
                         <a:ext uri="{28A0092B-C50C-407E-A947-70E740481C1C}">
-                          <a14:useLocalDpi xmlns:a14="http://schemas.microsoft.com/office/drawing/2010/main" xmlns:wps="http://schemas.microsoft.com/office/word/2010/wordprocessingShape" xmlns:wpi="http://schemas.microsoft.com/office/word/2010/wordprocessingInk" xmlns:wpg="http://schemas.microsoft.com/office/word/2010/wordprocessingGroup" xmlns:w14="http://schemas.microsoft.com/office/word/2010/wordml" xmlns:w="http://schemas.openxmlformats.org/wordprocessingml/2006/main" xmlns:w10="urn:schemas-microsoft-com:office:word" xmlns:wp14="http://schemas.microsoft.com/office/word/2010/wordprocessingDrawing" xmlns:v="urn:schemas-microsoft-com:vml" xmlns:o="urn:schemas-microsoft-com:office:office" xmlns:mc="http://schemas.openxmlformats.org/markup-compatibility/2006" xmlns:wpc="http://schemas.microsoft.com/office/word/2010/wordprocessingCanvas" xmlns="" val="0"/>
+                          <a14:useLocalDpi xmlns:a14="http://schemas.microsoft.com/office/drawing/2010/main" val="0"/>
                         </a:ext>
                       </a:extLst>
                     </a:blip>
@@ -4654,10 +4685,10 @@
                     </pic:cNvPicPr>
                   </pic:nvPicPr>
                   <pic:blipFill>
-                    <a:blip r:embed="rId15" cstate="print">
+                    <a:blip r:embed="rId16" cstate="print">
                       <a:extLst>
                         <a:ext uri="{28A0092B-C50C-407E-A947-70E740481C1C}">
-                          <a14:useLocalDpi xmlns:a14="http://schemas.microsoft.com/office/drawing/2010/main" xmlns:wps="http://schemas.microsoft.com/office/word/2010/wordprocessingShape" xmlns:wpi="http://schemas.microsoft.com/office/word/2010/wordprocessingInk" xmlns:wpg="http://schemas.microsoft.com/office/word/2010/wordprocessingGroup" xmlns:w14="http://schemas.microsoft.com/office/word/2010/wordml" xmlns:w="http://schemas.openxmlformats.org/wordprocessingml/2006/main" xmlns:w10="urn:schemas-microsoft-com:office:word" xmlns:wp14="http://schemas.microsoft.com/office/word/2010/wordprocessingDrawing" xmlns:v="urn:schemas-microsoft-com:vml" xmlns:o="urn:schemas-microsoft-com:office:office" xmlns:mc="http://schemas.openxmlformats.org/markup-compatibility/2006" xmlns:wpc="http://schemas.microsoft.com/office/word/2010/wordprocessingCanvas" xmlns="" val="0"/>
+                          <a14:useLocalDpi xmlns:a14="http://schemas.microsoft.com/office/drawing/2010/main" val="0"/>
                         </a:ext>
                       </a:extLst>
                     </a:blip>
@@ -4742,10 +4773,10 @@
                     </pic:cNvPicPr>
                   </pic:nvPicPr>
                   <pic:blipFill>
-                    <a:blip r:embed="rId16" cstate="print">
+                    <a:blip r:embed="rId17" cstate="print">
                       <a:extLst>
                         <a:ext uri="{28A0092B-C50C-407E-A947-70E740481C1C}">
-                          <a14:useLocalDpi xmlns:a14="http://schemas.microsoft.com/office/drawing/2010/main" xmlns:wps="http://schemas.microsoft.com/office/word/2010/wordprocessingShape" xmlns:wpi="http://schemas.microsoft.com/office/word/2010/wordprocessingInk" xmlns:wpg="http://schemas.microsoft.com/office/word/2010/wordprocessingGroup" xmlns:w14="http://schemas.microsoft.com/office/word/2010/wordml" xmlns:w="http://schemas.openxmlformats.org/wordprocessingml/2006/main" xmlns:w10="urn:schemas-microsoft-com:office:word" xmlns:wp14="http://schemas.microsoft.com/office/word/2010/wordprocessingDrawing" xmlns:v="urn:schemas-microsoft-com:vml" xmlns:o="urn:schemas-microsoft-com:office:office" xmlns:mc="http://schemas.openxmlformats.org/markup-compatibility/2006" xmlns:wpc="http://schemas.microsoft.com/office/word/2010/wordprocessingCanvas" xmlns="" val="0"/>
+                          <a14:useLocalDpi xmlns:a14="http://schemas.microsoft.com/office/drawing/2010/main" val="0"/>
                         </a:ext>
                       </a:extLst>
                     </a:blip>
@@ -4847,10 +4878,10 @@
                     </pic:cNvPicPr>
                   </pic:nvPicPr>
                   <pic:blipFill>
-                    <a:blip r:embed="rId17" cstate="print">
+                    <a:blip r:embed="rId18" cstate="print">
                       <a:extLst>
                         <a:ext uri="{28A0092B-C50C-407E-A947-70E740481C1C}">
-                          <a14:useLocalDpi xmlns:a14="http://schemas.microsoft.com/office/drawing/2010/main" xmlns:wps="http://schemas.microsoft.com/office/word/2010/wordprocessingShape" xmlns:wpi="http://schemas.microsoft.com/office/word/2010/wordprocessingInk" xmlns:wpg="http://schemas.microsoft.com/office/word/2010/wordprocessingGroup" xmlns:w14="http://schemas.microsoft.com/office/word/2010/wordml" xmlns:w="http://schemas.openxmlformats.org/wordprocessingml/2006/main" xmlns:w10="urn:schemas-microsoft-com:office:word" xmlns:wp14="http://schemas.microsoft.com/office/word/2010/wordprocessingDrawing" xmlns:v="urn:schemas-microsoft-com:vml" xmlns:o="urn:schemas-microsoft-com:office:office" xmlns:mc="http://schemas.openxmlformats.org/markup-compatibility/2006" xmlns:wpc="http://schemas.microsoft.com/office/word/2010/wordprocessingCanvas" xmlns="" val="0"/>
+                          <a14:useLocalDpi xmlns:a14="http://schemas.microsoft.com/office/drawing/2010/main" val="0"/>
                         </a:ext>
                       </a:extLst>
                     </a:blip>
@@ -4951,10 +4982,10 @@
                     </pic:cNvPicPr>
                   </pic:nvPicPr>
                   <pic:blipFill>
-                    <a:blip r:embed="rId18" cstate="print">
+                    <a:blip r:embed="rId19" cstate="print">
                       <a:extLst>
                         <a:ext uri="{28A0092B-C50C-407E-A947-70E740481C1C}">
-                          <a14:useLocalDpi xmlns:a14="http://schemas.microsoft.com/office/drawing/2010/main" xmlns:wps="http://schemas.microsoft.com/office/word/2010/wordprocessingShape" xmlns:wpi="http://schemas.microsoft.com/office/word/2010/wordprocessingInk" xmlns:wpg="http://schemas.microsoft.com/office/word/2010/wordprocessingGroup" xmlns:w14="http://schemas.microsoft.com/office/word/2010/wordml" xmlns:w="http://schemas.openxmlformats.org/wordprocessingml/2006/main" xmlns:w10="urn:schemas-microsoft-com:office:word" xmlns:wp14="http://schemas.microsoft.com/office/word/2010/wordprocessingDrawing" xmlns:v="urn:schemas-microsoft-com:vml" xmlns:o="urn:schemas-microsoft-com:office:office" xmlns:mc="http://schemas.openxmlformats.org/markup-compatibility/2006" xmlns:wpc="http://schemas.microsoft.com/office/word/2010/wordprocessingCanvas" xmlns="" val="0"/>
+                          <a14:useLocalDpi xmlns:a14="http://schemas.microsoft.com/office/drawing/2010/main" val="0"/>
                         </a:ext>
                       </a:extLst>
                     </a:blip>
@@ -5290,10 +5321,10 @@
                     </pic:cNvPicPr>
                   </pic:nvPicPr>
                   <pic:blipFill>
-                    <a:blip r:embed="rId19" cstate="print">
+                    <a:blip r:embed="rId20" cstate="print">
                       <a:extLst>
                         <a:ext uri="{28A0092B-C50C-407E-A947-70E740481C1C}">
-                          <a14:useLocalDpi xmlns:a14="http://schemas.microsoft.com/office/drawing/2010/main" xmlns:wps="http://schemas.microsoft.com/office/word/2010/wordprocessingShape" xmlns:wpi="http://schemas.microsoft.com/office/word/2010/wordprocessingInk" xmlns:wpg="http://schemas.microsoft.com/office/word/2010/wordprocessingGroup" xmlns:w14="http://schemas.microsoft.com/office/word/2010/wordml" xmlns:w="http://schemas.openxmlformats.org/wordprocessingml/2006/main" xmlns:w10="urn:schemas-microsoft-com:office:word" xmlns:wp14="http://schemas.microsoft.com/office/word/2010/wordprocessingDrawing" xmlns:v="urn:schemas-microsoft-com:vml" xmlns:o="urn:schemas-microsoft-com:office:office" xmlns:mc="http://schemas.openxmlformats.org/markup-compatibility/2006" xmlns:wpc="http://schemas.microsoft.com/office/word/2010/wordprocessingCanvas" xmlns="" val="0"/>
+                          <a14:useLocalDpi xmlns:a14="http://schemas.microsoft.com/office/drawing/2010/main" val="0"/>
                         </a:ext>
                       </a:extLst>
                     </a:blip>
@@ -5465,10 +5496,10 @@
                     </pic:cNvPicPr>
                   </pic:nvPicPr>
                   <pic:blipFill>
-                    <a:blip r:embed="rId20" cstate="print">
+                    <a:blip r:embed="rId21" cstate="print">
                       <a:extLst>
                         <a:ext uri="{28A0092B-C50C-407E-A947-70E740481C1C}">
-                          <a14:useLocalDpi xmlns:a14="http://schemas.microsoft.com/office/drawing/2010/main" xmlns:wps="http://schemas.microsoft.com/office/word/2010/wordprocessingShape" xmlns:wpi="http://schemas.microsoft.com/office/word/2010/wordprocessingInk" xmlns:wpg="http://schemas.microsoft.com/office/word/2010/wordprocessingGroup" xmlns:w14="http://schemas.microsoft.com/office/word/2010/wordml" xmlns:w="http://schemas.openxmlformats.org/wordprocessingml/2006/main" xmlns:w10="urn:schemas-microsoft-com:office:word" xmlns:wp14="http://schemas.microsoft.com/office/word/2010/wordprocessingDrawing" xmlns:v="urn:schemas-microsoft-com:vml" xmlns:o="urn:schemas-microsoft-com:office:office" xmlns:mc="http://schemas.openxmlformats.org/markup-compatibility/2006" xmlns:wpc="http://schemas.microsoft.com/office/word/2010/wordprocessingCanvas" xmlns="" val="0"/>
+                          <a14:useLocalDpi xmlns:a14="http://schemas.microsoft.com/office/drawing/2010/main" val="0"/>
                         </a:ext>
                       </a:extLst>
                     </a:blip>
@@ -5563,7 +5594,7 @@
                     <pic:cNvPicPr/>
                   </pic:nvPicPr>
                   <pic:blipFill>
-                    <a:blip r:embed="rId21" cstate="print"/>
+                    <a:blip r:embed="rId22" cstate="print"/>
                     <a:stretch>
                       <a:fillRect/>
                     </a:stretch>
@@ -5779,10 +5810,10 @@
                     </pic:cNvPicPr>
                   </pic:nvPicPr>
                   <pic:blipFill>
-                    <a:blip r:embed="rId22" cstate="print">
+                    <a:blip r:embed="rId23" cstate="print">
                       <a:extLst>
                         <a:ext uri="{28A0092B-C50C-407E-A947-70E740481C1C}">
-                          <a14:useLocalDpi xmlns:a14="http://schemas.microsoft.com/office/drawing/2010/main" xmlns:wps="http://schemas.microsoft.com/office/word/2010/wordprocessingShape" xmlns:wpi="http://schemas.microsoft.com/office/word/2010/wordprocessingInk" xmlns:wpg="http://schemas.microsoft.com/office/word/2010/wordprocessingGroup" xmlns:w14="http://schemas.microsoft.com/office/word/2010/wordml" xmlns:w="http://schemas.openxmlformats.org/wordprocessingml/2006/main" xmlns:w10="urn:schemas-microsoft-com:office:word" xmlns:wp14="http://schemas.microsoft.com/office/word/2010/wordprocessingDrawing" xmlns:v="urn:schemas-microsoft-com:vml" xmlns:o="urn:schemas-microsoft-com:office:office" xmlns:mc="http://schemas.openxmlformats.org/markup-compatibility/2006" xmlns:wpc="http://schemas.microsoft.com/office/word/2010/wordprocessingCanvas" xmlns="" val="0"/>
+                          <a14:useLocalDpi xmlns:a14="http://schemas.microsoft.com/office/drawing/2010/main" val="0"/>
                         </a:ext>
                       </a:extLst>
                     </a:blip>
@@ -5969,10 +6000,10 @@
           <w:lang w:val="es-AR" w:eastAsia="es-AR"/>
         </w:rPr>
         <w:drawing>
-          <wp:inline distT="0" distB="0" distL="0" distR="0">
-            <wp:extent cx="5612130" cy="2158365"/>
-            <wp:effectExtent l="76200" t="76200" r="140970" b="127635"/>
-            <wp:docPr id="22" name="Imagen 22"/>
+          <wp:inline distT="0" distB="0" distL="0" distR="0" wp14:anchorId="3EC966ED" wp14:editId="08D807F1">
+            <wp:extent cx="5389182" cy="2032986"/>
+            <wp:effectExtent l="76200" t="76200" r="116840" b="120015"/>
+            <wp:docPr id="2" name="Imagen 2"/>
             <wp:cNvGraphicFramePr>
               <a:graphicFrameLocks xmlns:a="http://schemas.openxmlformats.org/drawingml/2006/main" noChangeAspect="1"/>
             </wp:cNvGraphicFramePr>
@@ -5984,7 +6015,7 @@
                     <pic:cNvPicPr/>
                   </pic:nvPicPr>
                   <pic:blipFill>
-                    <a:blip r:embed="rId23" cstate="print"/>
+                    <a:blip r:embed="rId24"/>
                     <a:stretch>
                       <a:fillRect/>
                     </a:stretch>
@@ -5992,7 +6023,7 @@
                   <pic:spPr>
                     <a:xfrm>
                       <a:off x="0" y="0"/>
-                      <a:ext cx="5612130" cy="2158365"/>
+                      <a:ext cx="5400040" cy="2037082"/>
                     </a:xfrm>
                     <a:prstGeom prst="rect">
                       <a:avLst/>
@@ -6333,10 +6364,10 @@
           <w:lang w:val="es-AR" w:eastAsia="es-AR"/>
         </w:rPr>
         <w:drawing>
-          <wp:inline distT="0" distB="0" distL="0" distR="0">
-            <wp:extent cx="5612130" cy="2233930"/>
-            <wp:effectExtent l="76200" t="76200" r="140970" b="128270"/>
-            <wp:docPr id="23" name="Imagen 23"/>
+          <wp:inline distT="0" distB="0" distL="0" distR="0" wp14:anchorId="25EDD21D" wp14:editId="50E82F1F">
+            <wp:extent cx="5400040" cy="2106126"/>
+            <wp:effectExtent l="76200" t="76200" r="105410" b="123190"/>
+            <wp:docPr id="15" name="Imagen 15"/>
             <wp:cNvGraphicFramePr>
               <a:graphicFrameLocks xmlns:a="http://schemas.openxmlformats.org/drawingml/2006/main" noChangeAspect="1"/>
             </wp:cNvGraphicFramePr>
@@ -6348,7 +6379,7 @@
                     <pic:cNvPicPr/>
                   </pic:nvPicPr>
                   <pic:blipFill>
-                    <a:blip r:embed="rId24" cstate="print"/>
+                    <a:blip r:embed="rId25"/>
                     <a:stretch>
                       <a:fillRect/>
                     </a:stretch>
@@ -6356,7 +6387,7 @@
                   <pic:spPr>
                     <a:xfrm>
                       <a:off x="0" y="0"/>
-                      <a:ext cx="5612130" cy="2233930"/>
+                      <a:ext cx="5400040" cy="2106126"/>
                     </a:xfrm>
                     <a:prstGeom prst="rect">
                       <a:avLst/>
@@ -6476,10 +6507,10 @@
           <w:lang w:val="es-AR" w:eastAsia="es-AR"/>
         </w:rPr>
         <w:drawing>
-          <wp:inline distT="0" distB="0" distL="0" distR="0">
-            <wp:extent cx="5612130" cy="2222500"/>
-            <wp:effectExtent l="76200" t="76200" r="140970" b="139700"/>
-            <wp:docPr id="24" name="Imagen 24"/>
+          <wp:inline distT="0" distB="0" distL="0" distR="0" wp14:anchorId="441EE628" wp14:editId="4D720BEE">
+            <wp:extent cx="5400040" cy="2113458"/>
+            <wp:effectExtent l="76200" t="76200" r="105410" b="115570"/>
+            <wp:docPr id="5" name="Imagen 5"/>
             <wp:cNvGraphicFramePr>
               <a:graphicFrameLocks xmlns:a="http://schemas.openxmlformats.org/drawingml/2006/main" noChangeAspect="1"/>
             </wp:cNvGraphicFramePr>
@@ -6491,7 +6522,7 @@
                     <pic:cNvPicPr/>
                   </pic:nvPicPr>
                   <pic:blipFill>
-                    <a:blip r:embed="rId25" cstate="print"/>
+                    <a:blip r:embed="rId26"/>
                     <a:stretch>
                       <a:fillRect/>
                     </a:stretch>
@@ -6499,7 +6530,7 @@
                   <pic:spPr>
                     <a:xfrm>
                       <a:off x="0" y="0"/>
-                      <a:ext cx="5612130" cy="2222500"/>
+                      <a:ext cx="5400040" cy="2113458"/>
                     </a:xfrm>
                     <a:prstGeom prst="rect">
                       <a:avLst/>
@@ -6689,10 +6720,10 @@
           <w:lang w:val="es-AR" w:eastAsia="es-AR"/>
         </w:rPr>
         <w:drawing>
-          <wp:inline distT="0" distB="0" distL="0" distR="0">
-            <wp:extent cx="5612130" cy="1689735"/>
-            <wp:effectExtent l="76200" t="76200" r="140970" b="139065"/>
-            <wp:docPr id="25" name="Imagen 25"/>
+          <wp:inline distT="0" distB="0" distL="0" distR="0" wp14:anchorId="60E657BB" wp14:editId="5D74F7A6">
+            <wp:extent cx="5400040" cy="1622212"/>
+            <wp:effectExtent l="76200" t="76200" r="105410" b="111760"/>
+            <wp:docPr id="6" name="Imagen 6"/>
             <wp:cNvGraphicFramePr>
               <a:graphicFrameLocks xmlns:a="http://schemas.openxmlformats.org/drawingml/2006/main" noChangeAspect="1"/>
             </wp:cNvGraphicFramePr>
@@ -6704,7 +6735,7 @@
                     <pic:cNvPicPr/>
                   </pic:nvPicPr>
                   <pic:blipFill>
-                    <a:blip r:embed="rId26" cstate="print"/>
+                    <a:blip r:embed="rId27"/>
                     <a:stretch>
                       <a:fillRect/>
                     </a:stretch>
@@ -6712,7 +6743,7 @@
                   <pic:spPr>
                     <a:xfrm>
                       <a:off x="0" y="0"/>
-                      <a:ext cx="5612130" cy="1689735"/>
+                      <a:ext cx="5400040" cy="1622212"/>
                     </a:xfrm>
                     <a:prstGeom prst="rect">
                       <a:avLst/>
@@ -7119,10 +7150,10 @@
                     </pic:cNvPicPr>
                   </pic:nvPicPr>
                   <pic:blipFill>
-                    <a:blip r:embed="rId27" cstate="print">
+                    <a:blip r:embed="rId28" cstate="print">
                       <a:extLst>
                         <a:ext uri="{28A0092B-C50C-407E-A947-70E740481C1C}">
-                          <a14:useLocalDpi xmlns:a14="http://schemas.microsoft.com/office/drawing/2010/main" xmlns:wps="http://schemas.microsoft.com/office/word/2010/wordprocessingShape" xmlns:wpi="http://schemas.microsoft.com/office/word/2010/wordprocessingInk" xmlns:wpg="http://schemas.microsoft.com/office/word/2010/wordprocessingGroup" xmlns:w14="http://schemas.microsoft.com/office/word/2010/wordml" xmlns:w="http://schemas.openxmlformats.org/wordprocessingml/2006/main" xmlns:w10="urn:schemas-microsoft-com:office:word" xmlns:wp14="http://schemas.microsoft.com/office/word/2010/wordprocessingDrawing" xmlns:v="urn:schemas-microsoft-com:vml" xmlns:o="urn:schemas-microsoft-com:office:office" xmlns:mc="http://schemas.openxmlformats.org/markup-compatibility/2006" xmlns:wpc="http://schemas.microsoft.com/office/word/2010/wordprocessingCanvas" xmlns="" val="0"/>
+                          <a14:useLocalDpi xmlns:a14="http://schemas.microsoft.com/office/drawing/2010/main" val="0"/>
                         </a:ext>
                       </a:extLst>
                     </a:blip>
@@ -7280,10 +7311,10 @@
                     </pic:cNvPicPr>
                   </pic:nvPicPr>
                   <pic:blipFill>
-                    <a:blip r:embed="rId28" cstate="print">
+                    <a:blip r:embed="rId29" cstate="print">
                       <a:extLst>
                         <a:ext uri="{28A0092B-C50C-407E-A947-70E740481C1C}">
-                          <a14:useLocalDpi xmlns:a14="http://schemas.microsoft.com/office/drawing/2010/main" xmlns:wps="http://schemas.microsoft.com/office/word/2010/wordprocessingShape" xmlns:wpi="http://schemas.microsoft.com/office/word/2010/wordprocessingInk" xmlns:wpg="http://schemas.microsoft.com/office/word/2010/wordprocessingGroup" xmlns:w14="http://schemas.microsoft.com/office/word/2010/wordml" xmlns:w="http://schemas.openxmlformats.org/wordprocessingml/2006/main" xmlns:w10="urn:schemas-microsoft-com:office:word" xmlns:wp14="http://schemas.microsoft.com/office/word/2010/wordprocessingDrawing" xmlns:v="urn:schemas-microsoft-com:vml" xmlns:o="urn:schemas-microsoft-com:office:office" xmlns:mc="http://schemas.openxmlformats.org/markup-compatibility/2006" xmlns:wpc="http://schemas.microsoft.com/office/word/2010/wordprocessingCanvas" xmlns="" val="0"/>
+                          <a14:useLocalDpi xmlns:a14="http://schemas.microsoft.com/office/drawing/2010/main" val="0"/>
                         </a:ext>
                       </a:extLst>
                     </a:blip>
@@ -7409,7 +7440,7 @@
     <w:p/>
     <w:p/>
     <w:sectPr>
-      <w:footerReference w:type="default" r:id="rId29"/>
+      <w:footerReference w:type="default" r:id="rId30"/>
       <w:pgSz w:w="11906" w:h="16838"/>
       <w:pgMar w:top="1417" w:right="1701" w:bottom="1417" w:left="1701" w:header="708" w:footer="708" w:gutter="0"/>
       <w:cols w:space="708"/>
@@ -7421,7 +7452,7 @@
 </file>
 
 <file path=word/endnotes.xml><?xml version="1.0" encoding="utf-8"?>
-<w:endnotes xmlns:ve="http://schemas.openxmlformats.org/markup-compatibility/2006" xmlns:o="urn:schemas-microsoft-com:office:office" xmlns:r="http://schemas.openxmlformats.org/officeDocument/2006/relationships" xmlns:m="http://schemas.openxmlformats.org/officeDocument/2006/math" xmlns:v="urn:schemas-microsoft-com:vml" xmlns:wp="http://schemas.openxmlformats.org/drawingml/2006/wordprocessingDrawing" xmlns:w10="urn:schemas-microsoft-com:office:word" xmlns:w="http://schemas.openxmlformats.org/wordprocessingml/2006/main" xmlns:wne="http://schemas.microsoft.com/office/word/2006/wordml">
+<w:endnotes xmlns:wpc="http://schemas.microsoft.com/office/word/2010/wordprocessingCanvas" xmlns:mc="http://schemas.openxmlformats.org/markup-compatibility/2006" xmlns:o="urn:schemas-microsoft-com:office:office" xmlns:r="http://schemas.openxmlformats.org/officeDocument/2006/relationships" xmlns:m="http://schemas.openxmlformats.org/officeDocument/2006/math" xmlns:v="urn:schemas-microsoft-com:vml" xmlns:wp14="http://schemas.microsoft.com/office/word/2010/wordprocessingDrawing" xmlns:wp="http://schemas.openxmlformats.org/drawingml/2006/wordprocessingDrawing" xmlns:w10="urn:schemas-microsoft-com:office:word" xmlns:w="http://schemas.openxmlformats.org/wordprocessingml/2006/main" xmlns:w14="http://schemas.microsoft.com/office/word/2010/wordml" xmlns:wpg="http://schemas.microsoft.com/office/word/2010/wordprocessingGroup" xmlns:wpi="http://schemas.microsoft.com/office/word/2010/wordprocessingInk" xmlns:wne="http://schemas.microsoft.com/office/word/2006/wordml" xmlns:wps="http://schemas.microsoft.com/office/word/2010/wordprocessingShape" mc:Ignorable="w14 wp14">
   <w:endnote w:type="separator" w:id="-1">
     <w:p>
       <w:pPr>
@@ -7446,7 +7477,7 @@
 </file>
 
 <file path=word/footer1.xml><?xml version="1.0" encoding="utf-8"?>
-<w:ftr xmlns:ve="http://schemas.openxmlformats.org/markup-compatibility/2006" xmlns:o="urn:schemas-microsoft-com:office:office" xmlns:r="http://schemas.openxmlformats.org/officeDocument/2006/relationships" xmlns:m="http://schemas.openxmlformats.org/officeDocument/2006/math" xmlns:v="urn:schemas-microsoft-com:vml" xmlns:wp="http://schemas.openxmlformats.org/drawingml/2006/wordprocessingDrawing" xmlns:w10="urn:schemas-microsoft-com:office:word" xmlns:w="http://schemas.openxmlformats.org/wordprocessingml/2006/main" xmlns:wne="http://schemas.microsoft.com/office/word/2006/wordml">
+<w:ftr xmlns:wpc="http://schemas.microsoft.com/office/word/2010/wordprocessingCanvas" xmlns:mc="http://schemas.openxmlformats.org/markup-compatibility/2006" xmlns:o="urn:schemas-microsoft-com:office:office" xmlns:r="http://schemas.openxmlformats.org/officeDocument/2006/relationships" xmlns:m="http://schemas.openxmlformats.org/officeDocument/2006/math" xmlns:v="urn:schemas-microsoft-com:vml" xmlns:wp14="http://schemas.microsoft.com/office/word/2010/wordprocessingDrawing" xmlns:wp="http://schemas.openxmlformats.org/drawingml/2006/wordprocessingDrawing" xmlns:w10="urn:schemas-microsoft-com:office:word" xmlns:w="http://schemas.openxmlformats.org/wordprocessingml/2006/main" xmlns:w14="http://schemas.microsoft.com/office/word/2010/wordml" xmlns:wpg="http://schemas.microsoft.com/office/word/2010/wordprocessingGroup" xmlns:wpi="http://schemas.microsoft.com/office/word/2010/wordprocessingInk" xmlns:wne="http://schemas.microsoft.com/office/word/2006/wordml" xmlns:wps="http://schemas.microsoft.com/office/word/2010/wordprocessingShape" mc:Ignorable="w14 wp14">
   <w:p/>
   <w:sdt>
     <w:sdtPr>
@@ -7456,6 +7487,7 @@
         <w:docPartUnique/>
       </w:docPartObj>
     </w:sdtPr>
+    <w:sdtEndPr/>
     <w:sdtContent>
       <w:p>
         <w:pPr>
@@ -7496,7 +7528,7 @@
 </file>
 
 <file path=word/footnotes.xml><?xml version="1.0" encoding="utf-8"?>
-<w:footnotes xmlns:ve="http://schemas.openxmlformats.org/markup-compatibility/2006" xmlns:o="urn:schemas-microsoft-com:office:office" xmlns:r="http://schemas.openxmlformats.org/officeDocument/2006/relationships" xmlns:m="http://schemas.openxmlformats.org/officeDocument/2006/math" xmlns:v="urn:schemas-microsoft-com:vml" xmlns:wp="http://schemas.openxmlformats.org/drawingml/2006/wordprocessingDrawing" xmlns:w10="urn:schemas-microsoft-com:office:word" xmlns:w="http://schemas.openxmlformats.org/wordprocessingml/2006/main" xmlns:wne="http://schemas.microsoft.com/office/word/2006/wordml">
+<w:footnotes xmlns:wpc="http://schemas.microsoft.com/office/word/2010/wordprocessingCanvas" xmlns:mc="http://schemas.openxmlformats.org/markup-compatibility/2006" xmlns:o="urn:schemas-microsoft-com:office:office" xmlns:r="http://schemas.openxmlformats.org/officeDocument/2006/relationships" xmlns:m="http://schemas.openxmlformats.org/officeDocument/2006/math" xmlns:v="urn:schemas-microsoft-com:vml" xmlns:wp14="http://schemas.microsoft.com/office/word/2010/wordprocessingDrawing" xmlns:wp="http://schemas.openxmlformats.org/drawingml/2006/wordprocessingDrawing" xmlns:w10="urn:schemas-microsoft-com:office:word" xmlns:w="http://schemas.openxmlformats.org/wordprocessingml/2006/main" xmlns:w14="http://schemas.microsoft.com/office/word/2010/wordml" xmlns:wpg="http://schemas.microsoft.com/office/word/2010/wordprocessingGroup" xmlns:wpi="http://schemas.microsoft.com/office/word/2010/wordprocessingInk" xmlns:wne="http://schemas.microsoft.com/office/word/2006/wordml" xmlns:wps="http://schemas.microsoft.com/office/word/2010/wordprocessingShape" mc:Ignorable="w14 wp14">
   <w:footnote w:type="separator" w:id="-1">
     <w:p>
       <w:pPr>
@@ -7521,7 +7553,7 @@
 </file>
 
 <file path=word/numbering.xml><?xml version="1.0" encoding="utf-8"?>
-<w:numbering xmlns:ve="http://schemas.openxmlformats.org/markup-compatibility/2006" xmlns:o="urn:schemas-microsoft-com:office:office" xmlns:r="http://schemas.openxmlformats.org/officeDocument/2006/relationships" xmlns:m="http://schemas.openxmlformats.org/officeDocument/2006/math" xmlns:v="urn:schemas-microsoft-com:vml" xmlns:wp="http://schemas.openxmlformats.org/drawingml/2006/wordprocessingDrawing" xmlns:w10="urn:schemas-microsoft-com:office:word" xmlns:w="http://schemas.openxmlformats.org/wordprocessingml/2006/main" xmlns:wne="http://schemas.microsoft.com/office/word/2006/wordml">
+<w:numbering xmlns:wpc="http://schemas.microsoft.com/office/word/2010/wordprocessingCanvas" xmlns:mc="http://schemas.openxmlformats.org/markup-compatibility/2006" xmlns:o="urn:schemas-microsoft-com:office:office" xmlns:r="http://schemas.openxmlformats.org/officeDocument/2006/relationships" xmlns:m="http://schemas.openxmlformats.org/officeDocument/2006/math" xmlns:v="urn:schemas-microsoft-com:vml" xmlns:wp14="http://schemas.microsoft.com/office/word/2010/wordprocessingDrawing" xmlns:wp="http://schemas.openxmlformats.org/drawingml/2006/wordprocessingDrawing" xmlns:w10="urn:schemas-microsoft-com:office:word" xmlns:w="http://schemas.openxmlformats.org/wordprocessingml/2006/main" xmlns:w14="http://schemas.microsoft.com/office/word/2010/wordml" xmlns:wpg="http://schemas.microsoft.com/office/word/2010/wordprocessingGroup" xmlns:wpi="http://schemas.microsoft.com/office/word/2010/wordprocessingInk" xmlns:wne="http://schemas.microsoft.com/office/word/2006/wordml" xmlns:wps="http://schemas.microsoft.com/office/word/2010/wordprocessingShape" mc:Ignorable="w14 wp14">
   <w:abstractNum w:abstractNumId="0">
     <w:nsid w:val="1B930D34"/>
     <w:multiLevelType w:val="hybridMultilevel"/>
@@ -8748,7 +8780,7 @@
 </file>
 
 <file path=word/styles.xml><?xml version="1.0" encoding="utf-8"?>
-<w:styles xmlns:r="http://schemas.openxmlformats.org/officeDocument/2006/relationships" xmlns:w="http://schemas.openxmlformats.org/wordprocessingml/2006/main">
+<w:styles xmlns:mc="http://schemas.openxmlformats.org/markup-compatibility/2006" xmlns:r="http://schemas.openxmlformats.org/officeDocument/2006/relationships" xmlns:w="http://schemas.openxmlformats.org/wordprocessingml/2006/main" xmlns:w14="http://schemas.microsoft.com/office/word/2010/wordml" mc:Ignorable="w14">
   <w:docDefaults>
     <w:rPrDefault>
       <w:rPr>
@@ -8756,656 +8788,6 @@
         <w:sz w:val="22"/>
         <w:szCs w:val="22"/>
         <w:lang w:val="es-AR" w:eastAsia="en-US" w:bidi="ar-SA"/>
-      </w:rPr>
-    </w:rPrDefault>
-    <w:pPrDefault>
-      <w:pPr>
-        <w:spacing w:after="160" w:line="259" w:lineRule="auto"/>
-      </w:pPr>
-    </w:pPrDefault>
-  </w:docDefaults>
-  <w:latentStyles w:defLockedState="0" w:defUIPriority="99" w:defSemiHidden="1" w:defUnhideWhenUsed="1" w:defQFormat="0" w:count="267">
-    <w:lsdException w:name="Normal" w:semiHidden="0" w:uiPriority="0" w:unhideWhenUsed="0" w:qFormat="1"/>
-    <w:lsdException w:name="heading 1" w:semiHidden="0" w:uiPriority="9" w:unhideWhenUsed="0" w:qFormat="1"/>
-    <w:lsdException w:name="heading 2" w:uiPriority="9" w:qFormat="1"/>
-    <w:lsdException w:name="heading 3" w:uiPriority="9" w:qFormat="1"/>
-    <w:lsdException w:name="heading 4" w:uiPriority="9" w:qFormat="1"/>
-    <w:lsdException w:name="heading 5" w:uiPriority="9" w:qFormat="1"/>
-    <w:lsdException w:name="heading 6" w:uiPriority="9" w:qFormat="1"/>
-    <w:lsdException w:name="heading 7" w:uiPriority="9" w:qFormat="1"/>
-    <w:lsdException w:name="heading 8" w:uiPriority="9" w:qFormat="1"/>
-    <w:lsdException w:name="heading 9" w:uiPriority="9" w:qFormat="1"/>
-    <w:lsdException w:name="toc 1" w:uiPriority="39"/>
-    <w:lsdException w:name="toc 2" w:uiPriority="39"/>
-    <w:lsdException w:name="toc 3" w:uiPriority="39"/>
-    <w:lsdException w:name="toc 4" w:uiPriority="39"/>
-    <w:lsdException w:name="toc 5" w:uiPriority="39"/>
-    <w:lsdException w:name="toc 6" w:uiPriority="39"/>
-    <w:lsdException w:name="toc 7" w:uiPriority="39"/>
-    <w:lsdException w:name="toc 8" w:uiPriority="39"/>
-    <w:lsdException w:name="toc 9" w:uiPriority="39"/>
-    <w:lsdException w:name="caption" w:uiPriority="35" w:qFormat="1"/>
-    <w:lsdException w:name="Title" w:semiHidden="0" w:uiPriority="10" w:unhideWhenUsed="0" w:qFormat="1"/>
-    <w:lsdException w:name="Default Paragraph Font" w:uiPriority="1"/>
-    <w:lsdException w:name="Subtitle" w:semiHidden="0" w:uiPriority="11" w:unhideWhenUsed="0" w:qFormat="1"/>
-    <w:lsdException w:name="Strong" w:semiHidden="0" w:uiPriority="22" w:unhideWhenUsed="0" w:qFormat="1"/>
-    <w:lsdException w:name="Emphasis" w:semiHidden="0" w:uiPriority="20" w:unhideWhenUsed="0" w:qFormat="1"/>
-    <w:lsdException w:name="Table Grid" w:semiHidden="0" w:uiPriority="39" w:unhideWhenUsed="0"/>
-    <w:lsdException w:name="Placeholder Text" w:unhideWhenUsed="0"/>
-    <w:lsdException w:name="No Spacing" w:semiHidden="0" w:uiPriority="1" w:unhideWhenUsed="0" w:qFormat="1"/>
-    <w:lsdException w:name="Light Shading" w:semiHidden="0" w:uiPriority="60" w:unhideWhenUsed="0"/>
-    <w:lsdException w:name="Light List" w:semiHidden="0" w:uiPriority="61" w:unhideWhenUsed="0"/>
-    <w:lsdException w:name="Light Grid" w:semiHidden="0" w:uiPriority="62" w:unhideWhenUsed="0"/>
-    <w:lsdException w:name="Medium Shading 1" w:semiHidden="0" w:uiPriority="63" w:unhideWhenUsed="0"/>
-    <w:lsdException w:name="Medium Shading 2" w:semiHidden="0" w:uiPriority="64" w:unhideWhenUsed="0"/>
-    <w:lsdException w:name="Medium List 1" w:semiHidden="0" w:uiPriority="65" w:unhideWhenUsed="0"/>
-    <w:lsdException w:name="Medium List 2" w:semiHidden="0" w:uiPriority="66" w:unhideWhenUsed="0"/>
-    <w:lsdException w:name="Medium Grid 1" w:semiHidden="0" w:uiPriority="67" w:unhideWhenUsed="0"/>
-    <w:lsdException w:name="Medium Grid 2" w:semiHidden="0" w:uiPriority="68" w:unhideWhenUsed="0"/>
-    <w:lsdException w:name="Medium Grid 3" w:semiHidden="0" w:uiPriority="69" w:unhideWhenUsed="0"/>
-    <w:lsdException w:name="Dark List" w:semiHidden="0" w:uiPriority="70" w:unhideWhenUsed="0"/>
-    <w:lsdException w:name="Colorful Shading" w:semiHidden="0" w:uiPriority="71" w:unhideWhenUsed="0"/>
-    <w:lsdException w:name="Colorful List" w:semiHidden="0" w:uiPriority="72" w:unhideWhenUsed="0"/>
-    <w:lsdException w:name="Colorful Grid" w:semiHidden="0" w:uiPriority="73" w:unhideWhenUsed="0"/>
-    <w:lsdException w:name="Light Shading Accent 1" w:semiHidden="0" w:uiPriority="60" w:unhideWhenUsed="0"/>
-    <w:lsdException w:name="Light List Accent 1" w:semiHidden="0" w:uiPriority="61" w:unhideWhenUsed="0"/>
-    <w:lsdException w:name="Light Grid Accent 1" w:semiHidden="0" w:uiPriority="62" w:unhideWhenUsed="0"/>
-    <w:lsdException w:name="Medium Shading 1 Accent 1" w:semiHidden="0" w:uiPriority="63" w:unhideWhenUsed="0"/>
-    <w:lsdException w:name="Medium Shading 2 Accent 1" w:semiHidden="0" w:uiPriority="64" w:unhideWhenUsed="0"/>
-    <w:lsdException w:name="Medium List 1 Accent 1" w:semiHidden="0" w:uiPriority="65" w:unhideWhenUsed="0"/>
-    <w:lsdException w:name="Revision" w:unhideWhenUsed="0"/>
-    <w:lsdException w:name="List Paragraph" w:semiHidden="0" w:uiPriority="34" w:unhideWhenUsed="0" w:qFormat="1"/>
-    <w:lsdException w:name="Quote" w:semiHidden="0" w:uiPriority="29" w:unhideWhenUsed="0" w:qFormat="1"/>
-    <w:lsdException w:name="Intense Quote" w:semiHidden="0" w:uiPriority="30" w:unhideWhenUsed="0" w:qFormat="1"/>
-    <w:lsdException w:name="Medium List 2 Accent 1" w:semiHidden="0" w:uiPriority="66" w:unhideWhenUsed="0"/>
-    <w:lsdException w:name="Medium Grid 1 Accent 1" w:semiHidden="0" w:uiPriority="67" w:unhideWhenUsed="0"/>
-    <w:lsdException w:name="Medium Grid 2 Accent 1" w:semiHidden="0" w:uiPriority="68" w:unhideWhenUsed="0"/>
-    <w:lsdException w:name="Medium Grid 3 Accent 1" w:semiHidden="0" w:uiPriority="69" w:unhideWhenUsed="0"/>
-    <w:lsdException w:name="Dark List Accent 1" w:semiHidden="0" w:uiPriority="70" w:unhideWhenUsed="0"/>
-    <w:lsdException w:name="Colorful Shading Accent 1" w:semiHidden="0" w:uiPriority="71" w:unhideWhenUsed="0"/>
-    <w:lsdException w:name="Colorful List Accent 1" w:semiHidden="0" w:uiPriority="72" w:unhideWhenUsed="0"/>
-    <w:lsdException w:name="Colorful Grid Accent 1" w:semiHidden="0" w:uiPriority="73" w:unhideWhenUsed="0"/>
-    <w:lsdException w:name="Light Shading Accent 2" w:semiHidden="0" w:uiPriority="60" w:unhideWhenUsed="0"/>
-    <w:lsdException w:name="Light List Accent 2" w:semiHidden="0" w:uiPriority="61" w:unhideWhenUsed="0"/>
-    <w:lsdException w:name="Light Grid Accent 2" w:semiHidden="0" w:uiPriority="62" w:unhideWhenUsed="0"/>
-    <w:lsdException w:name="Medium Shading 1 Accent 2" w:semiHidden="0" w:uiPriority="63" w:unhideWhenUsed="0"/>
-    <w:lsdException w:name="Medium Shading 2 Accent 2" w:semiHidden="0" w:uiPriority="64" w:unhideWhenUsed="0"/>
-    <w:lsdException w:name="Medium List 1 Accent 2" w:semiHidden="0" w:uiPriority="65" w:unhideWhenUsed="0"/>
-    <w:lsdException w:name="Medium List 2 Accent 2" w:semiHidden="0" w:uiPriority="66" w:unhideWhenUsed="0"/>
-    <w:lsdException w:name="Medium Grid 1 Accent 2" w:semiHidden="0" w:uiPriority="67" w:unhideWhenUsed="0"/>
-    <w:lsdException w:name="Medium Grid 2 Accent 2" w:semiHidden="0" w:uiPriority="68" w:unhideWhenUsed="0"/>
-    <w:lsdException w:name="Medium Grid 3 Accent 2" w:semiHidden="0" w:uiPriority="69" w:unhideWhenUsed="0"/>
-    <w:lsdException w:name="Dark List Accent 2" w:semiHidden="0" w:uiPriority="70" w:unhideWhenUsed="0"/>
-    <w:lsdException w:name="Colorful Shading Accent 2" w:semiHidden="0" w:uiPriority="71" w:unhideWhenUsed="0"/>
-    <w:lsdException w:name="Colorful List Accent 2" w:semiHidden="0" w:uiPriority="72" w:unhideWhenUsed="0"/>
-    <w:lsdException w:name="Colorful Grid Accent 2" w:semiHidden="0" w:uiPriority="73" w:unhideWhenUsed="0"/>
-    <w:lsdException w:name="Light Shading Accent 3" w:semiHidden="0" w:uiPriority="60" w:unhideWhenUsed="0"/>
-    <w:lsdException w:name="Light List Accent 3" w:semiHidden="0" w:uiPriority="61" w:unhideWhenUsed="0"/>
-    <w:lsdException w:name="Light Grid Accent 3" w:semiHidden="0" w:uiPriority="62" w:unhideWhenUsed="0"/>
-    <w:lsdException w:name="Medium Shading 1 Accent 3" w:semiHidden="0" w:uiPriority="63" w:unhideWhenUsed="0"/>
-    <w:lsdException w:name="Medium Shading 2 Accent 3" w:semiHidden="0" w:uiPriority="64" w:unhideWhenUsed="0"/>
-    <w:lsdException w:name="Medium List 1 Accent 3" w:semiHidden="0" w:uiPriority="65" w:unhideWhenUsed="0"/>
-    <w:lsdException w:name="Medium List 2 Accent 3" w:semiHidden="0" w:uiPriority="66" w:unhideWhenUsed="0"/>
-    <w:lsdException w:name="Medium Grid 1 Accent 3" w:semiHidden="0" w:uiPriority="67" w:unhideWhenUsed="0"/>
-    <w:lsdException w:name="Medium Grid 2 Accent 3" w:semiHidden="0" w:uiPriority="68" w:unhideWhenUsed="0"/>
-    <w:lsdException w:name="Medium Grid 3 Accent 3" w:semiHidden="0" w:uiPriority="69" w:unhideWhenUsed="0"/>
-    <w:lsdException w:name="Dark List Accent 3" w:semiHidden="0" w:uiPriority="70" w:unhideWhenUsed="0"/>
-    <w:lsdException w:name="Colorful Shading Accent 3" w:semiHidden="0" w:uiPriority="71" w:unhideWhenUsed="0"/>
-    <w:lsdException w:name="Colorful List Accent 3" w:semiHidden="0" w:uiPriority="72" w:unhideWhenUsed="0"/>
-    <w:lsdException w:name="Colorful Grid Accent 3" w:semiHidden="0" w:uiPriority="73" w:unhideWhenUsed="0"/>
-    <w:lsdException w:name="Light Shading Accent 4" w:semiHidden="0" w:uiPriority="60" w:unhideWhenUsed="0"/>
-    <w:lsdException w:name="Light List Accent 4" w:semiHidden="0" w:uiPriority="61" w:unhideWhenUsed="0"/>
-    <w:lsdException w:name="Light Grid Accent 4" w:semiHidden="0" w:uiPriority="62" w:unhideWhenUsed="0"/>
-    <w:lsdException w:name="Medium Shading 1 Accent 4" w:semiHidden="0" w:uiPriority="63" w:unhideWhenUsed="0"/>
-    <w:lsdException w:name="Medium Shading 2 Accent 4" w:semiHidden="0" w:uiPriority="64" w:unhideWhenUsed="0"/>
-    <w:lsdException w:name="Medium List 1 Accent 4" w:semiHidden="0" w:uiPriority="65" w:unhideWhenUsed="0"/>
-    <w:lsdException w:name="Medium List 2 Accent 4" w:semiHidden="0" w:uiPriority="66" w:unhideWhenUsed="0"/>
-    <w:lsdException w:name="Medium Grid 1 Accent 4" w:semiHidden="0" w:uiPriority="67" w:unhideWhenUsed="0"/>
-    <w:lsdException w:name="Medium Grid 2 Accent 4" w:semiHidden="0" w:uiPriority="68" w:unhideWhenUsed="0"/>
-    <w:lsdException w:name="Medium Grid 3 Accent 4" w:semiHidden="0" w:uiPriority="69" w:unhideWhenUsed="0"/>
-    <w:lsdException w:name="Dark List Accent 4" w:semiHidden="0" w:uiPriority="70" w:unhideWhenUsed="0"/>
-    <w:lsdException w:name="Colorful Shading Accent 4" w:semiHidden="0" w:uiPriority="71" w:unhideWhenUsed="0"/>
-    <w:lsdException w:name="Colorful List Accent 4" w:semiHidden="0" w:uiPriority="72" w:unhideWhenUsed="0"/>
-    <w:lsdException w:name="Colorful Grid Accent 4" w:semiHidden="0" w:uiPriority="73" w:unhideWhenUsed="0"/>
-    <w:lsdException w:name="Light Shading Accent 5" w:semiHidden="0" w:uiPriority="60" w:unhideWhenUsed="0"/>
-    <w:lsdException w:name="Light List Accent 5" w:semiHidden="0" w:uiPriority="61" w:unhideWhenUsed="0"/>
-    <w:lsdException w:name="Light Grid Accent 5" w:semiHidden="0" w:uiPriority="62" w:unhideWhenUsed="0"/>
-    <w:lsdException w:name="Medium Shading 1 Accent 5" w:semiHidden="0" w:uiPriority="63" w:unhideWhenUsed="0"/>
-    <w:lsdException w:name="Medium Shading 2 Accent 5" w:semiHidden="0" w:uiPriority="64" w:unhideWhenUsed="0"/>
-    <w:lsdException w:name="Medium List 1 Accent 5" w:semiHidden="0" w:uiPriority="65" w:unhideWhenUsed="0"/>
-    <w:lsdException w:name="Medium List 2 Accent 5" w:semiHidden="0" w:uiPriority="66" w:unhideWhenUsed="0"/>
-    <w:lsdException w:name="Medium Grid 1 Accent 5" w:semiHidden="0" w:uiPriority="67" w:unhideWhenUsed="0"/>
-    <w:lsdException w:name="Medium Grid 2 Accent 5" w:semiHidden="0" w:uiPriority="68" w:unhideWhenUsed="0"/>
-    <w:lsdException w:name="Medium Grid 3 Accent 5" w:semiHidden="0" w:uiPriority="69" w:unhideWhenUsed="0"/>
-    <w:lsdException w:name="Dark List Accent 5" w:semiHidden="0" w:uiPriority="70" w:unhideWhenUsed="0"/>
-    <w:lsdException w:name="Colorful Shading Accent 5" w:semiHidden="0" w:uiPriority="71" w:unhideWhenUsed="0"/>
-    <w:lsdException w:name="Colorful List Accent 5" w:semiHidden="0" w:uiPriority="72" w:unhideWhenUsed="0"/>
-    <w:lsdException w:name="Colorful Grid Accent 5" w:semiHidden="0" w:uiPriority="73" w:unhideWhenUsed="0"/>
-    <w:lsdException w:name="Light Shading Accent 6" w:semiHidden="0" w:uiPriority="60" w:unhideWhenUsed="0"/>
-    <w:lsdException w:name="Light List Accent 6" w:semiHidden="0" w:uiPriority="61" w:unhideWhenUsed="0"/>
-    <w:lsdException w:name="Light Grid Accent 6" w:semiHidden="0" w:uiPriority="62" w:unhideWhenUsed="0"/>
-    <w:lsdException w:name="Medium Shading 1 Accent 6" w:semiHidden="0" w:uiPriority="63" w:unhideWhenUsed="0"/>
-    <w:lsdException w:name="Medium Shading 2 Accent 6" w:semiHidden="0" w:uiPriority="64" w:unhideWhenUsed="0"/>
-    <w:lsdException w:name="Medium List 1 Accent 6" w:semiHidden="0" w:uiPriority="65" w:unhideWhenUsed="0"/>
-    <w:lsdException w:name="Medium List 2 Accent 6" w:semiHidden="0" w:uiPriority="66" w:unhideWhenUsed="0"/>
-    <w:lsdException w:name="Medium Grid 1 Accent 6" w:semiHidden="0" w:uiPriority="67" w:unhideWhenUsed="0"/>
-    <w:lsdException w:name="Medium Grid 2 Accent 6" w:semiHidden="0" w:uiPriority="68" w:unhideWhenUsed="0"/>
-    <w:lsdException w:name="Medium Grid 3 Accent 6" w:semiHidden="0" w:uiPriority="69" w:unhideWhenUsed="0"/>
-    <w:lsdException w:name="Dark List Accent 6" w:semiHidden="0" w:uiPriority="70" w:unhideWhenUsed="0"/>
-    <w:lsdException w:name="Colorful Shading Accent 6" w:semiHidden="0" w:uiPriority="71" w:unhideWhenUsed="0"/>
-    <w:lsdException w:name="Colorful List Accent 6" w:semiHidden="0" w:uiPriority="72" w:unhideWhenUsed="0"/>
-    <w:lsdException w:name="Colorful Grid Accent 6" w:semiHidden="0" w:uiPriority="73" w:unhideWhenUsed="0"/>
-    <w:lsdException w:name="Subtle Emphasis" w:semiHidden="0" w:uiPriority="19" w:unhideWhenUsed="0" w:qFormat="1"/>
-    <w:lsdException w:name="Intense Emphasis" w:semiHidden="0" w:uiPriority="21" w:unhideWhenUsed="0" w:qFormat="1"/>
-    <w:lsdException w:name="Subtle Reference" w:semiHidden="0" w:uiPriority="31" w:unhideWhenUsed="0" w:qFormat="1"/>
-    <w:lsdException w:name="Intense Reference" w:semiHidden="0" w:uiPriority="32" w:unhideWhenUsed="0" w:qFormat="1"/>
-    <w:lsdException w:name="Book Title" w:semiHidden="0" w:uiPriority="33" w:unhideWhenUsed="0" w:qFormat="1"/>
-    <w:lsdException w:name="Bibliography" w:uiPriority="37"/>
-    <w:lsdException w:name="TOC Heading" w:uiPriority="39" w:qFormat="1"/>
-  </w:latentStyles>
-  <w:style w:type="paragraph" w:default="1" w:styleId="Normal">
-    <w:name w:val="Normal"/>
-    <w:qFormat/>
-    <w:rsid w:val="00060D43"/>
-    <w:pPr>
-      <w:spacing w:before="120" w:after="120" w:line="240" w:lineRule="auto"/>
-      <w:jc w:val="both"/>
-    </w:pPr>
-    <w:rPr>
-      <w:lang w:val="es-MX"/>
-    </w:rPr>
-  </w:style>
-  <w:style w:type="paragraph" w:styleId="Ttulo1">
-    <w:name w:val="heading 1"/>
-    <w:basedOn w:val="Normal"/>
-    <w:next w:val="Normal"/>
-    <w:link w:val="Ttulo1Car"/>
-    <w:uiPriority w:val="9"/>
-    <w:qFormat/>
-    <w:rsid w:val="00FC4A9F"/>
-    <w:pPr>
-      <w:keepNext/>
-      <w:keepLines/>
-      <w:spacing w:before="240" w:after="0" w:line="276" w:lineRule="auto"/>
-      <w:outlineLvl w:val="0"/>
-    </w:pPr>
-    <w:rPr>
-      <w:rFonts w:asciiTheme="majorHAnsi" w:eastAsiaTheme="majorEastAsia" w:hAnsiTheme="majorHAnsi" w:cstheme="majorBidi"/>
-      <w:b/>
-      <w:sz w:val="40"/>
-      <w:szCs w:val="32"/>
-    </w:rPr>
-  </w:style>
-  <w:style w:type="paragraph" w:styleId="Ttulo2">
-    <w:name w:val="heading 2"/>
-    <w:basedOn w:val="Normal"/>
-    <w:next w:val="Normal"/>
-    <w:link w:val="Ttulo2Car"/>
-    <w:uiPriority w:val="9"/>
-    <w:unhideWhenUsed/>
-    <w:qFormat/>
-    <w:rsid w:val="00FC4A9F"/>
-    <w:pPr>
-      <w:keepNext/>
-      <w:keepLines/>
-      <w:spacing w:before="40" w:after="0"/>
-      <w:outlineLvl w:val="1"/>
-    </w:pPr>
-    <w:rPr>
-      <w:rFonts w:asciiTheme="majorHAnsi" w:eastAsiaTheme="majorEastAsia" w:hAnsiTheme="majorHAnsi" w:cstheme="majorBidi"/>
-      <w:b/>
-      <w:sz w:val="28"/>
-      <w:szCs w:val="26"/>
-    </w:rPr>
-  </w:style>
-  <w:style w:type="paragraph" w:styleId="Ttulo3">
-    <w:name w:val="heading 3"/>
-    <w:basedOn w:val="Normal"/>
-    <w:next w:val="Normal"/>
-    <w:link w:val="Ttulo3Car"/>
-    <w:uiPriority w:val="9"/>
-    <w:unhideWhenUsed/>
-    <w:qFormat/>
-    <w:rsid w:val="00FC4A9F"/>
-    <w:pPr>
-      <w:keepNext/>
-      <w:keepLines/>
-      <w:spacing w:before="200" w:after="0"/>
-      <w:outlineLvl w:val="2"/>
-    </w:pPr>
-    <w:rPr>
-      <w:rFonts w:asciiTheme="majorHAnsi" w:eastAsiaTheme="majorEastAsia" w:hAnsiTheme="majorHAnsi" w:cstheme="majorBidi"/>
-      <w:b/>
-      <w:bCs/>
-      <w:sz w:val="24"/>
-    </w:rPr>
-  </w:style>
-  <w:style w:type="character" w:default="1" w:styleId="Fuentedeprrafopredeter">
-    <w:name w:val="Default Paragraph Font"/>
-    <w:uiPriority w:val="1"/>
-    <w:semiHidden/>
-    <w:unhideWhenUsed/>
-  </w:style>
-  <w:style w:type="table" w:default="1" w:styleId="Tablanormal">
-    <w:name w:val="Normal Table"/>
-    <w:uiPriority w:val="99"/>
-    <w:semiHidden/>
-    <w:unhideWhenUsed/>
-    <w:qFormat/>
-    <w:tblPr>
-      <w:tblInd w:w="0" w:type="dxa"/>
-      <w:tblCellMar>
-        <w:top w:w="0" w:type="dxa"/>
-        <w:left w:w="108" w:type="dxa"/>
-        <w:bottom w:w="0" w:type="dxa"/>
-        <w:right w:w="108" w:type="dxa"/>
-      </w:tblCellMar>
-    </w:tblPr>
-  </w:style>
-  <w:style w:type="numbering" w:default="1" w:styleId="Sinlista">
-    <w:name w:val="No List"/>
-    <w:uiPriority w:val="99"/>
-    <w:semiHidden/>
-    <w:unhideWhenUsed/>
-  </w:style>
-  <w:style w:type="character" w:customStyle="1" w:styleId="Ttulo1Car">
-    <w:name w:val="Título 1 Car"/>
-    <w:basedOn w:val="Fuentedeprrafopredeter"/>
-    <w:link w:val="Ttulo1"/>
-    <w:uiPriority w:val="9"/>
-    <w:rsid w:val="00FC4A9F"/>
-    <w:rPr>
-      <w:rFonts w:asciiTheme="majorHAnsi" w:eastAsiaTheme="majorEastAsia" w:hAnsiTheme="majorHAnsi" w:cstheme="majorBidi"/>
-      <w:b/>
-      <w:sz w:val="40"/>
-      <w:szCs w:val="32"/>
-      <w:lang w:val="es-MX"/>
-    </w:rPr>
-  </w:style>
-  <w:style w:type="character" w:customStyle="1" w:styleId="Ttulo3Car">
-    <w:name w:val="Título 3 Car"/>
-    <w:basedOn w:val="Fuentedeprrafopredeter"/>
-    <w:link w:val="Ttulo3"/>
-    <w:uiPriority w:val="9"/>
-    <w:rsid w:val="00FC4A9F"/>
-    <w:rPr>
-      <w:rFonts w:asciiTheme="majorHAnsi" w:eastAsiaTheme="majorEastAsia" w:hAnsiTheme="majorHAnsi" w:cstheme="majorBidi"/>
-      <w:b/>
-      <w:bCs/>
-      <w:sz w:val="24"/>
-      <w:lang w:val="es-MX"/>
-    </w:rPr>
-  </w:style>
-  <w:style w:type="paragraph" w:styleId="Prrafodelista">
-    <w:name w:val="List Paragraph"/>
-    <w:basedOn w:val="Normal"/>
-    <w:uiPriority w:val="34"/>
-    <w:qFormat/>
-    <w:rsid w:val="00060D43"/>
-    <w:pPr>
-      <w:ind w:left="720"/>
-      <w:contextualSpacing/>
-    </w:pPr>
-  </w:style>
-  <w:style w:type="paragraph" w:styleId="TtulodeTDC">
-    <w:name w:val="TOC Heading"/>
-    <w:basedOn w:val="Ttulo1"/>
-    <w:next w:val="Normal"/>
-    <w:uiPriority w:val="39"/>
-    <w:unhideWhenUsed/>
-    <w:qFormat/>
-    <w:rsid w:val="00060D43"/>
-    <w:pPr>
-      <w:spacing w:before="480"/>
-      <w:outlineLvl w:val="9"/>
-    </w:pPr>
-    <w:rPr>
-      <w:bCs/>
-      <w:color w:val="2E74B5" w:themeColor="accent1" w:themeShade="BF"/>
-      <w:sz w:val="28"/>
-      <w:szCs w:val="28"/>
-      <w:lang w:val="es-ES"/>
-    </w:rPr>
-  </w:style>
-  <w:style w:type="paragraph" w:styleId="TDC1">
-    <w:name w:val="toc 1"/>
-    <w:basedOn w:val="Normal"/>
-    <w:next w:val="Normal"/>
-    <w:autoRedefine/>
-    <w:uiPriority w:val="39"/>
-    <w:unhideWhenUsed/>
-    <w:rsid w:val="00060D43"/>
-    <w:pPr>
-      <w:spacing w:after="100"/>
-    </w:pPr>
-  </w:style>
-  <w:style w:type="paragraph" w:styleId="TDC2">
-    <w:name w:val="toc 2"/>
-    <w:basedOn w:val="Normal"/>
-    <w:next w:val="Normal"/>
-    <w:autoRedefine/>
-    <w:uiPriority w:val="39"/>
-    <w:unhideWhenUsed/>
-    <w:rsid w:val="00060D43"/>
-    <w:pPr>
-      <w:spacing w:after="100"/>
-      <w:ind w:left="220"/>
-    </w:pPr>
-  </w:style>
-  <w:style w:type="character" w:styleId="Hipervnculo">
-    <w:name w:val="Hyperlink"/>
-    <w:basedOn w:val="Fuentedeprrafopredeter"/>
-    <w:uiPriority w:val="99"/>
-    <w:unhideWhenUsed/>
-    <w:rsid w:val="00060D43"/>
-    <w:rPr>
-      <w:color w:val="0563C1" w:themeColor="hyperlink"/>
-      <w:u w:val="single"/>
-    </w:rPr>
-  </w:style>
-  <w:style w:type="table" w:styleId="Listaclara-nfasis5">
-    <w:name w:val="Light List Accent 5"/>
-    <w:basedOn w:val="Tablanormal"/>
-    <w:uiPriority w:val="61"/>
-    <w:rsid w:val="00060D43"/>
-    <w:pPr>
-      <w:spacing w:after="0" w:line="240" w:lineRule="auto"/>
-    </w:pPr>
-    <w:rPr>
-      <w:rFonts w:ascii="Calibri" w:eastAsia="Calibri" w:hAnsi="Calibri" w:cs="Times New Roman"/>
-      <w:sz w:val="20"/>
-      <w:szCs w:val="20"/>
-      <w:lang w:val="es-MX" w:eastAsia="es-MX"/>
-    </w:rPr>
-    <w:tblPr>
-      <w:tblStyleRowBandSize w:val="1"/>
-      <w:tblStyleColBandSize w:val="1"/>
-      <w:tblInd w:w="0" w:type="dxa"/>
-      <w:tblBorders>
-        <w:top w:val="single" w:sz="8" w:space="0" w:color="4472C4" w:themeColor="accent5"/>
-        <w:left w:val="single" w:sz="8" w:space="0" w:color="4472C4" w:themeColor="accent5"/>
-        <w:bottom w:val="single" w:sz="8" w:space="0" w:color="4472C4" w:themeColor="accent5"/>
-        <w:right w:val="single" w:sz="8" w:space="0" w:color="4472C4" w:themeColor="accent5"/>
-      </w:tblBorders>
-      <w:tblCellMar>
-        <w:top w:w="0" w:type="dxa"/>
-        <w:left w:w="108" w:type="dxa"/>
-        <w:bottom w:w="0" w:type="dxa"/>
-        <w:right w:w="108" w:type="dxa"/>
-      </w:tblCellMar>
-    </w:tblPr>
-    <w:tblStylePr w:type="firstRow">
-      <w:pPr>
-        <w:spacing w:before="0" w:after="0" w:line="240" w:lineRule="auto"/>
-      </w:pPr>
-      <w:rPr>
-        <w:b/>
-        <w:bCs/>
-        <w:color w:val="FFFFFF" w:themeColor="background1"/>
-      </w:rPr>
-      <w:tblPr/>
-      <w:tcPr>
-        <w:shd w:val="clear" w:color="auto" w:fill="4472C4" w:themeFill="accent5"/>
-      </w:tcPr>
-    </w:tblStylePr>
-    <w:tblStylePr w:type="lastRow">
-      <w:pPr>
-        <w:spacing w:before="0" w:after="0" w:line="240" w:lineRule="auto"/>
-      </w:pPr>
-      <w:rPr>
-        <w:b/>
-        <w:bCs/>
-      </w:rPr>
-      <w:tblPr/>
-      <w:tcPr>
-        <w:tcBorders>
-          <w:top w:val="double" w:sz="6" w:space="0" w:color="4472C4" w:themeColor="accent5"/>
-          <w:left w:val="single" w:sz="8" w:space="0" w:color="4472C4" w:themeColor="accent5"/>
-          <w:bottom w:val="single" w:sz="8" w:space="0" w:color="4472C4" w:themeColor="accent5"/>
-          <w:right w:val="single" w:sz="8" w:space="0" w:color="4472C4" w:themeColor="accent5"/>
-        </w:tcBorders>
-      </w:tcPr>
-    </w:tblStylePr>
-    <w:tblStylePr w:type="firstCol">
-      <w:rPr>
-        <w:b/>
-        <w:bCs/>
-      </w:rPr>
-    </w:tblStylePr>
-    <w:tblStylePr w:type="lastCol">
-      <w:rPr>
-        <w:b/>
-        <w:bCs/>
-      </w:rPr>
-    </w:tblStylePr>
-    <w:tblStylePr w:type="band1Vert">
-      <w:tblPr/>
-      <w:tcPr>
-        <w:tcBorders>
-          <w:top w:val="single" w:sz="8" w:space="0" w:color="4472C4" w:themeColor="accent5"/>
-          <w:left w:val="single" w:sz="8" w:space="0" w:color="4472C4" w:themeColor="accent5"/>
-          <w:bottom w:val="single" w:sz="8" w:space="0" w:color="4472C4" w:themeColor="accent5"/>
-          <w:right w:val="single" w:sz="8" w:space="0" w:color="4472C4" w:themeColor="accent5"/>
-        </w:tcBorders>
-      </w:tcPr>
-    </w:tblStylePr>
-    <w:tblStylePr w:type="band1Horz">
-      <w:tblPr/>
-      <w:tcPr>
-        <w:tcBorders>
-          <w:top w:val="single" w:sz="8" w:space="0" w:color="4472C4" w:themeColor="accent5"/>
-          <w:left w:val="single" w:sz="8" w:space="0" w:color="4472C4" w:themeColor="accent5"/>
-          <w:bottom w:val="single" w:sz="8" w:space="0" w:color="4472C4" w:themeColor="accent5"/>
-          <w:right w:val="single" w:sz="8" w:space="0" w:color="4472C4" w:themeColor="accent5"/>
-        </w:tcBorders>
-      </w:tcPr>
-    </w:tblStylePr>
-  </w:style>
-  <w:style w:type="paragraph" w:styleId="TDC3">
-    <w:name w:val="toc 3"/>
-    <w:basedOn w:val="Normal"/>
-    <w:next w:val="Normal"/>
-    <w:autoRedefine/>
-    <w:uiPriority w:val="39"/>
-    <w:unhideWhenUsed/>
-    <w:rsid w:val="00060D43"/>
-    <w:pPr>
-      <w:spacing w:after="100"/>
-      <w:ind w:left="440"/>
-    </w:pPr>
-  </w:style>
-  <w:style w:type="paragraph" w:styleId="Sinespaciado">
-    <w:name w:val="No Spacing"/>
-    <w:link w:val="SinespaciadoCar"/>
-    <w:uiPriority w:val="1"/>
-    <w:qFormat/>
-    <w:rsid w:val="00060D43"/>
-    <w:pPr>
-      <w:spacing w:after="0" w:line="240" w:lineRule="auto"/>
-    </w:pPr>
-    <w:rPr>
-      <w:rFonts w:eastAsiaTheme="minorEastAsia"/>
-      <w:lang w:val="es-ES"/>
-    </w:rPr>
-  </w:style>
-  <w:style w:type="character" w:customStyle="1" w:styleId="SinespaciadoCar">
-    <w:name w:val="Sin espaciado Car"/>
-    <w:basedOn w:val="Fuentedeprrafopredeter"/>
-    <w:link w:val="Sinespaciado"/>
-    <w:uiPriority w:val="1"/>
-    <w:rsid w:val="00060D43"/>
-    <w:rPr>
-      <w:rFonts w:eastAsiaTheme="minorEastAsia"/>
-      <w:lang w:val="es-ES"/>
-    </w:rPr>
-  </w:style>
-  <w:style w:type="paragraph" w:styleId="Encabezado">
-    <w:name w:val="header"/>
-    <w:basedOn w:val="Normal"/>
-    <w:link w:val="EncabezadoCar"/>
-    <w:uiPriority w:val="99"/>
-    <w:unhideWhenUsed/>
-    <w:rsid w:val="00060D43"/>
-    <w:pPr>
-      <w:tabs>
-        <w:tab w:val="center" w:pos="4252"/>
-        <w:tab w:val="right" w:pos="8504"/>
-      </w:tabs>
-      <w:spacing w:before="0" w:after="0"/>
-    </w:pPr>
-  </w:style>
-  <w:style w:type="character" w:customStyle="1" w:styleId="EncabezadoCar">
-    <w:name w:val="Encabezado Car"/>
-    <w:basedOn w:val="Fuentedeprrafopredeter"/>
-    <w:link w:val="Encabezado"/>
-    <w:uiPriority w:val="99"/>
-    <w:rsid w:val="00060D43"/>
-    <w:rPr>
-      <w:lang w:val="es-MX"/>
-    </w:rPr>
-  </w:style>
-  <w:style w:type="paragraph" w:styleId="Piedepgina">
-    <w:name w:val="footer"/>
-    <w:basedOn w:val="Normal"/>
-    <w:link w:val="PiedepginaCar"/>
-    <w:uiPriority w:val="99"/>
-    <w:unhideWhenUsed/>
-    <w:rsid w:val="00060D43"/>
-    <w:pPr>
-      <w:tabs>
-        <w:tab w:val="center" w:pos="4252"/>
-        <w:tab w:val="right" w:pos="8504"/>
-      </w:tabs>
-      <w:spacing w:before="0" w:after="0"/>
-    </w:pPr>
-  </w:style>
-  <w:style w:type="character" w:customStyle="1" w:styleId="PiedepginaCar">
-    <w:name w:val="Pie de página Car"/>
-    <w:basedOn w:val="Fuentedeprrafopredeter"/>
-    <w:link w:val="Piedepgina"/>
-    <w:uiPriority w:val="99"/>
-    <w:rsid w:val="00060D43"/>
-    <w:rPr>
-      <w:lang w:val="es-MX"/>
-    </w:rPr>
-  </w:style>
-  <w:style w:type="character" w:customStyle="1" w:styleId="Ttulo2Car">
-    <w:name w:val="Título 2 Car"/>
-    <w:basedOn w:val="Fuentedeprrafopredeter"/>
-    <w:link w:val="Ttulo2"/>
-    <w:uiPriority w:val="9"/>
-    <w:rsid w:val="00FC4A9F"/>
-    <w:rPr>
-      <w:rFonts w:asciiTheme="majorHAnsi" w:eastAsiaTheme="majorEastAsia" w:hAnsiTheme="majorHAnsi" w:cstheme="majorBidi"/>
-      <w:b/>
-      <w:sz w:val="28"/>
-      <w:szCs w:val="26"/>
-      <w:lang w:val="es-MX"/>
-    </w:rPr>
-  </w:style>
-  <w:style w:type="paragraph" w:styleId="Textodeglobo">
-    <w:name w:val="Balloon Text"/>
-    <w:basedOn w:val="Normal"/>
-    <w:link w:val="TextodegloboCar"/>
-    <w:uiPriority w:val="99"/>
-    <w:semiHidden/>
-    <w:unhideWhenUsed/>
-    <w:rsid w:val="00FC2662"/>
-    <w:pPr>
-      <w:spacing w:before="0" w:after="0"/>
-    </w:pPr>
-    <w:rPr>
-      <w:rFonts w:ascii="Tahoma" w:hAnsi="Tahoma" w:cs="Tahoma"/>
-      <w:sz w:val="16"/>
-      <w:szCs w:val="16"/>
-    </w:rPr>
-  </w:style>
-  <w:style w:type="character" w:customStyle="1" w:styleId="TextodegloboCar">
-    <w:name w:val="Texto de globo Car"/>
-    <w:basedOn w:val="Fuentedeprrafopredeter"/>
-    <w:link w:val="Textodeglobo"/>
-    <w:uiPriority w:val="99"/>
-    <w:semiHidden/>
-    <w:rsid w:val="00FC2662"/>
-    <w:rPr>
-      <w:rFonts w:ascii="Tahoma" w:hAnsi="Tahoma" w:cs="Tahoma"/>
-      <w:sz w:val="16"/>
-      <w:szCs w:val="16"/>
-      <w:lang w:val="es-MX"/>
-    </w:rPr>
-  </w:style>
-  <w:style w:type="paragraph" w:styleId="Ttulo">
-    <w:name w:val="Title"/>
-    <w:basedOn w:val="Normal"/>
-    <w:next w:val="Normal"/>
-    <w:link w:val="TtuloCar"/>
-    <w:uiPriority w:val="10"/>
-    <w:qFormat/>
-    <w:rsid w:val="00BE656E"/>
-    <w:pPr>
-      <w:pBdr>
-        <w:bottom w:val="single" w:sz="8" w:space="4" w:color="5B9BD5" w:themeColor="accent1"/>
-      </w:pBdr>
-      <w:spacing w:before="0" w:after="300"/>
-      <w:contextualSpacing/>
-      <w:jc w:val="left"/>
-    </w:pPr>
-    <w:rPr>
-      <w:rFonts w:asciiTheme="majorHAnsi" w:eastAsiaTheme="majorEastAsia" w:hAnsiTheme="majorHAnsi" w:cstheme="majorBidi"/>
-      <w:color w:val="323E4F" w:themeColor="text2" w:themeShade="BF"/>
-      <w:spacing w:val="5"/>
-      <w:kern w:val="28"/>
-      <w:sz w:val="52"/>
-      <w:szCs w:val="52"/>
-      <w:lang w:val="es-AR"/>
-    </w:rPr>
-  </w:style>
-  <w:style w:type="character" w:customStyle="1" w:styleId="TtuloCar">
-    <w:name w:val="Título Car"/>
-    <w:basedOn w:val="Fuentedeprrafopredeter"/>
-    <w:link w:val="Ttulo"/>
-    <w:uiPriority w:val="10"/>
-    <w:rsid w:val="00BE656E"/>
-    <w:rPr>
-      <w:rFonts w:asciiTheme="majorHAnsi" w:eastAsiaTheme="majorEastAsia" w:hAnsiTheme="majorHAnsi" w:cstheme="majorBidi"/>
-      <w:color w:val="323E4F" w:themeColor="text2" w:themeShade="BF"/>
-      <w:spacing w:val="5"/>
-      <w:kern w:val="28"/>
-      <w:sz w:val="52"/>
-      <w:szCs w:val="52"/>
-      <w:lang w:val="es-AR"/>
-    </w:rPr>
-  </w:style>
-  <w:style w:type="paragraph" w:styleId="NormalWeb">
-    <w:name w:val="Normal (Web)"/>
-    <w:basedOn w:val="Normal"/>
-    <w:uiPriority w:val="99"/>
-    <w:semiHidden/>
-    <w:unhideWhenUsed/>
-    <w:rsid w:val="0020212D"/>
-    <w:pPr>
-      <w:spacing w:before="100" w:beforeAutospacing="1" w:after="100" w:afterAutospacing="1"/>
-      <w:jc w:val="left"/>
-    </w:pPr>
-    <w:rPr>
-      <w:rFonts w:ascii="Times New Roman" w:eastAsia="Times New Roman" w:hAnsi="Times New Roman" w:cs="Times New Roman"/>
-      <w:sz w:val="24"/>
-      <w:szCs w:val="24"/>
-      <w:lang w:val="es-AR" w:eastAsia="es-AR"/>
-    </w:rPr>
-  </w:style>
-</w:styles>
-</file>
-
-<file path=word/stylesWithEffects.xml><?xml version="1.0" encoding="utf-8"?>
-<w:styles xmlns:wpc="http://schemas.microsoft.com/office/word/2010/wordprocessingCanvas" xmlns:mc="http://schemas.openxmlformats.org/markup-compatibility/2006" xmlns:o="urn:schemas-microsoft-com:office:office" xmlns:r="http://schemas.openxmlformats.org/officeDocument/2006/relationships" xmlns:m="http://schemas.openxmlformats.org/officeDocument/2006/math" xmlns:v="urn:schemas-microsoft-com:vml" xmlns:wp14="http://schemas.microsoft.com/office/word/2010/wordprocessingDrawing" xmlns:wp="http://schemas.openxmlformats.org/drawingml/2006/wordprocessingDrawing" xmlns:w10="urn:schemas-microsoft-com:office:word" xmlns:w="http://schemas.openxmlformats.org/wordprocessingml/2006/main" xmlns:w14="http://schemas.microsoft.com/office/word/2010/wordml" xmlns:wpg="http://schemas.microsoft.com/office/word/2010/wordprocessingGroup" xmlns:wpi="http://schemas.microsoft.com/office/word/2010/wordprocessingInk" xmlns:wne="http://schemas.microsoft.com/office/word/2006/wordml" xmlns:wps="http://schemas.microsoft.com/office/word/2010/wordprocessingShape" mc:Ignorable="w14 wp14">
-  <w:docDefaults>
-    <w:rPrDefault>
-      <w:rPr>
-        <w:rFonts w:asciiTheme="minorHAnsi" w:eastAsiaTheme="minorHAnsi" w:hAnsiTheme="minorHAnsi" w:cstheme="minorBidi"/>
-        <w:sz w:val="22"/>
-        <w:szCs w:val="22"/>
-        <w:lang w:val="es-419" w:eastAsia="en-US" w:bidi="ar-SA"/>
       </w:rPr>
     </w:rPrDefault>
     <w:pPrDefault>
@@ -10039,8 +9421,650 @@
 </w:styles>
 </file>
 
+<file path=word/stylesWithEffects.xml><?xml version="1.0" encoding="utf-8"?>
+<w:styles xmlns:wpc="http://schemas.microsoft.com/office/word/2010/wordprocessingCanvas" xmlns:mc="http://schemas.openxmlformats.org/markup-compatibility/2006" xmlns:o="urn:schemas-microsoft-com:office:office" xmlns:r="http://schemas.openxmlformats.org/officeDocument/2006/relationships" xmlns:m="http://schemas.openxmlformats.org/officeDocument/2006/math" xmlns:v="urn:schemas-microsoft-com:vml" xmlns:wp14="http://schemas.microsoft.com/office/word/2010/wordprocessingDrawing" xmlns:wp="http://schemas.openxmlformats.org/drawingml/2006/wordprocessingDrawing" xmlns:w10="urn:schemas-microsoft-com:office:word" xmlns:w="http://schemas.openxmlformats.org/wordprocessingml/2006/main" xmlns:w14="http://schemas.microsoft.com/office/word/2010/wordml" xmlns:wpg="http://schemas.microsoft.com/office/word/2010/wordprocessingGroup" xmlns:wpi="http://schemas.microsoft.com/office/word/2010/wordprocessingInk" xmlns:wne="http://schemas.microsoft.com/office/word/2006/wordml" xmlns:wps="http://schemas.microsoft.com/office/word/2010/wordprocessingShape" mc:Ignorable="w14 wp14">
+  <w:docDefaults>
+    <w:rPrDefault>
+      <w:rPr>
+        <w:rFonts w:asciiTheme="minorHAnsi" w:eastAsiaTheme="minorHAnsi" w:hAnsiTheme="minorHAnsi" w:cstheme="minorBidi"/>
+        <w:sz w:val="22"/>
+        <w:szCs w:val="22"/>
+        <w:lang w:val="es-419" w:eastAsia="en-US" w:bidi="ar-SA"/>
+      </w:rPr>
+    </w:rPrDefault>
+    <w:pPrDefault>
+      <w:pPr>
+        <w:spacing w:after="160" w:line="259" w:lineRule="auto"/>
+      </w:pPr>
+    </w:pPrDefault>
+  </w:docDefaults>
+  <w:latentStyles w:defLockedState="0" w:defUIPriority="99" w:defSemiHidden="1" w:defUnhideWhenUsed="1" w:defQFormat="0" w:count="267">
+    <w:lsdException w:name="Normal" w:semiHidden="0" w:uiPriority="0" w:unhideWhenUsed="0" w:qFormat="1"/>
+    <w:lsdException w:name="heading 1" w:semiHidden="0" w:uiPriority="9" w:unhideWhenUsed="0" w:qFormat="1"/>
+    <w:lsdException w:name="heading 2" w:uiPriority="9" w:qFormat="1"/>
+    <w:lsdException w:name="heading 3" w:uiPriority="9" w:qFormat="1"/>
+    <w:lsdException w:name="heading 4" w:uiPriority="9" w:qFormat="1"/>
+    <w:lsdException w:name="heading 5" w:uiPriority="9" w:qFormat="1"/>
+    <w:lsdException w:name="heading 6" w:uiPriority="9" w:qFormat="1"/>
+    <w:lsdException w:name="heading 7" w:uiPriority="9" w:qFormat="1"/>
+    <w:lsdException w:name="heading 8" w:uiPriority="9" w:qFormat="1"/>
+    <w:lsdException w:name="heading 9" w:uiPriority="9" w:qFormat="1"/>
+    <w:lsdException w:name="toc 1" w:uiPriority="39"/>
+    <w:lsdException w:name="toc 2" w:uiPriority="39"/>
+    <w:lsdException w:name="toc 3" w:uiPriority="39"/>
+    <w:lsdException w:name="toc 4" w:uiPriority="39"/>
+    <w:lsdException w:name="toc 5" w:uiPriority="39"/>
+    <w:lsdException w:name="toc 6" w:uiPriority="39"/>
+    <w:lsdException w:name="toc 7" w:uiPriority="39"/>
+    <w:lsdException w:name="toc 8" w:uiPriority="39"/>
+    <w:lsdException w:name="toc 9" w:uiPriority="39"/>
+    <w:lsdException w:name="caption" w:uiPriority="35" w:qFormat="1"/>
+    <w:lsdException w:name="Title" w:semiHidden="0" w:uiPriority="10" w:unhideWhenUsed="0" w:qFormat="1"/>
+    <w:lsdException w:name="Default Paragraph Font" w:uiPriority="1"/>
+    <w:lsdException w:name="Subtitle" w:semiHidden="0" w:uiPriority="11" w:unhideWhenUsed="0" w:qFormat="1"/>
+    <w:lsdException w:name="Strong" w:semiHidden="0" w:uiPriority="22" w:unhideWhenUsed="0" w:qFormat="1"/>
+    <w:lsdException w:name="Emphasis" w:semiHidden="0" w:uiPriority="20" w:unhideWhenUsed="0" w:qFormat="1"/>
+    <w:lsdException w:name="Table Grid" w:semiHidden="0" w:uiPriority="39" w:unhideWhenUsed="0"/>
+    <w:lsdException w:name="Placeholder Text" w:unhideWhenUsed="0"/>
+    <w:lsdException w:name="No Spacing" w:semiHidden="0" w:uiPriority="1" w:unhideWhenUsed="0" w:qFormat="1"/>
+    <w:lsdException w:name="Light Shading" w:semiHidden="0" w:uiPriority="60" w:unhideWhenUsed="0"/>
+    <w:lsdException w:name="Light List" w:semiHidden="0" w:uiPriority="61" w:unhideWhenUsed="0"/>
+    <w:lsdException w:name="Light Grid" w:semiHidden="0" w:uiPriority="62" w:unhideWhenUsed="0"/>
+    <w:lsdException w:name="Medium Shading 1" w:semiHidden="0" w:uiPriority="63" w:unhideWhenUsed="0"/>
+    <w:lsdException w:name="Medium Shading 2" w:semiHidden="0" w:uiPriority="64" w:unhideWhenUsed="0"/>
+    <w:lsdException w:name="Medium List 1" w:semiHidden="0" w:uiPriority="65" w:unhideWhenUsed="0"/>
+    <w:lsdException w:name="Medium List 2" w:semiHidden="0" w:uiPriority="66" w:unhideWhenUsed="0"/>
+    <w:lsdException w:name="Medium Grid 1" w:semiHidden="0" w:uiPriority="67" w:unhideWhenUsed="0"/>
+    <w:lsdException w:name="Medium Grid 2" w:semiHidden="0" w:uiPriority="68" w:unhideWhenUsed="0"/>
+    <w:lsdException w:name="Medium Grid 3" w:semiHidden="0" w:uiPriority="69" w:unhideWhenUsed="0"/>
+    <w:lsdException w:name="Dark List" w:semiHidden="0" w:uiPriority="70" w:unhideWhenUsed="0"/>
+    <w:lsdException w:name="Colorful Shading" w:semiHidden="0" w:uiPriority="71" w:unhideWhenUsed="0"/>
+    <w:lsdException w:name="Colorful List" w:semiHidden="0" w:uiPriority="72" w:unhideWhenUsed="0"/>
+    <w:lsdException w:name="Colorful Grid" w:semiHidden="0" w:uiPriority="73" w:unhideWhenUsed="0"/>
+    <w:lsdException w:name="Light Shading Accent 1" w:semiHidden="0" w:uiPriority="60" w:unhideWhenUsed="0"/>
+    <w:lsdException w:name="Light List Accent 1" w:semiHidden="0" w:uiPriority="61" w:unhideWhenUsed="0"/>
+    <w:lsdException w:name="Light Grid Accent 1" w:semiHidden="0" w:uiPriority="62" w:unhideWhenUsed="0"/>
+    <w:lsdException w:name="Medium Shading 1 Accent 1" w:semiHidden="0" w:uiPriority="63" w:unhideWhenUsed="0"/>
+    <w:lsdException w:name="Medium Shading 2 Accent 1" w:semiHidden="0" w:uiPriority="64" w:unhideWhenUsed="0"/>
+    <w:lsdException w:name="Medium List 1 Accent 1" w:semiHidden="0" w:uiPriority="65" w:unhideWhenUsed="0"/>
+    <w:lsdException w:name="Revision" w:unhideWhenUsed="0"/>
+    <w:lsdException w:name="List Paragraph" w:semiHidden="0" w:uiPriority="34" w:unhideWhenUsed="0" w:qFormat="1"/>
+    <w:lsdException w:name="Quote" w:semiHidden="0" w:uiPriority="29" w:unhideWhenUsed="0" w:qFormat="1"/>
+    <w:lsdException w:name="Intense Quote" w:semiHidden="0" w:uiPriority="30" w:unhideWhenUsed="0" w:qFormat="1"/>
+    <w:lsdException w:name="Medium List 2 Accent 1" w:semiHidden="0" w:uiPriority="66" w:unhideWhenUsed="0"/>
+    <w:lsdException w:name="Medium Grid 1 Accent 1" w:semiHidden="0" w:uiPriority="67" w:unhideWhenUsed="0"/>
+    <w:lsdException w:name="Medium Grid 2 Accent 1" w:semiHidden="0" w:uiPriority="68" w:unhideWhenUsed="0"/>
+    <w:lsdException w:name="Medium Grid 3 Accent 1" w:semiHidden="0" w:uiPriority="69" w:unhideWhenUsed="0"/>
+    <w:lsdException w:name="Dark List Accent 1" w:semiHidden="0" w:uiPriority="70" w:unhideWhenUsed="0"/>
+    <w:lsdException w:name="Colorful Shading Accent 1" w:semiHidden="0" w:uiPriority="71" w:unhideWhenUsed="0"/>
+    <w:lsdException w:name="Colorful List Accent 1" w:semiHidden="0" w:uiPriority="72" w:unhideWhenUsed="0"/>
+    <w:lsdException w:name="Colorful Grid Accent 1" w:semiHidden="0" w:uiPriority="73" w:unhideWhenUsed="0"/>
+    <w:lsdException w:name="Light Shading Accent 2" w:semiHidden="0" w:uiPriority="60" w:unhideWhenUsed="0"/>
+    <w:lsdException w:name="Light List Accent 2" w:semiHidden="0" w:uiPriority="61" w:unhideWhenUsed="0"/>
+    <w:lsdException w:name="Light Grid Accent 2" w:semiHidden="0" w:uiPriority="62" w:unhideWhenUsed="0"/>
+    <w:lsdException w:name="Medium Shading 1 Accent 2" w:semiHidden="0" w:uiPriority="63" w:unhideWhenUsed="0"/>
+    <w:lsdException w:name="Medium Shading 2 Accent 2" w:semiHidden="0" w:uiPriority="64" w:unhideWhenUsed="0"/>
+    <w:lsdException w:name="Medium List 1 Accent 2" w:semiHidden="0" w:uiPriority="65" w:unhideWhenUsed="0"/>
+    <w:lsdException w:name="Medium List 2 Accent 2" w:semiHidden="0" w:uiPriority="66" w:unhideWhenUsed="0"/>
+    <w:lsdException w:name="Medium Grid 1 Accent 2" w:semiHidden="0" w:uiPriority="67" w:unhideWhenUsed="0"/>
+    <w:lsdException w:name="Medium Grid 2 Accent 2" w:semiHidden="0" w:uiPriority="68" w:unhideWhenUsed="0"/>
+    <w:lsdException w:name="Medium Grid 3 Accent 2" w:semiHidden="0" w:uiPriority="69" w:unhideWhenUsed="0"/>
+    <w:lsdException w:name="Dark List Accent 2" w:semiHidden="0" w:uiPriority="70" w:unhideWhenUsed="0"/>
+    <w:lsdException w:name="Colorful Shading Accent 2" w:semiHidden="0" w:uiPriority="71" w:unhideWhenUsed="0"/>
+    <w:lsdException w:name="Colorful List Accent 2" w:semiHidden="0" w:uiPriority="72" w:unhideWhenUsed="0"/>
+    <w:lsdException w:name="Colorful Grid Accent 2" w:semiHidden="0" w:uiPriority="73" w:unhideWhenUsed="0"/>
+    <w:lsdException w:name="Light Shading Accent 3" w:semiHidden="0" w:uiPriority="60" w:unhideWhenUsed="0"/>
+    <w:lsdException w:name="Light List Accent 3" w:semiHidden="0" w:uiPriority="61" w:unhideWhenUsed="0"/>
+    <w:lsdException w:name="Light Grid Accent 3" w:semiHidden="0" w:uiPriority="62" w:unhideWhenUsed="0"/>
+    <w:lsdException w:name="Medium Shading 1 Accent 3" w:semiHidden="0" w:uiPriority="63" w:unhideWhenUsed="0"/>
+    <w:lsdException w:name="Medium Shading 2 Accent 3" w:semiHidden="0" w:uiPriority="64" w:unhideWhenUsed="0"/>
+    <w:lsdException w:name="Medium List 1 Accent 3" w:semiHidden="0" w:uiPriority="65" w:unhideWhenUsed="0"/>
+    <w:lsdException w:name="Medium List 2 Accent 3" w:semiHidden="0" w:uiPriority="66" w:unhideWhenUsed="0"/>
+    <w:lsdException w:name="Medium Grid 1 Accent 3" w:semiHidden="0" w:uiPriority="67" w:unhideWhenUsed="0"/>
+    <w:lsdException w:name="Medium Grid 2 Accent 3" w:semiHidden="0" w:uiPriority="68" w:unhideWhenUsed="0"/>
+    <w:lsdException w:name="Medium Grid 3 Accent 3" w:semiHidden="0" w:uiPriority="69" w:unhideWhenUsed="0"/>
+    <w:lsdException w:name="Dark List Accent 3" w:semiHidden="0" w:uiPriority="70" w:unhideWhenUsed="0"/>
+    <w:lsdException w:name="Colorful Shading Accent 3" w:semiHidden="0" w:uiPriority="71" w:unhideWhenUsed="0"/>
+    <w:lsdException w:name="Colorful List Accent 3" w:semiHidden="0" w:uiPriority="72" w:unhideWhenUsed="0"/>
+    <w:lsdException w:name="Colorful Grid Accent 3" w:semiHidden="0" w:uiPriority="73" w:unhideWhenUsed="0"/>
+    <w:lsdException w:name="Light Shading Accent 4" w:semiHidden="0" w:uiPriority="60" w:unhideWhenUsed="0"/>
+    <w:lsdException w:name="Light List Accent 4" w:semiHidden="0" w:uiPriority="61" w:unhideWhenUsed="0"/>
+    <w:lsdException w:name="Light Grid Accent 4" w:semiHidden="0" w:uiPriority="62" w:unhideWhenUsed="0"/>
+    <w:lsdException w:name="Medium Shading 1 Accent 4" w:semiHidden="0" w:uiPriority="63" w:unhideWhenUsed="0"/>
+    <w:lsdException w:name="Medium Shading 2 Accent 4" w:semiHidden="0" w:uiPriority="64" w:unhideWhenUsed="0"/>
+    <w:lsdException w:name="Medium List 1 Accent 4" w:semiHidden="0" w:uiPriority="65" w:unhideWhenUsed="0"/>
+    <w:lsdException w:name="Medium List 2 Accent 4" w:semiHidden="0" w:uiPriority="66" w:unhideWhenUsed="0"/>
+    <w:lsdException w:name="Medium Grid 1 Accent 4" w:semiHidden="0" w:uiPriority="67" w:unhideWhenUsed="0"/>
+    <w:lsdException w:name="Medium Grid 2 Accent 4" w:semiHidden="0" w:uiPriority="68" w:unhideWhenUsed="0"/>
+    <w:lsdException w:name="Medium Grid 3 Accent 4" w:semiHidden="0" w:uiPriority="69" w:unhideWhenUsed="0"/>
+    <w:lsdException w:name="Dark List Accent 4" w:semiHidden="0" w:uiPriority="70" w:unhideWhenUsed="0"/>
+    <w:lsdException w:name="Colorful Shading Accent 4" w:semiHidden="0" w:uiPriority="71" w:unhideWhenUsed="0"/>
+    <w:lsdException w:name="Colorful List Accent 4" w:semiHidden="0" w:uiPriority="72" w:unhideWhenUsed="0"/>
+    <w:lsdException w:name="Colorful Grid Accent 4" w:semiHidden="0" w:uiPriority="73" w:unhideWhenUsed="0"/>
+    <w:lsdException w:name="Light Shading Accent 5" w:semiHidden="0" w:uiPriority="60" w:unhideWhenUsed="0"/>
+    <w:lsdException w:name="Light List Accent 5" w:semiHidden="0" w:uiPriority="61" w:unhideWhenUsed="0"/>
+    <w:lsdException w:name="Light Grid Accent 5" w:semiHidden="0" w:uiPriority="62" w:unhideWhenUsed="0"/>
+    <w:lsdException w:name="Medium Shading 1 Accent 5" w:semiHidden="0" w:uiPriority="63" w:unhideWhenUsed="0"/>
+    <w:lsdException w:name="Medium Shading 2 Accent 5" w:semiHidden="0" w:uiPriority="64" w:unhideWhenUsed="0"/>
+    <w:lsdException w:name="Medium List 1 Accent 5" w:semiHidden="0" w:uiPriority="65" w:unhideWhenUsed="0"/>
+    <w:lsdException w:name="Medium List 2 Accent 5" w:semiHidden="0" w:uiPriority="66" w:unhideWhenUsed="0"/>
+    <w:lsdException w:name="Medium Grid 1 Accent 5" w:semiHidden="0" w:uiPriority="67" w:unhideWhenUsed="0"/>
+    <w:lsdException w:name="Medium Grid 2 Accent 5" w:semiHidden="0" w:uiPriority="68" w:unhideWhenUsed="0"/>
+    <w:lsdException w:name="Medium Grid 3 Accent 5" w:semiHidden="0" w:uiPriority="69" w:unhideWhenUsed="0"/>
+    <w:lsdException w:name="Dark List Accent 5" w:semiHidden="0" w:uiPriority="70" w:unhideWhenUsed="0"/>
+    <w:lsdException w:name="Colorful Shading Accent 5" w:semiHidden="0" w:uiPriority="71" w:unhideWhenUsed="0"/>
+    <w:lsdException w:name="Colorful List Accent 5" w:semiHidden="0" w:uiPriority="72" w:unhideWhenUsed="0"/>
+    <w:lsdException w:name="Colorful Grid Accent 5" w:semiHidden="0" w:uiPriority="73" w:unhideWhenUsed="0"/>
+    <w:lsdException w:name="Light Shading Accent 6" w:semiHidden="0" w:uiPriority="60" w:unhideWhenUsed="0"/>
+    <w:lsdException w:name="Light List Accent 6" w:semiHidden="0" w:uiPriority="61" w:unhideWhenUsed="0"/>
+    <w:lsdException w:name="Light Grid Accent 6" w:semiHidden="0" w:uiPriority="62" w:unhideWhenUsed="0"/>
+    <w:lsdException w:name="Medium Shading 1 Accent 6" w:semiHidden="0" w:uiPriority="63" w:unhideWhenUsed="0"/>
+    <w:lsdException w:name="Medium Shading 2 Accent 6" w:semiHidden="0" w:uiPriority="64" w:unhideWhenUsed="0"/>
+    <w:lsdException w:name="Medium List 1 Accent 6" w:semiHidden="0" w:uiPriority="65" w:unhideWhenUsed="0"/>
+    <w:lsdException w:name="Medium List 2 Accent 6" w:semiHidden="0" w:uiPriority="66" w:unhideWhenUsed="0"/>
+    <w:lsdException w:name="Medium Grid 1 Accent 6" w:semiHidden="0" w:uiPriority="67" w:unhideWhenUsed="0"/>
+    <w:lsdException w:name="Medium Grid 2 Accent 6" w:semiHidden="0" w:uiPriority="68" w:unhideWhenUsed="0"/>
+    <w:lsdException w:name="Medium Grid 3 Accent 6" w:semiHidden="0" w:uiPriority="69" w:unhideWhenUsed="0"/>
+    <w:lsdException w:name="Dark List Accent 6" w:semiHidden="0" w:uiPriority="70" w:unhideWhenUsed="0"/>
+    <w:lsdException w:name="Colorful Shading Accent 6" w:semiHidden="0" w:uiPriority="71" w:unhideWhenUsed="0"/>
+    <w:lsdException w:name="Colorful List Accent 6" w:semiHidden="0" w:uiPriority="72" w:unhideWhenUsed="0"/>
+    <w:lsdException w:name="Colorful Grid Accent 6" w:semiHidden="0" w:uiPriority="73" w:unhideWhenUsed="0"/>
+    <w:lsdException w:name="Subtle Emphasis" w:semiHidden="0" w:uiPriority="19" w:unhideWhenUsed="0" w:qFormat="1"/>
+    <w:lsdException w:name="Intense Emphasis" w:semiHidden="0" w:uiPriority="21" w:unhideWhenUsed="0" w:qFormat="1"/>
+    <w:lsdException w:name="Subtle Reference" w:semiHidden="0" w:uiPriority="31" w:unhideWhenUsed="0" w:qFormat="1"/>
+    <w:lsdException w:name="Intense Reference" w:semiHidden="0" w:uiPriority="32" w:unhideWhenUsed="0" w:qFormat="1"/>
+    <w:lsdException w:name="Book Title" w:semiHidden="0" w:uiPriority="33" w:unhideWhenUsed="0" w:qFormat="1"/>
+    <w:lsdException w:name="Bibliography" w:uiPriority="37"/>
+    <w:lsdException w:name="TOC Heading" w:uiPriority="39" w:qFormat="1"/>
+  </w:latentStyles>
+  <w:style w:type="paragraph" w:default="1" w:styleId="Normal">
+    <w:name w:val="Normal"/>
+    <w:qFormat/>
+    <w:rsid w:val="00060D43"/>
+    <w:pPr>
+      <w:spacing w:before="120" w:after="120" w:line="240" w:lineRule="auto"/>
+      <w:jc w:val="both"/>
+    </w:pPr>
+    <w:rPr>
+      <w:lang w:val="es-MX"/>
+    </w:rPr>
+  </w:style>
+  <w:style w:type="paragraph" w:styleId="Ttulo1">
+    <w:name w:val="heading 1"/>
+    <w:basedOn w:val="Normal"/>
+    <w:next w:val="Normal"/>
+    <w:link w:val="Ttulo1Car"/>
+    <w:uiPriority w:val="9"/>
+    <w:qFormat/>
+    <w:rsid w:val="00FC4A9F"/>
+    <w:pPr>
+      <w:keepNext/>
+      <w:keepLines/>
+      <w:spacing w:before="240" w:after="0" w:line="276" w:lineRule="auto"/>
+      <w:outlineLvl w:val="0"/>
+    </w:pPr>
+    <w:rPr>
+      <w:rFonts w:asciiTheme="majorHAnsi" w:eastAsiaTheme="majorEastAsia" w:hAnsiTheme="majorHAnsi" w:cstheme="majorBidi"/>
+      <w:b/>
+      <w:sz w:val="40"/>
+      <w:szCs w:val="32"/>
+    </w:rPr>
+  </w:style>
+  <w:style w:type="paragraph" w:styleId="Ttulo2">
+    <w:name w:val="heading 2"/>
+    <w:basedOn w:val="Normal"/>
+    <w:next w:val="Normal"/>
+    <w:link w:val="Ttulo2Car"/>
+    <w:uiPriority w:val="9"/>
+    <w:unhideWhenUsed/>
+    <w:qFormat/>
+    <w:rsid w:val="00FC4A9F"/>
+    <w:pPr>
+      <w:keepNext/>
+      <w:keepLines/>
+      <w:spacing w:before="40" w:after="0"/>
+      <w:outlineLvl w:val="1"/>
+    </w:pPr>
+    <w:rPr>
+      <w:rFonts w:asciiTheme="majorHAnsi" w:eastAsiaTheme="majorEastAsia" w:hAnsiTheme="majorHAnsi" w:cstheme="majorBidi"/>
+      <w:b/>
+      <w:sz w:val="28"/>
+      <w:szCs w:val="26"/>
+    </w:rPr>
+  </w:style>
+  <w:style w:type="paragraph" w:styleId="Ttulo3">
+    <w:name w:val="heading 3"/>
+    <w:basedOn w:val="Normal"/>
+    <w:next w:val="Normal"/>
+    <w:link w:val="Ttulo3Car"/>
+    <w:uiPriority w:val="9"/>
+    <w:unhideWhenUsed/>
+    <w:qFormat/>
+    <w:rsid w:val="00FC4A9F"/>
+    <w:pPr>
+      <w:keepNext/>
+      <w:keepLines/>
+      <w:spacing w:before="200" w:after="0"/>
+      <w:outlineLvl w:val="2"/>
+    </w:pPr>
+    <w:rPr>
+      <w:rFonts w:asciiTheme="majorHAnsi" w:eastAsiaTheme="majorEastAsia" w:hAnsiTheme="majorHAnsi" w:cstheme="majorBidi"/>
+      <w:b/>
+      <w:bCs/>
+      <w:sz w:val="24"/>
+    </w:rPr>
+  </w:style>
+  <w:style w:type="character" w:default="1" w:styleId="Fuentedeprrafopredeter">
+    <w:name w:val="Default Paragraph Font"/>
+    <w:uiPriority w:val="1"/>
+    <w:semiHidden/>
+    <w:unhideWhenUsed/>
+  </w:style>
+  <w:style w:type="table" w:default="1" w:styleId="Tablanormal">
+    <w:name w:val="Normal Table"/>
+    <w:uiPriority w:val="99"/>
+    <w:semiHidden/>
+    <w:unhideWhenUsed/>
+    <w:tblPr>
+      <w:tblInd w:w="0" w:type="dxa"/>
+      <w:tblCellMar>
+        <w:top w:w="0" w:type="dxa"/>
+        <w:left w:w="108" w:type="dxa"/>
+        <w:bottom w:w="0" w:type="dxa"/>
+        <w:right w:w="108" w:type="dxa"/>
+      </w:tblCellMar>
+    </w:tblPr>
+  </w:style>
+  <w:style w:type="numbering" w:default="1" w:styleId="Sinlista">
+    <w:name w:val="No List"/>
+    <w:uiPriority w:val="99"/>
+    <w:semiHidden/>
+    <w:unhideWhenUsed/>
+  </w:style>
+  <w:style w:type="character" w:customStyle="1" w:styleId="Ttulo1Car">
+    <w:name w:val="Título 1 Car"/>
+    <w:basedOn w:val="Fuentedeprrafopredeter"/>
+    <w:link w:val="Ttulo1"/>
+    <w:uiPriority w:val="9"/>
+    <w:rsid w:val="00FC4A9F"/>
+    <w:rPr>
+      <w:rFonts w:asciiTheme="majorHAnsi" w:eastAsiaTheme="majorEastAsia" w:hAnsiTheme="majorHAnsi" w:cstheme="majorBidi"/>
+      <w:b/>
+      <w:sz w:val="40"/>
+      <w:szCs w:val="32"/>
+      <w:lang w:val="es-MX"/>
+    </w:rPr>
+  </w:style>
+  <w:style w:type="character" w:customStyle="1" w:styleId="Ttulo3Car">
+    <w:name w:val="Título 3 Car"/>
+    <w:basedOn w:val="Fuentedeprrafopredeter"/>
+    <w:link w:val="Ttulo3"/>
+    <w:uiPriority w:val="9"/>
+    <w:rsid w:val="00FC4A9F"/>
+    <w:rPr>
+      <w:rFonts w:asciiTheme="majorHAnsi" w:eastAsiaTheme="majorEastAsia" w:hAnsiTheme="majorHAnsi" w:cstheme="majorBidi"/>
+      <w:b/>
+      <w:bCs/>
+      <w:sz w:val="24"/>
+      <w:lang w:val="es-MX"/>
+    </w:rPr>
+  </w:style>
+  <w:style w:type="paragraph" w:styleId="Prrafodelista">
+    <w:name w:val="List Paragraph"/>
+    <w:basedOn w:val="Normal"/>
+    <w:uiPriority w:val="34"/>
+    <w:qFormat/>
+    <w:rsid w:val="00060D43"/>
+    <w:pPr>
+      <w:ind w:left="720"/>
+      <w:contextualSpacing/>
+    </w:pPr>
+  </w:style>
+  <w:style w:type="paragraph" w:styleId="TtulodeTDC">
+    <w:name w:val="TOC Heading"/>
+    <w:basedOn w:val="Ttulo1"/>
+    <w:next w:val="Normal"/>
+    <w:uiPriority w:val="39"/>
+    <w:unhideWhenUsed/>
+    <w:qFormat/>
+    <w:rsid w:val="00060D43"/>
+    <w:pPr>
+      <w:spacing w:before="480"/>
+      <w:outlineLvl w:val="9"/>
+    </w:pPr>
+    <w:rPr>
+      <w:bCs/>
+      <w:color w:val="2E74B5" w:themeColor="accent1" w:themeShade="BF"/>
+      <w:sz w:val="28"/>
+      <w:szCs w:val="28"/>
+      <w:lang w:val="es-ES"/>
+    </w:rPr>
+  </w:style>
+  <w:style w:type="paragraph" w:styleId="TDC1">
+    <w:name w:val="toc 1"/>
+    <w:basedOn w:val="Normal"/>
+    <w:next w:val="Normal"/>
+    <w:autoRedefine/>
+    <w:uiPriority w:val="39"/>
+    <w:unhideWhenUsed/>
+    <w:rsid w:val="00060D43"/>
+    <w:pPr>
+      <w:spacing w:after="100"/>
+    </w:pPr>
+  </w:style>
+  <w:style w:type="paragraph" w:styleId="TDC2">
+    <w:name w:val="toc 2"/>
+    <w:basedOn w:val="Normal"/>
+    <w:next w:val="Normal"/>
+    <w:autoRedefine/>
+    <w:uiPriority w:val="39"/>
+    <w:unhideWhenUsed/>
+    <w:rsid w:val="00060D43"/>
+    <w:pPr>
+      <w:spacing w:after="100"/>
+      <w:ind w:left="220"/>
+    </w:pPr>
+  </w:style>
+  <w:style w:type="character" w:styleId="Hipervnculo">
+    <w:name w:val="Hyperlink"/>
+    <w:basedOn w:val="Fuentedeprrafopredeter"/>
+    <w:uiPriority w:val="99"/>
+    <w:unhideWhenUsed/>
+    <w:rsid w:val="00060D43"/>
+    <w:rPr>
+      <w:color w:val="0563C1" w:themeColor="hyperlink"/>
+      <w:u w:val="single"/>
+    </w:rPr>
+  </w:style>
+  <w:style w:type="table" w:styleId="Listaclara-nfasis5">
+    <w:name w:val="Light List Accent 5"/>
+    <w:basedOn w:val="Tablanormal"/>
+    <w:uiPriority w:val="61"/>
+    <w:rsid w:val="00060D43"/>
+    <w:pPr>
+      <w:spacing w:after="0" w:line="240" w:lineRule="auto"/>
+    </w:pPr>
+    <w:rPr>
+      <w:rFonts w:ascii="Calibri" w:eastAsia="Calibri" w:hAnsi="Calibri" w:cs="Times New Roman"/>
+      <w:sz w:val="20"/>
+      <w:szCs w:val="20"/>
+      <w:lang w:val="es-MX" w:eastAsia="es-MX"/>
+    </w:rPr>
+    <w:tblPr>
+      <w:tblStyleRowBandSize w:val="1"/>
+      <w:tblStyleColBandSize w:val="1"/>
+      <w:tblBorders>
+        <w:top w:val="single" w:sz="8" w:space="0" w:color="4472C4" w:themeColor="accent5"/>
+        <w:left w:val="single" w:sz="8" w:space="0" w:color="4472C4" w:themeColor="accent5"/>
+        <w:bottom w:val="single" w:sz="8" w:space="0" w:color="4472C4" w:themeColor="accent5"/>
+        <w:right w:val="single" w:sz="8" w:space="0" w:color="4472C4" w:themeColor="accent5"/>
+      </w:tblBorders>
+    </w:tblPr>
+    <w:tblStylePr w:type="firstRow">
+      <w:pPr>
+        <w:spacing w:before="0" w:after="0" w:line="240" w:lineRule="auto"/>
+      </w:pPr>
+      <w:rPr>
+        <w:b/>
+        <w:bCs/>
+        <w:color w:val="FFFFFF" w:themeColor="background1"/>
+      </w:rPr>
+      <w:tblPr/>
+      <w:tcPr>
+        <w:shd w:val="clear" w:color="auto" w:fill="4472C4" w:themeFill="accent5"/>
+      </w:tcPr>
+    </w:tblStylePr>
+    <w:tblStylePr w:type="lastRow">
+      <w:pPr>
+        <w:spacing w:before="0" w:after="0" w:line="240" w:lineRule="auto"/>
+      </w:pPr>
+      <w:rPr>
+        <w:b/>
+        <w:bCs/>
+      </w:rPr>
+      <w:tblPr/>
+      <w:tcPr>
+        <w:tcBorders>
+          <w:top w:val="double" w:sz="6" w:space="0" w:color="4472C4" w:themeColor="accent5"/>
+          <w:left w:val="single" w:sz="8" w:space="0" w:color="4472C4" w:themeColor="accent5"/>
+          <w:bottom w:val="single" w:sz="8" w:space="0" w:color="4472C4" w:themeColor="accent5"/>
+          <w:right w:val="single" w:sz="8" w:space="0" w:color="4472C4" w:themeColor="accent5"/>
+        </w:tcBorders>
+      </w:tcPr>
+    </w:tblStylePr>
+    <w:tblStylePr w:type="firstCol">
+      <w:rPr>
+        <w:b/>
+        <w:bCs/>
+      </w:rPr>
+    </w:tblStylePr>
+    <w:tblStylePr w:type="lastCol">
+      <w:rPr>
+        <w:b/>
+        <w:bCs/>
+      </w:rPr>
+    </w:tblStylePr>
+    <w:tblStylePr w:type="band1Vert">
+      <w:tblPr/>
+      <w:tcPr>
+        <w:tcBorders>
+          <w:top w:val="single" w:sz="8" w:space="0" w:color="4472C4" w:themeColor="accent5"/>
+          <w:left w:val="single" w:sz="8" w:space="0" w:color="4472C4" w:themeColor="accent5"/>
+          <w:bottom w:val="single" w:sz="8" w:space="0" w:color="4472C4" w:themeColor="accent5"/>
+          <w:right w:val="single" w:sz="8" w:space="0" w:color="4472C4" w:themeColor="accent5"/>
+        </w:tcBorders>
+      </w:tcPr>
+    </w:tblStylePr>
+    <w:tblStylePr w:type="band1Horz">
+      <w:tblPr/>
+      <w:tcPr>
+        <w:tcBorders>
+          <w:top w:val="single" w:sz="8" w:space="0" w:color="4472C4" w:themeColor="accent5"/>
+          <w:left w:val="single" w:sz="8" w:space="0" w:color="4472C4" w:themeColor="accent5"/>
+          <w:bottom w:val="single" w:sz="8" w:space="0" w:color="4472C4" w:themeColor="accent5"/>
+          <w:right w:val="single" w:sz="8" w:space="0" w:color="4472C4" w:themeColor="accent5"/>
+        </w:tcBorders>
+      </w:tcPr>
+    </w:tblStylePr>
+  </w:style>
+  <w:style w:type="paragraph" w:styleId="TDC3">
+    <w:name w:val="toc 3"/>
+    <w:basedOn w:val="Normal"/>
+    <w:next w:val="Normal"/>
+    <w:autoRedefine/>
+    <w:uiPriority w:val="39"/>
+    <w:unhideWhenUsed/>
+    <w:rsid w:val="00060D43"/>
+    <w:pPr>
+      <w:spacing w:after="100"/>
+      <w:ind w:left="440"/>
+    </w:pPr>
+  </w:style>
+  <w:style w:type="paragraph" w:styleId="Sinespaciado">
+    <w:name w:val="No Spacing"/>
+    <w:link w:val="SinespaciadoCar"/>
+    <w:uiPriority w:val="1"/>
+    <w:qFormat/>
+    <w:rsid w:val="00060D43"/>
+    <w:pPr>
+      <w:spacing w:after="0" w:line="240" w:lineRule="auto"/>
+    </w:pPr>
+    <w:rPr>
+      <w:rFonts w:eastAsiaTheme="minorEastAsia"/>
+      <w:lang w:val="es-ES"/>
+    </w:rPr>
+  </w:style>
+  <w:style w:type="character" w:customStyle="1" w:styleId="SinespaciadoCar">
+    <w:name w:val="Sin espaciado Car"/>
+    <w:basedOn w:val="Fuentedeprrafopredeter"/>
+    <w:link w:val="Sinespaciado"/>
+    <w:uiPriority w:val="1"/>
+    <w:rsid w:val="00060D43"/>
+    <w:rPr>
+      <w:rFonts w:eastAsiaTheme="minorEastAsia"/>
+      <w:lang w:val="es-ES"/>
+    </w:rPr>
+  </w:style>
+  <w:style w:type="paragraph" w:styleId="Encabezado">
+    <w:name w:val="header"/>
+    <w:basedOn w:val="Normal"/>
+    <w:link w:val="EncabezadoCar"/>
+    <w:uiPriority w:val="99"/>
+    <w:unhideWhenUsed/>
+    <w:rsid w:val="00060D43"/>
+    <w:pPr>
+      <w:tabs>
+        <w:tab w:val="center" w:pos="4252"/>
+        <w:tab w:val="right" w:pos="8504"/>
+      </w:tabs>
+      <w:spacing w:before="0" w:after="0"/>
+    </w:pPr>
+  </w:style>
+  <w:style w:type="character" w:customStyle="1" w:styleId="EncabezadoCar">
+    <w:name w:val="Encabezado Car"/>
+    <w:basedOn w:val="Fuentedeprrafopredeter"/>
+    <w:link w:val="Encabezado"/>
+    <w:uiPriority w:val="99"/>
+    <w:rsid w:val="00060D43"/>
+    <w:rPr>
+      <w:lang w:val="es-MX"/>
+    </w:rPr>
+  </w:style>
+  <w:style w:type="paragraph" w:styleId="Piedepgina">
+    <w:name w:val="footer"/>
+    <w:basedOn w:val="Normal"/>
+    <w:link w:val="PiedepginaCar"/>
+    <w:uiPriority w:val="99"/>
+    <w:unhideWhenUsed/>
+    <w:rsid w:val="00060D43"/>
+    <w:pPr>
+      <w:tabs>
+        <w:tab w:val="center" w:pos="4252"/>
+        <w:tab w:val="right" w:pos="8504"/>
+      </w:tabs>
+      <w:spacing w:before="0" w:after="0"/>
+    </w:pPr>
+  </w:style>
+  <w:style w:type="character" w:customStyle="1" w:styleId="PiedepginaCar">
+    <w:name w:val="Pie de página Car"/>
+    <w:basedOn w:val="Fuentedeprrafopredeter"/>
+    <w:link w:val="Piedepgina"/>
+    <w:uiPriority w:val="99"/>
+    <w:rsid w:val="00060D43"/>
+    <w:rPr>
+      <w:lang w:val="es-MX"/>
+    </w:rPr>
+  </w:style>
+  <w:style w:type="character" w:customStyle="1" w:styleId="Ttulo2Car">
+    <w:name w:val="Título 2 Car"/>
+    <w:basedOn w:val="Fuentedeprrafopredeter"/>
+    <w:link w:val="Ttulo2"/>
+    <w:uiPriority w:val="9"/>
+    <w:rsid w:val="00FC4A9F"/>
+    <w:rPr>
+      <w:rFonts w:asciiTheme="majorHAnsi" w:eastAsiaTheme="majorEastAsia" w:hAnsiTheme="majorHAnsi" w:cstheme="majorBidi"/>
+      <w:b/>
+      <w:sz w:val="28"/>
+      <w:szCs w:val="26"/>
+      <w:lang w:val="es-MX"/>
+    </w:rPr>
+  </w:style>
+  <w:style w:type="paragraph" w:styleId="Textodeglobo">
+    <w:name w:val="Balloon Text"/>
+    <w:basedOn w:val="Normal"/>
+    <w:link w:val="TextodegloboCar"/>
+    <w:uiPriority w:val="99"/>
+    <w:semiHidden/>
+    <w:unhideWhenUsed/>
+    <w:rsid w:val="00FC2662"/>
+    <w:pPr>
+      <w:spacing w:before="0" w:after="0"/>
+    </w:pPr>
+    <w:rPr>
+      <w:rFonts w:ascii="Tahoma" w:hAnsi="Tahoma" w:cs="Tahoma"/>
+      <w:sz w:val="16"/>
+      <w:szCs w:val="16"/>
+    </w:rPr>
+  </w:style>
+  <w:style w:type="character" w:customStyle="1" w:styleId="TextodegloboCar">
+    <w:name w:val="Texto de globo Car"/>
+    <w:basedOn w:val="Fuentedeprrafopredeter"/>
+    <w:link w:val="Textodeglobo"/>
+    <w:uiPriority w:val="99"/>
+    <w:semiHidden/>
+    <w:rsid w:val="00FC2662"/>
+    <w:rPr>
+      <w:rFonts w:ascii="Tahoma" w:hAnsi="Tahoma" w:cs="Tahoma"/>
+      <w:sz w:val="16"/>
+      <w:szCs w:val="16"/>
+      <w:lang w:val="es-MX"/>
+    </w:rPr>
+  </w:style>
+  <w:style w:type="paragraph" w:styleId="Ttulo">
+    <w:name w:val="Title"/>
+    <w:basedOn w:val="Normal"/>
+    <w:next w:val="Normal"/>
+    <w:link w:val="TtuloCar"/>
+    <w:uiPriority w:val="10"/>
+    <w:qFormat/>
+    <w:rsid w:val="00BE656E"/>
+    <w:pPr>
+      <w:pBdr>
+        <w:bottom w:val="single" w:sz="8" w:space="4" w:color="5B9BD5" w:themeColor="accent1"/>
+      </w:pBdr>
+      <w:spacing w:before="0" w:after="300"/>
+      <w:contextualSpacing/>
+      <w:jc w:val="left"/>
+    </w:pPr>
+    <w:rPr>
+      <w:rFonts w:asciiTheme="majorHAnsi" w:eastAsiaTheme="majorEastAsia" w:hAnsiTheme="majorHAnsi" w:cstheme="majorBidi"/>
+      <w:color w:val="323E4F" w:themeColor="text2" w:themeShade="BF"/>
+      <w:spacing w:val="5"/>
+      <w:kern w:val="28"/>
+      <w:sz w:val="52"/>
+      <w:szCs w:val="52"/>
+      <w:lang w:val="es-AR"/>
+    </w:rPr>
+  </w:style>
+  <w:style w:type="character" w:customStyle="1" w:styleId="TtuloCar">
+    <w:name w:val="Título Car"/>
+    <w:basedOn w:val="Fuentedeprrafopredeter"/>
+    <w:link w:val="Ttulo"/>
+    <w:uiPriority w:val="10"/>
+    <w:rsid w:val="00BE656E"/>
+    <w:rPr>
+      <w:rFonts w:asciiTheme="majorHAnsi" w:eastAsiaTheme="majorEastAsia" w:hAnsiTheme="majorHAnsi" w:cstheme="majorBidi"/>
+      <w:color w:val="323E4F" w:themeColor="text2" w:themeShade="BF"/>
+      <w:spacing w:val="5"/>
+      <w:kern w:val="28"/>
+      <w:sz w:val="52"/>
+      <w:szCs w:val="52"/>
+      <w:lang w:val="es-AR"/>
+    </w:rPr>
+  </w:style>
+  <w:style w:type="paragraph" w:styleId="NormalWeb">
+    <w:name w:val="Normal (Web)"/>
+    <w:basedOn w:val="Normal"/>
+    <w:uiPriority w:val="99"/>
+    <w:semiHidden/>
+    <w:unhideWhenUsed/>
+    <w:rsid w:val="0020212D"/>
+    <w:pPr>
+      <w:spacing w:before="100" w:beforeAutospacing="1" w:after="100" w:afterAutospacing="1"/>
+      <w:jc w:val="left"/>
+    </w:pPr>
+    <w:rPr>
+      <w:rFonts w:ascii="Times New Roman" w:eastAsia="Times New Roman" w:hAnsi="Times New Roman" w:cs="Times New Roman"/>
+      <w:sz w:val="24"/>
+      <w:szCs w:val="24"/>
+      <w:lang w:val="es-AR" w:eastAsia="es-AR"/>
+    </w:rPr>
+  </w:style>
+</w:styles>
+</file>
+
 <file path=word/glossary/document.xml><?xml version="1.0" encoding="utf-8"?>
-<w:glossaryDocument xmlns:ve="http://schemas.openxmlformats.org/markup-compatibility/2006" xmlns:o="urn:schemas-microsoft-com:office:office" xmlns:r="http://schemas.openxmlformats.org/officeDocument/2006/relationships" xmlns:m="http://schemas.openxmlformats.org/officeDocument/2006/math" xmlns:v="urn:schemas-microsoft-com:vml" xmlns:wp="http://schemas.openxmlformats.org/drawingml/2006/wordprocessingDrawing" xmlns:w10="urn:schemas-microsoft-com:office:word" xmlns:w="http://schemas.openxmlformats.org/wordprocessingml/2006/main" xmlns:wne="http://schemas.microsoft.com/office/word/2006/wordml">
+<w:glossaryDocument xmlns:wpc="http://schemas.microsoft.com/office/word/2010/wordprocessingCanvas" xmlns:mc="http://schemas.openxmlformats.org/markup-compatibility/2006" xmlns:o="urn:schemas-microsoft-com:office:office" xmlns:r="http://schemas.openxmlformats.org/officeDocument/2006/relationships" xmlns:m="http://schemas.openxmlformats.org/officeDocument/2006/math" xmlns:v="urn:schemas-microsoft-com:vml" xmlns:wp14="http://schemas.microsoft.com/office/word/2010/wordprocessingDrawing" xmlns:wp="http://schemas.openxmlformats.org/drawingml/2006/wordprocessingDrawing" xmlns:w10="urn:schemas-microsoft-com:office:word" xmlns:w="http://schemas.openxmlformats.org/wordprocessingml/2006/main" xmlns:w14="http://schemas.microsoft.com/office/word/2010/wordml" xmlns:wpg="http://schemas.microsoft.com/office/word/2010/wordprocessingGroup" xmlns:wpi="http://schemas.microsoft.com/office/word/2010/wordprocessingInk" xmlns:wne="http://schemas.microsoft.com/office/word/2006/wordml" xmlns:wps="http://schemas.microsoft.com/office/word/2010/wordprocessingShape" mc:Ignorable="w14 wp14">
   <w:docParts>
     <w:docPart>
       <w:docPartPr>
@@ -10111,7 +10135,7 @@
 </file>
 
 <file path=word/glossary/fontTable.xml><?xml version="1.0" encoding="utf-8"?>
-<w:fonts xmlns:r="http://schemas.openxmlformats.org/officeDocument/2006/relationships" xmlns:w="http://schemas.openxmlformats.org/wordprocessingml/2006/main">
+<w:fonts xmlns:mc="http://schemas.openxmlformats.org/markup-compatibility/2006" xmlns:r="http://schemas.openxmlformats.org/officeDocument/2006/relationships" xmlns:w="http://schemas.openxmlformats.org/wordprocessingml/2006/main" xmlns:w14="http://schemas.microsoft.com/office/word/2010/wordml" mc:Ignorable="w14">
   <w:font w:name="Symbol">
     <w:panose1 w:val="05050102010706020507"/>
     <w:charset w:val="02"/>
@@ -10124,7 +10148,7 @@
     <w:charset w:val="00"/>
     <w:family w:val="roman"/>
     <w:pitch w:val="variable"/>
-    <w:sig w:usb0="E0002AFF" w:usb1="C0007841" w:usb2="00000009" w:usb3="00000000" w:csb0="000001FF" w:csb1="00000000"/>
+    <w:sig w:usb0="E0002EFF" w:usb1="C0007843" w:usb2="00000009" w:usb3="00000000" w:csb0="000001FF" w:csb1="00000000"/>
   </w:font>
   <w:font w:name="Courier New">
     <w:panose1 w:val="02070309020205020404"/>
@@ -10173,20 +10197,23 @@
 </file>
 
 <file path=word/glossary/settings.xml><?xml version="1.0" encoding="utf-8"?>
-<w:settings xmlns:o="urn:schemas-microsoft-com:office:office" xmlns:r="http://schemas.openxmlformats.org/officeDocument/2006/relationships" xmlns:m="http://schemas.openxmlformats.org/officeDocument/2006/math" xmlns:v="urn:schemas-microsoft-com:vml" xmlns:w10="urn:schemas-microsoft-com:office:word" xmlns:w="http://schemas.openxmlformats.org/wordprocessingml/2006/main" xmlns:sl="http://schemas.openxmlformats.org/schemaLibrary/2006/main">
+<w:settings xmlns:mc="http://schemas.openxmlformats.org/markup-compatibility/2006" xmlns:o="urn:schemas-microsoft-com:office:office" xmlns:r="http://schemas.openxmlformats.org/officeDocument/2006/relationships" xmlns:m="http://schemas.openxmlformats.org/officeDocument/2006/math" xmlns:v="urn:schemas-microsoft-com:vml" xmlns:w10="urn:schemas-microsoft-com:office:word" xmlns:w="http://schemas.openxmlformats.org/wordprocessingml/2006/main" xmlns:w14="http://schemas.microsoft.com/office/word/2010/wordml" xmlns:sl="http://schemas.openxmlformats.org/schemaLibrary/2006/main" mc:Ignorable="w14">
   <w:view w:val="normal"/>
   <w:defaultTabStop w:val="708"/>
   <w:hyphenationZone w:val="425"/>
   <w:characterSpacingControl w:val="doNotCompress"/>
   <w:compat>
     <w:useFELayout/>
+    <w:compatSetting w:name="compatibilityMode" w:uri="http://schemas.microsoft.com/office/word" w:val="12"/>
   </w:compat>
   <w:rsids>
     <w:rsidRoot w:val="00FF4F2E"/>
+    <w:rsid w:val="002B2B03"/>
     <w:rsid w:val="002C6797"/>
     <w:rsid w:val="00447C16"/>
     <w:rsid w:val="006676BA"/>
     <w:rsid w:val="00C901A9"/>
+    <w:rsid w:val="00E73818"/>
     <w:rsid w:val="00F06A3D"/>
     <w:rsid w:val="00FF4F2E"/>
   </w:rsids>
@@ -10194,7 +10221,7 @@
     <m:mathFont m:val="Cambria Math"/>
     <m:brkBin m:val="before"/>
     <m:brkBinSub m:val="--"/>
-    <m:smallFrac m:val="off"/>
+    <m:smallFrac m:val="0"/>
     <m:dispDef/>
     <m:lMargin m:val="0"/>
     <m:rMargin m:val="0"/>
@@ -10211,7 +10238,7 @@
 </file>
 
 <file path=word/glossary/styles.xml><?xml version="1.0" encoding="utf-8"?>
-<w:styles xmlns:r="http://schemas.openxmlformats.org/officeDocument/2006/relationships" xmlns:w="http://schemas.openxmlformats.org/wordprocessingml/2006/main">
+<w:styles xmlns:mc="http://schemas.openxmlformats.org/markup-compatibility/2006" xmlns:r="http://schemas.openxmlformats.org/officeDocument/2006/relationships" xmlns:w="http://schemas.openxmlformats.org/wordprocessingml/2006/main" xmlns:w14="http://schemas.microsoft.com/office/word/2010/wordml" mc:Ignorable="w14">
   <w:docDefaults>
     <w:rPrDefault>
       <w:rPr>
@@ -10382,7 +10409,6 @@
     <w:uiPriority w:val="99"/>
     <w:semiHidden/>
     <w:unhideWhenUsed/>
-    <w:qFormat/>
     <w:tblPr>
       <w:tblInd w:w="0" w:type="dxa"/>
       <w:tblCellMar>
@@ -10410,8 +10436,198 @@
 </w:styles>
 </file>
 
+<file path=word/glossary/stylesWithEffects.xml><?xml version="1.0" encoding="utf-8"?>
+<w:styles xmlns:wpc="http://schemas.microsoft.com/office/word/2010/wordprocessingCanvas" xmlns:mc="http://schemas.openxmlformats.org/markup-compatibility/2006" xmlns:o="urn:schemas-microsoft-com:office:office" xmlns:r="http://schemas.openxmlformats.org/officeDocument/2006/relationships" xmlns:m="http://schemas.openxmlformats.org/officeDocument/2006/math" xmlns:v="urn:schemas-microsoft-com:vml" xmlns:wp14="http://schemas.microsoft.com/office/word/2010/wordprocessingDrawing" xmlns:wp="http://schemas.openxmlformats.org/drawingml/2006/wordprocessingDrawing" xmlns:w10="urn:schemas-microsoft-com:office:word" xmlns:w="http://schemas.openxmlformats.org/wordprocessingml/2006/main" xmlns:w14="http://schemas.microsoft.com/office/word/2010/wordml" xmlns:wpg="http://schemas.microsoft.com/office/word/2010/wordprocessingGroup" xmlns:wpi="http://schemas.microsoft.com/office/word/2010/wordprocessingInk" xmlns:wne="http://schemas.microsoft.com/office/word/2006/wordml" xmlns:wps="http://schemas.microsoft.com/office/word/2010/wordprocessingShape" mc:Ignorable="w14 wp14">
+  <w:docDefaults>
+    <w:rPrDefault>
+      <w:rPr>
+        <w:rFonts w:asciiTheme="minorHAnsi" w:eastAsiaTheme="minorEastAsia" w:hAnsiTheme="minorHAnsi" w:cstheme="minorBidi"/>
+        <w:sz w:val="22"/>
+        <w:szCs w:val="22"/>
+        <w:lang w:val="es-AR" w:eastAsia="es-AR" w:bidi="ar-SA"/>
+      </w:rPr>
+    </w:rPrDefault>
+    <w:pPrDefault>
+      <w:pPr>
+        <w:spacing w:after="200" w:line="276" w:lineRule="auto"/>
+      </w:pPr>
+    </w:pPrDefault>
+  </w:docDefaults>
+  <w:latentStyles w:defLockedState="0" w:defUIPriority="99" w:defSemiHidden="1" w:defUnhideWhenUsed="1" w:defQFormat="0" w:count="267">
+    <w:lsdException w:name="Normal" w:semiHidden="0" w:uiPriority="0" w:unhideWhenUsed="0" w:qFormat="1"/>
+    <w:lsdException w:name="heading 1" w:semiHidden="0" w:uiPriority="9" w:unhideWhenUsed="0" w:qFormat="1"/>
+    <w:lsdException w:name="heading 2" w:uiPriority="9" w:qFormat="1"/>
+    <w:lsdException w:name="heading 3" w:uiPriority="9" w:qFormat="1"/>
+    <w:lsdException w:name="heading 4" w:uiPriority="9" w:qFormat="1"/>
+    <w:lsdException w:name="heading 5" w:uiPriority="9" w:qFormat="1"/>
+    <w:lsdException w:name="heading 6" w:uiPriority="9" w:qFormat="1"/>
+    <w:lsdException w:name="heading 7" w:uiPriority="9" w:qFormat="1"/>
+    <w:lsdException w:name="heading 8" w:uiPriority="9" w:qFormat="1"/>
+    <w:lsdException w:name="heading 9" w:uiPriority="9" w:qFormat="1"/>
+    <w:lsdException w:name="toc 1" w:uiPriority="39"/>
+    <w:lsdException w:name="toc 2" w:uiPriority="39"/>
+    <w:lsdException w:name="toc 3" w:uiPriority="39"/>
+    <w:lsdException w:name="toc 4" w:uiPriority="39"/>
+    <w:lsdException w:name="toc 5" w:uiPriority="39"/>
+    <w:lsdException w:name="toc 6" w:uiPriority="39"/>
+    <w:lsdException w:name="toc 7" w:uiPriority="39"/>
+    <w:lsdException w:name="toc 8" w:uiPriority="39"/>
+    <w:lsdException w:name="toc 9" w:uiPriority="39"/>
+    <w:lsdException w:name="caption" w:uiPriority="35" w:qFormat="1"/>
+    <w:lsdException w:name="Title" w:semiHidden="0" w:uiPriority="10" w:unhideWhenUsed="0" w:qFormat="1"/>
+    <w:lsdException w:name="Default Paragraph Font" w:uiPriority="1"/>
+    <w:lsdException w:name="Subtitle" w:semiHidden="0" w:uiPriority="11" w:unhideWhenUsed="0" w:qFormat="1"/>
+    <w:lsdException w:name="Strong" w:semiHidden="0" w:uiPriority="22" w:unhideWhenUsed="0" w:qFormat="1"/>
+    <w:lsdException w:name="Emphasis" w:semiHidden="0" w:uiPriority="20" w:unhideWhenUsed="0" w:qFormat="1"/>
+    <w:lsdException w:name="Table Grid" w:semiHidden="0" w:uiPriority="59" w:unhideWhenUsed="0"/>
+    <w:lsdException w:name="Placeholder Text" w:unhideWhenUsed="0"/>
+    <w:lsdException w:name="No Spacing" w:semiHidden="0" w:uiPriority="1" w:unhideWhenUsed="0" w:qFormat="1"/>
+    <w:lsdException w:name="Light Shading" w:semiHidden="0" w:uiPriority="60" w:unhideWhenUsed="0"/>
+    <w:lsdException w:name="Light List" w:semiHidden="0" w:uiPriority="61" w:unhideWhenUsed="0"/>
+    <w:lsdException w:name="Light Grid" w:semiHidden="0" w:uiPriority="62" w:unhideWhenUsed="0"/>
+    <w:lsdException w:name="Medium Shading 1" w:semiHidden="0" w:uiPriority="63" w:unhideWhenUsed="0"/>
+    <w:lsdException w:name="Medium Shading 2" w:semiHidden="0" w:uiPriority="64" w:unhideWhenUsed="0"/>
+    <w:lsdException w:name="Medium List 1" w:semiHidden="0" w:uiPriority="65" w:unhideWhenUsed="0"/>
+    <w:lsdException w:name="Medium List 2" w:semiHidden="0" w:uiPriority="66" w:unhideWhenUsed="0"/>
+    <w:lsdException w:name="Medium Grid 1" w:semiHidden="0" w:uiPriority="67" w:unhideWhenUsed="0"/>
+    <w:lsdException w:name="Medium Grid 2" w:semiHidden="0" w:uiPriority="68" w:unhideWhenUsed="0"/>
+    <w:lsdException w:name="Medium Grid 3" w:semiHidden="0" w:uiPriority="69" w:unhideWhenUsed="0"/>
+    <w:lsdException w:name="Dark List" w:semiHidden="0" w:uiPriority="70" w:unhideWhenUsed="0"/>
+    <w:lsdException w:name="Colorful Shading" w:semiHidden="0" w:uiPriority="71" w:unhideWhenUsed="0"/>
+    <w:lsdException w:name="Colorful List" w:semiHidden="0" w:uiPriority="72" w:unhideWhenUsed="0"/>
+    <w:lsdException w:name="Colorful Grid" w:semiHidden="0" w:uiPriority="73" w:unhideWhenUsed="0"/>
+    <w:lsdException w:name="Light Shading Accent 1" w:semiHidden="0" w:uiPriority="60" w:unhideWhenUsed="0"/>
+    <w:lsdException w:name="Light List Accent 1" w:semiHidden="0" w:uiPriority="61" w:unhideWhenUsed="0"/>
+    <w:lsdException w:name="Light Grid Accent 1" w:semiHidden="0" w:uiPriority="62" w:unhideWhenUsed="0"/>
+    <w:lsdException w:name="Medium Shading 1 Accent 1" w:semiHidden="0" w:uiPriority="63" w:unhideWhenUsed="0"/>
+    <w:lsdException w:name="Medium Shading 2 Accent 1" w:semiHidden="0" w:uiPriority="64" w:unhideWhenUsed="0"/>
+    <w:lsdException w:name="Medium List 1 Accent 1" w:semiHidden="0" w:uiPriority="65" w:unhideWhenUsed="0"/>
+    <w:lsdException w:name="Revision" w:unhideWhenUsed="0"/>
+    <w:lsdException w:name="List Paragraph" w:semiHidden="0" w:uiPriority="34" w:unhideWhenUsed="0" w:qFormat="1"/>
+    <w:lsdException w:name="Quote" w:semiHidden="0" w:uiPriority="29" w:unhideWhenUsed="0" w:qFormat="1"/>
+    <w:lsdException w:name="Intense Quote" w:semiHidden="0" w:uiPriority="30" w:unhideWhenUsed="0" w:qFormat="1"/>
+    <w:lsdException w:name="Medium List 2 Accent 1" w:semiHidden="0" w:uiPriority="66" w:unhideWhenUsed="0"/>
+    <w:lsdException w:name="Medium Grid 1 Accent 1" w:semiHidden="0" w:uiPriority="67" w:unhideWhenUsed="0"/>
+    <w:lsdException w:name="Medium Grid 2 Accent 1" w:semiHidden="0" w:uiPriority="68" w:unhideWhenUsed="0"/>
+    <w:lsdException w:name="Medium Grid 3 Accent 1" w:semiHidden="0" w:uiPriority="69" w:unhideWhenUsed="0"/>
+    <w:lsdException w:name="Dark List Accent 1" w:semiHidden="0" w:uiPriority="70" w:unhideWhenUsed="0"/>
+    <w:lsdException w:name="Colorful Shading Accent 1" w:semiHidden="0" w:uiPriority="71" w:unhideWhenUsed="0"/>
+    <w:lsdException w:name="Colorful List Accent 1" w:semiHidden="0" w:uiPriority="72" w:unhideWhenUsed="0"/>
+    <w:lsdException w:name="Colorful Grid Accent 1" w:semiHidden="0" w:uiPriority="73" w:unhideWhenUsed="0"/>
+    <w:lsdException w:name="Light Shading Accent 2" w:semiHidden="0" w:uiPriority="60" w:unhideWhenUsed="0"/>
+    <w:lsdException w:name="Light List Accent 2" w:semiHidden="0" w:uiPriority="61" w:unhideWhenUsed="0"/>
+    <w:lsdException w:name="Light Grid Accent 2" w:semiHidden="0" w:uiPriority="62" w:unhideWhenUsed="0"/>
+    <w:lsdException w:name="Medium Shading 1 Accent 2" w:semiHidden="0" w:uiPriority="63" w:unhideWhenUsed="0"/>
+    <w:lsdException w:name="Medium Shading 2 Accent 2" w:semiHidden="0" w:uiPriority="64" w:unhideWhenUsed="0"/>
+    <w:lsdException w:name="Medium List 1 Accent 2" w:semiHidden="0" w:uiPriority="65" w:unhideWhenUsed="0"/>
+    <w:lsdException w:name="Medium List 2 Accent 2" w:semiHidden="0" w:uiPriority="66" w:unhideWhenUsed="0"/>
+    <w:lsdException w:name="Medium Grid 1 Accent 2" w:semiHidden="0" w:uiPriority="67" w:unhideWhenUsed="0"/>
+    <w:lsdException w:name="Medium Grid 2 Accent 2" w:semiHidden="0" w:uiPriority="68" w:unhideWhenUsed="0"/>
+    <w:lsdException w:name="Medium Grid 3 Accent 2" w:semiHidden="0" w:uiPriority="69" w:unhideWhenUsed="0"/>
+    <w:lsdException w:name="Dark List Accent 2" w:semiHidden="0" w:uiPriority="70" w:unhideWhenUsed="0"/>
+    <w:lsdException w:name="Colorful Shading Accent 2" w:semiHidden="0" w:uiPriority="71" w:unhideWhenUsed="0"/>
+    <w:lsdException w:name="Colorful List Accent 2" w:semiHidden="0" w:uiPriority="72" w:unhideWhenUsed="0"/>
+    <w:lsdException w:name="Colorful Grid Accent 2" w:semiHidden="0" w:uiPriority="73" w:unhideWhenUsed="0"/>
+    <w:lsdException w:name="Light Shading Accent 3" w:semiHidden="0" w:uiPriority="60" w:unhideWhenUsed="0"/>
+    <w:lsdException w:name="Light List Accent 3" w:semiHidden="0" w:uiPriority="61" w:unhideWhenUsed="0"/>
+    <w:lsdException w:name="Light Grid Accent 3" w:semiHidden="0" w:uiPriority="62" w:unhideWhenUsed="0"/>
+    <w:lsdException w:name="Medium Shading 1 Accent 3" w:semiHidden="0" w:uiPriority="63" w:unhideWhenUsed="0"/>
+    <w:lsdException w:name="Medium Shading 2 Accent 3" w:semiHidden="0" w:uiPriority="64" w:unhideWhenUsed="0"/>
+    <w:lsdException w:name="Medium List 1 Accent 3" w:semiHidden="0" w:uiPriority="65" w:unhideWhenUsed="0"/>
+    <w:lsdException w:name="Medium List 2 Accent 3" w:semiHidden="0" w:uiPriority="66" w:unhideWhenUsed="0"/>
+    <w:lsdException w:name="Medium Grid 1 Accent 3" w:semiHidden="0" w:uiPriority="67" w:unhideWhenUsed="0"/>
+    <w:lsdException w:name="Medium Grid 2 Accent 3" w:semiHidden="0" w:uiPriority="68" w:unhideWhenUsed="0"/>
+    <w:lsdException w:name="Medium Grid 3 Accent 3" w:semiHidden="0" w:uiPriority="69" w:unhideWhenUsed="0"/>
+    <w:lsdException w:name="Dark List Accent 3" w:semiHidden="0" w:uiPriority="70" w:unhideWhenUsed="0"/>
+    <w:lsdException w:name="Colorful Shading Accent 3" w:semiHidden="0" w:uiPriority="71" w:unhideWhenUsed="0"/>
+    <w:lsdException w:name="Colorful List Accent 3" w:semiHidden="0" w:uiPriority="72" w:unhideWhenUsed="0"/>
+    <w:lsdException w:name="Colorful Grid Accent 3" w:semiHidden="0" w:uiPriority="73" w:unhideWhenUsed="0"/>
+    <w:lsdException w:name="Light Shading Accent 4" w:semiHidden="0" w:uiPriority="60" w:unhideWhenUsed="0"/>
+    <w:lsdException w:name="Light List Accent 4" w:semiHidden="0" w:uiPriority="61" w:unhideWhenUsed="0"/>
+    <w:lsdException w:name="Light Grid Accent 4" w:semiHidden="0" w:uiPriority="62" w:unhideWhenUsed="0"/>
+    <w:lsdException w:name="Medium Shading 1 Accent 4" w:semiHidden="0" w:uiPriority="63" w:unhideWhenUsed="0"/>
+    <w:lsdException w:name="Medium Shading 2 Accent 4" w:semiHidden="0" w:uiPriority="64" w:unhideWhenUsed="0"/>
+    <w:lsdException w:name="Medium List 1 Accent 4" w:semiHidden="0" w:uiPriority="65" w:unhideWhenUsed="0"/>
+    <w:lsdException w:name="Medium List 2 Accent 4" w:semiHidden="0" w:uiPriority="66" w:unhideWhenUsed="0"/>
+    <w:lsdException w:name="Medium Grid 1 Accent 4" w:semiHidden="0" w:uiPriority="67" w:unhideWhenUsed="0"/>
+    <w:lsdException w:name="Medium Grid 2 Accent 4" w:semiHidden="0" w:uiPriority="68" w:unhideWhenUsed="0"/>
+    <w:lsdException w:name="Medium Grid 3 Accent 4" w:semiHidden="0" w:uiPriority="69" w:unhideWhenUsed="0"/>
+    <w:lsdException w:name="Dark List Accent 4" w:semiHidden="0" w:uiPriority="70" w:unhideWhenUsed="0"/>
+    <w:lsdException w:name="Colorful Shading Accent 4" w:semiHidden="0" w:uiPriority="71" w:unhideWhenUsed="0"/>
+    <w:lsdException w:name="Colorful List Accent 4" w:semiHidden="0" w:uiPriority="72" w:unhideWhenUsed="0"/>
+    <w:lsdException w:name="Colorful Grid Accent 4" w:semiHidden="0" w:uiPriority="73" w:unhideWhenUsed="0"/>
+    <w:lsdException w:name="Light Shading Accent 5" w:semiHidden="0" w:uiPriority="60" w:unhideWhenUsed="0"/>
+    <w:lsdException w:name="Light List Accent 5" w:semiHidden="0" w:uiPriority="61" w:unhideWhenUsed="0"/>
+    <w:lsdException w:name="Light Grid Accent 5" w:semiHidden="0" w:uiPriority="62" w:unhideWhenUsed="0"/>
+    <w:lsdException w:name="Medium Shading 1 Accent 5" w:semiHidden="0" w:uiPriority="63" w:unhideWhenUsed="0"/>
+    <w:lsdException w:name="Medium Shading 2 Accent 5" w:semiHidden="0" w:uiPriority="64" w:unhideWhenUsed="0"/>
+    <w:lsdException w:name="Medium List 1 Accent 5" w:semiHidden="0" w:uiPriority="65" w:unhideWhenUsed="0"/>
+    <w:lsdException w:name="Medium List 2 Accent 5" w:semiHidden="0" w:uiPriority="66" w:unhideWhenUsed="0"/>
+    <w:lsdException w:name="Medium Grid 1 Accent 5" w:semiHidden="0" w:uiPriority="67" w:unhideWhenUsed="0"/>
+    <w:lsdException w:name="Medium Grid 2 Accent 5" w:semiHidden="0" w:uiPriority="68" w:unhideWhenUsed="0"/>
+    <w:lsdException w:name="Medium Grid 3 Accent 5" w:semiHidden="0" w:uiPriority="69" w:unhideWhenUsed="0"/>
+    <w:lsdException w:name="Dark List Accent 5" w:semiHidden="0" w:uiPriority="70" w:unhideWhenUsed="0"/>
+    <w:lsdException w:name="Colorful Shading Accent 5" w:semiHidden="0" w:uiPriority="71" w:unhideWhenUsed="0"/>
+    <w:lsdException w:name="Colorful List Accent 5" w:semiHidden="0" w:uiPriority="72" w:unhideWhenUsed="0"/>
+    <w:lsdException w:name="Colorful Grid Accent 5" w:semiHidden="0" w:uiPriority="73" w:unhideWhenUsed="0"/>
+    <w:lsdException w:name="Light Shading Accent 6" w:semiHidden="0" w:uiPriority="60" w:unhideWhenUsed="0"/>
+    <w:lsdException w:name="Light List Accent 6" w:semiHidden="0" w:uiPriority="61" w:unhideWhenUsed="0"/>
+    <w:lsdException w:name="Light Grid Accent 6" w:semiHidden="0" w:uiPriority="62" w:unhideWhenUsed="0"/>
+    <w:lsdException w:name="Medium Shading 1 Accent 6" w:semiHidden="0" w:uiPriority="63" w:unhideWhenUsed="0"/>
+    <w:lsdException w:name="Medium Shading 2 Accent 6" w:semiHidden="0" w:uiPriority="64" w:unhideWhenUsed="0"/>
+    <w:lsdException w:name="Medium List 1 Accent 6" w:semiHidden="0" w:uiPriority="65" w:unhideWhenUsed="0"/>
+    <w:lsdException w:name="Medium List 2 Accent 6" w:semiHidden="0" w:uiPriority="66" w:unhideWhenUsed="0"/>
+    <w:lsdException w:name="Medium Grid 1 Accent 6" w:semiHidden="0" w:uiPriority="67" w:unhideWhenUsed="0"/>
+    <w:lsdException w:name="Medium Grid 2 Accent 6" w:semiHidden="0" w:uiPriority="68" w:unhideWhenUsed="0"/>
+    <w:lsdException w:name="Medium Grid 3 Accent 6" w:semiHidden="0" w:uiPriority="69" w:unhideWhenUsed="0"/>
+    <w:lsdException w:name="Dark List Accent 6" w:semiHidden="0" w:uiPriority="70" w:unhideWhenUsed="0"/>
+    <w:lsdException w:name="Colorful Shading Accent 6" w:semiHidden="0" w:uiPriority="71" w:unhideWhenUsed="0"/>
+    <w:lsdException w:name="Colorful List Accent 6" w:semiHidden="0" w:uiPriority="72" w:unhideWhenUsed="0"/>
+    <w:lsdException w:name="Colorful Grid Accent 6" w:semiHidden="0" w:uiPriority="73" w:unhideWhenUsed="0"/>
+    <w:lsdException w:name="Subtle Emphasis" w:semiHidden="0" w:uiPriority="19" w:unhideWhenUsed="0" w:qFormat="1"/>
+    <w:lsdException w:name="Intense Emphasis" w:semiHidden="0" w:uiPriority="21" w:unhideWhenUsed="0" w:qFormat="1"/>
+    <w:lsdException w:name="Subtle Reference" w:semiHidden="0" w:uiPriority="31" w:unhideWhenUsed="0" w:qFormat="1"/>
+    <w:lsdException w:name="Intense Reference" w:semiHidden="0" w:uiPriority="32" w:unhideWhenUsed="0" w:qFormat="1"/>
+    <w:lsdException w:name="Book Title" w:semiHidden="0" w:uiPriority="33" w:unhideWhenUsed="0" w:qFormat="1"/>
+    <w:lsdException w:name="Bibliography" w:uiPriority="37"/>
+    <w:lsdException w:name="TOC Heading" w:uiPriority="39" w:qFormat="1"/>
+  </w:latentStyles>
+  <w:style w:type="paragraph" w:default="1" w:styleId="Normal">
+    <w:name w:val="Normal"/>
+    <w:qFormat/>
+  </w:style>
+  <w:style w:type="character" w:default="1" w:styleId="Fuentedeprrafopredeter">
+    <w:name w:val="Default Paragraph Font"/>
+    <w:uiPriority w:val="1"/>
+    <w:semiHidden/>
+    <w:unhideWhenUsed/>
+  </w:style>
+  <w:style w:type="table" w:default="1" w:styleId="Tablanormal">
+    <w:name w:val="Normal Table"/>
+    <w:uiPriority w:val="99"/>
+    <w:semiHidden/>
+    <w:unhideWhenUsed/>
+    <w:tblPr>
+      <w:tblInd w:w="0" w:type="dxa"/>
+      <w:tblCellMar>
+        <w:top w:w="0" w:type="dxa"/>
+        <w:left w:w="108" w:type="dxa"/>
+        <w:bottom w:w="0" w:type="dxa"/>
+        <w:right w:w="108" w:type="dxa"/>
+      </w:tblCellMar>
+    </w:tblPr>
+  </w:style>
+  <w:style w:type="numbering" w:default="1" w:styleId="Sinlista">
+    <w:name w:val="No List"/>
+    <w:uiPriority w:val="99"/>
+    <w:semiHidden/>
+    <w:unhideWhenUsed/>
+  </w:style>
+</w:styles>
+</file>
+
 <file path=word/glossary/webSettings.xml><?xml version="1.0" encoding="utf-8"?>
-<w:webSettings xmlns:r="http://schemas.openxmlformats.org/officeDocument/2006/relationships" xmlns:w="http://schemas.openxmlformats.org/wordprocessingml/2006/main">
+<w:webSettings xmlns:mc="http://schemas.openxmlformats.org/markup-compatibility/2006" xmlns:r="http://schemas.openxmlformats.org/officeDocument/2006/relationships" xmlns:w="http://schemas.openxmlformats.org/wordprocessingml/2006/main" xmlns:w14="http://schemas.microsoft.com/office/word/2010/wordml" mc:Ignorable="w14">
   <w:optimizeForBrowser/>
   <w:allowPNG/>
 </w:webSettings>

</xml_diff>

<commit_message>
Actualizaciones en el modelado
</commit_message>
<xml_diff>
--- a/Producto/Web/Modelado/GeoP_Producto_Doc_ModeladoDelSistema_1.1.docx
+++ b/Producto/Web/Modelado/GeoP_Producto_Doc_ModeladoDelSistema_1.1.docx
@@ -192,7 +192,7 @@
       </w:r>
       <w:bookmarkStart w:id="0" w:name="_Toc279947222"/>
       <w:bookmarkStart w:id="1" w:name="_Toc280053636"/>
-      <w:bookmarkStart w:id="2" w:name="_Toc402511460"/>
+      <w:bookmarkStart w:id="2" w:name="_Toc410902146"/>
       <w:r>
         <w:lastRenderedPageBreak/>
         <w:t>Control de la documentación</w:t>
@@ -212,7 +212,7 @@
       </w:pPr>
       <w:bookmarkStart w:id="3" w:name="_Toc279947223"/>
       <w:bookmarkStart w:id="4" w:name="_Toc280053637"/>
-      <w:bookmarkStart w:id="5" w:name="_Toc402511461"/>
+      <w:bookmarkStart w:id="5" w:name="_Toc410902147"/>
       <w:r>
         <w:t>Control de la Configuración.</w:t>
       </w:r>
@@ -418,7 +418,7 @@
       </w:pPr>
       <w:bookmarkStart w:id="6" w:name="_Toc279947224"/>
       <w:bookmarkStart w:id="7" w:name="_Toc280053638"/>
-      <w:bookmarkStart w:id="8" w:name="_Toc402511462"/>
+      <w:bookmarkStart w:id="8" w:name="_Toc410902148"/>
       <w:r>
         <w:t>Histórico de Versiones.</w:t>
       </w:r>
@@ -877,12 +877,76 @@
               <w:cnfStyle w:val="000000000000" w:firstRow="0" w:lastRow="0" w:firstColumn="0" w:lastColumn="0" w:oddVBand="0" w:evenVBand="0" w:oddHBand="0" w:evenHBand="0" w:firstRowFirstColumn="0" w:firstRowLastColumn="0" w:lastRowFirstColumn="0" w:lastRowLastColumn="0"/>
             </w:pPr>
             <w:r>
-              <w:t>Se actualizaron modelos de Negocio, reglas de negocio, Web Service y Presentación</w:t>
-            </w:r>
-            <w:bookmarkStart w:id="9" w:name="_GoBack"/>
-            <w:bookmarkEnd w:id="9"/>
-            <w:r>
-              <w:t>. Quedan pendientes cambios en modelos de comportamiento.</w:t>
+              <w:t>Se actualizaron modelos de Negocio, reglas de negocio, Web Service y Presentación. Quedan pendientes cambios en modelos de comportamiento.</w:t>
+            </w:r>
+          </w:p>
+        </w:tc>
+      </w:tr>
+      <w:tr>
+        <w:trPr>
+          <w:cnfStyle w:val="000000100000" w:firstRow="0" w:lastRow="0" w:firstColumn="0" w:lastColumn="0" w:oddVBand="0" w:evenVBand="0" w:oddHBand="1" w:evenHBand="0" w:firstRowFirstColumn="0" w:firstRowLastColumn="0" w:lastRowFirstColumn="0" w:lastRowLastColumn="0"/>
+          <w:jc w:val="center"/>
+        </w:trPr>
+        <w:tc>
+          <w:tcPr>
+            <w:cnfStyle w:val="001000000000" w:firstRow="0" w:lastRow="0" w:firstColumn="1" w:lastColumn="0" w:oddVBand="0" w:evenVBand="0" w:oddHBand="0" w:evenHBand="0" w:firstRowFirstColumn="0" w:firstRowLastColumn="0" w:lastRowFirstColumn="0" w:lastRowLastColumn="0"/>
+            <w:tcW w:w="1819" w:type="dxa"/>
+          </w:tcPr>
+          <w:p>
+            <w:r>
+              <w:t>1.2_DrafB</w:t>
+            </w:r>
+          </w:p>
+        </w:tc>
+        <w:tc>
+          <w:tcPr>
+            <w:tcW w:w="1701" w:type="dxa"/>
+          </w:tcPr>
+          <w:p>
+            <w:pPr>
+              <w:cnfStyle w:val="000000100000" w:firstRow="0" w:lastRow="0" w:firstColumn="0" w:lastColumn="0" w:oddVBand="0" w:evenVBand="0" w:oddHBand="1" w:evenHBand="0" w:firstRowFirstColumn="0" w:firstRowLastColumn="0" w:lastRowFirstColumn="0" w:lastRowLastColumn="0"/>
+            </w:pPr>
+            <w:r>
+              <w:t>05/02/2015</w:t>
+            </w:r>
+          </w:p>
+        </w:tc>
+        <w:tc>
+          <w:tcPr>
+            <w:tcW w:w="1417" w:type="dxa"/>
+          </w:tcPr>
+          <w:p>
+            <w:pPr>
+              <w:cnfStyle w:val="000000100000" w:firstRow="0" w:lastRow="0" w:firstColumn="0" w:lastColumn="0" w:oddVBand="0" w:evenVBand="0" w:oddHBand="1" w:evenHBand="0" w:firstRowFirstColumn="0" w:firstRowLastColumn="0" w:lastRowFirstColumn="0" w:lastRowLastColumn="0"/>
+            </w:pPr>
+            <w:r>
+              <w:t>Pendiente de Revisión</w:t>
+            </w:r>
+          </w:p>
+        </w:tc>
+        <w:tc>
+          <w:tcPr>
+            <w:tcW w:w="2293" w:type="dxa"/>
+          </w:tcPr>
+          <w:p>
+            <w:pPr>
+              <w:cnfStyle w:val="000000100000" w:firstRow="0" w:lastRow="0" w:firstColumn="0" w:lastColumn="0" w:oddVBand="0" w:evenVBand="0" w:oddHBand="1" w:evenHBand="0" w:firstRowFirstColumn="0" w:firstRowLastColumn="0" w:lastRowFirstColumn="0" w:lastRowLastColumn="0"/>
+            </w:pPr>
+            <w:r>
+              <w:t>Ignacio Frigerio</w:t>
+            </w:r>
+          </w:p>
+        </w:tc>
+        <w:tc>
+          <w:tcPr>
+            <w:tcW w:w="4394" w:type="dxa"/>
+          </w:tcPr>
+          <w:p>
+            <w:pPr>
+              <w:cnfStyle w:val="000000100000" w:firstRow="0" w:lastRow="0" w:firstColumn="0" w:lastColumn="0" w:oddVBand="0" w:evenVBand="0" w:oddHBand="1" w:evenHBand="0" w:firstRowFirstColumn="0" w:firstRowLastColumn="0" w:lastRowFirstColumn="0" w:lastRowLastColumn="0"/>
+            </w:pPr>
+            <w:r>
+              <w:t>Se actualizo el diagrama de clases del modelo de negocio</w:t>
             </w:r>
           </w:p>
         </w:tc>
@@ -898,115 +962,86 @@
           <w:color w:val="auto"/>
           <w:sz w:val="24"/>
           <w:szCs w:val="22"/>
-          <w:lang w:val="en-US"/>
-        </w:rPr>
-      </w:pPr>
-    </w:p>
-    <w:p>
-      <w:pPr>
-        <w:rPr>
-          <w:lang w:val="en-US"/>
-        </w:rPr>
-      </w:pPr>
-    </w:p>
-    <w:p>
-      <w:pPr>
-        <w:rPr>
-          <w:lang w:val="en-US"/>
-        </w:rPr>
-      </w:pPr>
-    </w:p>
-    <w:p>
-      <w:pPr>
-        <w:rPr>
-          <w:lang w:val="en-US"/>
-        </w:rPr>
-      </w:pPr>
-    </w:p>
-    <w:p>
-      <w:pPr>
-        <w:rPr>
-          <w:lang w:val="en-US"/>
-        </w:rPr>
-      </w:pPr>
-    </w:p>
-    <w:p>
-      <w:pPr>
-        <w:rPr>
-          <w:lang w:val="en-US"/>
-        </w:rPr>
-      </w:pPr>
-    </w:p>
-    <w:p>
-      <w:pPr>
-        <w:rPr>
-          <w:lang w:val="en-US"/>
-        </w:rPr>
-      </w:pPr>
-    </w:p>
-    <w:p>
-      <w:pPr>
-        <w:rPr>
-          <w:lang w:val="en-US"/>
-        </w:rPr>
-      </w:pPr>
-    </w:p>
-    <w:p>
-      <w:pPr>
-        <w:rPr>
-          <w:lang w:val="en-US"/>
-        </w:rPr>
-      </w:pPr>
-    </w:p>
-    <w:p>
-      <w:pPr>
-        <w:rPr>
-          <w:lang w:val="en-US"/>
-        </w:rPr>
-      </w:pPr>
-    </w:p>
-    <w:p>
-      <w:pPr>
-        <w:rPr>
-          <w:lang w:val="en-US"/>
-        </w:rPr>
-      </w:pPr>
-    </w:p>
-    <w:p>
-      <w:pPr>
-        <w:rPr>
-          <w:lang w:val="en-US"/>
-        </w:rPr>
-      </w:pPr>
-    </w:p>
-    <w:p>
-      <w:pPr>
-        <w:rPr>
-          <w:lang w:val="en-US"/>
-        </w:rPr>
-      </w:pPr>
-    </w:p>
-    <w:p>
-      <w:pPr>
-        <w:rPr>
-          <w:lang w:val="en-US"/>
-        </w:rPr>
-      </w:pPr>
-    </w:p>
-    <w:p>
-      <w:pPr>
-        <w:spacing w:before="0" w:after="160" w:line="259" w:lineRule="auto"/>
-        <w:jc w:val="left"/>
-        <w:rPr>
-          <w:lang w:val="en-US"/>
-        </w:rPr>
-      </w:pPr>
-      <w:r>
-        <w:rPr>
-          <w:lang w:val="en-US"/>
-        </w:rPr>
-        <w:br w:type="page"/>
-      </w:r>
+          <w:lang w:val="es-AR"/>
+        </w:rPr>
+      </w:pPr>
+    </w:p>
+    <w:p>
+      <w:pPr>
+        <w:rPr>
+          <w:lang w:val="es-AR"/>
+        </w:rPr>
+      </w:pPr>
+    </w:p>
+    <w:p>
+      <w:pPr>
+        <w:rPr>
+          <w:lang w:val="es-AR"/>
+        </w:rPr>
+      </w:pPr>
+    </w:p>
+    <w:p>
+      <w:pPr>
+        <w:rPr>
+          <w:lang w:val="es-AR"/>
+        </w:rPr>
+      </w:pPr>
+    </w:p>
+    <w:p>
+      <w:pPr>
+        <w:rPr>
+          <w:lang w:val="es-AR"/>
+        </w:rPr>
+      </w:pPr>
+    </w:p>
+    <w:p>
+      <w:pPr>
+        <w:rPr>
+          <w:lang w:val="es-AR"/>
+        </w:rPr>
+      </w:pPr>
+    </w:p>
+    <w:p>
+      <w:pPr>
+        <w:rPr>
+          <w:lang w:val="es-AR"/>
+        </w:rPr>
+      </w:pPr>
+    </w:p>
+    <w:p>
+      <w:pPr>
+        <w:rPr>
+          <w:lang w:val="es-AR"/>
+        </w:rPr>
+      </w:pPr>
+    </w:p>
+    <w:p>
+      <w:pPr>
+        <w:rPr>
+          <w:lang w:val="es-AR"/>
+        </w:rPr>
+      </w:pPr>
+    </w:p>
+    <w:p>
+      <w:pPr>
+        <w:rPr>
+          <w:lang w:val="es-AR"/>
+        </w:rPr>
+      </w:pPr>
+    </w:p>
+    <w:p>
+      <w:pPr>
+        <w:rPr>
+          <w:lang w:val="es-AR"/>
+        </w:rPr>
+      </w:pPr>
+    </w:p>
+    <w:p>
+      <w:pPr>
+        <w:rPr>
+          <w:lang w:val="es-AR"/>
+        </w:rPr>
+      </w:pPr>
     </w:p>
     <w:sdt>
       <w:sdtPr>
@@ -1072,7 +1107,7 @@
             </w:rPr>
             <w:fldChar w:fldCharType="separate"/>
           </w:r>
-          <w:hyperlink w:anchor="_Toc402511460" w:history="1">
+          <w:hyperlink w:anchor="_Toc410902146" w:history="1">
             <w:r>
               <w:rPr>
                 <w:rStyle w:val="Hipervnculo"/>
@@ -1099,7 +1134,7 @@
                 <w:noProof/>
                 <w:webHidden/>
               </w:rPr>
-              <w:instrText xml:space="preserve"> PAGEREF _Toc402511460 \h </w:instrText>
+              <w:instrText xml:space="preserve"> PAGEREF _Toc410902146 \h </w:instrText>
             </w:r>
             <w:r>
               <w:rPr>
@@ -1142,7 +1177,7 @@
               <w:lang w:val="es-AR" w:eastAsia="es-AR"/>
             </w:rPr>
           </w:pPr>
-          <w:hyperlink w:anchor="_Toc402511461" w:history="1">
+          <w:hyperlink w:anchor="_Toc410902147" w:history="1">
             <w:r>
               <w:rPr>
                 <w:rStyle w:val="Hipervnculo"/>
@@ -1169,7 +1204,7 @@
                 <w:noProof/>
                 <w:webHidden/>
               </w:rPr>
-              <w:instrText xml:space="preserve"> PAGEREF _Toc402511461 \h </w:instrText>
+              <w:instrText xml:space="preserve"> PAGEREF _Toc410902147 \h </w:instrText>
             </w:r>
             <w:r>
               <w:rPr>
@@ -1212,7 +1247,7 @@
               <w:lang w:val="es-AR" w:eastAsia="es-AR"/>
             </w:rPr>
           </w:pPr>
-          <w:hyperlink w:anchor="_Toc402511462" w:history="1">
+          <w:hyperlink w:anchor="_Toc410902148" w:history="1">
             <w:r>
               <w:rPr>
                 <w:rStyle w:val="Hipervnculo"/>
@@ -1239,7 +1274,7 @@
                 <w:noProof/>
                 <w:webHidden/>
               </w:rPr>
-              <w:instrText xml:space="preserve"> PAGEREF _Toc402511462 \h </w:instrText>
+              <w:instrText xml:space="preserve"> PAGEREF _Toc410902148 \h </w:instrText>
             </w:r>
             <w:r>
               <w:rPr>
@@ -1282,7 +1317,7 @@
               <w:lang w:val="es-AR" w:eastAsia="es-AR"/>
             </w:rPr>
           </w:pPr>
-          <w:hyperlink w:anchor="_Toc402511463" w:history="1">
+          <w:hyperlink w:anchor="_Toc410902149" w:history="1">
             <w:r>
               <w:rPr>
                 <w:rStyle w:val="Hipervnculo"/>
@@ -1309,7 +1344,7 @@
                 <w:noProof/>
                 <w:webHidden/>
               </w:rPr>
-              <w:instrText xml:space="preserve"> PAGEREF _Toc402511463 \h </w:instrText>
+              <w:instrText xml:space="preserve"> PAGEREF _Toc410902149 \h </w:instrText>
             </w:r>
             <w:r>
               <w:rPr>
@@ -1352,7 +1387,7 @@
               <w:lang w:val="es-AR" w:eastAsia="es-AR"/>
             </w:rPr>
           </w:pPr>
-          <w:hyperlink w:anchor="_Toc402511464" w:history="1">
+          <w:hyperlink w:anchor="_Toc410902150" w:history="1">
             <w:r>
               <w:rPr>
                 <w:rStyle w:val="Hipervnculo"/>
@@ -1379,7 +1414,7 @@
                 <w:noProof/>
                 <w:webHidden/>
               </w:rPr>
-              <w:instrText xml:space="preserve"> PAGEREF _Toc402511464 \h </w:instrText>
+              <w:instrText xml:space="preserve"> PAGEREF _Toc410902150 \h </w:instrText>
             </w:r>
             <w:r>
               <w:rPr>
@@ -1422,7 +1457,7 @@
               <w:lang w:val="es-AR" w:eastAsia="es-AR"/>
             </w:rPr>
           </w:pPr>
-          <w:hyperlink w:anchor="_Toc402511465" w:history="1">
+          <w:hyperlink w:anchor="_Toc410902151" w:history="1">
             <w:r>
               <w:rPr>
                 <w:rStyle w:val="Hipervnculo"/>
@@ -1449,7 +1484,7 @@
                 <w:noProof/>
                 <w:webHidden/>
               </w:rPr>
-              <w:instrText xml:space="preserve"> PAGEREF _Toc402511465 \h </w:instrText>
+              <w:instrText xml:space="preserve"> PAGEREF _Toc410902151 \h </w:instrText>
             </w:r>
             <w:r>
               <w:rPr>
@@ -1492,7 +1527,7 @@
               <w:lang w:val="es-AR" w:eastAsia="es-AR"/>
             </w:rPr>
           </w:pPr>
-          <w:hyperlink w:anchor="_Toc402511466" w:history="1">
+          <w:hyperlink w:anchor="_Toc410902152" w:history="1">
             <w:r>
               <w:rPr>
                 <w:rStyle w:val="Hipervnculo"/>
@@ -1519,7 +1554,7 @@
                 <w:noProof/>
                 <w:webHidden/>
               </w:rPr>
-              <w:instrText xml:space="preserve"> PAGEREF _Toc402511466 \h </w:instrText>
+              <w:instrText xml:space="preserve"> PAGEREF _Toc410902152 \h </w:instrText>
             </w:r>
             <w:r>
               <w:rPr>
@@ -1562,7 +1597,7 @@
               <w:lang w:val="es-AR" w:eastAsia="es-AR"/>
             </w:rPr>
           </w:pPr>
-          <w:hyperlink w:anchor="_Toc402511467" w:history="1">
+          <w:hyperlink w:anchor="_Toc410902153" w:history="1">
             <w:r>
               <w:rPr>
                 <w:rStyle w:val="Hipervnculo"/>
@@ -1590,7 +1625,7 @@
                 <w:noProof/>
                 <w:webHidden/>
               </w:rPr>
-              <w:instrText xml:space="preserve"> PAGEREF _Toc402511467 \h </w:instrText>
+              <w:instrText xml:space="preserve"> PAGEREF _Toc410902153 \h </w:instrText>
             </w:r>
             <w:r>
               <w:rPr>
@@ -1633,7 +1668,7 @@
               <w:lang w:val="es-AR" w:eastAsia="es-AR"/>
             </w:rPr>
           </w:pPr>
-          <w:hyperlink w:anchor="_Toc402511468" w:history="1">
+          <w:hyperlink w:anchor="_Toc410902154" w:history="1">
             <w:r>
               <w:rPr>
                 <w:rStyle w:val="Hipervnculo"/>
@@ -1661,7 +1696,7 @@
                 <w:noProof/>
                 <w:webHidden/>
               </w:rPr>
-              <w:instrText xml:space="preserve"> PAGEREF _Toc402511468 \h </w:instrText>
+              <w:instrText xml:space="preserve"> PAGEREF _Toc410902154 \h </w:instrText>
             </w:r>
             <w:r>
               <w:rPr>
@@ -1704,7 +1739,7 @@
               <w:lang w:val="es-AR" w:eastAsia="es-AR"/>
             </w:rPr>
           </w:pPr>
-          <w:hyperlink w:anchor="_Toc402511469" w:history="1">
+          <w:hyperlink w:anchor="_Toc410902155" w:history="1">
             <w:r>
               <w:rPr>
                 <w:rStyle w:val="Hipervnculo"/>
@@ -1732,7 +1767,7 @@
                 <w:noProof/>
                 <w:webHidden/>
               </w:rPr>
-              <w:instrText xml:space="preserve"> PAGEREF _Toc402511469 \h </w:instrText>
+              <w:instrText xml:space="preserve"> PAGEREF _Toc410902155 \h </w:instrText>
             </w:r>
             <w:r>
               <w:rPr>
@@ -1775,7 +1810,7 @@
               <w:lang w:val="es-AR" w:eastAsia="es-AR"/>
             </w:rPr>
           </w:pPr>
-          <w:hyperlink w:anchor="_Toc402511470" w:history="1">
+          <w:hyperlink w:anchor="_Toc410902156" w:history="1">
             <w:r>
               <w:rPr>
                 <w:rStyle w:val="Hipervnculo"/>
@@ -1803,7 +1838,7 @@
                 <w:noProof/>
                 <w:webHidden/>
               </w:rPr>
-              <w:instrText xml:space="preserve"> PAGEREF _Toc402511470 \h </w:instrText>
+              <w:instrText xml:space="preserve"> PAGEREF _Toc410902156 \h </w:instrText>
             </w:r>
             <w:r>
               <w:rPr>
@@ -1846,7 +1881,7 @@
               <w:lang w:val="es-AR" w:eastAsia="es-AR"/>
             </w:rPr>
           </w:pPr>
-          <w:hyperlink w:anchor="_Toc402511471" w:history="1">
+          <w:hyperlink w:anchor="_Toc410902157" w:history="1">
             <w:r>
               <w:rPr>
                 <w:rStyle w:val="Hipervnculo"/>
@@ -1873,7 +1908,7 @@
                 <w:noProof/>
                 <w:webHidden/>
               </w:rPr>
-              <w:instrText xml:space="preserve"> PAGEREF _Toc402511471 \h </w:instrText>
+              <w:instrText xml:space="preserve"> PAGEREF _Toc410902157 \h </w:instrText>
             </w:r>
             <w:r>
               <w:rPr>
@@ -1916,7 +1951,7 @@
               <w:lang w:val="es-AR" w:eastAsia="es-AR"/>
             </w:rPr>
           </w:pPr>
-          <w:hyperlink w:anchor="_Toc402511472" w:history="1">
+          <w:hyperlink w:anchor="_Toc410902158" w:history="1">
             <w:r>
               <w:rPr>
                 <w:rStyle w:val="Hipervnculo"/>
@@ -1943,7 +1978,7 @@
                 <w:noProof/>
                 <w:webHidden/>
               </w:rPr>
-              <w:instrText xml:space="preserve"> PAGEREF _Toc402511472 \h </w:instrText>
+              <w:instrText xml:space="preserve"> PAGEREF _Toc410902158 \h </w:instrText>
             </w:r>
             <w:r>
               <w:rPr>
@@ -1987,7 +2022,7 @@
               <w:lang w:val="es-AR" w:eastAsia="es-AR"/>
             </w:rPr>
           </w:pPr>
-          <w:hyperlink w:anchor="_Toc402511473" w:history="1">
+          <w:hyperlink w:anchor="_Toc410902159" w:history="1">
             <w:r>
               <w:rPr>
                 <w:rStyle w:val="Hipervnculo"/>
@@ -2030,7 +2065,7 @@
                 <w:noProof/>
                 <w:webHidden/>
               </w:rPr>
-              <w:instrText xml:space="preserve"> PAGEREF _Toc402511473 \h </w:instrText>
+              <w:instrText xml:space="preserve"> PAGEREF _Toc410902159 \h </w:instrText>
             </w:r>
             <w:r>
               <w:rPr>
@@ -2074,7 +2109,7 @@
               <w:lang w:val="es-AR" w:eastAsia="es-AR"/>
             </w:rPr>
           </w:pPr>
-          <w:hyperlink w:anchor="_Toc402511474" w:history="1">
+          <w:hyperlink w:anchor="_Toc410902160" w:history="1">
             <w:r>
               <w:rPr>
                 <w:rStyle w:val="Hipervnculo"/>
@@ -2117,7 +2152,7 @@
                 <w:noProof/>
                 <w:webHidden/>
               </w:rPr>
-              <w:instrText xml:space="preserve"> PAGEREF _Toc402511474 \h </w:instrText>
+              <w:instrText xml:space="preserve"> PAGEREF _Toc410902160 \h </w:instrText>
             </w:r>
             <w:r>
               <w:rPr>
@@ -2161,7 +2196,7 @@
               <w:lang w:val="es-AR" w:eastAsia="es-AR"/>
             </w:rPr>
           </w:pPr>
-          <w:hyperlink w:anchor="_Toc402511475" w:history="1">
+          <w:hyperlink w:anchor="_Toc410902161" w:history="1">
             <w:r>
               <w:rPr>
                 <w:rStyle w:val="Hipervnculo"/>
@@ -2204,7 +2239,7 @@
                 <w:noProof/>
                 <w:webHidden/>
               </w:rPr>
-              <w:instrText xml:space="preserve"> PAGEREF _Toc402511475 \h </w:instrText>
+              <w:instrText xml:space="preserve"> PAGEREF _Toc410902161 \h </w:instrText>
             </w:r>
             <w:r>
               <w:rPr>
@@ -2248,7 +2283,7 @@
               <w:lang w:val="es-AR" w:eastAsia="es-AR"/>
             </w:rPr>
           </w:pPr>
-          <w:hyperlink w:anchor="_Toc402511476" w:history="1">
+          <w:hyperlink w:anchor="_Toc410902162" w:history="1">
             <w:r>
               <w:rPr>
                 <w:rStyle w:val="Hipervnculo"/>
@@ -2291,7 +2326,7 @@
                 <w:noProof/>
                 <w:webHidden/>
               </w:rPr>
-              <w:instrText xml:space="preserve"> PAGEREF _Toc402511476 \h </w:instrText>
+              <w:instrText xml:space="preserve"> PAGEREF _Toc410902162 \h </w:instrText>
             </w:r>
             <w:r>
               <w:rPr>
@@ -2334,7 +2369,7 @@
               <w:lang w:val="es-AR" w:eastAsia="es-AR"/>
             </w:rPr>
           </w:pPr>
-          <w:hyperlink w:anchor="_Toc402511477" w:history="1">
+          <w:hyperlink w:anchor="_Toc410902163" w:history="1">
             <w:r>
               <w:rPr>
                 <w:rStyle w:val="Hipervnculo"/>
@@ -2361,7 +2396,7 @@
                 <w:noProof/>
                 <w:webHidden/>
               </w:rPr>
-              <w:instrText xml:space="preserve"> PAGEREF _Toc402511477 \h </w:instrText>
+              <w:instrText xml:space="preserve"> PAGEREF _Toc410902163 \h </w:instrText>
             </w:r>
             <w:r>
               <w:rPr>
@@ -2404,7 +2439,7 @@
               <w:lang w:val="es-AR" w:eastAsia="es-AR"/>
             </w:rPr>
           </w:pPr>
-          <w:hyperlink w:anchor="_Toc402511478" w:history="1">
+          <w:hyperlink w:anchor="_Toc410902164" w:history="1">
             <w:r>
               <w:rPr>
                 <w:rStyle w:val="Hipervnculo"/>
@@ -2431,7 +2466,7 @@
                 <w:noProof/>
                 <w:webHidden/>
               </w:rPr>
-              <w:instrText xml:space="preserve"> PAGEREF _Toc402511478 \h </w:instrText>
+              <w:instrText xml:space="preserve"> PAGEREF _Toc410902164 \h </w:instrText>
             </w:r>
             <w:r>
               <w:rPr>
@@ -2474,7 +2509,7 @@
               <w:lang w:val="es-AR" w:eastAsia="es-AR"/>
             </w:rPr>
           </w:pPr>
-          <w:hyperlink w:anchor="_Toc402511479" w:history="1">
+          <w:hyperlink w:anchor="_Toc410902165" w:history="1">
             <w:r>
               <w:rPr>
                 <w:rStyle w:val="Hipervnculo"/>
@@ -2501,7 +2536,7 @@
                 <w:noProof/>
                 <w:webHidden/>
               </w:rPr>
-              <w:instrText xml:space="preserve"> PAGEREF _Toc402511479 \h </w:instrText>
+              <w:instrText xml:space="preserve"> PAGEREF _Toc410902165 \h </w:instrText>
             </w:r>
             <w:r>
               <w:rPr>
@@ -2544,7 +2579,7 @@
               <w:lang w:val="es-AR" w:eastAsia="es-AR"/>
             </w:rPr>
           </w:pPr>
-          <w:hyperlink w:anchor="_Toc402511480" w:history="1">
+          <w:hyperlink w:anchor="_Toc410902166" w:history="1">
             <w:r>
               <w:rPr>
                 <w:rStyle w:val="Hipervnculo"/>
@@ -2571,7 +2606,7 @@
                 <w:noProof/>
                 <w:webHidden/>
               </w:rPr>
-              <w:instrText xml:space="preserve"> PAGEREF _Toc402511480 \h </w:instrText>
+              <w:instrText xml:space="preserve"> PAGEREF _Toc410902166 \h </w:instrText>
             </w:r>
             <w:r>
               <w:rPr>
@@ -2614,7 +2649,7 @@
               <w:lang w:val="es-AR" w:eastAsia="es-AR"/>
             </w:rPr>
           </w:pPr>
-          <w:hyperlink w:anchor="_Toc402511481" w:history="1">
+          <w:hyperlink w:anchor="_Toc410902167" w:history="1">
             <w:r>
               <w:rPr>
                 <w:rStyle w:val="Hipervnculo"/>
@@ -2641,7 +2676,7 @@
                 <w:noProof/>
                 <w:webHidden/>
               </w:rPr>
-              <w:instrText xml:space="preserve"> PAGEREF _Toc402511481 \h </w:instrText>
+              <w:instrText xml:space="preserve"> PAGEREF _Toc410902167 \h </w:instrText>
             </w:r>
             <w:r>
               <w:rPr>
@@ -2684,7 +2719,7 @@
               <w:lang w:val="es-AR" w:eastAsia="es-AR"/>
             </w:rPr>
           </w:pPr>
-          <w:hyperlink w:anchor="_Toc402511482" w:history="1">
+          <w:hyperlink w:anchor="_Toc410902168" w:history="1">
             <w:r>
               <w:rPr>
                 <w:rStyle w:val="Hipervnculo"/>
@@ -2711,7 +2746,7 @@
                 <w:noProof/>
                 <w:webHidden/>
               </w:rPr>
-              <w:instrText xml:space="preserve"> PAGEREF _Toc402511482 \h </w:instrText>
+              <w:instrText xml:space="preserve"> PAGEREF _Toc410902168 \h </w:instrText>
             </w:r>
             <w:r>
               <w:rPr>
@@ -2754,7 +2789,7 @@
               <w:lang w:val="es-AR" w:eastAsia="es-AR"/>
             </w:rPr>
           </w:pPr>
-          <w:hyperlink w:anchor="_Toc402511483" w:history="1">
+          <w:hyperlink w:anchor="_Toc410902169" w:history="1">
             <w:r>
               <w:rPr>
                 <w:rStyle w:val="Hipervnculo"/>
@@ -2781,7 +2816,7 @@
                 <w:noProof/>
                 <w:webHidden/>
               </w:rPr>
-              <w:instrText xml:space="preserve"> PAGEREF _Toc402511483 \h </w:instrText>
+              <w:instrText xml:space="preserve"> PAGEREF _Toc410902169 \h </w:instrText>
             </w:r>
             <w:r>
               <w:rPr>
@@ -2824,7 +2859,7 @@
               <w:lang w:val="es-AR" w:eastAsia="es-AR"/>
             </w:rPr>
           </w:pPr>
-          <w:hyperlink w:anchor="_Toc402511484" w:history="1">
+          <w:hyperlink w:anchor="_Toc410902170" w:history="1">
             <w:r>
               <w:rPr>
                 <w:rStyle w:val="Hipervnculo"/>
@@ -2851,7 +2886,7 @@
                 <w:noProof/>
                 <w:webHidden/>
               </w:rPr>
-              <w:instrText xml:space="preserve"> PAGEREF _Toc402511484 \h </w:instrText>
+              <w:instrText xml:space="preserve"> PAGEREF _Toc410902170 \h </w:instrText>
             </w:r>
             <w:r>
               <w:rPr>
@@ -2894,7 +2929,7 @@
               <w:lang w:val="es-AR" w:eastAsia="es-AR"/>
             </w:rPr>
           </w:pPr>
-          <w:hyperlink w:anchor="_Toc402511485" w:history="1">
+          <w:hyperlink w:anchor="_Toc410902171" w:history="1">
             <w:r>
               <w:rPr>
                 <w:rStyle w:val="Hipervnculo"/>
@@ -2921,7 +2956,7 @@
                 <w:noProof/>
                 <w:webHidden/>
               </w:rPr>
-              <w:instrText xml:space="preserve"> PAGEREF _Toc402511485 \h </w:instrText>
+              <w:instrText xml:space="preserve"> PAGEREF _Toc410902171 \h </w:instrText>
             </w:r>
             <w:r>
               <w:rPr>
@@ -2964,7 +2999,7 @@
               <w:lang w:val="es-AR" w:eastAsia="es-AR"/>
             </w:rPr>
           </w:pPr>
-          <w:hyperlink w:anchor="_Toc402511486" w:history="1">
+          <w:hyperlink w:anchor="_Toc410902172" w:history="1">
             <w:r>
               <w:rPr>
                 <w:rStyle w:val="Hipervnculo"/>
@@ -2991,7 +3026,7 @@
                 <w:noProof/>
                 <w:webHidden/>
               </w:rPr>
-              <w:instrText xml:space="preserve"> PAGEREF _Toc402511486 \h </w:instrText>
+              <w:instrText xml:space="preserve"> PAGEREF _Toc410902172 \h </w:instrText>
             </w:r>
             <w:r>
               <w:rPr>
@@ -3034,7 +3069,7 @@
               <w:lang w:val="es-AR" w:eastAsia="es-AR"/>
             </w:rPr>
           </w:pPr>
-          <w:hyperlink w:anchor="_Toc402511487" w:history="1">
+          <w:hyperlink w:anchor="_Toc410902173" w:history="1">
             <w:r>
               <w:rPr>
                 <w:rStyle w:val="Hipervnculo"/>
@@ -3061,7 +3096,7 @@
                 <w:noProof/>
                 <w:webHidden/>
               </w:rPr>
-              <w:instrText xml:space="preserve"> PAGEREF _Toc402511487 \h </w:instrText>
+              <w:instrText xml:space="preserve"> PAGEREF _Toc410902173 \h </w:instrText>
             </w:r>
             <w:r>
               <w:rPr>
@@ -3104,7 +3139,7 @@
               <w:lang w:val="es-AR" w:eastAsia="es-AR"/>
             </w:rPr>
           </w:pPr>
-          <w:hyperlink w:anchor="_Toc402511488" w:history="1">
+          <w:hyperlink w:anchor="_Toc410902174" w:history="1">
             <w:r>
               <w:rPr>
                 <w:rStyle w:val="Hipervnculo"/>
@@ -3131,7 +3166,7 @@
                 <w:noProof/>
                 <w:webHidden/>
               </w:rPr>
-              <w:instrText xml:space="preserve"> PAGEREF _Toc402511488 \h </w:instrText>
+              <w:instrText xml:space="preserve"> PAGEREF _Toc410902174 \h </w:instrText>
             </w:r>
             <w:r>
               <w:rPr>
@@ -3174,7 +3209,7 @@
               <w:lang w:val="es-AR" w:eastAsia="es-AR"/>
             </w:rPr>
           </w:pPr>
-          <w:hyperlink w:anchor="_Toc402511489" w:history="1">
+          <w:hyperlink w:anchor="_Toc410902175" w:history="1">
             <w:r>
               <w:rPr>
                 <w:rStyle w:val="Hipervnculo"/>
@@ -3201,7 +3236,7 @@
                 <w:noProof/>
                 <w:webHidden/>
               </w:rPr>
-              <w:instrText xml:space="preserve"> PAGEREF _Toc402511489 \h </w:instrText>
+              <w:instrText xml:space="preserve"> PAGEREF _Toc410902175 \h </w:instrText>
             </w:r>
             <w:r>
               <w:rPr>
@@ -3244,7 +3279,7 @@
               <w:lang w:val="es-AR" w:eastAsia="es-AR"/>
             </w:rPr>
           </w:pPr>
-          <w:hyperlink w:anchor="_Toc402511490" w:history="1">
+          <w:hyperlink w:anchor="_Toc410902176" w:history="1">
             <w:r>
               <w:rPr>
                 <w:rStyle w:val="Hipervnculo"/>
@@ -3271,7 +3306,7 @@
                 <w:noProof/>
                 <w:webHidden/>
               </w:rPr>
-              <w:instrText xml:space="preserve"> PAGEREF _Toc402511490 \h </w:instrText>
+              <w:instrText xml:space="preserve"> PAGEREF _Toc410902176 \h </w:instrText>
             </w:r>
             <w:r>
               <w:rPr>
@@ -3314,7 +3349,7 @@
               <w:lang w:val="es-AR" w:eastAsia="es-AR"/>
             </w:rPr>
           </w:pPr>
-          <w:hyperlink w:anchor="_Toc402511491" w:history="1">
+          <w:hyperlink w:anchor="_Toc410902177" w:history="1">
             <w:r>
               <w:rPr>
                 <w:rStyle w:val="Hipervnculo"/>
@@ -3341,7 +3376,7 @@
                 <w:noProof/>
                 <w:webHidden/>
               </w:rPr>
-              <w:instrText xml:space="preserve"> PAGEREF _Toc402511491 \h </w:instrText>
+              <w:instrText xml:space="preserve"> PAGEREF _Toc410902177 \h </w:instrText>
             </w:r>
             <w:r>
               <w:rPr>
@@ -3382,6 +3417,7 @@
             <w:rPr>
               <w:lang w:val="es-ES"/>
             </w:rPr>
+            <w:lastRenderedPageBreak/>
             <w:fldChar w:fldCharType="end"/>
           </w:r>
         </w:p>
@@ -3395,12 +3431,12 @@
       <w:r>
         <w:br w:type="page"/>
       </w:r>
-      <w:bookmarkStart w:id="10" w:name="_Toc402511463"/>
+      <w:bookmarkStart w:id="9" w:name="_Toc410902149"/>
       <w:r>
         <w:lastRenderedPageBreak/>
         <w:t>INTRODUCCIÓN</w:t>
       </w:r>
-      <w:bookmarkEnd w:id="10"/>
+      <w:bookmarkEnd w:id="9"/>
     </w:p>
     <w:p>
       <w:r>
@@ -3524,12 +3560,12 @@
         <w:pStyle w:val="Ttulo1"/>
         <w:jc w:val="center"/>
       </w:pPr>
-      <w:bookmarkStart w:id="11" w:name="_Toc402511464"/>
+      <w:bookmarkStart w:id="10" w:name="_Toc410902150"/>
       <w:r>
         <w:lastRenderedPageBreak/>
         <w:t>MODELO DE NEGOCIO</w:t>
       </w:r>
-      <w:bookmarkEnd w:id="11"/>
+      <w:bookmarkEnd w:id="10"/>
     </w:p>
     <w:p>
       <w:r>
@@ -3539,9 +3575,9 @@
         </w:rPr>
         <w:drawing>
           <wp:inline distT="0" distB="0" distL="0" distR="0">
-            <wp:extent cx="5400040" cy="3843360"/>
-            <wp:effectExtent l="76200" t="76200" r="105410" b="119380"/>
-            <wp:docPr id="3" name="Imagen 3" descr="C:\Users\Lukas\Desktop\Diagrama de Clases del Negocio.png"/>
+            <wp:extent cx="5395345" cy="3843360"/>
+            <wp:effectExtent l="76200" t="76200" r="110490" b="119380"/>
+            <wp:docPr id="3" name="Imagen 3"/>
             <wp:cNvGraphicFramePr>
               <a:graphicFrameLocks xmlns:a="http://schemas.openxmlformats.org/drawingml/2006/main" noChangeAspect="1"/>
             </wp:cNvGraphicFramePr>
@@ -3562,7 +3598,6 @@
                         </a:ext>
                       </a:extLst>
                     </a:blip>
-                    <a:srcRect/>
                     <a:stretch>
                       <a:fillRect/>
                     </a:stretch>
@@ -3570,7 +3605,7 @@
                   <pic:spPr bwMode="auto">
                     <a:xfrm>
                       <a:off x="0" y="0"/>
-                      <a:ext cx="5400040" cy="3843360"/>
+                      <a:ext cx="5395345" cy="3843360"/>
                     </a:xfrm>
                     <a:prstGeom prst="rect">
                       <a:avLst/>
@@ -3641,12 +3676,12 @@
         <w:pStyle w:val="Ttulo1"/>
         <w:jc w:val="center"/>
       </w:pPr>
-      <w:bookmarkStart w:id="12" w:name="_Toc402511465"/>
+      <w:bookmarkStart w:id="11" w:name="_Toc410902151"/>
       <w:r>
         <w:lastRenderedPageBreak/>
         <w:t>MODELO DE INTERACCION</w:t>
       </w:r>
-      <w:bookmarkEnd w:id="12"/>
+      <w:bookmarkEnd w:id="11"/>
     </w:p>
     <w:p>
       <w:r>
@@ -3680,7 +3715,7 @@
       <w:pPr>
         <w:pStyle w:val="Ttulo3"/>
       </w:pPr>
-      <w:bookmarkStart w:id="13" w:name="_Toc402511466"/>
+      <w:bookmarkStart w:id="12" w:name="_Toc410902152"/>
       <w:r>
         <w:lastRenderedPageBreak/>
         <w:t>Búsqueda Playas por Ciudad</w:t>
@@ -3694,7 +3729,7 @@
       <w:r>
         <w:t xml:space="preserve"> Web</w:t>
       </w:r>
-      <w:bookmarkEnd w:id="13"/>
+      <w:bookmarkEnd w:id="12"/>
     </w:p>
     <w:p>
       <w:r>
@@ -3810,7 +3845,7 @@
           <w:lang w:val="es-AR"/>
         </w:rPr>
       </w:pPr>
-      <w:bookmarkStart w:id="14" w:name="_Toc402511467"/>
+      <w:bookmarkStart w:id="13" w:name="_Toc410902153"/>
       <w:r>
         <w:rPr>
           <w:lang w:val="es-AR"/>
@@ -3848,7 +3883,7 @@
         </w:rPr>
         <w:t xml:space="preserve"> Web</w:t>
       </w:r>
-      <w:bookmarkEnd w:id="14"/>
+      <w:bookmarkEnd w:id="13"/>
     </w:p>
     <w:p>
       <w:r>
@@ -4175,7 +4210,7 @@
           <w:lang w:val="es-AR"/>
         </w:rPr>
       </w:pPr>
-      <w:bookmarkStart w:id="15" w:name="_Toc402511468"/>
+      <w:bookmarkStart w:id="14" w:name="_Toc410902154"/>
       <w:r>
         <w:rPr>
           <w:lang w:val="es-AR"/>
@@ -4195,7 +4230,7 @@
         </w:rPr>
         <w:t xml:space="preserve"> - Web</w:t>
       </w:r>
-      <w:bookmarkEnd w:id="15"/>
+      <w:bookmarkEnd w:id="14"/>
     </w:p>
     <w:p>
       <w:pPr>
@@ -4345,7 +4380,7 @@
           <w:lang w:val="es-AR"/>
         </w:rPr>
       </w:pPr>
-      <w:bookmarkStart w:id="16" w:name="_Toc402511469"/>
+      <w:bookmarkStart w:id="15" w:name="_Toc410902155"/>
       <w:r>
         <w:rPr>
           <w:lang w:val="es-AR"/>
@@ -4371,7 +4406,7 @@
         </w:rPr>
         <w:t xml:space="preserve"> Web</w:t>
       </w:r>
-      <w:bookmarkEnd w:id="16"/>
+      <w:bookmarkEnd w:id="15"/>
     </w:p>
     <w:p>
       <w:pPr>
@@ -4490,7 +4525,7 @@
           <w:lang w:val="es-AR"/>
         </w:rPr>
       </w:pPr>
-      <w:bookmarkStart w:id="17" w:name="_Toc402511470"/>
+      <w:bookmarkStart w:id="16" w:name="_Toc410902156"/>
       <w:r>
         <w:rPr>
           <w:lang w:val="es-AR"/>
@@ -4498,7 +4533,7 @@
         <w:lastRenderedPageBreak/>
         <w:t>Consulta Playas – Móvil</w:t>
       </w:r>
-      <w:bookmarkEnd w:id="17"/>
+      <w:bookmarkEnd w:id="16"/>
     </w:p>
     <w:p>
       <w:pPr>
@@ -4922,6 +4957,83 @@
     </w:p>
     <w:p>
       <w:pPr>
+        <w:rPr>
+          <w:b/>
+          <w:sz w:val="24"/>
+          <w:lang w:val="es-AR"/>
+        </w:rPr>
+      </w:pPr>
+      <w:r>
+        <w:rPr>
+          <w:b/>
+          <w:sz w:val="24"/>
+          <w:lang w:val="es-AR"/>
+        </w:rPr>
+        <w:t>Mostrar listado de playas con disponibilidad</w:t>
+      </w:r>
+    </w:p>
+    <w:p>
+      <w:pPr>
+        <w:rPr>
+          <w:b/>
+          <w:sz w:val="24"/>
+          <w:lang w:val="es-AR"/>
+        </w:rPr>
+      </w:pPr>
+      <w:bookmarkStart w:id="17" w:name="_GoBack"/>
+      <w:r>
+        <w:rPr>
+          <w:b/>
+          <w:noProof/>
+          <w:sz w:val="24"/>
+          <w:lang w:val="es-AR" w:eastAsia="es-AR"/>
+        </w:rPr>
+        <w:drawing>
+          <wp:inline distT="0" distB="0" distL="0" distR="0">
+            <wp:extent cx="5868140" cy="2735337"/>
+            <wp:effectExtent l="0" t="0" r="0" b="0"/>
+            <wp:docPr id="14" name="0 Imagen"/>
+            <wp:cNvGraphicFramePr>
+              <a:graphicFrameLocks xmlns:a="http://schemas.openxmlformats.org/drawingml/2006/main" noChangeAspect="1"/>
+            </wp:cNvGraphicFramePr>
+            <a:graphic xmlns:a="http://schemas.openxmlformats.org/drawingml/2006/main">
+              <a:graphicData uri="http://schemas.openxmlformats.org/drawingml/2006/picture">
+                <pic:pic xmlns:pic="http://schemas.openxmlformats.org/drawingml/2006/picture">
+                  <pic:nvPicPr>
+                    <pic:cNvPr id="0" name="Movil_ListadoDePlayasConDisponibilidad.png"/>
+                    <pic:cNvPicPr/>
+                  </pic:nvPicPr>
+                  <pic:blipFill>
+                    <a:blip r:embed="rId19">
+                      <a:extLst>
+                        <a:ext uri="{28A0092B-C50C-407E-A947-70E740481C1C}">
+                          <a14:useLocalDpi xmlns:a14="http://schemas.microsoft.com/office/drawing/2010/main" val="0"/>
+                        </a:ext>
+                      </a:extLst>
+                    </a:blip>
+                    <a:stretch>
+                      <a:fillRect/>
+                    </a:stretch>
+                  </pic:blipFill>
+                  <pic:spPr>
+                    <a:xfrm>
+                      <a:off x="0" y="0"/>
+                      <a:ext cx="5870768" cy="2736562"/>
+                    </a:xfrm>
+                    <a:prstGeom prst="rect">
+                      <a:avLst/>
+                    </a:prstGeom>
+                  </pic:spPr>
+                </pic:pic>
+              </a:graphicData>
+            </a:graphic>
+          </wp:inline>
+        </w:drawing>
+      </w:r>
+      <w:bookmarkEnd w:id="17"/>
+    </w:p>
+    <w:p>
+      <w:pPr>
         <w:spacing w:before="0" w:after="160" w:line="259" w:lineRule="auto"/>
         <w:jc w:val="left"/>
         <w:rPr>
@@ -4929,8 +5041,22 @@
           <w:b/>
           <w:sz w:val="40"/>
           <w:szCs w:val="32"/>
-        </w:rPr>
-      </w:pPr>
+          <w:lang w:val="es-AR"/>
+        </w:rPr>
+      </w:pPr>
+    </w:p>
+    <w:p>
+      <w:pPr>
+        <w:spacing w:before="0" w:after="160" w:line="259" w:lineRule="auto"/>
+        <w:jc w:val="left"/>
+        <w:rPr>
+          <w:rFonts w:asciiTheme="majorHAnsi" w:eastAsiaTheme="majorEastAsia" w:hAnsiTheme="majorHAnsi" w:cstheme="majorBidi"/>
+          <w:b/>
+          <w:sz w:val="40"/>
+          <w:szCs w:val="32"/>
+        </w:rPr>
+      </w:pPr>
+      <w:bookmarkStart w:id="18" w:name="_Toc410902157"/>
       <w:r>
         <w:br w:type="page"/>
       </w:r>
@@ -4940,7 +5066,6 @@
         <w:pStyle w:val="Ttulo1"/>
         <w:jc w:val="center"/>
       </w:pPr>
-      <w:bookmarkStart w:id="18" w:name="_Toc402511471"/>
       <w:r>
         <w:lastRenderedPageBreak/>
         <w:t>MODELO DE ARQUTECTURA</w:t>
@@ -4982,7 +5107,7 @@
                     </pic:cNvPicPr>
                   </pic:nvPicPr>
                   <pic:blipFill>
-                    <a:blip r:embed="rId19" cstate="print">
+                    <a:blip r:embed="rId20" cstate="print">
                       <a:extLst>
                         <a:ext uri="{28A0092B-C50C-407E-A947-70E740481C1C}">
                           <a14:useLocalDpi xmlns:a14="http://schemas.microsoft.com/office/drawing/2010/main" val="0"/>
@@ -5031,7 +5156,7 @@
       <w:pPr>
         <w:pStyle w:val="Ttulo2"/>
       </w:pPr>
-      <w:bookmarkStart w:id="19" w:name="_Toc402511472"/>
+      <w:bookmarkStart w:id="19" w:name="_Toc410902158"/>
       <w:r>
         <w:t>Servidor</w:t>
       </w:r>
@@ -5050,7 +5175,7 @@
           <w:numId w:val="7"/>
         </w:numPr>
       </w:pPr>
-      <w:bookmarkStart w:id="20" w:name="_Toc402511473"/>
+      <w:bookmarkStart w:id="20" w:name="_Toc410902159"/>
       <w:r>
         <w:rPr>
           <w:rStyle w:val="Ttulo3Car"/>
@@ -5070,7 +5195,7 @@
           <w:numId w:val="7"/>
         </w:numPr>
       </w:pPr>
-      <w:bookmarkStart w:id="21" w:name="_Toc402511474"/>
+      <w:bookmarkStart w:id="21" w:name="_Toc410902160"/>
       <w:r>
         <w:rPr>
           <w:rStyle w:val="Ttulo3Car"/>
@@ -5147,7 +5272,7 @@
           <w:numId w:val="7"/>
         </w:numPr>
       </w:pPr>
-      <w:bookmarkStart w:id="22" w:name="_Toc402511475"/>
+      <w:bookmarkStart w:id="22" w:name="_Toc410902161"/>
       <w:r>
         <w:rPr>
           <w:rStyle w:val="Ttulo3Car"/>
@@ -5170,7 +5295,7 @@
           <w:numId w:val="7"/>
         </w:numPr>
       </w:pPr>
-      <w:bookmarkStart w:id="23" w:name="_Toc402511476"/>
+      <w:bookmarkStart w:id="23" w:name="_Toc410902162"/>
       <w:r>
         <w:rPr>
           <w:rStyle w:val="Ttulo3Car"/>
@@ -5190,7 +5315,7 @@
       <w:pPr>
         <w:pStyle w:val="Ttulo2"/>
       </w:pPr>
-      <w:bookmarkStart w:id="24" w:name="_Toc402511477"/>
+      <w:bookmarkStart w:id="24" w:name="_Toc410902163"/>
       <w:r>
         <w:t>Cliente Web</w:t>
       </w:r>
@@ -5214,7 +5339,7 @@
       <w:pPr>
         <w:pStyle w:val="Ttulo2"/>
       </w:pPr>
-      <w:bookmarkStart w:id="25" w:name="_Toc402511478"/>
+      <w:bookmarkStart w:id="25" w:name="_Toc410902164"/>
       <w:r>
         <w:t>Cliente Móvil</w:t>
       </w:r>
@@ -5239,7 +5364,7 @@
       <w:pPr>
         <w:pStyle w:val="Ttulo2"/>
       </w:pPr>
-      <w:bookmarkStart w:id="26" w:name="_Toc402511479"/>
+      <w:bookmarkStart w:id="26" w:name="_Toc410902165"/>
       <w:r>
         <w:t>SEGURIDAD</w:t>
       </w:r>
@@ -5276,7 +5401,7 @@
         <w:pStyle w:val="Ttulo1"/>
         <w:jc w:val="center"/>
       </w:pPr>
-      <w:bookmarkStart w:id="27" w:name="_Toc402511480"/>
+      <w:bookmarkStart w:id="27" w:name="_Toc410902166"/>
       <w:r>
         <w:lastRenderedPageBreak/>
         <w:t>MODELO DE ARQUTECTURA</w:t>
@@ -5321,7 +5446,7 @@
                     </pic:cNvPicPr>
                   </pic:nvPicPr>
                   <pic:blipFill>
-                    <a:blip r:embed="rId20" cstate="print">
+                    <a:blip r:embed="rId21" cstate="print">
                       <a:extLst>
                         <a:ext uri="{28A0092B-C50C-407E-A947-70E740481C1C}">
                           <a14:useLocalDpi xmlns:a14="http://schemas.microsoft.com/office/drawing/2010/main" val="0"/>
@@ -5373,7 +5498,7 @@
         <w:pStyle w:val="Ttulo1"/>
         <w:jc w:val="center"/>
       </w:pPr>
-      <w:bookmarkStart w:id="28" w:name="_Toc402511481"/>
+      <w:bookmarkStart w:id="28" w:name="_Toc410902167"/>
       <w:r>
         <w:t>MODELO DE COMPONENTES</w:t>
       </w:r>
@@ -5383,7 +5508,7 @@
       <w:pPr>
         <w:pStyle w:val="Ttulo2"/>
       </w:pPr>
-      <w:bookmarkStart w:id="29" w:name="_Toc402511482"/>
+      <w:bookmarkStart w:id="29" w:name="_Toc410902168"/>
       <w:r>
         <w:t>Vista de Componentes</w:t>
       </w:r>
@@ -5496,7 +5621,7 @@
                     </pic:cNvPicPr>
                   </pic:nvPicPr>
                   <pic:blipFill>
-                    <a:blip r:embed="rId21" cstate="print">
+                    <a:blip r:embed="rId22" cstate="print">
                       <a:extLst>
                         <a:ext uri="{28A0092B-C50C-407E-A947-70E740481C1C}">
                           <a14:useLocalDpi xmlns:a14="http://schemas.microsoft.com/office/drawing/2010/main" val="0"/>
@@ -5562,7 +5687,7 @@
       <w:pPr>
         <w:pStyle w:val="Ttulo2"/>
       </w:pPr>
-      <w:bookmarkStart w:id="30" w:name="_Toc402511483"/>
+      <w:bookmarkStart w:id="30" w:name="_Toc410902169"/>
       <w:r>
         <w:lastRenderedPageBreak/>
         <w:t>Vista de Datos</w:t>
@@ -5594,7 +5719,7 @@
                     <pic:cNvPicPr/>
                   </pic:nvPicPr>
                   <pic:blipFill>
-                    <a:blip r:embed="rId22" cstate="print"/>
+                    <a:blip r:embed="rId23" cstate="print"/>
                     <a:stretch>
                       <a:fillRect/>
                     </a:stretch>
@@ -5776,7 +5901,7 @@
       <w:pPr>
         <w:pStyle w:val="Ttulo2"/>
       </w:pPr>
-      <w:bookmarkStart w:id="31" w:name="_Toc402511484"/>
+      <w:bookmarkStart w:id="31" w:name="_Toc410902170"/>
       <w:r>
         <w:lastRenderedPageBreak/>
         <w:t>Vista de Negocio</w:t>
@@ -5810,7 +5935,7 @@
                     </pic:cNvPicPr>
                   </pic:nvPicPr>
                   <pic:blipFill>
-                    <a:blip r:embed="rId23" cstate="print">
+                    <a:blip r:embed="rId24" cstate="print">
                       <a:extLst>
                         <a:ext uri="{28A0092B-C50C-407E-A947-70E740481C1C}">
                           <a14:useLocalDpi xmlns:a14="http://schemas.microsoft.com/office/drawing/2010/main" val="0"/>
@@ -5983,7 +6108,7 @@
       <w:pPr>
         <w:pStyle w:val="Ttulo2"/>
       </w:pPr>
-      <w:bookmarkStart w:id="32" w:name="_Toc402511485"/>
+      <w:bookmarkStart w:id="32" w:name="_Toc410902171"/>
       <w:r>
         <w:lastRenderedPageBreak/>
         <w:t>Vista de Entidades</w:t>
@@ -6015,7 +6140,7 @@
                     <pic:cNvPicPr/>
                   </pic:nvPicPr>
                   <pic:blipFill>
-                    <a:blip r:embed="rId24"/>
+                    <a:blip r:embed="rId25"/>
                     <a:stretch>
                       <a:fillRect/>
                     </a:stretch>
@@ -6347,7 +6472,7 @@
       <w:pPr>
         <w:pStyle w:val="Ttulo2"/>
       </w:pPr>
-      <w:bookmarkStart w:id="33" w:name="_Toc402511486"/>
+      <w:bookmarkStart w:id="33" w:name="_Toc410902172"/>
       <w:r>
         <w:lastRenderedPageBreak/>
         <w:t>Vista de ReglasdeNegocio</w:t>
@@ -6379,7 +6504,7 @@
                     <pic:cNvPicPr/>
                   </pic:nvPicPr>
                   <pic:blipFill>
-                    <a:blip r:embed="rId25"/>
+                    <a:blip r:embed="rId26"/>
                     <a:stretch>
                       <a:fillRect/>
                     </a:stretch>
@@ -6490,7 +6615,7 @@
       <w:pPr>
         <w:pStyle w:val="Ttulo2"/>
       </w:pPr>
-      <w:bookmarkStart w:id="34" w:name="_Toc402511487"/>
+      <w:bookmarkStart w:id="34" w:name="_Toc410902173"/>
       <w:r>
         <w:lastRenderedPageBreak/>
         <w:t>Vista de WebService</w:t>
@@ -6522,7 +6647,7 @@
                     <pic:cNvPicPr/>
                   </pic:nvPicPr>
                   <pic:blipFill>
-                    <a:blip r:embed="rId26"/>
+                    <a:blip r:embed="rId27"/>
                     <a:stretch>
                       <a:fillRect/>
                     </a:stretch>
@@ -6703,7 +6828,7 @@
       <w:pPr>
         <w:pStyle w:val="Ttulo2"/>
       </w:pPr>
-      <w:bookmarkStart w:id="35" w:name="_Toc402511488"/>
+      <w:bookmarkStart w:id="35" w:name="_Toc410902174"/>
       <w:r>
         <w:lastRenderedPageBreak/>
         <w:t>Vista de Presentación</w:t>
@@ -6735,7 +6860,7 @@
                     <pic:cNvPicPr/>
                   </pic:nvPicPr>
                   <pic:blipFill>
-                    <a:blip r:embed="rId27"/>
+                    <a:blip r:embed="rId28"/>
                     <a:stretch>
                       <a:fillRect/>
                     </a:stretch>
@@ -7098,7 +7223,7 @@
         <w:pStyle w:val="Ttulo1"/>
         <w:jc w:val="center"/>
       </w:pPr>
-      <w:bookmarkStart w:id="36" w:name="_Toc402511489"/>
+      <w:bookmarkStart w:id="36" w:name="_Toc410902175"/>
       <w:r>
         <w:lastRenderedPageBreak/>
         <w:t xml:space="preserve">MODELO DE </w:t>
@@ -7117,7 +7242,7 @@
       <w:pPr>
         <w:pStyle w:val="Ttulo2"/>
       </w:pPr>
-      <w:bookmarkStart w:id="37" w:name="_Toc402511490"/>
+      <w:bookmarkStart w:id="37" w:name="_Toc410902176"/>
       <w:r>
         <w:t>Singleton</w:t>
       </w:r>
@@ -7150,7 +7275,7 @@
                     </pic:cNvPicPr>
                   </pic:nvPicPr>
                   <pic:blipFill>
-                    <a:blip r:embed="rId28" cstate="print">
+                    <a:blip r:embed="rId29" cstate="print">
                       <a:extLst>
                         <a:ext uri="{28A0092B-C50C-407E-A947-70E740481C1C}">
                           <a14:useLocalDpi xmlns:a14="http://schemas.microsoft.com/office/drawing/2010/main" val="0"/>
@@ -7272,7 +7397,7 @@
           <w:sz w:val="24"/>
         </w:rPr>
       </w:pPr>
-      <w:bookmarkStart w:id="38" w:name="_Toc402511491"/>
+      <w:bookmarkStart w:id="38" w:name="_Toc410902177"/>
       <w:r>
         <w:lastRenderedPageBreak/>
         <w:t>Repositorio</w:t>
@@ -7311,7 +7436,7 @@
                     </pic:cNvPicPr>
                   </pic:nvPicPr>
                   <pic:blipFill>
-                    <a:blip r:embed="rId29" cstate="print">
+                    <a:blip r:embed="rId30" cstate="print">
                       <a:extLst>
                         <a:ext uri="{28A0092B-C50C-407E-A947-70E740481C1C}">
                           <a14:useLocalDpi xmlns:a14="http://schemas.microsoft.com/office/drawing/2010/main" val="0"/>
@@ -7440,7 +7565,7 @@
     <w:p/>
     <w:p/>
     <w:sectPr>
-      <w:footerReference w:type="default" r:id="rId30"/>
+      <w:footerReference w:type="default" r:id="rId31"/>
       <w:pgSz w:w="11906" w:h="16838"/>
       <w:pgMar w:top="1417" w:right="1701" w:bottom="1417" w:left="1701" w:header="708" w:footer="708" w:gutter="0"/>
       <w:cols w:space="708"/>
@@ -7495,10 +7620,7 @@
           <w:jc w:val="right"/>
         </w:pPr>
         <w:r>
-          <w:t xml:space="preserve">GeoParking - </w:t>
-        </w:r>
-        <w:r>
-          <w:t>Modelado del Sistema|</w:t>
+          <w:t>GeoParking - Modelado del Sistema|</w:t>
         </w:r>
         <w:r>
           <w:fldChar w:fldCharType="begin"/>
@@ -7513,7 +7635,7 @@
           <w:rPr>
             <w:noProof/>
           </w:rPr>
-          <w:t>2</w:t>
+          <w:t>15</w:t>
         </w:r>
         <w:r>
           <w:rPr>
@@ -10212,6 +10334,8 @@
     <w:rsid w:val="002C6797"/>
     <w:rsid w:val="00447C16"/>
     <w:rsid w:val="006676BA"/>
+    <w:rsid w:val="00A326C5"/>
+    <w:rsid w:val="00A6711D"/>
     <w:rsid w:val="00C901A9"/>
     <w:rsid w:val="00E73818"/>
     <w:rsid w:val="00F06A3D"/>
@@ -10233,7 +10357,7 @@
   <w:themeFontLang w:val="es-AR"/>
   <w:clrSchemeMapping w:bg1="light1" w:t1="dark1" w:bg2="light2" w:t2="dark2" w:accent1="accent1" w:accent2="accent2" w:accent3="accent3" w:accent4="accent4" w:accent5="accent5" w:accent6="accent6" w:hyperlink="hyperlink" w:followedHyperlink="followedHyperlink"/>
   <w:decimalSymbol w:val=","/>
-  <w:listSeparator w:val=","/>
+  <w:listSeparator w:val=";"/>
 </w:settings>
 </file>
 

</xml_diff>

<commit_message>
Actualizacion documento modelado (Ver nacho)
Queda que nacho complete algo de movil (aparece un comentario)
</commit_message>
<xml_diff>
--- a/Producto/Web/Modelado/GeoP_Producto_Doc_ModeladoDelSistema_1.1.docx
+++ b/Producto/Web/Modelado/GeoP_Producto_Doc_ModeladoDelSistema_1.1.docx
@@ -3660,12 +3660,6 @@
       <w:pPr>
         <w:spacing w:before="0" w:after="160" w:line="259" w:lineRule="auto"/>
         <w:jc w:val="left"/>
-        <w:rPr>
-          <w:rFonts w:asciiTheme="majorHAnsi" w:eastAsiaTheme="majorEastAsia" w:hAnsiTheme="majorHAnsi" w:cstheme="majorBidi"/>
-          <w:b/>
-          <w:sz w:val="40"/>
-          <w:szCs w:val="32"/>
-        </w:rPr>
       </w:pPr>
       <w:r>
         <w:br w:type="page"/>
@@ -3676,24 +3670,34 @@
         <w:pStyle w:val="Ttulo1"/>
         <w:jc w:val="center"/>
       </w:pPr>
-      <w:bookmarkStart w:id="11" w:name="_Toc410902151"/>
       <w:r>
         <w:lastRenderedPageBreak/>
-        <w:t>MODELO DE INTERACCION</w:t>
-      </w:r>
-      <w:bookmarkEnd w:id="11"/>
-    </w:p>
-    <w:p>
-      <w:r>
-        <w:t xml:space="preserve">En los siguientes diagramas de secuencia lo que se trata de mostrar es la interacción general de como los componentes del sistema interactúan entre sí para poder brindar la funcionalidad </w:t>
-      </w:r>
-      <w:r>
-        <w:t>que se tiene como objetivo.</w:t>
-      </w:r>
-    </w:p>
-    <w:p>
-      <w:r>
-        <w:t>EL objetivo de estos diagramas es brindar una trazabilidad a nivel de código que permita a simple vista observar, captar y analizar el impacto el cambio de alguno de los componentes  intervinientes en cada funcionalidad, permitiéndole todo esto, obtener una visión más precisa del impacto de los cambios a realizar.</w:t>
+        <w:t xml:space="preserve">MODELO DE </w:t>
+      </w:r>
+      <w:r>
+        <w:t>DISEÑO</w:t>
+      </w:r>
+    </w:p>
+    <w:p>
+      <w:r>
+        <w:t xml:space="preserve">Como se puede observar el modelo </w:t>
+      </w:r>
+      <w:r>
+        <w:t>negocio</w:t>
+      </w:r>
+      <w:r>
+        <w:t xml:space="preserve"> esta apuntado a abarcar todos aquellos elementos y características que se destacan en el </w:t>
+      </w:r>
+      <w:r>
+        <w:t xml:space="preserve">diseño de solución </w:t>
+      </w:r>
+      <w:r>
+        <w:t xml:space="preserve">al que apunta el sistema GeoParking. </w:t>
+      </w:r>
+    </w:p>
+    <w:p>
+      <w:r>
+        <w:t>A continuación se mostraran la estructura principal del diseño que da soporte a la solución implementada. Se podrá visualizar tanto el diseño para la aplicación web como para la aplicación móvil.</w:t>
       </w:r>
     </w:p>
     <w:p>
@@ -3715,7 +3719,250 @@
       <w:pPr>
         <w:pStyle w:val="Ttulo3"/>
       </w:pPr>
-      <w:bookmarkStart w:id="12" w:name="_Toc410902152"/>
+      <w:r>
+        <w:lastRenderedPageBreak/>
+        <w:t>Diseño aplicación WEB</w:t>
+      </w:r>
+    </w:p>
+    <w:p>
+      <w:r>
+        <w:rPr>
+          <w:noProof/>
+          <w:lang w:val="es-AR" w:eastAsia="es-AR"/>
+        </w:rPr>
+        <w:drawing>
+          <wp:inline distT="0" distB="0" distL="0" distR="0">
+            <wp:extent cx="5400040" cy="6463294"/>
+            <wp:effectExtent l="0" t="0" r="0" b="0"/>
+            <wp:docPr id="23" name="Imagen 23" descr="C:\Users\Lukas\Desktop\Diagrama de Clases de Diseño.png"/>
+            <wp:cNvGraphicFramePr>
+              <a:graphicFrameLocks xmlns:a="http://schemas.openxmlformats.org/drawingml/2006/main" noChangeAspect="1"/>
+            </wp:cNvGraphicFramePr>
+            <a:graphic xmlns:a="http://schemas.openxmlformats.org/drawingml/2006/main">
+              <a:graphicData uri="http://schemas.openxmlformats.org/drawingml/2006/picture">
+                <pic:pic xmlns:pic="http://schemas.openxmlformats.org/drawingml/2006/picture">
+                  <pic:nvPicPr>
+                    <pic:cNvPr id="0" name="Picture 2" descr="C:\Users\Lukas\Desktop\Diagrama de Clases de Diseño.png"/>
+                    <pic:cNvPicPr>
+                      <a:picLocks noChangeAspect="1" noChangeArrowheads="1"/>
+                    </pic:cNvPicPr>
+                  </pic:nvPicPr>
+                  <pic:blipFill>
+                    <a:blip r:embed="rId10">
+                      <a:extLst>
+                        <a:ext uri="{28A0092B-C50C-407E-A947-70E740481C1C}">
+                          <a14:useLocalDpi xmlns:a14="http://schemas.microsoft.com/office/drawing/2010/main" val="0"/>
+                        </a:ext>
+                      </a:extLst>
+                    </a:blip>
+                    <a:srcRect/>
+                    <a:stretch>
+                      <a:fillRect/>
+                    </a:stretch>
+                  </pic:blipFill>
+                  <pic:spPr bwMode="auto">
+                    <a:xfrm>
+                      <a:off x="0" y="0"/>
+                      <a:ext cx="5400040" cy="6463294"/>
+                    </a:xfrm>
+                    <a:prstGeom prst="rect">
+                      <a:avLst/>
+                    </a:prstGeom>
+                    <a:noFill/>
+                    <a:ln>
+                      <a:noFill/>
+                    </a:ln>
+                  </pic:spPr>
+                </pic:pic>
+              </a:graphicData>
+            </a:graphic>
+          </wp:inline>
+        </w:drawing>
+      </w:r>
+    </w:p>
+    <w:p>
+      <w:r>
+        <w:t xml:space="preserve">En la imagen se puede apreciar cual es el modelo de solución implementado por GeoParking, en el cual se destaca la implementación de un patrón llamado REPOSITORIO, utilizado para dar soporte a la recuperación de información desde la BD y como esta es mapeada en entidades a nivel de dominio. </w:t>
+      </w:r>
+    </w:p>
+    <w:p>
+      <w:r>
+        <w:t>Todo esto se puede lograr través de la intervención de GESTORES, especializados en manejar un grupo de entidades específicas.</w:t>
+      </w:r>
+    </w:p>
+    <w:p>
+      <w:r>
+        <w:t xml:space="preserve">Estos GESTORES se dedican a majear las entidades y realizar con ellas operaciones sobre la BD. </w:t>
+      </w:r>
+      <w:r>
+        <w:t>Operaciones</w:t>
+      </w:r>
+      <w:r>
+        <w:t xml:space="preserve"> tales como búsqueda, </w:t>
+      </w:r>
+      <w:r>
+        <w:t>inserción, eliminación y consultas.</w:t>
+      </w:r>
+    </w:p>
+    <w:p>
+      <w:r>
+        <w:lastRenderedPageBreak/>
+        <w:t>A modo de simplificar el diagrama, solo se puede visualizar a modo de ejemplo el GestorPlaya, pero los demás gestores, se presentan en la solución con las mismas relaciones destacadas en este diagrama.</w:t>
+      </w:r>
+    </w:p>
+    <w:p>
+      <w:r>
+        <w:t>A continuación se ilustran los demás gestores que conforman el diseño de la solución GeoParking.</w:t>
+      </w:r>
+    </w:p>
+    <w:p/>
+    <w:p>
+      <w:r>
+        <w:pict>
+          <v:shapetype id="_x0000_t75" coordsize="21600,21600" o:spt="75" o:preferrelative="t" path="m@4@5l@4@11@9@11@9@5xe" filled="f" stroked="f">
+            <v:stroke joinstyle="miter"/>
+            <v:formulas>
+              <v:f eqn="if lineDrawn pixelLineWidth 0"/>
+              <v:f eqn="sum @0 1 0"/>
+              <v:f eqn="sum 0 0 @1"/>
+              <v:f eqn="prod @2 1 2"/>
+              <v:f eqn="prod @3 21600 pixelWidth"/>
+              <v:f eqn="prod @3 21600 pixelHeight"/>
+              <v:f eqn="sum @0 0 1"/>
+              <v:f eqn="prod @6 1 2"/>
+              <v:f eqn="prod @7 21600 pixelWidth"/>
+              <v:f eqn="sum @8 21600 0"/>
+              <v:f eqn="prod @7 21600 pixelHeight"/>
+              <v:f eqn="sum @10 21600 0"/>
+            </v:formulas>
+            <v:path o:extrusionok="f" gradientshapeok="t" o:connecttype="rect"/>
+            <o:lock v:ext="edit" aspectratio="t"/>
+          </v:shapetype>
+          <v:shape id="_x0000_i1025" type="#_x0000_t75" style="width:424.5pt;height:587.25pt">
+            <v:imagedata r:id="rId11" o:title="Diagrama de Clases - Gestores" croptop="1758f" cropbottom="1255f" cropleft="1503f" cropright="1618f"/>
+          </v:shape>
+        </w:pict>
+      </w:r>
+    </w:p>
+    <w:p>
+      <w:pPr>
+        <w:pStyle w:val="Ttulo3"/>
+      </w:pPr>
+      <w:r>
+        <w:lastRenderedPageBreak/>
+        <w:t xml:space="preserve">Diseño aplicación </w:t>
+      </w:r>
+      <w:r>
+        <w:t>MOVIL</w:t>
+      </w:r>
+    </w:p>
+    <w:p>
+      <w:r>
+        <w:pict>
+          <v:shape id="_x0000_i1026" type="#_x0000_t75" style="width:425.25pt;height:336pt">
+            <v:imagedata r:id="rId12" o:title="Diagrama de Clases - movil"/>
+          </v:shape>
+        </w:pict>
+      </w:r>
+    </w:p>
+    <w:p>
+      <w:pPr>
+        <w:spacing w:before="0" w:after="160" w:line="259" w:lineRule="auto"/>
+        <w:jc w:val="left"/>
+        <w:rPr>
+          <w:rFonts w:asciiTheme="majorHAnsi" w:eastAsiaTheme="majorEastAsia" w:hAnsiTheme="majorHAnsi" w:cstheme="majorBidi"/>
+          <w:b/>
+          <w:color w:val="FF0000"/>
+          <w:sz w:val="40"/>
+          <w:szCs w:val="32"/>
+        </w:rPr>
+      </w:pPr>
+      <w:bookmarkStart w:id="11" w:name="_Toc410902151"/>
+      <w:proofErr w:type="spellStart"/>
+      <w:r>
+        <w:rPr>
+          <w:color w:val="FF0000"/>
+        </w:rPr>
+        <w:t>Explicacion</w:t>
+      </w:r>
+      <w:proofErr w:type="spellEnd"/>
+      <w:r>
+        <w:rPr>
+          <w:color w:val="FF0000"/>
+        </w:rPr>
+        <w:t xml:space="preserve"> y poner que para visualizarlo bien dirigirse a documentación </w:t>
+      </w:r>
+      <w:commentRangeStart w:id="12"/>
+      <w:r>
+        <w:rPr>
+          <w:color w:val="FF0000"/>
+        </w:rPr>
+        <w:t>digital</w:t>
+      </w:r>
+      <w:commentRangeEnd w:id="12"/>
+      <w:r>
+        <w:rPr>
+          <w:rStyle w:val="Refdecomentario"/>
+        </w:rPr>
+        <w:commentReference w:id="12"/>
+      </w:r>
+      <w:r>
+        <w:rPr>
+          <w:color w:val="FF0000"/>
+        </w:rPr>
+        <w:t>.</w:t>
+      </w:r>
+      <w:r>
+        <w:rPr>
+          <w:color w:val="FF0000"/>
+        </w:rPr>
+        <w:br w:type="page"/>
+      </w:r>
+    </w:p>
+    <w:p>
+      <w:pPr>
+        <w:pStyle w:val="Ttulo1"/>
+        <w:jc w:val="center"/>
+      </w:pPr>
+      <w:r>
+        <w:lastRenderedPageBreak/>
+        <w:t>MODELO DE INTERACCION</w:t>
+      </w:r>
+      <w:bookmarkEnd w:id="11"/>
+    </w:p>
+    <w:p>
+      <w:r>
+        <w:t xml:space="preserve">En los siguientes diagramas de secuencia lo que se trata de mostrar es la interacción general de como los componentes del sistema interactúan entre sí para poder brindar la funcionalidad </w:t>
+      </w:r>
+      <w:r>
+        <w:t>que se tiene como objetivo.</w:t>
+      </w:r>
+    </w:p>
+    <w:p>
+      <w:r>
+        <w:t>EL objetivo de estos diagramas es brindar una trazabilidad a nivel de código que permita a simple vista observar, captar y analizar el impacto el cambio de alguno de los componentes  intervinientes en cada funcionalidad, permitiéndole todo esto, obtener una visión más precisa del impacto de los cambios a realizar.</w:t>
+      </w:r>
+    </w:p>
+    <w:p>
+      <w:pPr>
+        <w:spacing w:before="0" w:after="160" w:line="259" w:lineRule="auto"/>
+        <w:jc w:val="left"/>
+        <w:rPr>
+          <w:rFonts w:asciiTheme="majorHAnsi" w:eastAsiaTheme="majorEastAsia" w:hAnsiTheme="majorHAnsi" w:cstheme="majorBidi"/>
+          <w:b/>
+          <w:bCs/>
+          <w:sz w:val="24"/>
+        </w:rPr>
+      </w:pPr>
+      <w:r>
+        <w:br w:type="page"/>
+      </w:r>
+    </w:p>
+    <w:p>
+      <w:pPr>
+        <w:pStyle w:val="Ttulo3"/>
+      </w:pPr>
+      <w:bookmarkStart w:id="13" w:name="_Toc410902152"/>
       <w:r>
         <w:lastRenderedPageBreak/>
         <w:t>Búsqueda Playas por Ciudad</w:t>
@@ -3729,7 +3976,7 @@
       <w:r>
         <w:t xml:space="preserve"> Web</w:t>
       </w:r>
-      <w:bookmarkEnd w:id="12"/>
+      <w:bookmarkEnd w:id="13"/>
     </w:p>
     <w:p>
       <w:r>
@@ -3781,7 +4028,7 @@
                     </pic:cNvPicPr>
                   </pic:nvPicPr>
                   <pic:blipFill>
-                    <a:blip r:embed="rId10" cstate="print">
+                    <a:blip r:embed="rId14" cstate="print">
                       <a:extLst>
                         <a:ext uri="{28A0092B-C50C-407E-A947-70E740481C1C}">
                           <a14:useLocalDpi xmlns:a14="http://schemas.microsoft.com/office/drawing/2010/main" val="0"/>
@@ -3845,7 +4092,7 @@
           <w:lang w:val="es-AR"/>
         </w:rPr>
       </w:pPr>
-      <w:bookmarkStart w:id="13" w:name="_Toc410902153"/>
+      <w:bookmarkStart w:id="14" w:name="_Toc410902153"/>
       <w:r>
         <w:rPr>
           <w:lang w:val="es-AR"/>
@@ -3883,7 +4130,7 @@
         </w:rPr>
         <w:t xml:space="preserve"> Web</w:t>
       </w:r>
-      <w:bookmarkEnd w:id="13"/>
+      <w:bookmarkEnd w:id="14"/>
     </w:p>
     <w:p>
       <w:r>
@@ -3938,7 +4185,7 @@
                     </pic:cNvPicPr>
                   </pic:nvPicPr>
                   <pic:blipFill>
-                    <a:blip r:embed="rId11" cstate="print">
+                    <a:blip r:embed="rId15" cstate="print">
                       <a:extLst>
                         <a:ext uri="{28A0092B-C50C-407E-A947-70E740481C1C}">
                           <a14:useLocalDpi xmlns:a14="http://schemas.microsoft.com/office/drawing/2010/main" val="0"/>
@@ -4142,7 +4389,7 @@
                     </pic:cNvPicPr>
                   </pic:nvPicPr>
                   <pic:blipFill>
-                    <a:blip r:embed="rId12" cstate="print">
+                    <a:blip r:embed="rId16" cstate="print">
                       <a:extLst>
                         <a:ext uri="{28A0092B-C50C-407E-A947-70E740481C1C}">
                           <a14:useLocalDpi xmlns:a14="http://schemas.microsoft.com/office/drawing/2010/main" val="0"/>
@@ -4210,7 +4457,7 @@
           <w:lang w:val="es-AR"/>
         </w:rPr>
       </w:pPr>
-      <w:bookmarkStart w:id="14" w:name="_Toc410902154"/>
+      <w:bookmarkStart w:id="15" w:name="_Toc410902154"/>
       <w:r>
         <w:rPr>
           <w:lang w:val="es-AR"/>
@@ -4230,7 +4477,7 @@
         </w:rPr>
         <w:t xml:space="preserve"> - Web</w:t>
       </w:r>
-      <w:bookmarkEnd w:id="14"/>
+      <w:bookmarkEnd w:id="15"/>
     </w:p>
     <w:p>
       <w:pPr>
@@ -4312,7 +4559,7 @@
                     </pic:cNvPicPr>
                   </pic:nvPicPr>
                   <pic:blipFill>
-                    <a:blip r:embed="rId13" cstate="print">
+                    <a:blip r:embed="rId17" cstate="print">
                       <a:extLst>
                         <a:ext uri="{28A0092B-C50C-407E-A947-70E740481C1C}">
                           <a14:useLocalDpi xmlns:a14="http://schemas.microsoft.com/office/drawing/2010/main" val="0"/>
@@ -4380,7 +4627,7 @@
           <w:lang w:val="es-AR"/>
         </w:rPr>
       </w:pPr>
-      <w:bookmarkStart w:id="15" w:name="_Toc410902155"/>
+      <w:bookmarkStart w:id="16" w:name="_Toc410902155"/>
       <w:r>
         <w:rPr>
           <w:lang w:val="es-AR"/>
@@ -4406,7 +4653,7 @@
         </w:rPr>
         <w:t xml:space="preserve"> Web</w:t>
       </w:r>
-      <w:bookmarkEnd w:id="15"/>
+      <w:bookmarkEnd w:id="16"/>
     </w:p>
     <w:p>
       <w:pPr>
@@ -4476,7 +4723,7 @@
                     </pic:cNvPicPr>
                   </pic:nvPicPr>
                   <pic:blipFill>
-                    <a:blip r:embed="rId14" cstate="print">
+                    <a:blip r:embed="rId18" cstate="print">
                       <a:extLst>
                         <a:ext uri="{28A0092B-C50C-407E-A947-70E740481C1C}">
                           <a14:useLocalDpi xmlns:a14="http://schemas.microsoft.com/office/drawing/2010/main" val="0"/>
@@ -4525,7 +4772,7 @@
           <w:lang w:val="es-AR"/>
         </w:rPr>
       </w:pPr>
-      <w:bookmarkStart w:id="16" w:name="_Toc410902156"/>
+      <w:bookmarkStart w:id="17" w:name="_Toc410902156"/>
       <w:r>
         <w:rPr>
           <w:lang w:val="es-AR"/>
@@ -4533,7 +4780,7 @@
         <w:lastRenderedPageBreak/>
         <w:t>Consulta Playas – Móvil</w:t>
       </w:r>
-      <w:bookmarkEnd w:id="16"/>
+      <w:bookmarkEnd w:id="17"/>
     </w:p>
     <w:p>
       <w:pPr>
@@ -4564,7 +4811,7 @@
                     </pic:cNvPicPr>
                   </pic:nvPicPr>
                   <pic:blipFill>
-                    <a:blip r:embed="rId15" cstate="print">
+                    <a:blip r:embed="rId19" cstate="print">
                       <a:extLst>
                         <a:ext uri="{28A0092B-C50C-407E-A947-70E740481C1C}">
                           <a14:useLocalDpi xmlns:a14="http://schemas.microsoft.com/office/drawing/2010/main" val="0"/>
@@ -4720,7 +4967,7 @@
                     </pic:cNvPicPr>
                   </pic:nvPicPr>
                   <pic:blipFill>
-                    <a:blip r:embed="rId16" cstate="print">
+                    <a:blip r:embed="rId20" cstate="print">
                       <a:extLst>
                         <a:ext uri="{28A0092B-C50C-407E-A947-70E740481C1C}">
                           <a14:useLocalDpi xmlns:a14="http://schemas.microsoft.com/office/drawing/2010/main" val="0"/>
@@ -4808,7 +5055,7 @@
                     </pic:cNvPicPr>
                   </pic:nvPicPr>
                   <pic:blipFill>
-                    <a:blip r:embed="rId17" cstate="print">
+                    <a:blip r:embed="rId21" cstate="print">
                       <a:extLst>
                         <a:ext uri="{28A0092B-C50C-407E-A947-70E740481C1C}">
                           <a14:useLocalDpi xmlns:a14="http://schemas.microsoft.com/office/drawing/2010/main" val="0"/>
@@ -4913,7 +5160,7 @@
                     </pic:cNvPicPr>
                   </pic:nvPicPr>
                   <pic:blipFill>
-                    <a:blip r:embed="rId18" cstate="print">
+                    <a:blip r:embed="rId22" cstate="print">
                       <a:extLst>
                         <a:ext uri="{28A0092B-C50C-407E-A947-70E740481C1C}">
                           <a14:useLocalDpi xmlns:a14="http://schemas.microsoft.com/office/drawing/2010/main" val="0"/>
@@ -4980,7 +5227,6 @@
           <w:lang w:val="es-AR"/>
         </w:rPr>
       </w:pPr>
-      <w:bookmarkStart w:id="17" w:name="_GoBack"/>
       <w:r>
         <w:rPr>
           <w:b/>
@@ -4990,8 +5236,8 @@
         </w:rPr>
         <w:drawing>
           <wp:inline distT="0" distB="0" distL="0" distR="0">
-            <wp:extent cx="5868140" cy="2735337"/>
-            <wp:effectExtent l="0" t="0" r="0" b="0"/>
+            <wp:extent cx="5251552" cy="2447925"/>
+            <wp:effectExtent l="76200" t="76200" r="120650" b="104775"/>
             <wp:docPr id="14" name="0 Imagen"/>
             <wp:cNvGraphicFramePr>
               <a:graphicFrameLocks xmlns:a="http://schemas.openxmlformats.org/drawingml/2006/main" noChangeAspect="1"/>
@@ -5004,7 +5250,7 @@
                     <pic:cNvPicPr/>
                   </pic:nvPicPr>
                   <pic:blipFill>
-                    <a:blip r:embed="rId19">
+                    <a:blip r:embed="rId23" cstate="print">
                       <a:extLst>
                         <a:ext uri="{28A0092B-C50C-407E-A947-70E740481C1C}">
                           <a14:useLocalDpi xmlns:a14="http://schemas.microsoft.com/office/drawing/2010/main" val="0"/>
@@ -5018,11 +5264,25 @@
                   <pic:spPr>
                     <a:xfrm>
                       <a:off x="0" y="0"/>
-                      <a:ext cx="5870768" cy="2736562"/>
+                      <a:ext cx="5257098" cy="2450510"/>
                     </a:xfrm>
                     <a:prstGeom prst="rect">
                       <a:avLst/>
                     </a:prstGeom>
+                    <a:ln w="38100" cap="sq">
+                      <a:solidFill>
+                        <a:srgbClr val="000000"/>
+                      </a:solidFill>
+                      <a:prstDash val="solid"/>
+                      <a:miter lim="800000"/>
+                    </a:ln>
+                    <a:effectLst>
+                      <a:outerShdw blurRad="50800" dist="38100" dir="2700000" algn="tl" rotWithShape="0">
+                        <a:srgbClr val="000000">
+                          <a:alpha val="43000"/>
+                        </a:srgbClr>
+                      </a:outerShdw>
+                    </a:effectLst>
                   </pic:spPr>
                 </pic:pic>
               </a:graphicData>
@@ -5030,7 +5290,36 @@
           </wp:inline>
         </w:drawing>
       </w:r>
-      <w:bookmarkEnd w:id="17"/>
+    </w:p>
+    <w:p>
+      <w:pPr>
+        <w:spacing w:before="0" w:after="160" w:line="259" w:lineRule="auto"/>
+        <w:jc w:val="left"/>
+        <w:rPr>
+          <w:rFonts w:asciiTheme="majorHAnsi" w:eastAsiaTheme="majorEastAsia" w:hAnsiTheme="majorHAnsi" w:cstheme="majorBidi"/>
+          <w:i/>
+          <w:szCs w:val="32"/>
+          <w:lang w:val="es-AR"/>
+        </w:rPr>
+      </w:pPr>
+      <w:r>
+        <w:rPr>
+          <w:rFonts w:asciiTheme="majorHAnsi" w:eastAsiaTheme="majorEastAsia" w:hAnsiTheme="majorHAnsi" w:cstheme="majorBidi"/>
+          <w:i/>
+          <w:szCs w:val="32"/>
+          <w:lang w:val="es-AR"/>
+        </w:rPr>
+        <w:t>*P</w:t>
+      </w:r>
+      <w:r>
+        <w:rPr>
+          <w:rFonts w:asciiTheme="majorHAnsi" w:eastAsiaTheme="majorEastAsia" w:hAnsiTheme="majorHAnsi" w:cstheme="majorBidi"/>
+          <w:i/>
+          <w:szCs w:val="32"/>
+          <w:lang w:val="es-AR"/>
+        </w:rPr>
+        <w:t>ara mejor visualización revisar documentación digital</w:t>
+      </w:r>
     </w:p>
     <w:p>
       <w:pPr>
@@ -5041,25 +5330,14 @@
           <w:b/>
           <w:sz w:val="40"/>
           <w:szCs w:val="32"/>
-          <w:lang w:val="es-AR"/>
-        </w:rPr>
-      </w:pPr>
-    </w:p>
-    <w:p>
-      <w:pPr>
-        <w:spacing w:before="0" w:after="160" w:line="259" w:lineRule="auto"/>
-        <w:jc w:val="left"/>
-        <w:rPr>
-          <w:rFonts w:asciiTheme="majorHAnsi" w:eastAsiaTheme="majorEastAsia" w:hAnsiTheme="majorHAnsi" w:cstheme="majorBidi"/>
-          <w:b/>
-          <w:sz w:val="40"/>
-          <w:szCs w:val="32"/>
         </w:rPr>
       </w:pPr>
       <w:bookmarkStart w:id="18" w:name="_Toc410902157"/>
       <w:r>
         <w:br w:type="page"/>
       </w:r>
+      <w:bookmarkStart w:id="19" w:name="_GoBack"/>
+      <w:bookmarkEnd w:id="19"/>
     </w:p>
     <w:p>
       <w:pPr>
@@ -5107,7 +5385,7 @@
                     </pic:cNvPicPr>
                   </pic:nvPicPr>
                   <pic:blipFill>
-                    <a:blip r:embed="rId20" cstate="print">
+                    <a:blip r:embed="rId24" cstate="print">
                       <a:extLst>
                         <a:ext uri="{28A0092B-C50C-407E-A947-70E740481C1C}">
                           <a14:useLocalDpi xmlns:a14="http://schemas.microsoft.com/office/drawing/2010/main" val="0"/>
@@ -5156,11 +5434,11 @@
       <w:pPr>
         <w:pStyle w:val="Ttulo2"/>
       </w:pPr>
-      <w:bookmarkStart w:id="19" w:name="_Toc410902158"/>
+      <w:bookmarkStart w:id="20" w:name="_Toc410902158"/>
       <w:r>
         <w:t>Servidor</w:t>
       </w:r>
-      <w:bookmarkEnd w:id="19"/>
+      <w:bookmarkEnd w:id="20"/>
     </w:p>
     <w:p>
       <w:r>
@@ -5175,14 +5453,14 @@
           <w:numId w:val="7"/>
         </w:numPr>
       </w:pPr>
-      <w:bookmarkStart w:id="20" w:name="_Toc410902159"/>
+      <w:bookmarkStart w:id="21" w:name="_Toc410902159"/>
       <w:r>
         <w:rPr>
           <w:rStyle w:val="Ttulo3Car"/>
         </w:rPr>
         <w:t>Presentación</w:t>
       </w:r>
-      <w:bookmarkEnd w:id="20"/>
+      <w:bookmarkEnd w:id="21"/>
       <w:r>
         <w:t>: es el componente encargado de albergar todo aquello que genere una forma de interacción con el usuario, será aquella interfaz de comunicación a través de la cual se ofrezca las funcionalidades del sistema.</w:t>
       </w:r>
@@ -5195,14 +5473,14 @@
           <w:numId w:val="7"/>
         </w:numPr>
       </w:pPr>
-      <w:bookmarkStart w:id="21" w:name="_Toc410902160"/>
+      <w:bookmarkStart w:id="22" w:name="_Toc410902160"/>
       <w:r>
         <w:rPr>
           <w:rStyle w:val="Ttulo3Car"/>
         </w:rPr>
         <w:t>Negocio</w:t>
       </w:r>
-      <w:bookmarkEnd w:id="21"/>
+      <w:bookmarkEnd w:id="22"/>
       <w:r>
         <w:t>: es el componente encargado de albergar todo aquello que establezca la manera en que funcionara el sistema, y las reglas que rigen ese comportamiento. Este componente se subdivide a su vez en:</w:t>
       </w:r>
@@ -5272,14 +5550,14 @@
           <w:numId w:val="7"/>
         </w:numPr>
       </w:pPr>
-      <w:bookmarkStart w:id="22" w:name="_Toc410902161"/>
+      <w:bookmarkStart w:id="23" w:name="_Toc410902161"/>
       <w:r>
         <w:rPr>
           <w:rStyle w:val="Ttulo3Car"/>
         </w:rPr>
         <w:t>Entity Framework</w:t>
       </w:r>
-      <w:bookmarkEnd w:id="22"/>
+      <w:bookmarkEnd w:id="23"/>
       <w:r>
         <w:t>:</w:t>
       </w:r>
@@ -5295,7 +5573,7 @@
           <w:numId w:val="7"/>
         </w:numPr>
       </w:pPr>
-      <w:bookmarkStart w:id="23" w:name="_Toc410902162"/>
+      <w:bookmarkStart w:id="24" w:name="_Toc410902162"/>
       <w:r>
         <w:rPr>
           <w:rStyle w:val="Ttulo3Car"/>
@@ -5303,7 +5581,7 @@
         <w:lastRenderedPageBreak/>
         <w:t>SQL Server</w:t>
       </w:r>
-      <w:bookmarkEnd w:id="23"/>
+      <w:bookmarkEnd w:id="24"/>
       <w:r>
         <w:t>:</w:t>
       </w:r>
@@ -5315,11 +5593,11 @@
       <w:pPr>
         <w:pStyle w:val="Ttulo2"/>
       </w:pPr>
-      <w:bookmarkStart w:id="24" w:name="_Toc410902163"/>
+      <w:bookmarkStart w:id="25" w:name="_Toc410902163"/>
       <w:r>
         <w:t>Cliente Web</w:t>
       </w:r>
-      <w:bookmarkEnd w:id="24"/>
+      <w:bookmarkEnd w:id="25"/>
     </w:p>
     <w:p>
       <w:r>
@@ -5339,11 +5617,11 @@
       <w:pPr>
         <w:pStyle w:val="Ttulo2"/>
       </w:pPr>
-      <w:bookmarkStart w:id="25" w:name="_Toc410902164"/>
+      <w:bookmarkStart w:id="26" w:name="_Toc410902164"/>
       <w:r>
         <w:t>Cliente Móvil</w:t>
       </w:r>
-      <w:bookmarkEnd w:id="25"/>
+      <w:bookmarkEnd w:id="26"/>
     </w:p>
     <w:p>
       <w:r>
@@ -5364,11 +5642,11 @@
       <w:pPr>
         <w:pStyle w:val="Ttulo2"/>
       </w:pPr>
-      <w:bookmarkStart w:id="26" w:name="_Toc410902165"/>
+      <w:bookmarkStart w:id="27" w:name="_Toc410902165"/>
       <w:r>
         <w:t>SEGURIDAD</w:t>
       </w:r>
-      <w:bookmarkEnd w:id="26"/>
+      <w:bookmarkEnd w:id="27"/>
     </w:p>
     <w:p>
       <w:r>
@@ -5401,7 +5679,7 @@
         <w:pStyle w:val="Ttulo1"/>
         <w:jc w:val="center"/>
       </w:pPr>
-      <w:bookmarkStart w:id="27" w:name="_Toc410902166"/>
+      <w:bookmarkStart w:id="28" w:name="_Toc410902166"/>
       <w:r>
         <w:lastRenderedPageBreak/>
         <w:t>MODELO DE ARQUTECTURA</w:t>
@@ -5409,7 +5687,7 @@
       <w:r>
         <w:t xml:space="preserve"> AJAX</w:t>
       </w:r>
-      <w:bookmarkEnd w:id="27"/>
+      <w:bookmarkEnd w:id="28"/>
     </w:p>
     <w:p>
       <w:r>
@@ -5446,7 +5724,7 @@
                     </pic:cNvPicPr>
                   </pic:nvPicPr>
                   <pic:blipFill>
-                    <a:blip r:embed="rId21" cstate="print">
+                    <a:blip r:embed="rId25" cstate="print">
                       <a:extLst>
                         <a:ext uri="{28A0092B-C50C-407E-A947-70E740481C1C}">
                           <a14:useLocalDpi xmlns:a14="http://schemas.microsoft.com/office/drawing/2010/main" val="0"/>
@@ -5498,21 +5776,21 @@
         <w:pStyle w:val="Ttulo1"/>
         <w:jc w:val="center"/>
       </w:pPr>
-      <w:bookmarkStart w:id="28" w:name="_Toc410902167"/>
+      <w:bookmarkStart w:id="29" w:name="_Toc410902167"/>
       <w:r>
         <w:t>MODELO DE COMPONENTES</w:t>
       </w:r>
-      <w:bookmarkEnd w:id="28"/>
+      <w:bookmarkEnd w:id="29"/>
     </w:p>
     <w:p>
       <w:pPr>
         <w:pStyle w:val="Ttulo2"/>
       </w:pPr>
-      <w:bookmarkStart w:id="29" w:name="_Toc410902168"/>
+      <w:bookmarkStart w:id="30" w:name="_Toc410902168"/>
       <w:r>
         <w:t>Vista de Componentes</w:t>
       </w:r>
-      <w:bookmarkEnd w:id="29"/>
+      <w:bookmarkEnd w:id="30"/>
     </w:p>
     <w:p>
       <w:r>
@@ -5621,7 +5899,7 @@
                     </pic:cNvPicPr>
                   </pic:nvPicPr>
                   <pic:blipFill>
-                    <a:blip r:embed="rId22" cstate="print">
+                    <a:blip r:embed="rId26" cstate="print">
                       <a:extLst>
                         <a:ext uri="{28A0092B-C50C-407E-A947-70E740481C1C}">
                           <a14:useLocalDpi xmlns:a14="http://schemas.microsoft.com/office/drawing/2010/main" val="0"/>
@@ -5687,12 +5965,12 @@
       <w:pPr>
         <w:pStyle w:val="Ttulo2"/>
       </w:pPr>
-      <w:bookmarkStart w:id="30" w:name="_Toc410902169"/>
+      <w:bookmarkStart w:id="31" w:name="_Toc410902169"/>
       <w:r>
         <w:lastRenderedPageBreak/>
         <w:t>Vista de Datos</w:t>
       </w:r>
-      <w:bookmarkEnd w:id="30"/>
+      <w:bookmarkEnd w:id="31"/>
     </w:p>
     <w:p>
       <w:pPr>
@@ -5719,7 +5997,7 @@
                     <pic:cNvPicPr/>
                   </pic:nvPicPr>
                   <pic:blipFill>
-                    <a:blip r:embed="rId23" cstate="print"/>
+                    <a:blip r:embed="rId27" cstate="print"/>
                     <a:stretch>
                       <a:fillRect/>
                     </a:stretch>
@@ -5901,12 +6179,12 @@
       <w:pPr>
         <w:pStyle w:val="Ttulo2"/>
       </w:pPr>
-      <w:bookmarkStart w:id="31" w:name="_Toc410902170"/>
+      <w:bookmarkStart w:id="32" w:name="_Toc410902170"/>
       <w:r>
         <w:lastRenderedPageBreak/>
         <w:t>Vista de Negocio</w:t>
       </w:r>
-      <w:bookmarkEnd w:id="31"/>
+      <w:bookmarkEnd w:id="32"/>
     </w:p>
     <w:p>
       <w:pPr>
@@ -5935,7 +6213,7 @@
                     </pic:cNvPicPr>
                   </pic:nvPicPr>
                   <pic:blipFill>
-                    <a:blip r:embed="rId24" cstate="print">
+                    <a:blip r:embed="rId28" cstate="print">
                       <a:extLst>
                         <a:ext uri="{28A0092B-C50C-407E-A947-70E740481C1C}">
                           <a14:useLocalDpi xmlns:a14="http://schemas.microsoft.com/office/drawing/2010/main" val="0"/>
@@ -6108,12 +6386,12 @@
       <w:pPr>
         <w:pStyle w:val="Ttulo2"/>
       </w:pPr>
-      <w:bookmarkStart w:id="32" w:name="_Toc410902171"/>
+      <w:bookmarkStart w:id="33" w:name="_Toc410902171"/>
       <w:r>
         <w:lastRenderedPageBreak/>
         <w:t>Vista de Entidades</w:t>
       </w:r>
-      <w:bookmarkEnd w:id="32"/>
+      <w:bookmarkEnd w:id="33"/>
     </w:p>
     <w:p>
       <w:pPr>
@@ -6140,7 +6418,7 @@
                     <pic:cNvPicPr/>
                   </pic:nvPicPr>
                   <pic:blipFill>
-                    <a:blip r:embed="rId25"/>
+                    <a:blip r:embed="rId29"/>
                     <a:stretch>
                       <a:fillRect/>
                     </a:stretch>
@@ -6472,12 +6750,12 @@
       <w:pPr>
         <w:pStyle w:val="Ttulo2"/>
       </w:pPr>
-      <w:bookmarkStart w:id="33" w:name="_Toc410902172"/>
+      <w:bookmarkStart w:id="34" w:name="_Toc410902172"/>
       <w:r>
         <w:lastRenderedPageBreak/>
         <w:t>Vista de ReglasdeNegocio</w:t>
       </w:r>
-      <w:bookmarkEnd w:id="33"/>
+      <w:bookmarkEnd w:id="34"/>
     </w:p>
     <w:p>
       <w:pPr>
@@ -6504,7 +6782,7 @@
                     <pic:cNvPicPr/>
                   </pic:nvPicPr>
                   <pic:blipFill>
-                    <a:blip r:embed="rId26"/>
+                    <a:blip r:embed="rId30"/>
                     <a:stretch>
                       <a:fillRect/>
                     </a:stretch>
@@ -6615,12 +6893,12 @@
       <w:pPr>
         <w:pStyle w:val="Ttulo2"/>
       </w:pPr>
-      <w:bookmarkStart w:id="34" w:name="_Toc410902173"/>
+      <w:bookmarkStart w:id="35" w:name="_Toc410902173"/>
       <w:r>
         <w:lastRenderedPageBreak/>
         <w:t>Vista de WebService</w:t>
       </w:r>
-      <w:bookmarkEnd w:id="34"/>
+      <w:bookmarkEnd w:id="35"/>
     </w:p>
     <w:p>
       <w:pPr>
@@ -6647,7 +6925,7 @@
                     <pic:cNvPicPr/>
                   </pic:nvPicPr>
                   <pic:blipFill>
-                    <a:blip r:embed="rId27"/>
+                    <a:blip r:embed="rId31"/>
                     <a:stretch>
                       <a:fillRect/>
                     </a:stretch>
@@ -6828,12 +7106,12 @@
       <w:pPr>
         <w:pStyle w:val="Ttulo2"/>
       </w:pPr>
-      <w:bookmarkStart w:id="35" w:name="_Toc410902174"/>
+      <w:bookmarkStart w:id="36" w:name="_Toc410902174"/>
       <w:r>
         <w:lastRenderedPageBreak/>
         <w:t>Vista de Presentación</w:t>
       </w:r>
-      <w:bookmarkEnd w:id="35"/>
+      <w:bookmarkEnd w:id="36"/>
     </w:p>
     <w:p>
       <w:pPr>
@@ -6860,7 +7138,7 @@
                     <pic:cNvPicPr/>
                   </pic:nvPicPr>
                   <pic:blipFill>
-                    <a:blip r:embed="rId28"/>
+                    <a:blip r:embed="rId32"/>
                     <a:stretch>
                       <a:fillRect/>
                     </a:stretch>
@@ -7223,7 +7501,7 @@
         <w:pStyle w:val="Ttulo1"/>
         <w:jc w:val="center"/>
       </w:pPr>
-      <w:bookmarkStart w:id="36" w:name="_Toc410902175"/>
+      <w:bookmarkStart w:id="37" w:name="_Toc410902175"/>
       <w:r>
         <w:lastRenderedPageBreak/>
         <w:t xml:space="preserve">MODELO DE </w:t>
@@ -7231,7 +7509,7 @@
       <w:r>
         <w:t>PATRONES</w:t>
       </w:r>
-      <w:bookmarkEnd w:id="36"/>
+      <w:bookmarkEnd w:id="37"/>
     </w:p>
     <w:p>
       <w:r>
@@ -7242,11 +7520,11 @@
       <w:pPr>
         <w:pStyle w:val="Ttulo2"/>
       </w:pPr>
-      <w:bookmarkStart w:id="37" w:name="_Toc410902176"/>
+      <w:bookmarkStart w:id="38" w:name="_Toc410902176"/>
       <w:r>
         <w:t>Singleton</w:t>
       </w:r>
-      <w:bookmarkEnd w:id="37"/>
+      <w:bookmarkEnd w:id="38"/>
     </w:p>
     <w:p>
       <w:pPr>
@@ -7275,7 +7553,7 @@
                     </pic:cNvPicPr>
                   </pic:nvPicPr>
                   <pic:blipFill>
-                    <a:blip r:embed="rId29" cstate="print">
+                    <a:blip r:embed="rId33" cstate="print">
                       <a:extLst>
                         <a:ext uri="{28A0092B-C50C-407E-A947-70E740481C1C}">
                           <a14:useLocalDpi xmlns:a14="http://schemas.microsoft.com/office/drawing/2010/main" val="0"/>
@@ -7397,12 +7675,12 @@
           <w:sz w:val="24"/>
         </w:rPr>
       </w:pPr>
-      <w:bookmarkStart w:id="38" w:name="_Toc410902177"/>
+      <w:bookmarkStart w:id="39" w:name="_Toc410902177"/>
       <w:r>
         <w:lastRenderedPageBreak/>
         <w:t>Repositorio</w:t>
       </w:r>
-      <w:bookmarkEnd w:id="38"/>
+      <w:bookmarkEnd w:id="39"/>
     </w:p>
     <w:p>
       <w:pPr>
@@ -7436,7 +7714,7 @@
                     </pic:cNvPicPr>
                   </pic:nvPicPr>
                   <pic:blipFill>
-                    <a:blip r:embed="rId30" cstate="print">
+                    <a:blip r:embed="rId34" cstate="print">
                       <a:extLst>
                         <a:ext uri="{28A0092B-C50C-407E-A947-70E740481C1C}">
                           <a14:useLocalDpi xmlns:a14="http://schemas.microsoft.com/office/drawing/2010/main" val="0"/>
@@ -7565,7 +7843,7 @@
     <w:p/>
     <w:p/>
     <w:sectPr>
-      <w:footerReference w:type="default" r:id="rId31"/>
+      <w:footerReference w:type="default" r:id="rId35"/>
       <w:pgSz w:w="11906" w:h="16838"/>
       <w:pgMar w:top="1417" w:right="1701" w:bottom="1417" w:left="1701" w:header="708" w:footer="708" w:gutter="0"/>
       <w:cols w:space="708"/>
@@ -7574,6 +7852,27 @@
     </w:sectPr>
   </w:body>
 </w:document>
+</file>
+
+<file path=word/comments.xml><?xml version="1.0" encoding="utf-8"?>
+<w:comments xmlns:wpc="http://schemas.microsoft.com/office/word/2010/wordprocessingCanvas" xmlns:mc="http://schemas.openxmlformats.org/markup-compatibility/2006" xmlns:o="urn:schemas-microsoft-com:office:office" xmlns:r="http://schemas.openxmlformats.org/officeDocument/2006/relationships" xmlns:m="http://schemas.openxmlformats.org/officeDocument/2006/math" xmlns:v="urn:schemas-microsoft-com:vml" xmlns:wp14="http://schemas.microsoft.com/office/word/2010/wordprocessingDrawing" xmlns:wp="http://schemas.openxmlformats.org/drawingml/2006/wordprocessingDrawing" xmlns:w10="urn:schemas-microsoft-com:office:word" xmlns:w="http://schemas.openxmlformats.org/wordprocessingml/2006/main" xmlns:w14="http://schemas.microsoft.com/office/word/2010/wordml" xmlns:wpg="http://schemas.microsoft.com/office/word/2010/wordprocessingGroup" xmlns:wpi="http://schemas.microsoft.com/office/word/2010/wordprocessingInk" xmlns:wne="http://schemas.microsoft.com/office/word/2006/wordml" xmlns:wps="http://schemas.microsoft.com/office/word/2010/wordprocessingShape" mc:Ignorable="w14 wp14">
+  <w:comment w:id="12" w:author="Lukas" w:date="2015-02-10T17:26:00Z" w:initials="L">
+    <w:p>
+      <w:pPr>
+        <w:pStyle w:val="Textocomentario"/>
+      </w:pPr>
+      <w:r>
+        <w:rPr>
+          <w:rStyle w:val="Refdecomentario"/>
+        </w:rPr>
+        <w:annotationRef/>
+      </w:r>
+      <w:r>
+        <w:t>COMPLETAR ESTO NACHO</w:t>
+      </w:r>
+    </w:p>
+  </w:comment>
+</w:comments>
 </file>
 
 <file path=word/endnotes.xml><?xml version="1.0" encoding="utf-8"?>
@@ -7635,7 +7934,7 @@
           <w:rPr>
             <w:noProof/>
           </w:rPr>
-          <w:t>15</w:t>
+          <w:t>19</w:t>
         </w:r>
         <w:r>
           <w:rPr>
@@ -9540,6 +9839,73 @@
       <w:lang w:val="es-AR" w:eastAsia="es-AR"/>
     </w:rPr>
   </w:style>
+  <w:style w:type="character" w:styleId="Refdecomentario">
+    <w:name w:val="annotation reference"/>
+    <w:basedOn w:val="Fuentedeprrafopredeter"/>
+    <w:uiPriority w:val="99"/>
+    <w:semiHidden/>
+    <w:unhideWhenUsed/>
+    <w:rsid w:val="0010165B"/>
+    <w:rPr>
+      <w:sz w:val="16"/>
+      <w:szCs w:val="16"/>
+    </w:rPr>
+  </w:style>
+  <w:style w:type="paragraph" w:styleId="Textocomentario">
+    <w:name w:val="annotation text"/>
+    <w:basedOn w:val="Normal"/>
+    <w:link w:val="TextocomentarioCar"/>
+    <w:uiPriority w:val="99"/>
+    <w:semiHidden/>
+    <w:unhideWhenUsed/>
+    <w:rsid w:val="0010165B"/>
+    <w:rPr>
+      <w:sz w:val="20"/>
+      <w:szCs w:val="20"/>
+    </w:rPr>
+  </w:style>
+  <w:style w:type="character" w:customStyle="1" w:styleId="TextocomentarioCar">
+    <w:name w:val="Texto comentario Car"/>
+    <w:basedOn w:val="Fuentedeprrafopredeter"/>
+    <w:link w:val="Textocomentario"/>
+    <w:uiPriority w:val="99"/>
+    <w:semiHidden/>
+    <w:rsid w:val="0010165B"/>
+    <w:rPr>
+      <w:sz w:val="20"/>
+      <w:szCs w:val="20"/>
+      <w:lang w:val="es-MX"/>
+    </w:rPr>
+  </w:style>
+  <w:style w:type="paragraph" w:styleId="Asuntodelcomentario">
+    <w:name w:val="annotation subject"/>
+    <w:basedOn w:val="Textocomentario"/>
+    <w:next w:val="Textocomentario"/>
+    <w:link w:val="AsuntodelcomentarioCar"/>
+    <w:uiPriority w:val="99"/>
+    <w:semiHidden/>
+    <w:unhideWhenUsed/>
+    <w:rsid w:val="0010165B"/>
+    <w:rPr>
+      <w:b/>
+      <w:bCs/>
+    </w:rPr>
+  </w:style>
+  <w:style w:type="character" w:customStyle="1" w:styleId="AsuntodelcomentarioCar">
+    <w:name w:val="Asunto del comentario Car"/>
+    <w:basedOn w:val="TextocomentarioCar"/>
+    <w:link w:val="Asuntodelcomentario"/>
+    <w:uiPriority w:val="99"/>
+    <w:semiHidden/>
+    <w:rsid w:val="0010165B"/>
+    <w:rPr>
+      <w:b/>
+      <w:bCs/>
+      <w:sz w:val="20"/>
+      <w:szCs w:val="20"/>
+      <w:lang w:val="es-MX"/>
+    </w:rPr>
+  </w:style>
 </w:styles>
 </file>
 
@@ -10304,9 +10670,8 @@
     <w:panose1 w:val="020B0604030504040204"/>
     <w:charset w:val="00"/>
     <w:family w:val="swiss"/>
-    <w:notTrueType/>
     <w:pitch w:val="variable"/>
-    <w:sig w:usb0="00000003" w:usb1="00000000" w:usb2="00000000" w:usb3="00000000" w:csb0="00000001" w:csb1="00000000"/>
+    <w:sig w:usb0="E1002EFF" w:usb1="C000605B" w:usb2="00000029" w:usb3="00000000" w:csb0="000101FF" w:csb1="00000000"/>
   </w:font>
   <w:font w:name="Cambria">
     <w:panose1 w:val="02040503050406030204"/>
@@ -10332,6 +10697,7 @@
     <w:rsidRoot w:val="00FF4F2E"/>
     <w:rsid w:val="002B2B03"/>
     <w:rsid w:val="002C6797"/>
+    <w:rsid w:val="003E2CCC"/>
     <w:rsid w:val="00447C16"/>
     <w:rsid w:val="006676BA"/>
     <w:rsid w:val="00A326C5"/>
@@ -10357,7 +10723,7 @@
   <w:themeFontLang w:val="es-AR"/>
   <w:clrSchemeMapping w:bg1="light1" w:t1="dark1" w:bg2="light2" w:t2="dark2" w:accent1="accent1" w:accent2="accent2" w:accent3="accent3" w:accent4="accent4" w:accent5="accent5" w:accent6="accent6" w:hyperlink="hyperlink" w:followedHyperlink="followedHyperlink"/>
   <w:decimalSymbol w:val=","/>
-  <w:listSeparator w:val=";"/>
+  <w:listSeparator w:val=","/>
 </w:settings>
 </file>
 
@@ -11012,7 +11378,7 @@
   <a:extraClrSchemeLst/>
   <a:extLst>
     <a:ext uri="{05A4C25C-085E-4340-85A3-A5531E510DB2}">
-      <thm15:themeFamily xmlns:thm15="http://schemas.microsoft.com/office/thememl/2012/main" xmlns="" name="Office Theme" id="{62F939B6-93AF-4DB8-9C6B-D6C7DFDC589F}" vid="{4A3C46E8-61CC-4603-A589-7422A47A8E4A}"/>
+      <thm15:themeFamily xmlns="" xmlns:thm15="http://schemas.microsoft.com/office/thememl/2012/main" name="Office Theme" id="{62F939B6-93AF-4DB8-9C6B-D6C7DFDC589F}" vid="{4A3C46E8-61CC-4603-A589-7422A47A8E4A}"/>
     </a:ext>
   </a:extLst>
 </a:theme>

</xml_diff>

<commit_message>
Actualizacion archivo de modelado
</commit_message>
<xml_diff>
--- a/Producto/Web/Modelado/GeoP_Producto_Doc_ModeladoDelSistema_1.1.docx
+++ b/Producto/Web/Modelado/GeoP_Producto_Doc_ModeladoDelSistema_1.1.docx
@@ -192,7 +192,7 @@
       </w:r>
       <w:bookmarkStart w:id="0" w:name="_Toc279947222"/>
       <w:bookmarkStart w:id="1" w:name="_Toc280053636"/>
-      <w:bookmarkStart w:id="2" w:name="_Toc410902146"/>
+      <w:bookmarkStart w:id="2" w:name="_Toc412282035"/>
       <w:r>
         <w:lastRenderedPageBreak/>
         <w:t>Control de la documentación</w:t>
@@ -212,7 +212,7 @@
       </w:pPr>
       <w:bookmarkStart w:id="3" w:name="_Toc279947223"/>
       <w:bookmarkStart w:id="4" w:name="_Toc280053637"/>
-      <w:bookmarkStart w:id="5" w:name="_Toc410902147"/>
+      <w:bookmarkStart w:id="5" w:name="_Toc412282036"/>
       <w:r>
         <w:t>Control de la Configuración.</w:t>
       </w:r>
@@ -418,7 +418,7 @@
       </w:pPr>
       <w:bookmarkStart w:id="6" w:name="_Toc279947224"/>
       <w:bookmarkStart w:id="7" w:name="_Toc280053638"/>
-      <w:bookmarkStart w:id="8" w:name="_Toc410902148"/>
+      <w:bookmarkStart w:id="8" w:name="_Toc412282037"/>
       <w:r>
         <w:t>Histórico de Versiones.</w:t>
       </w:r>
@@ -1107,7 +1107,7 @@
             </w:rPr>
             <w:fldChar w:fldCharType="separate"/>
           </w:r>
-          <w:hyperlink w:anchor="_Toc410902146" w:history="1">
+          <w:hyperlink w:anchor="_Toc412282035" w:history="1">
             <w:r>
               <w:rPr>
                 <w:rStyle w:val="Hipervnculo"/>
@@ -1134,7 +1134,7 @@
                 <w:noProof/>
                 <w:webHidden/>
               </w:rPr>
-              <w:instrText xml:space="preserve"> PAGEREF _Toc410902146 \h </w:instrText>
+              <w:instrText xml:space="preserve"> PAGEREF _Toc412282035 \h </w:instrText>
             </w:r>
             <w:r>
               <w:rPr>
@@ -1177,7 +1177,7 @@
               <w:lang w:val="es-AR" w:eastAsia="es-AR"/>
             </w:rPr>
           </w:pPr>
-          <w:hyperlink w:anchor="_Toc410902147" w:history="1">
+          <w:hyperlink w:anchor="_Toc412282036" w:history="1">
             <w:r>
               <w:rPr>
                 <w:rStyle w:val="Hipervnculo"/>
@@ -1204,7 +1204,7 @@
                 <w:noProof/>
                 <w:webHidden/>
               </w:rPr>
-              <w:instrText xml:space="preserve"> PAGEREF _Toc410902147 \h </w:instrText>
+              <w:instrText xml:space="preserve"> PAGEREF _Toc412282036 \h </w:instrText>
             </w:r>
             <w:r>
               <w:rPr>
@@ -1247,7 +1247,7 @@
               <w:lang w:val="es-AR" w:eastAsia="es-AR"/>
             </w:rPr>
           </w:pPr>
-          <w:hyperlink w:anchor="_Toc410902148" w:history="1">
+          <w:hyperlink w:anchor="_Toc412282037" w:history="1">
             <w:r>
               <w:rPr>
                 <w:rStyle w:val="Hipervnculo"/>
@@ -1274,7 +1274,7 @@
                 <w:noProof/>
                 <w:webHidden/>
               </w:rPr>
-              <w:instrText xml:space="preserve"> PAGEREF _Toc410902148 \h </w:instrText>
+              <w:instrText xml:space="preserve"> PAGEREF _Toc412282037 \h </w:instrText>
             </w:r>
             <w:r>
               <w:rPr>
@@ -1317,7 +1317,7 @@
               <w:lang w:val="es-AR" w:eastAsia="es-AR"/>
             </w:rPr>
           </w:pPr>
-          <w:hyperlink w:anchor="_Toc410902149" w:history="1">
+          <w:hyperlink w:anchor="_Toc412282038" w:history="1">
             <w:r>
               <w:rPr>
                 <w:rStyle w:val="Hipervnculo"/>
@@ -1344,7 +1344,7 @@
                 <w:noProof/>
                 <w:webHidden/>
               </w:rPr>
-              <w:instrText xml:space="preserve"> PAGEREF _Toc410902149 \h </w:instrText>
+              <w:instrText xml:space="preserve"> PAGEREF _Toc412282038 \h </w:instrText>
             </w:r>
             <w:r>
               <w:rPr>
@@ -1364,7 +1364,7 @@
                 <w:noProof/>
                 <w:webHidden/>
               </w:rPr>
-              <w:t>4</w:t>
+              <w:t>5</w:t>
             </w:r>
             <w:r>
               <w:rPr>
@@ -1387,7 +1387,7 @@
               <w:lang w:val="es-AR" w:eastAsia="es-AR"/>
             </w:rPr>
           </w:pPr>
-          <w:hyperlink w:anchor="_Toc410902150" w:history="1">
+          <w:hyperlink w:anchor="_Toc412282039" w:history="1">
             <w:r>
               <w:rPr>
                 <w:rStyle w:val="Hipervnculo"/>
@@ -1414,7 +1414,7 @@
                 <w:noProof/>
                 <w:webHidden/>
               </w:rPr>
-              <w:instrText xml:space="preserve"> PAGEREF _Toc410902150 \h </w:instrText>
+              <w:instrText xml:space="preserve"> PAGEREF _Toc412282039 \h </w:instrText>
             </w:r>
             <w:r>
               <w:rPr>
@@ -1434,7 +1434,7 @@
                 <w:noProof/>
                 <w:webHidden/>
               </w:rPr>
-              <w:t>5</w:t>
+              <w:t>6</w:t>
             </w:r>
             <w:r>
               <w:rPr>
@@ -1457,13 +1457,13 @@
               <w:lang w:val="es-AR" w:eastAsia="es-AR"/>
             </w:rPr>
           </w:pPr>
-          <w:hyperlink w:anchor="_Toc410902151" w:history="1">
+          <w:hyperlink w:anchor="_Toc412282040" w:history="1">
             <w:r>
               <w:rPr>
                 <w:rStyle w:val="Hipervnculo"/>
                 <w:noProof/>
               </w:rPr>
-              <w:t>MODELO DE INTERACCION</w:t>
+              <w:t>MODELO DE DISEÑO</w:t>
             </w:r>
             <w:r>
               <w:rPr>
@@ -1484,7 +1484,7 @@
                 <w:noProof/>
                 <w:webHidden/>
               </w:rPr>
-              <w:instrText xml:space="preserve"> PAGEREF _Toc410902151 \h </w:instrText>
+              <w:instrText xml:space="preserve"> PAGEREF _Toc412282040 \h </w:instrText>
             </w:r>
             <w:r>
               <w:rPr>
@@ -1504,7 +1504,7 @@
                 <w:noProof/>
                 <w:webHidden/>
               </w:rPr>
-              <w:t>6</w:t>
+              <w:t>7</w:t>
             </w:r>
             <w:r>
               <w:rPr>
@@ -1527,13 +1527,13 @@
               <w:lang w:val="es-AR" w:eastAsia="es-AR"/>
             </w:rPr>
           </w:pPr>
-          <w:hyperlink w:anchor="_Toc410902152" w:history="1">
+          <w:hyperlink w:anchor="_Toc412282041" w:history="1">
             <w:r>
               <w:rPr>
                 <w:rStyle w:val="Hipervnculo"/>
                 <w:noProof/>
               </w:rPr>
-              <w:t>Búsqueda Playas por Ciudad – Web</w:t>
+              <w:t>Diseño aplicación WEB</w:t>
             </w:r>
             <w:r>
               <w:rPr>
@@ -1554,7 +1554,7 @@
                 <w:noProof/>
                 <w:webHidden/>
               </w:rPr>
-              <w:instrText xml:space="preserve"> PAGEREF _Toc410902152 \h </w:instrText>
+              <w:instrText xml:space="preserve"> PAGEREF _Toc412282041 \h </w:instrText>
             </w:r>
             <w:r>
               <w:rPr>
@@ -1574,7 +1574,7 @@
                 <w:noProof/>
                 <w:webHidden/>
               </w:rPr>
-              <w:t>7</w:t>
+              <w:t>8</w:t>
             </w:r>
             <w:r>
               <w:rPr>
@@ -1597,14 +1597,13 @@
               <w:lang w:val="es-AR" w:eastAsia="es-AR"/>
             </w:rPr>
           </w:pPr>
-          <w:hyperlink w:anchor="_Toc410902153" w:history="1">
+          <w:hyperlink w:anchor="_Toc412282042" w:history="1">
             <w:r>
               <w:rPr>
                 <w:rStyle w:val="Hipervnculo"/>
                 <w:noProof/>
-                <w:lang w:val="es-AR"/>
-              </w:rPr>
-              <w:t>Búsqueda de Playas por Ciudad por Filtro – Web</w:t>
+              </w:rPr>
+              <w:t>Diseño aplicación MOVIL</w:t>
             </w:r>
             <w:r>
               <w:rPr>
@@ -1625,7 +1624,7 @@
                 <w:noProof/>
                 <w:webHidden/>
               </w:rPr>
-              <w:instrText xml:space="preserve"> PAGEREF _Toc410902153 \h </w:instrText>
+              <w:instrText xml:space="preserve"> PAGEREF _Toc412282042 \h </w:instrText>
             </w:r>
             <w:r>
               <w:rPr>
@@ -1645,7 +1644,77 @@
                 <w:noProof/>
                 <w:webHidden/>
               </w:rPr>
-              <w:t>8</w:t>
+              <w:t>10</w:t>
+            </w:r>
+            <w:r>
+              <w:rPr>
+                <w:noProof/>
+                <w:webHidden/>
+              </w:rPr>
+              <w:fldChar w:fldCharType="end"/>
+            </w:r>
+          </w:hyperlink>
+        </w:p>
+        <w:p>
+          <w:pPr>
+            <w:pStyle w:val="TDC1"/>
+            <w:tabs>
+              <w:tab w:val="right" w:leader="dot" w:pos="8494"/>
+            </w:tabs>
+            <w:rPr>
+              <w:rFonts w:eastAsiaTheme="minorEastAsia"/>
+              <w:noProof/>
+              <w:lang w:val="es-AR" w:eastAsia="es-AR"/>
+            </w:rPr>
+          </w:pPr>
+          <w:hyperlink w:anchor="_Toc412282043" w:history="1">
+            <w:r>
+              <w:rPr>
+                <w:rStyle w:val="Hipervnculo"/>
+                <w:noProof/>
+              </w:rPr>
+              <w:t>MODELO DE INTERACCION</w:t>
+            </w:r>
+            <w:r>
+              <w:rPr>
+                <w:noProof/>
+                <w:webHidden/>
+              </w:rPr>
+              <w:tab/>
+            </w:r>
+            <w:r>
+              <w:rPr>
+                <w:noProof/>
+                <w:webHidden/>
+              </w:rPr>
+              <w:fldChar w:fldCharType="begin"/>
+            </w:r>
+            <w:r>
+              <w:rPr>
+                <w:noProof/>
+                <w:webHidden/>
+              </w:rPr>
+              <w:instrText xml:space="preserve"> PAGEREF _Toc412282043 \h </w:instrText>
+            </w:r>
+            <w:r>
+              <w:rPr>
+                <w:noProof/>
+                <w:webHidden/>
+              </w:rPr>
+            </w:r>
+            <w:r>
+              <w:rPr>
+                <w:noProof/>
+                <w:webHidden/>
+              </w:rPr>
+              <w:fldChar w:fldCharType="separate"/>
+            </w:r>
+            <w:r>
+              <w:rPr>
+                <w:noProof/>
+                <w:webHidden/>
+              </w:rPr>
+              <w:t>11</w:t>
             </w:r>
             <w:r>
               <w:rPr>
@@ -1668,14 +1737,13 @@
               <w:lang w:val="es-AR" w:eastAsia="es-AR"/>
             </w:rPr>
           </w:pPr>
-          <w:hyperlink w:anchor="_Toc410902154" w:history="1">
+          <w:hyperlink w:anchor="_Toc412282044" w:history="1">
             <w:r>
               <w:rPr>
                 <w:rStyle w:val="Hipervnculo"/>
                 <w:noProof/>
-                <w:lang w:val="es-AR"/>
-              </w:rPr>
-              <w:t>Registro de Usuario - Web</w:t>
+              </w:rPr>
+              <w:t>Búsqueda Playas por Ciudad – Web</w:t>
             </w:r>
             <w:r>
               <w:rPr>
@@ -1696,7 +1764,7 @@
                 <w:noProof/>
                 <w:webHidden/>
               </w:rPr>
-              <w:instrText xml:space="preserve"> PAGEREF _Toc410902154 \h </w:instrText>
+              <w:instrText xml:space="preserve"> PAGEREF _Toc412282044 \h </w:instrText>
             </w:r>
             <w:r>
               <w:rPr>
@@ -1716,7 +1784,7 @@
                 <w:noProof/>
                 <w:webHidden/>
               </w:rPr>
-              <w:t>10</w:t>
+              <w:t>12</w:t>
             </w:r>
             <w:r>
               <w:rPr>
@@ -1739,14 +1807,14 @@
               <w:lang w:val="es-AR" w:eastAsia="es-AR"/>
             </w:rPr>
           </w:pPr>
-          <w:hyperlink w:anchor="_Toc410902155" w:history="1">
+          <w:hyperlink w:anchor="_Toc412282045" w:history="1">
             <w:r>
               <w:rPr>
                 <w:rStyle w:val="Hipervnculo"/>
                 <w:noProof/>
                 <w:lang w:val="es-AR"/>
               </w:rPr>
-              <w:t>Registro de Playa – Web</w:t>
+              <w:t>Búsqueda de Playas por Ciudad por Filtro – Web</w:t>
             </w:r>
             <w:r>
               <w:rPr>
@@ -1767,7 +1835,7 @@
                 <w:noProof/>
                 <w:webHidden/>
               </w:rPr>
-              <w:instrText xml:space="preserve"> PAGEREF _Toc410902155 \h </w:instrText>
+              <w:instrText xml:space="preserve"> PAGEREF _Toc412282045 \h </w:instrText>
             </w:r>
             <w:r>
               <w:rPr>
@@ -1787,7 +1855,7 @@
                 <w:noProof/>
                 <w:webHidden/>
               </w:rPr>
-              <w:t>11</w:t>
+              <w:t>13</w:t>
             </w:r>
             <w:r>
               <w:rPr>
@@ -1810,13 +1878,155 @@
               <w:lang w:val="es-AR" w:eastAsia="es-AR"/>
             </w:rPr>
           </w:pPr>
-          <w:hyperlink w:anchor="_Toc410902156" w:history="1">
+          <w:hyperlink w:anchor="_Toc412282046" w:history="1">
             <w:r>
               <w:rPr>
                 <w:rStyle w:val="Hipervnculo"/>
                 <w:noProof/>
                 <w:lang w:val="es-AR"/>
               </w:rPr>
+              <w:t>Registro de Usuario - Web</w:t>
+            </w:r>
+            <w:r>
+              <w:rPr>
+                <w:noProof/>
+                <w:webHidden/>
+              </w:rPr>
+              <w:tab/>
+            </w:r>
+            <w:r>
+              <w:rPr>
+                <w:noProof/>
+                <w:webHidden/>
+              </w:rPr>
+              <w:fldChar w:fldCharType="begin"/>
+            </w:r>
+            <w:r>
+              <w:rPr>
+                <w:noProof/>
+                <w:webHidden/>
+              </w:rPr>
+              <w:instrText xml:space="preserve"> PAGEREF _Toc412282046 \h </w:instrText>
+            </w:r>
+            <w:r>
+              <w:rPr>
+                <w:noProof/>
+                <w:webHidden/>
+              </w:rPr>
+            </w:r>
+            <w:r>
+              <w:rPr>
+                <w:noProof/>
+                <w:webHidden/>
+              </w:rPr>
+              <w:fldChar w:fldCharType="separate"/>
+            </w:r>
+            <w:r>
+              <w:rPr>
+                <w:noProof/>
+                <w:webHidden/>
+              </w:rPr>
+              <w:t>15</w:t>
+            </w:r>
+            <w:r>
+              <w:rPr>
+                <w:noProof/>
+                <w:webHidden/>
+              </w:rPr>
+              <w:fldChar w:fldCharType="end"/>
+            </w:r>
+          </w:hyperlink>
+        </w:p>
+        <w:p>
+          <w:pPr>
+            <w:pStyle w:val="TDC3"/>
+            <w:tabs>
+              <w:tab w:val="right" w:leader="dot" w:pos="8494"/>
+            </w:tabs>
+            <w:rPr>
+              <w:rFonts w:eastAsiaTheme="minorEastAsia"/>
+              <w:noProof/>
+              <w:lang w:val="es-AR" w:eastAsia="es-AR"/>
+            </w:rPr>
+          </w:pPr>
+          <w:hyperlink w:anchor="_Toc412282047" w:history="1">
+            <w:r>
+              <w:rPr>
+                <w:rStyle w:val="Hipervnculo"/>
+                <w:noProof/>
+                <w:lang w:val="es-AR"/>
+              </w:rPr>
+              <w:t>Registro de Playa – Web</w:t>
+            </w:r>
+            <w:r>
+              <w:rPr>
+                <w:noProof/>
+                <w:webHidden/>
+              </w:rPr>
+              <w:tab/>
+            </w:r>
+            <w:r>
+              <w:rPr>
+                <w:noProof/>
+                <w:webHidden/>
+              </w:rPr>
+              <w:fldChar w:fldCharType="begin"/>
+            </w:r>
+            <w:r>
+              <w:rPr>
+                <w:noProof/>
+                <w:webHidden/>
+              </w:rPr>
+              <w:instrText xml:space="preserve"> PAGEREF _Toc412282047 \h </w:instrText>
+            </w:r>
+            <w:r>
+              <w:rPr>
+                <w:noProof/>
+                <w:webHidden/>
+              </w:rPr>
+            </w:r>
+            <w:r>
+              <w:rPr>
+                <w:noProof/>
+                <w:webHidden/>
+              </w:rPr>
+              <w:fldChar w:fldCharType="separate"/>
+            </w:r>
+            <w:r>
+              <w:rPr>
+                <w:noProof/>
+                <w:webHidden/>
+              </w:rPr>
+              <w:t>16</w:t>
+            </w:r>
+            <w:r>
+              <w:rPr>
+                <w:noProof/>
+                <w:webHidden/>
+              </w:rPr>
+              <w:fldChar w:fldCharType="end"/>
+            </w:r>
+          </w:hyperlink>
+        </w:p>
+        <w:p>
+          <w:pPr>
+            <w:pStyle w:val="TDC3"/>
+            <w:tabs>
+              <w:tab w:val="right" w:leader="dot" w:pos="8494"/>
+            </w:tabs>
+            <w:rPr>
+              <w:rFonts w:eastAsiaTheme="minorEastAsia"/>
+              <w:noProof/>
+              <w:lang w:val="es-AR" w:eastAsia="es-AR"/>
+            </w:rPr>
+          </w:pPr>
+          <w:hyperlink w:anchor="_Toc412282048" w:history="1">
+            <w:r>
+              <w:rPr>
+                <w:rStyle w:val="Hipervnculo"/>
+                <w:noProof/>
+                <w:lang w:val="es-AR"/>
+              </w:rPr>
               <w:t>Consulta Playas – Móvil</w:t>
             </w:r>
             <w:r>
@@ -1838,7 +2048,7 @@
                 <w:noProof/>
                 <w:webHidden/>
               </w:rPr>
-              <w:instrText xml:space="preserve"> PAGEREF _Toc410902156 \h </w:instrText>
+              <w:instrText xml:space="preserve"> PAGEREF _Toc412282048 \h </w:instrText>
             </w:r>
             <w:r>
               <w:rPr>
@@ -1858,7 +2068,7 @@
                 <w:noProof/>
                 <w:webHidden/>
               </w:rPr>
-              <w:t>12</w:t>
+              <w:t>17</w:t>
             </w:r>
             <w:r>
               <w:rPr>
@@ -1881,7 +2091,7 @@
               <w:lang w:val="es-AR" w:eastAsia="es-AR"/>
             </w:rPr>
           </w:pPr>
-          <w:hyperlink w:anchor="_Toc410902157" w:history="1">
+          <w:hyperlink w:anchor="_Toc412282049" w:history="1">
             <w:r>
               <w:rPr>
                 <w:rStyle w:val="Hipervnculo"/>
@@ -1908,7 +2118,7 @@
                 <w:noProof/>
                 <w:webHidden/>
               </w:rPr>
-              <w:instrText xml:space="preserve"> PAGEREF _Toc410902157 \h </w:instrText>
+              <w:instrText xml:space="preserve"> PAGEREF _Toc412282049 \h </w:instrText>
             </w:r>
             <w:r>
               <w:rPr>
@@ -1928,7 +2138,7 @@
                 <w:noProof/>
                 <w:webHidden/>
               </w:rPr>
-              <w:t>15</w:t>
+              <w:t>20</w:t>
             </w:r>
             <w:r>
               <w:rPr>
@@ -1951,7 +2161,7 @@
               <w:lang w:val="es-AR" w:eastAsia="es-AR"/>
             </w:rPr>
           </w:pPr>
-          <w:hyperlink w:anchor="_Toc410902158" w:history="1">
+          <w:hyperlink w:anchor="_Toc412282050" w:history="1">
             <w:r>
               <w:rPr>
                 <w:rStyle w:val="Hipervnculo"/>
@@ -1978,7 +2188,7 @@
                 <w:noProof/>
                 <w:webHidden/>
               </w:rPr>
-              <w:instrText xml:space="preserve"> PAGEREF _Toc410902158 \h </w:instrText>
+              <w:instrText xml:space="preserve"> PAGEREF _Toc412282050 \h </w:instrText>
             </w:r>
             <w:r>
               <w:rPr>
@@ -1998,7 +2208,7 @@
                 <w:noProof/>
                 <w:webHidden/>
               </w:rPr>
-              <w:t>15</w:t>
+              <w:t>20</w:t>
             </w:r>
             <w:r>
               <w:rPr>
@@ -2022,7 +2232,7 @@
               <w:lang w:val="es-AR" w:eastAsia="es-AR"/>
             </w:rPr>
           </w:pPr>
-          <w:hyperlink w:anchor="_Toc410902159" w:history="1">
+          <w:hyperlink w:anchor="_Toc412282051" w:history="1">
             <w:r>
               <w:rPr>
                 <w:rStyle w:val="Hipervnculo"/>
@@ -2065,7 +2275,7 @@
                 <w:noProof/>
                 <w:webHidden/>
               </w:rPr>
-              <w:instrText xml:space="preserve"> PAGEREF _Toc410902159 \h </w:instrText>
+              <w:instrText xml:space="preserve"> PAGEREF _Toc412282051 \h </w:instrText>
             </w:r>
             <w:r>
               <w:rPr>
@@ -2085,7 +2295,7 @@
                 <w:noProof/>
                 <w:webHidden/>
               </w:rPr>
-              <w:t>15</w:t>
+              <w:t>20</w:t>
             </w:r>
             <w:r>
               <w:rPr>
@@ -2109,7 +2319,7 @@
               <w:lang w:val="es-AR" w:eastAsia="es-AR"/>
             </w:rPr>
           </w:pPr>
-          <w:hyperlink w:anchor="_Toc410902160" w:history="1">
+          <w:hyperlink w:anchor="_Toc412282052" w:history="1">
             <w:r>
               <w:rPr>
                 <w:rStyle w:val="Hipervnculo"/>
@@ -2152,7 +2362,7 @@
                 <w:noProof/>
                 <w:webHidden/>
               </w:rPr>
-              <w:instrText xml:space="preserve"> PAGEREF _Toc410902160 \h </w:instrText>
+              <w:instrText xml:space="preserve"> PAGEREF _Toc412282052 \h </w:instrText>
             </w:r>
             <w:r>
               <w:rPr>
@@ -2172,7 +2382,7 @@
                 <w:noProof/>
                 <w:webHidden/>
               </w:rPr>
-              <w:t>15</w:t>
+              <w:t>20</w:t>
             </w:r>
             <w:r>
               <w:rPr>
@@ -2196,7 +2406,7 @@
               <w:lang w:val="es-AR" w:eastAsia="es-AR"/>
             </w:rPr>
           </w:pPr>
-          <w:hyperlink w:anchor="_Toc410902161" w:history="1">
+          <w:hyperlink w:anchor="_Toc412282053" w:history="1">
             <w:r>
               <w:rPr>
                 <w:rStyle w:val="Hipervnculo"/>
@@ -2239,7 +2449,7 @@
                 <w:noProof/>
                 <w:webHidden/>
               </w:rPr>
-              <w:instrText xml:space="preserve"> PAGEREF _Toc410902161 \h </w:instrText>
+              <w:instrText xml:space="preserve"> PAGEREF _Toc412282053 \h </w:instrText>
             </w:r>
             <w:r>
               <w:rPr>
@@ -2259,7 +2469,7 @@
                 <w:noProof/>
                 <w:webHidden/>
               </w:rPr>
-              <w:t>15</w:t>
+              <w:t>20</w:t>
             </w:r>
             <w:r>
               <w:rPr>
@@ -2283,7 +2493,7 @@
               <w:lang w:val="es-AR" w:eastAsia="es-AR"/>
             </w:rPr>
           </w:pPr>
-          <w:hyperlink w:anchor="_Toc410902162" w:history="1">
+          <w:hyperlink w:anchor="_Toc412282054" w:history="1">
             <w:r>
               <w:rPr>
                 <w:rStyle w:val="Hipervnculo"/>
@@ -2326,7 +2536,7 @@
                 <w:noProof/>
                 <w:webHidden/>
               </w:rPr>
-              <w:instrText xml:space="preserve"> PAGEREF _Toc410902162 \h </w:instrText>
+              <w:instrText xml:space="preserve"> PAGEREF _Toc412282054 \h </w:instrText>
             </w:r>
             <w:r>
               <w:rPr>
@@ -2346,7 +2556,7 @@
                 <w:noProof/>
                 <w:webHidden/>
               </w:rPr>
-              <w:t>16</w:t>
+              <w:t>20</w:t>
             </w:r>
             <w:r>
               <w:rPr>
@@ -2369,7 +2579,7 @@
               <w:lang w:val="es-AR" w:eastAsia="es-AR"/>
             </w:rPr>
           </w:pPr>
-          <w:hyperlink w:anchor="_Toc410902163" w:history="1">
+          <w:hyperlink w:anchor="_Toc412282055" w:history="1">
             <w:r>
               <w:rPr>
                 <w:rStyle w:val="Hipervnculo"/>
@@ -2396,7 +2606,7 @@
                 <w:noProof/>
                 <w:webHidden/>
               </w:rPr>
-              <w:instrText xml:space="preserve"> PAGEREF _Toc410902163 \h </w:instrText>
+              <w:instrText xml:space="preserve"> PAGEREF _Toc412282055 \h </w:instrText>
             </w:r>
             <w:r>
               <w:rPr>
@@ -2416,7 +2626,7 @@
                 <w:noProof/>
                 <w:webHidden/>
               </w:rPr>
-              <w:t>16</w:t>
+              <w:t>21</w:t>
             </w:r>
             <w:r>
               <w:rPr>
@@ -2439,7 +2649,7 @@
               <w:lang w:val="es-AR" w:eastAsia="es-AR"/>
             </w:rPr>
           </w:pPr>
-          <w:hyperlink w:anchor="_Toc410902164" w:history="1">
+          <w:hyperlink w:anchor="_Toc412282056" w:history="1">
             <w:r>
               <w:rPr>
                 <w:rStyle w:val="Hipervnculo"/>
@@ -2466,7 +2676,7 @@
                 <w:noProof/>
                 <w:webHidden/>
               </w:rPr>
-              <w:instrText xml:space="preserve"> PAGEREF _Toc410902164 \h </w:instrText>
+              <w:instrText xml:space="preserve"> PAGEREF _Toc412282056 \h </w:instrText>
             </w:r>
             <w:r>
               <w:rPr>
@@ -2486,7 +2696,7 @@
                 <w:noProof/>
                 <w:webHidden/>
               </w:rPr>
-              <w:t>16</w:t>
+              <w:t>21</w:t>
             </w:r>
             <w:r>
               <w:rPr>
@@ -2509,7 +2719,7 @@
               <w:lang w:val="es-AR" w:eastAsia="es-AR"/>
             </w:rPr>
           </w:pPr>
-          <w:hyperlink w:anchor="_Toc410902165" w:history="1">
+          <w:hyperlink w:anchor="_Toc412282057" w:history="1">
             <w:r>
               <w:rPr>
                 <w:rStyle w:val="Hipervnculo"/>
@@ -2536,7 +2746,7 @@
                 <w:noProof/>
                 <w:webHidden/>
               </w:rPr>
-              <w:instrText xml:space="preserve"> PAGEREF _Toc410902165 \h </w:instrText>
+              <w:instrText xml:space="preserve"> PAGEREF _Toc412282057 \h </w:instrText>
             </w:r>
             <w:r>
               <w:rPr>
@@ -2556,7 +2766,77 @@
                 <w:noProof/>
                 <w:webHidden/>
               </w:rPr>
-              <w:t>16</w:t>
+              <w:t>21</w:t>
+            </w:r>
+            <w:r>
+              <w:rPr>
+                <w:noProof/>
+                <w:webHidden/>
+              </w:rPr>
+              <w:fldChar w:fldCharType="end"/>
+            </w:r>
+          </w:hyperlink>
+        </w:p>
+        <w:p>
+          <w:pPr>
+            <w:pStyle w:val="TDC3"/>
+            <w:tabs>
+              <w:tab w:val="right" w:leader="dot" w:pos="8494"/>
+            </w:tabs>
+            <w:rPr>
+              <w:rFonts w:eastAsiaTheme="minorEastAsia"/>
+              <w:noProof/>
+              <w:lang w:val="es-AR" w:eastAsia="es-AR"/>
+            </w:rPr>
+          </w:pPr>
+          <w:hyperlink w:anchor="_Toc412282058" w:history="1">
+            <w:r>
+              <w:rPr>
+                <w:rStyle w:val="Hipervnculo"/>
+                <w:noProof/>
+              </w:rPr>
+              <w:t>Conexión con API GeoParking</w:t>
+            </w:r>
+            <w:r>
+              <w:rPr>
+                <w:noProof/>
+                <w:webHidden/>
+              </w:rPr>
+              <w:tab/>
+            </w:r>
+            <w:r>
+              <w:rPr>
+                <w:noProof/>
+                <w:webHidden/>
+              </w:rPr>
+              <w:fldChar w:fldCharType="begin"/>
+            </w:r>
+            <w:r>
+              <w:rPr>
+                <w:noProof/>
+                <w:webHidden/>
+              </w:rPr>
+              <w:instrText xml:space="preserve"> PAGEREF _Toc412282058 \h </w:instrText>
+            </w:r>
+            <w:r>
+              <w:rPr>
+                <w:noProof/>
+                <w:webHidden/>
+              </w:rPr>
+            </w:r>
+            <w:r>
+              <w:rPr>
+                <w:noProof/>
+                <w:webHidden/>
+              </w:rPr>
+              <w:fldChar w:fldCharType="separate"/>
+            </w:r>
+            <w:r>
+              <w:rPr>
+                <w:noProof/>
+                <w:webHidden/>
+              </w:rPr>
+              <w:t>21</w:t>
             </w:r>
             <w:r>
               <w:rPr>
@@ -2579,7 +2859,7 @@
               <w:lang w:val="es-AR" w:eastAsia="es-AR"/>
             </w:rPr>
           </w:pPr>
-          <w:hyperlink w:anchor="_Toc410902166" w:history="1">
+          <w:hyperlink w:anchor="_Toc412282059" w:history="1">
             <w:r>
               <w:rPr>
                 <w:rStyle w:val="Hipervnculo"/>
@@ -2606,7 +2886,7 @@
                 <w:noProof/>
                 <w:webHidden/>
               </w:rPr>
-              <w:instrText xml:space="preserve"> PAGEREF _Toc410902166 \h </w:instrText>
+              <w:instrText xml:space="preserve"> PAGEREF _Toc412282059 \h </w:instrText>
             </w:r>
             <w:r>
               <w:rPr>
@@ -2626,7 +2906,7 @@
                 <w:noProof/>
                 <w:webHidden/>
               </w:rPr>
-              <w:t>17</w:t>
+              <w:t>23</w:t>
             </w:r>
             <w:r>
               <w:rPr>
@@ -2649,7 +2929,7 @@
               <w:lang w:val="es-AR" w:eastAsia="es-AR"/>
             </w:rPr>
           </w:pPr>
-          <w:hyperlink w:anchor="_Toc410902167" w:history="1">
+          <w:hyperlink w:anchor="_Toc412282060" w:history="1">
             <w:r>
               <w:rPr>
                 <w:rStyle w:val="Hipervnculo"/>
@@ -2676,7 +2956,7 @@
                 <w:noProof/>
                 <w:webHidden/>
               </w:rPr>
-              <w:instrText xml:space="preserve"> PAGEREF _Toc410902167 \h </w:instrText>
+              <w:instrText xml:space="preserve"> PAGEREF _Toc412282060 \h </w:instrText>
             </w:r>
             <w:r>
               <w:rPr>
@@ -2696,7 +2976,7 @@
                 <w:noProof/>
                 <w:webHidden/>
               </w:rPr>
-              <w:t>18</w:t>
+              <w:t>24</w:t>
             </w:r>
             <w:r>
               <w:rPr>
@@ -2719,7 +2999,7 @@
               <w:lang w:val="es-AR" w:eastAsia="es-AR"/>
             </w:rPr>
           </w:pPr>
-          <w:hyperlink w:anchor="_Toc410902168" w:history="1">
+          <w:hyperlink w:anchor="_Toc412282061" w:history="1">
             <w:r>
               <w:rPr>
                 <w:rStyle w:val="Hipervnculo"/>
@@ -2746,7 +3026,7 @@
                 <w:noProof/>
                 <w:webHidden/>
               </w:rPr>
-              <w:instrText xml:space="preserve"> PAGEREF _Toc410902168 \h </w:instrText>
+              <w:instrText xml:space="preserve"> PAGEREF _Toc412282061 \h </w:instrText>
             </w:r>
             <w:r>
               <w:rPr>
@@ -2766,7 +3046,7 @@
                 <w:noProof/>
                 <w:webHidden/>
               </w:rPr>
-              <w:t>18</w:t>
+              <w:t>24</w:t>
             </w:r>
             <w:r>
               <w:rPr>
@@ -2789,7 +3069,7 @@
               <w:lang w:val="es-AR" w:eastAsia="es-AR"/>
             </w:rPr>
           </w:pPr>
-          <w:hyperlink w:anchor="_Toc410902169" w:history="1">
+          <w:hyperlink w:anchor="_Toc412282062" w:history="1">
             <w:r>
               <w:rPr>
                 <w:rStyle w:val="Hipervnculo"/>
@@ -2816,7 +3096,7 @@
                 <w:noProof/>
                 <w:webHidden/>
               </w:rPr>
-              <w:instrText xml:space="preserve"> PAGEREF _Toc410902169 \h </w:instrText>
+              <w:instrText xml:space="preserve"> PAGEREF _Toc412282062 \h </w:instrText>
             </w:r>
             <w:r>
               <w:rPr>
@@ -2836,7 +3116,7 @@
                 <w:noProof/>
                 <w:webHidden/>
               </w:rPr>
-              <w:t>19</w:t>
+              <w:t>25</w:t>
             </w:r>
             <w:r>
               <w:rPr>
@@ -2859,7 +3139,7 @@
               <w:lang w:val="es-AR" w:eastAsia="es-AR"/>
             </w:rPr>
           </w:pPr>
-          <w:hyperlink w:anchor="_Toc410902170" w:history="1">
+          <w:hyperlink w:anchor="_Toc412282063" w:history="1">
             <w:r>
               <w:rPr>
                 <w:rStyle w:val="Hipervnculo"/>
@@ -2886,7 +3166,7 @@
                 <w:noProof/>
                 <w:webHidden/>
               </w:rPr>
-              <w:instrText xml:space="preserve"> PAGEREF _Toc410902170 \h </w:instrText>
+              <w:instrText xml:space="preserve"> PAGEREF _Toc412282063 \h </w:instrText>
             </w:r>
             <w:r>
               <w:rPr>
@@ -2906,7 +3186,7 @@
                 <w:noProof/>
                 <w:webHidden/>
               </w:rPr>
-              <w:t>20</w:t>
+              <w:t>26</w:t>
             </w:r>
             <w:r>
               <w:rPr>
@@ -2929,7 +3209,7 @@
               <w:lang w:val="es-AR" w:eastAsia="es-AR"/>
             </w:rPr>
           </w:pPr>
-          <w:hyperlink w:anchor="_Toc410902171" w:history="1">
+          <w:hyperlink w:anchor="_Toc412282064" w:history="1">
             <w:r>
               <w:rPr>
                 <w:rStyle w:val="Hipervnculo"/>
@@ -2956,7 +3236,7 @@
                 <w:noProof/>
                 <w:webHidden/>
               </w:rPr>
-              <w:instrText xml:space="preserve"> PAGEREF _Toc410902171 \h </w:instrText>
+              <w:instrText xml:space="preserve"> PAGEREF _Toc412282064 \h </w:instrText>
             </w:r>
             <w:r>
               <w:rPr>
@@ -2976,7 +3256,7 @@
                 <w:noProof/>
                 <w:webHidden/>
               </w:rPr>
-              <w:t>21</w:t>
+              <w:t>27</w:t>
             </w:r>
             <w:r>
               <w:rPr>
@@ -2999,7 +3279,7 @@
               <w:lang w:val="es-AR" w:eastAsia="es-AR"/>
             </w:rPr>
           </w:pPr>
-          <w:hyperlink w:anchor="_Toc410902172" w:history="1">
+          <w:hyperlink w:anchor="_Toc412282065" w:history="1">
             <w:r>
               <w:rPr>
                 <w:rStyle w:val="Hipervnculo"/>
@@ -3026,7 +3306,7 @@
                 <w:noProof/>
                 <w:webHidden/>
               </w:rPr>
-              <w:instrText xml:space="preserve"> PAGEREF _Toc410902172 \h </w:instrText>
+              <w:instrText xml:space="preserve"> PAGEREF _Toc412282065 \h </w:instrText>
             </w:r>
             <w:r>
               <w:rPr>
@@ -3046,7 +3326,7 @@
                 <w:noProof/>
                 <w:webHidden/>
               </w:rPr>
-              <w:t>22</w:t>
+              <w:t>28</w:t>
             </w:r>
             <w:r>
               <w:rPr>
@@ -3069,7 +3349,7 @@
               <w:lang w:val="es-AR" w:eastAsia="es-AR"/>
             </w:rPr>
           </w:pPr>
-          <w:hyperlink w:anchor="_Toc410902173" w:history="1">
+          <w:hyperlink w:anchor="_Toc412282066" w:history="1">
             <w:r>
               <w:rPr>
                 <w:rStyle w:val="Hipervnculo"/>
@@ -3096,7 +3376,7 @@
                 <w:noProof/>
                 <w:webHidden/>
               </w:rPr>
-              <w:instrText xml:space="preserve"> PAGEREF _Toc410902173 \h </w:instrText>
+              <w:instrText xml:space="preserve"> PAGEREF _Toc412282066 \h </w:instrText>
             </w:r>
             <w:r>
               <w:rPr>
@@ -3116,7 +3396,7 @@
                 <w:noProof/>
                 <w:webHidden/>
               </w:rPr>
-              <w:t>23</w:t>
+              <w:t>29</w:t>
             </w:r>
             <w:r>
               <w:rPr>
@@ -3139,7 +3419,7 @@
               <w:lang w:val="es-AR" w:eastAsia="es-AR"/>
             </w:rPr>
           </w:pPr>
-          <w:hyperlink w:anchor="_Toc410902174" w:history="1">
+          <w:hyperlink w:anchor="_Toc412282067" w:history="1">
             <w:r>
               <w:rPr>
                 <w:rStyle w:val="Hipervnculo"/>
@@ -3166,7 +3446,7 @@
                 <w:noProof/>
                 <w:webHidden/>
               </w:rPr>
-              <w:instrText xml:space="preserve"> PAGEREF _Toc410902174 \h </w:instrText>
+              <w:instrText xml:space="preserve"> PAGEREF _Toc412282067 \h </w:instrText>
             </w:r>
             <w:r>
               <w:rPr>
@@ -3186,7 +3466,7 @@
                 <w:noProof/>
                 <w:webHidden/>
               </w:rPr>
-              <w:t>24</w:t>
+              <w:t>30</w:t>
             </w:r>
             <w:r>
               <w:rPr>
@@ -3209,7 +3489,7 @@
               <w:lang w:val="es-AR" w:eastAsia="es-AR"/>
             </w:rPr>
           </w:pPr>
-          <w:hyperlink w:anchor="_Toc410902175" w:history="1">
+          <w:hyperlink w:anchor="_Toc412282068" w:history="1">
             <w:r>
               <w:rPr>
                 <w:rStyle w:val="Hipervnculo"/>
@@ -3236,7 +3516,7 @@
                 <w:noProof/>
                 <w:webHidden/>
               </w:rPr>
-              <w:instrText xml:space="preserve"> PAGEREF _Toc410902175 \h </w:instrText>
+              <w:instrText xml:space="preserve"> PAGEREF _Toc412282068 \h </w:instrText>
             </w:r>
             <w:r>
               <w:rPr>
@@ -3256,7 +3536,7 @@
                 <w:noProof/>
                 <w:webHidden/>
               </w:rPr>
-              <w:t>25</w:t>
+              <w:t>31</w:t>
             </w:r>
             <w:r>
               <w:rPr>
@@ -3279,7 +3559,7 @@
               <w:lang w:val="es-AR" w:eastAsia="es-AR"/>
             </w:rPr>
           </w:pPr>
-          <w:hyperlink w:anchor="_Toc410902176" w:history="1">
+          <w:hyperlink w:anchor="_Toc412282069" w:history="1">
             <w:r>
               <w:rPr>
                 <w:rStyle w:val="Hipervnculo"/>
@@ -3306,7 +3586,7 @@
                 <w:noProof/>
                 <w:webHidden/>
               </w:rPr>
-              <w:instrText xml:space="preserve"> PAGEREF _Toc410902176 \h </w:instrText>
+              <w:instrText xml:space="preserve"> PAGEREF _Toc412282069 \h </w:instrText>
             </w:r>
             <w:r>
               <w:rPr>
@@ -3326,7 +3606,7 @@
                 <w:noProof/>
                 <w:webHidden/>
               </w:rPr>
-              <w:t>25</w:t>
+              <w:t>31</w:t>
             </w:r>
             <w:r>
               <w:rPr>
@@ -3349,7 +3629,7 @@
               <w:lang w:val="es-AR" w:eastAsia="es-AR"/>
             </w:rPr>
           </w:pPr>
-          <w:hyperlink w:anchor="_Toc410902177" w:history="1">
+          <w:hyperlink w:anchor="_Toc412282070" w:history="1">
             <w:r>
               <w:rPr>
                 <w:rStyle w:val="Hipervnculo"/>
@@ -3376,7 +3656,7 @@
                 <w:noProof/>
                 <w:webHidden/>
               </w:rPr>
-              <w:instrText xml:space="preserve"> PAGEREF _Toc410902177 \h </w:instrText>
+              <w:instrText xml:space="preserve"> PAGEREF _Toc412282070 \h </w:instrText>
             </w:r>
             <w:r>
               <w:rPr>
@@ -3396,7 +3676,7 @@
                 <w:noProof/>
                 <w:webHidden/>
               </w:rPr>
-              <w:t>26</w:t>
+              <w:t>32</w:t>
             </w:r>
             <w:r>
               <w:rPr>
@@ -3417,7 +3697,6 @@
             <w:rPr>
               <w:lang w:val="es-ES"/>
             </w:rPr>
-            <w:lastRenderedPageBreak/>
             <w:fldChar w:fldCharType="end"/>
           </w:r>
         </w:p>
@@ -3428,15 +3707,17 @@
       <w:pPr>
         <w:pStyle w:val="Ttulo1"/>
       </w:pPr>
+      <w:bookmarkStart w:id="9" w:name="_GoBack"/>
+      <w:bookmarkEnd w:id="9"/>
       <w:r>
         <w:br w:type="page"/>
       </w:r>
-      <w:bookmarkStart w:id="9" w:name="_Toc410902149"/>
+      <w:bookmarkStart w:id="10" w:name="_Toc412282038"/>
       <w:r>
         <w:lastRenderedPageBreak/>
         <w:t>INTRODUCCIÓN</w:t>
       </w:r>
-      <w:bookmarkEnd w:id="9"/>
+      <w:bookmarkEnd w:id="10"/>
     </w:p>
     <w:p>
       <w:r>
@@ -3458,18 +3739,51 @@
         <w:t xml:space="preserve"> se podrá observar es</w:t>
       </w:r>
       <w:r>
-        <w:t xml:space="preserve"> la distribución de los principales componentes utilizados y los cuales componen el sistema GeoParking. </w:t>
-      </w:r>
-    </w:p>
-    <w:p>
-      <w:r>
-        <w:t xml:space="preserve">Describe el modelamiento del sistema en entorno Web como así también el entorno </w:t>
+        <w:t xml:space="preserve"> la distribución de los principales componentes </w:t>
+      </w:r>
+      <w:r>
+        <w:t>que</w:t>
+      </w:r>
+      <w:r>
+        <w:t xml:space="preserve"> componen el sistema GeoParking. </w:t>
+      </w:r>
+    </w:p>
+    <w:p>
+      <w:r>
+        <w:t xml:space="preserve">Describe el </w:t>
+      </w:r>
+      <w:r>
+        <w:t>modelado</w:t>
+      </w:r>
+      <w:r>
+        <w:t xml:space="preserve"> del sistema</w:t>
+      </w:r>
+      <w:r>
+        <w:t xml:space="preserve"> d</w:t>
+      </w:r>
+      <w:r>
+        <w:t>el</w:t>
+      </w:r>
+      <w:r>
+        <w:t xml:space="preserve"> entorno Web </w:t>
+      </w:r>
+      <w:r>
+        <w:t>y el</w:t>
+      </w:r>
+      <w:r>
+        <w:t xml:space="preserve"> entorno </w:t>
       </w:r>
       <w:r>
         <w:t>Móvil</w:t>
       </w:r>
       <w:r>
-        <w:t>, como parte complementaria de la Arquitectura del Sistema. El modelamiento incluye tres perspectivas para describir el sistema, las cuales son:</w:t>
+        <w:t xml:space="preserve">, como parte complementaria de la Arquitectura del Sistema. El </w:t>
+      </w:r>
+      <w:r>
+        <w:t>modelado</w:t>
+      </w:r>
+      <w:r>
+        <w:t xml:space="preserve"> incluye tres perspectivas para describir el sistema, las cuales son:</w:t>
       </w:r>
     </w:p>
     <w:p>
@@ -3510,7 +3824,19 @@
     </w:p>
     <w:p>
       <w:r>
-        <w:t>En síntesis el presente documento, comprende a estructura del sistema GeoParking, cuya descripción y diseño considera el ingreso de datos e información, la manera en que estos estarán almacenados, la forma en que se procesaran y analizaran , y la forma en la información será presentada al usuario final</w:t>
+        <w:t xml:space="preserve">En síntesis el presente documento, comprende </w:t>
+      </w:r>
+      <w:r>
+        <w:t>l</w:t>
+      </w:r>
+      <w:r>
+        <w:t>a estructu</w:t>
+      </w:r>
+      <w:r>
+        <w:t xml:space="preserve">ra del sistema GeoParking, cuyo </w:t>
+      </w:r>
+      <w:r>
+        <w:t>n y diseño considera el ingreso de datos e información, la manera en que estos estarán almacenados, la forma en que se procesaran y analizaran , y la forma en la información será presentada al usuario final</w:t>
       </w:r>
     </w:p>
     <w:p>
@@ -3560,12 +3886,12 @@
         <w:pStyle w:val="Ttulo1"/>
         <w:jc w:val="center"/>
       </w:pPr>
-      <w:bookmarkStart w:id="10" w:name="_Toc410902150"/>
+      <w:bookmarkStart w:id="11" w:name="_Toc412282039"/>
       <w:r>
         <w:lastRenderedPageBreak/>
         <w:t>MODELO DE NEGOCIO</w:t>
       </w:r>
-      <w:bookmarkEnd w:id="10"/>
+      <w:bookmarkEnd w:id="11"/>
     </w:p>
     <w:p>
       <w:r>
@@ -3645,15 +3971,39 @@
     </w:p>
     <w:p>
       <w:r>
-        <w:t>El elemento principal de este negocio es la “Playa de Estacionamiento” y de ella es que derivan los demás conformando sus características principales.</w:t>
-      </w:r>
-      <w:r>
-        <w:t xml:space="preserve"> El dominio del negocio que se plantea en el modelo es el del estacionamiento de vehículos particulares en playas de estacionamiento. Es hacia ese dominio, que trata de intervenir GeoParking para dar solución a problemas  y mejoras en el manejo de información.</w:t>
-      </w:r>
-    </w:p>
-    <w:p>
-      <w:r>
-        <w:t>Y como todo sistema el modelo de negocio también abarca el usuario, el cual es quien interactúa con esos elementos y puede generar u obtener información a partir de los mismos.</w:t>
+        <w:t>El elemento p</w:t>
+      </w:r>
+      <w:r>
+        <w:t xml:space="preserve">rincipal de este negocio es la </w:t>
+      </w:r>
+      <w:r>
+        <w:rPr>
+          <w:b/>
+        </w:rPr>
+        <w:t>Playa de Estacionamiento</w:t>
+      </w:r>
+      <w:r>
+        <w:t xml:space="preserve"> y de ella es que derivan los demás conformando sus características principales.</w:t>
+      </w:r>
+      <w:r>
+        <w:t xml:space="preserve"> El dominio del negocio que s</w:t>
+      </w:r>
+      <w:r>
+        <w:t xml:space="preserve">e plantea en el modelo es el de </w:t>
+      </w:r>
+      <w:r>
+        <w:t>estacionamiento de vehículos particulares en playas de estacionamiento. Es hacia ese dominio, que trata de intervenir GeoParking para dar solución a problemas  y mejoras en el manejo de información.</w:t>
+      </w:r>
+    </w:p>
+    <w:p>
+      <w:r>
+        <w:t>Y como todo sistema el mo</w:t>
+      </w:r>
+      <w:r>
+        <w:t>delo de negocio también abarca a</w:t>
+      </w:r>
+      <w:r>
+        <w:t>l usuario, el cual interactúa con esos elementos y puede generar u obtener información a partir de los mismos.</w:t>
       </w:r>
     </w:p>
     <w:p>
@@ -3670,6 +4020,7 @@
         <w:pStyle w:val="Ttulo1"/>
         <w:jc w:val="center"/>
       </w:pPr>
+      <w:bookmarkStart w:id="12" w:name="_Toc412282040"/>
       <w:r>
         <w:lastRenderedPageBreak/>
         <w:t xml:space="preserve">MODELO DE </w:t>
@@ -3677,22 +4028,14 @@
       <w:r>
         <w:t>DISEÑO</w:t>
       </w:r>
-    </w:p>
-    <w:p>
-      <w:r>
-        <w:t xml:space="preserve">Como se puede observar el modelo </w:t>
-      </w:r>
-      <w:r>
-        <w:t>negocio</w:t>
-      </w:r>
-      <w:r>
-        <w:t xml:space="preserve"> esta apuntado a abarcar todos aquellos elementos y características que se destacan en el </w:t>
-      </w:r>
-      <w:r>
-        <w:t xml:space="preserve">diseño de solución </w:t>
-      </w:r>
-      <w:r>
-        <w:t xml:space="preserve">al que apunta el sistema GeoParking. </w:t>
+      <w:bookmarkEnd w:id="12"/>
+    </w:p>
+    <w:p>
+      <w:r>
+        <w:t>E</w:t>
+      </w:r>
+      <w:r>
+        <w:t xml:space="preserve">l modelo negocio esta apuntado a abarcar todos aquellos elementos y características que se destacan en el diseño de solución al que apunta el sistema GeoParking. </w:t>
       </w:r>
     </w:p>
     <w:p>
@@ -3719,10 +4062,12 @@
       <w:pPr>
         <w:pStyle w:val="Ttulo3"/>
       </w:pPr>
+      <w:bookmarkStart w:id="13" w:name="_Toc412282041"/>
       <w:r>
         <w:lastRenderedPageBreak/>
         <w:t>Diseño aplicación WEB</w:t>
       </w:r>
+      <w:bookmarkEnd w:id="13"/>
     </w:p>
     <w:p>
       <w:r>
@@ -3782,17 +4127,44 @@
     </w:p>
     <w:p>
       <w:r>
-        <w:t xml:space="preserve">En la imagen se puede apreciar cual es el modelo de solución implementado por GeoParking, en el cual se destaca la implementación de un patrón llamado REPOSITORIO, utilizado para dar soporte a la recuperación de información desde la BD y como esta es mapeada en entidades a nivel de dominio. </w:t>
-      </w:r>
-    </w:p>
-    <w:p>
-      <w:r>
-        <w:t>Todo esto se puede lograr través de la intervención de GESTORES, especializados en manejar un grupo de entidades específicas.</w:t>
-      </w:r>
-    </w:p>
-    <w:p>
-      <w:r>
-        <w:t xml:space="preserve">Estos GESTORES se dedican a majear las entidades y realizar con ellas operaciones sobre la BD. </w:t>
+        <w:t xml:space="preserve">En la imagen se puede apreciar cual es el modelo de solución implementado por GeoParking, en el cual se destaca la implementación de un patrón llamado </w:t>
+      </w:r>
+      <w:r>
+        <w:rPr>
+          <w:b/>
+        </w:rPr>
+        <w:t>REPOSITORIO</w:t>
+      </w:r>
+      <w:r>
+        <w:t xml:space="preserve">, utilizado para dar soporte a la recuperación de información desde la BD y como esta es mapeada en entidades a nivel de dominio. </w:t>
+      </w:r>
+    </w:p>
+    <w:p>
+      <w:r>
+        <w:t xml:space="preserve">Todo esto se puede lograr través de la intervención de </w:t>
+      </w:r>
+      <w:r>
+        <w:rPr>
+          <w:b/>
+        </w:rPr>
+        <w:t>GESTORES</w:t>
+      </w:r>
+      <w:r>
+        <w:t>, especializados en manejar un grupo de entidades específicas.</w:t>
+      </w:r>
+    </w:p>
+    <w:p>
+      <w:r>
+        <w:t xml:space="preserve">Estos </w:t>
+      </w:r>
+      <w:r>
+        <w:rPr>
+          <w:b/>
+        </w:rPr>
+        <w:t>GESTORES</w:t>
+      </w:r>
+      <w:r>
+        <w:t xml:space="preserve"> se dedican a majear las entidades y realizar con ellas operaciones sobre la BD. </w:t>
       </w:r>
       <w:r>
         <w:t>Operaciones</w:t>
@@ -3814,8 +4186,40 @@
       <w:r>
         <w:t>A continuación se ilustran los demás gestores que conforman el diseño de la solución GeoParking.</w:t>
       </w:r>
-    </w:p>
-    <w:p/>
+      <w:r>
+        <w:t xml:space="preserve"> </w:t>
+      </w:r>
+    </w:p>
+    <w:p>
+      <w:pPr>
+        <w:spacing w:before="0" w:after="160" w:line="259" w:lineRule="auto"/>
+        <w:jc w:val="left"/>
+        <w:rPr>
+          <w:rFonts w:asciiTheme="majorHAnsi" w:eastAsiaTheme="majorEastAsia" w:hAnsiTheme="majorHAnsi" w:cstheme="majorBidi"/>
+          <w:i/>
+          <w:szCs w:val="32"/>
+          <w:lang w:val="es-AR"/>
+        </w:rPr>
+      </w:pPr>
+      <w:r>
+        <w:rPr>
+          <w:rFonts w:asciiTheme="majorHAnsi" w:eastAsiaTheme="majorEastAsia" w:hAnsiTheme="majorHAnsi" w:cstheme="majorBidi"/>
+          <w:i/>
+          <w:szCs w:val="32"/>
+          <w:lang w:val="es-AR"/>
+        </w:rPr>
+        <w:t>*P</w:t>
+      </w:r>
+      <w:r>
+        <w:rPr>
+          <w:rFonts w:asciiTheme="majorHAnsi" w:eastAsiaTheme="majorEastAsia" w:hAnsiTheme="majorHAnsi" w:cstheme="majorBidi"/>
+          <w:i/>
+          <w:szCs w:val="32"/>
+          <w:lang w:val="es-AR"/>
+        </w:rPr>
+        <w:t>ara mejor visualización revisar documentación digital</w:t>
+      </w:r>
+    </w:p>
     <w:p>
       <w:r>
         <w:pict>
@@ -3838,7 +4242,7 @@
             <v:path o:extrusionok="f" gradientshapeok="t" o:connecttype="rect"/>
             <o:lock v:ext="edit" aspectratio="t"/>
           </v:shapetype>
-          <v:shape id="_x0000_i1025" type="#_x0000_t75" style="width:424.5pt;height:587.25pt">
+          <v:shape id="_x0000_i1025" type="#_x0000_t75" style="width:424.5pt;height:586.5pt">
             <v:imagedata r:id="rId11" o:title="Diagrama de Clases - Gestores" croptop="1758f" cropbottom="1255f" cropleft="1503f" cropright="1618f"/>
           </v:shape>
         </w:pict>
@@ -3848,13 +4252,12 @@
       <w:pPr>
         <w:pStyle w:val="Ttulo3"/>
       </w:pPr>
+      <w:bookmarkStart w:id="14" w:name="_Toc412282042"/>
       <w:r>
         <w:lastRenderedPageBreak/>
-        <w:t xml:space="preserve">Diseño aplicación </w:t>
-      </w:r>
-      <w:r>
-        <w:t>MOVIL</w:t>
-      </w:r>
+        <w:t>Diseño aplicación MOVIL</w:t>
+      </w:r>
+      <w:bookmarkEnd w:id="14"/>
     </w:p>
     <w:p>
       <w:r>
@@ -3877,7 +4280,6 @@
           <w:szCs w:val="32"/>
         </w:rPr>
       </w:pPr>
-      <w:bookmarkStart w:id="11" w:name="_Toc410902151"/>
       <w:proofErr w:type="spellStart"/>
       <w:r>
         <w:rPr>
@@ -3892,19 +4294,19 @@
         </w:rPr>
         <w:t xml:space="preserve"> y poner que para visualizarlo bien dirigirse a documentación </w:t>
       </w:r>
-      <w:commentRangeStart w:id="12"/>
+      <w:commentRangeStart w:id="15"/>
       <w:r>
         <w:rPr>
           <w:color w:val="FF0000"/>
         </w:rPr>
         <w:t>digital</w:t>
       </w:r>
-      <w:commentRangeEnd w:id="12"/>
+      <w:commentRangeEnd w:id="15"/>
       <w:r>
         <w:rPr>
           <w:rStyle w:val="Refdecomentario"/>
         </w:rPr>
-        <w:commentReference w:id="12"/>
+        <w:commentReference w:id="15"/>
       </w:r>
       <w:r>
         <w:rPr>
@@ -3924,11 +4326,12 @@
         <w:pStyle w:val="Ttulo1"/>
         <w:jc w:val="center"/>
       </w:pPr>
+      <w:bookmarkStart w:id="16" w:name="_Toc412282043"/>
       <w:r>
         <w:lastRenderedPageBreak/>
         <w:t>MODELO DE INTERACCION</w:t>
       </w:r>
-      <w:bookmarkEnd w:id="11"/>
+      <w:bookmarkEnd w:id="16"/>
     </w:p>
     <w:p>
       <w:r>
@@ -3940,7 +4343,13 @@
     </w:p>
     <w:p>
       <w:r>
-        <w:t>EL objetivo de estos diagramas es brindar una trazabilidad a nivel de código que permita a simple vista observar, captar y analizar el impacto el cambio de alguno de los componentes  intervinientes en cada funcionalidad, permitiéndole todo esto, obtener una visión más precisa del impacto de los cambios a realizar.</w:t>
+        <w:t>EL objetivo de estos diagramas es brindar una trazabilidad a nivel de código que permita a simple vista observar, captar y analizar el impacto</w:t>
+      </w:r>
+      <w:r>
+        <w:t xml:space="preserve"> d</w:t>
+      </w:r>
+      <w:r>
+        <w:t>el cambio de alguno de los componentes  intervinientes en cada funcionalidad, permitiéndole todo esto, obtener una visión más precisa del impacto de los cambios a realizar.</w:t>
       </w:r>
     </w:p>
     <w:p>
@@ -3962,7 +4371,7 @@
       <w:pPr>
         <w:pStyle w:val="Ttulo3"/>
       </w:pPr>
-      <w:bookmarkStart w:id="13" w:name="_Toc410902152"/>
+      <w:bookmarkStart w:id="17" w:name="_Toc412282044"/>
       <w:r>
         <w:lastRenderedPageBreak/>
         <w:t>Búsqueda Playas por Ciudad</w:t>
@@ -3976,7 +4385,7 @@
       <w:r>
         <w:t xml:space="preserve"> Web</w:t>
       </w:r>
-      <w:bookmarkEnd w:id="13"/>
+      <w:bookmarkEnd w:id="17"/>
     </w:p>
     <w:p>
       <w:r>
@@ -4092,7 +4501,7 @@
           <w:lang w:val="es-AR"/>
         </w:rPr>
       </w:pPr>
-      <w:bookmarkStart w:id="14" w:name="_Toc410902153"/>
+      <w:bookmarkStart w:id="18" w:name="_Toc412282045"/>
       <w:r>
         <w:rPr>
           <w:lang w:val="es-AR"/>
@@ -4130,7 +4539,7 @@
         </w:rPr>
         <w:t xml:space="preserve"> Web</w:t>
       </w:r>
-      <w:bookmarkEnd w:id="14"/>
+      <w:bookmarkEnd w:id="18"/>
     </w:p>
     <w:p>
       <w:r>
@@ -4457,7 +4866,7 @@
           <w:lang w:val="es-AR"/>
         </w:rPr>
       </w:pPr>
-      <w:bookmarkStart w:id="15" w:name="_Toc410902154"/>
+      <w:bookmarkStart w:id="19" w:name="_Toc412282046"/>
       <w:r>
         <w:rPr>
           <w:lang w:val="es-AR"/>
@@ -4477,7 +4886,7 @@
         </w:rPr>
         <w:t xml:space="preserve"> - Web</w:t>
       </w:r>
-      <w:bookmarkEnd w:id="15"/>
+      <w:bookmarkEnd w:id="19"/>
     </w:p>
     <w:p>
       <w:pPr>
@@ -4627,7 +5036,7 @@
           <w:lang w:val="es-AR"/>
         </w:rPr>
       </w:pPr>
-      <w:bookmarkStart w:id="16" w:name="_Toc410902155"/>
+      <w:bookmarkStart w:id="20" w:name="_Toc412282047"/>
       <w:r>
         <w:rPr>
           <w:lang w:val="es-AR"/>
@@ -4653,7 +5062,7 @@
         </w:rPr>
         <w:t xml:space="preserve"> Web</w:t>
       </w:r>
-      <w:bookmarkEnd w:id="16"/>
+      <w:bookmarkEnd w:id="20"/>
     </w:p>
     <w:p>
       <w:pPr>
@@ -4772,7 +5181,7 @@
           <w:lang w:val="es-AR"/>
         </w:rPr>
       </w:pPr>
-      <w:bookmarkStart w:id="17" w:name="_Toc410902156"/>
+      <w:bookmarkStart w:id="21" w:name="_Toc412282048"/>
       <w:r>
         <w:rPr>
           <w:lang w:val="es-AR"/>
@@ -4780,7 +5189,7 @@
         <w:lastRenderedPageBreak/>
         <w:t>Consulta Playas – Móvil</w:t>
       </w:r>
-      <w:bookmarkEnd w:id="17"/>
+      <w:bookmarkEnd w:id="21"/>
     </w:p>
     <w:p>
       <w:pPr>
@@ -5332,18 +5741,16 @@
           <w:szCs w:val="32"/>
         </w:rPr>
       </w:pPr>
-      <w:bookmarkStart w:id="18" w:name="_Toc410902157"/>
       <w:r>
         <w:br w:type="page"/>
       </w:r>
-      <w:bookmarkStart w:id="19" w:name="_GoBack"/>
-      <w:bookmarkEnd w:id="19"/>
     </w:p>
     <w:p>
       <w:pPr>
         <w:pStyle w:val="Ttulo1"/>
         <w:jc w:val="center"/>
       </w:pPr>
+      <w:bookmarkStart w:id="22" w:name="_Toc412282049"/>
       <w:r>
         <w:lastRenderedPageBreak/>
         <w:t>MODELO DE ARQUTECTURA</w:t>
@@ -5351,25 +5758,34 @@
       <w:r>
         <w:t>/DEPLIEGUE</w:t>
       </w:r>
-      <w:bookmarkEnd w:id="18"/>
-    </w:p>
-    <w:p>
+      <w:bookmarkEnd w:id="22"/>
+    </w:p>
+    <w:p>
+      <w:r>
+        <w:t>La arquitectura que presenta el sistema GeoParking es como el diagrama que se muestra a continuación. La arquitectura se organiza en 3 bloques principales que están en contante interacción: El servidor de la aplicación, el cliente Web y el Cliente Móvil.</w:t>
+      </w:r>
+    </w:p>
+    <w:p>
+      <w:pPr>
+        <w:pStyle w:val="Ttulo2"/>
+      </w:pPr>
+      <w:bookmarkStart w:id="23" w:name="_Toc412282050"/>
       <w:r>
         <w:rPr>
           <w:noProof/>
           <w:lang w:val="es-AR" w:eastAsia="es-AR"/>
         </w:rPr>
         <w:drawing>
-          <wp:anchor distT="0" distB="0" distL="114300" distR="114300" simplePos="0" relativeHeight="251658240" behindDoc="0" locked="0" layoutInCell="1" allowOverlap="1">
+          <wp:anchor distT="0" distB="0" distL="114300" distR="114300" simplePos="0" relativeHeight="251658240" behindDoc="0" locked="0" layoutInCell="1" allowOverlap="1" wp14:anchorId="48F85159" wp14:editId="7955985F">
             <wp:simplePos x="0" y="0"/>
             <wp:positionH relativeFrom="column">
-              <wp:posOffset>-302895</wp:posOffset>
+              <wp:posOffset>43815</wp:posOffset>
             </wp:positionH>
             <wp:positionV relativeFrom="paragraph">
-              <wp:posOffset>1139825</wp:posOffset>
+              <wp:posOffset>389255</wp:posOffset>
             </wp:positionV>
-            <wp:extent cx="6125845" cy="3572510"/>
-            <wp:effectExtent l="38100" t="57150" r="122555" b="104140"/>
+            <wp:extent cx="5295900" cy="3088005"/>
+            <wp:effectExtent l="76200" t="76200" r="114300" b="112395"/>
             <wp:wrapTopAndBottom/>
             <wp:docPr id="8" name="Imagen 8" descr="C:\Users\Lukas\AppData\Local\Microsoft\Windows\INetCache\Content.Word\Modelo de arquitectura.jpg"/>
             <wp:cNvGraphicFramePr>
@@ -5400,7 +5816,7 @@
                   <pic:spPr bwMode="auto">
                     <a:xfrm>
                       <a:off x="0" y="0"/>
-                      <a:ext cx="6125845" cy="3572510"/>
+                      <a:ext cx="5295900" cy="3088005"/>
                     </a:xfrm>
                     <a:prstGeom prst="rect">
                       <a:avLst/>
@@ -5423,22 +5839,19 @@
                 </pic:pic>
               </a:graphicData>
             </a:graphic>
+            <wp14:sizeRelH relativeFrom="margin">
+              <wp14:pctWidth>0</wp14:pctWidth>
+            </wp14:sizeRelH>
+            <wp14:sizeRelV relativeFrom="margin">
+              <wp14:pctHeight>0</wp14:pctHeight>
+            </wp14:sizeRelV>
           </wp:anchor>
         </w:drawing>
       </w:r>
       <w:r>
-        <w:t>La arquitectura que presenta el sistema GeoParking es como el diagrama que se muestra a continuación. La arquitectura se organiza en 3 bloques principales que están en contante interacción: El servidor de la aplicación, el cliente Web y el Cliente Móvil.</w:t>
-      </w:r>
-    </w:p>
-    <w:p>
-      <w:pPr>
-        <w:pStyle w:val="Ttulo2"/>
-      </w:pPr>
-      <w:bookmarkStart w:id="20" w:name="_Toc410902158"/>
-      <w:r>
         <w:t>Servidor</w:t>
       </w:r>
-      <w:bookmarkEnd w:id="20"/>
+      <w:bookmarkEnd w:id="23"/>
     </w:p>
     <w:p>
       <w:r>
@@ -5453,14 +5866,14 @@
           <w:numId w:val="7"/>
         </w:numPr>
       </w:pPr>
-      <w:bookmarkStart w:id="21" w:name="_Toc410902159"/>
+      <w:bookmarkStart w:id="24" w:name="_Toc412282051"/>
       <w:r>
         <w:rPr>
           <w:rStyle w:val="Ttulo3Car"/>
         </w:rPr>
         <w:t>Presentación</w:t>
       </w:r>
-      <w:bookmarkEnd w:id="21"/>
+      <w:bookmarkEnd w:id="24"/>
       <w:r>
         <w:t>: es el componente encargado de albergar todo aquello que genere una forma de interacción con el usuario, será aquella interfaz de comunicación a través de la cual se ofrezca las funcionalidades del sistema.</w:t>
       </w:r>
@@ -5473,14 +5886,14 @@
           <w:numId w:val="7"/>
         </w:numPr>
       </w:pPr>
-      <w:bookmarkStart w:id="22" w:name="_Toc410902160"/>
+      <w:bookmarkStart w:id="25" w:name="_Toc412282052"/>
       <w:r>
         <w:rPr>
           <w:rStyle w:val="Ttulo3Car"/>
         </w:rPr>
         <w:t>Negocio</w:t>
       </w:r>
-      <w:bookmarkEnd w:id="22"/>
+      <w:bookmarkEnd w:id="25"/>
       <w:r>
         <w:t>: es el componente encargado de albergar todo aquello que establezca la manera en que funcionara el sistema, y las reglas que rigen ese comportamiento. Este componente se subdivide a su vez en:</w:t>
       </w:r>
@@ -5550,14 +5963,14 @@
           <w:numId w:val="7"/>
         </w:numPr>
       </w:pPr>
-      <w:bookmarkStart w:id="23" w:name="_Toc410902161"/>
+      <w:bookmarkStart w:id="26" w:name="_Toc412282053"/>
       <w:r>
         <w:rPr>
           <w:rStyle w:val="Ttulo3Car"/>
         </w:rPr>
         <w:t>Entity Framework</w:t>
       </w:r>
-      <w:bookmarkEnd w:id="23"/>
+      <w:bookmarkEnd w:id="26"/>
       <w:r>
         <w:t>:</w:t>
       </w:r>
@@ -5573,98 +5986,241 @@
           <w:numId w:val="7"/>
         </w:numPr>
       </w:pPr>
-      <w:bookmarkStart w:id="24" w:name="_Toc410902162"/>
+      <w:bookmarkStart w:id="27" w:name="_Toc412282054"/>
       <w:r>
         <w:rPr>
           <w:rStyle w:val="Ttulo3Car"/>
         </w:rPr>
+        <w:t>SQL Server</w:t>
+      </w:r>
+      <w:bookmarkEnd w:id="27"/>
+      <w:r>
+        <w:t>:</w:t>
+      </w:r>
+      <w:r>
+        <w:t xml:space="preserve"> es la instancia de la Base de Datos que alberga toda la información del sistema.</w:t>
+      </w:r>
+    </w:p>
+    <w:p>
+      <w:pPr>
+        <w:pStyle w:val="Ttulo2"/>
+      </w:pPr>
+      <w:bookmarkStart w:id="28" w:name="_Toc412282055"/>
+      <w:r>
         <w:lastRenderedPageBreak/>
-        <w:t>SQL Server</w:t>
-      </w:r>
-      <w:bookmarkEnd w:id="24"/>
-      <w:r>
-        <w:t>:</w:t>
-      </w:r>
-      <w:r>
-        <w:t xml:space="preserve"> es la instancia de la Base de Datos que alberga toda la información del sistema.</w:t>
+        <w:t>Cliente Web</w:t>
+      </w:r>
+      <w:bookmarkEnd w:id="28"/>
+    </w:p>
+    <w:p>
+      <w:r>
+        <w:t xml:space="preserve">Este nodo contendrá el </w:t>
+      </w:r>
+      <w:r>
+        <w:rPr>
+          <w:b/>
+        </w:rPr>
+        <w:t>navegador</w:t>
+      </w:r>
+      <w:r>
+        <w:t xml:space="preserve"> a través del cual se realiza la conexión con nuestro sistema mediante de peticiones Http (Internet).</w:t>
       </w:r>
     </w:p>
     <w:p>
       <w:pPr>
         <w:pStyle w:val="Ttulo2"/>
       </w:pPr>
-      <w:bookmarkStart w:id="25" w:name="_Toc410902163"/>
-      <w:r>
-        <w:t>Cliente Web</w:t>
-      </w:r>
-      <w:bookmarkEnd w:id="25"/>
-    </w:p>
-    <w:p>
-      <w:r>
-        <w:t xml:space="preserve">Este nodo contendrá el </w:t>
-      </w:r>
-      <w:r>
-        <w:rPr>
+      <w:bookmarkStart w:id="29" w:name="_Toc412282056"/>
+      <w:r>
+        <w:t>Cliente Móvil</w:t>
+      </w:r>
+      <w:bookmarkEnd w:id="29"/>
+    </w:p>
+    <w:p>
+      <w:pPr>
+        <w:rPr>
+          <w:rFonts w:asciiTheme="majorHAnsi" w:eastAsiaTheme="majorEastAsia" w:hAnsiTheme="majorHAnsi" w:cstheme="majorBidi"/>
           <w:b/>
-        </w:rPr>
-        <w:t>navegador</w:t>
-      </w:r>
-      <w:r>
-        <w:t xml:space="preserve"> a través del cual se realiza la conexión con nuestro sistema mediante de peticiones Http (Internet).</w:t>
+          <w:sz w:val="28"/>
+          <w:szCs w:val="26"/>
+        </w:rPr>
+      </w:pPr>
+      <w:r>
+        <w:t xml:space="preserve">Este nodo contendrá la </w:t>
+      </w:r>
+      <w:r>
+        <w:rPr>
+          <w:b/>
+        </w:rPr>
+        <w:t>aplicación móvil</w:t>
+      </w:r>
+      <w:r>
+        <w:t xml:space="preserve"> desarrollada para que consuma los servicios del Web Service deployado en el Servidor y así podrán brindar las funcionalidades del sistema. </w:t>
       </w:r>
     </w:p>
     <w:p>
       <w:pPr>
         <w:pStyle w:val="Ttulo2"/>
       </w:pPr>
-      <w:bookmarkStart w:id="26" w:name="_Toc410902164"/>
-      <w:r>
-        <w:t>Cliente Móvil</w:t>
-      </w:r>
-      <w:bookmarkEnd w:id="26"/>
-    </w:p>
-    <w:p>
-      <w:r>
-        <w:t xml:space="preserve">Este nodo contendrá la </w:t>
-      </w:r>
+    </w:p>
+    <w:p>
+      <w:pPr>
+        <w:pStyle w:val="Ttulo2"/>
+      </w:pPr>
+      <w:bookmarkStart w:id="30" w:name="_Toc412282057"/>
+      <w:r>
+        <w:t>SEGURIDAD</w:t>
+      </w:r>
+      <w:bookmarkEnd w:id="30"/>
+    </w:p>
+    <w:p>
+      <w:r>
+        <w:t>El manejo de la seguridad de la aplicación en cuanto al acceso de la información que el sistema obtiene, procesa y muestra, está basado en la autenticación de quien se comunica con el sistema ya sea web o desde la aplicación móvil.</w:t>
+      </w:r>
+    </w:p>
+    <w:p>
+      <w:r>
+        <w:t xml:space="preserve">En cuanto a la aplicación </w:t>
+      </w:r>
+      <w:r>
+        <w:t>web</w:t>
+      </w:r>
+      <w:r>
+        <w:t xml:space="preserve"> la seguridad de acceso a la información esta manejada por el manejo de roles y permisos para los diferentes usuarios que interactúan con el sistema. Cada funcionalidad está restringida a roles específicos.</w:t>
+      </w:r>
+    </w:p>
+    <w:p>
+      <w:r>
+        <w:t>En la aplicación móvil, la obtención de la información que se muestra en la aplicación es obtenida a través de los servicios del componente WebService del sistema. Todas las peticiones que realiza nuestra aplicación móvil envían un clave al servicio web para que valide que es nuestra aplicación la que está realizando esas peticiones y no otra ajena al sistema.</w:t>
+      </w:r>
+    </w:p>
+    <w:p>
+      <w:pPr>
+        <w:pStyle w:val="Ttulo3"/>
+      </w:pPr>
+      <w:bookmarkStart w:id="31" w:name="_Toc412282058"/>
+      <w:r>
+        <w:t>Conexión con API GeoParking</w:t>
+      </w:r>
+      <w:bookmarkEnd w:id="31"/>
+    </w:p>
+    <w:p>
+      <w:r>
+        <w:rPr>
+          <w:noProof/>
+          <w:lang w:val="es-AR" w:eastAsia="es-AR"/>
+        </w:rPr>
+        <w:drawing>
+          <wp:inline distT="0" distB="0" distL="0" distR="0">
+            <wp:extent cx="5067300" cy="4429125"/>
+            <wp:effectExtent l="0" t="0" r="0" b="0"/>
+            <wp:docPr id="24" name="Imagen 24"/>
+            <wp:cNvGraphicFramePr>
+              <a:graphicFrameLocks xmlns:a="http://schemas.openxmlformats.org/drawingml/2006/main" noChangeAspect="1"/>
+            </wp:cNvGraphicFramePr>
+            <a:graphic xmlns:a="http://schemas.openxmlformats.org/drawingml/2006/main">
+              <a:graphicData uri="http://schemas.openxmlformats.org/drawingml/2006/picture">
+                <pic:pic xmlns:pic="http://schemas.openxmlformats.org/drawingml/2006/picture">
+                  <pic:nvPicPr>
+                    <pic:cNvPr id="0" name="Picture 5"/>
+                    <pic:cNvPicPr>
+                      <a:picLocks noChangeAspect="1" noChangeArrowheads="1"/>
+                    </pic:cNvPicPr>
+                  </pic:nvPicPr>
+                  <pic:blipFill rotWithShape="1">
+                    <a:blip r:embed="rId25">
+                      <a:extLst>
+                        <a:ext uri="{28A0092B-C50C-407E-A947-70E740481C1C}">
+                          <a14:useLocalDpi xmlns:a14="http://schemas.microsoft.com/office/drawing/2010/main" val="0"/>
+                        </a:ext>
+                      </a:extLst>
+                    </a:blip>
+                    <a:srcRect l="3179" t="4990" r="2828" b="2132"/>
+                    <a:stretch/>
+                  </pic:blipFill>
+                  <pic:spPr bwMode="auto">
+                    <a:xfrm>
+                      <a:off x="0" y="0"/>
+                      <a:ext cx="5075656" cy="4436429"/>
+                    </a:xfrm>
+                    <a:prstGeom prst="rect">
+                      <a:avLst/>
+                    </a:prstGeom>
+                    <a:noFill/>
+                    <a:ln>
+                      <a:noFill/>
+                    </a:ln>
+                    <a:extLst>
+                      <a:ext uri="{53640926-AAD7-44D8-BBD7-CCE9431645EC}">
+                        <a14:shadowObscured xmlns:a14="http://schemas.microsoft.com/office/drawing/2010/main"/>
+                      </a:ext>
+                    </a:extLst>
+                  </pic:spPr>
+                </pic:pic>
+              </a:graphicData>
+            </a:graphic>
+          </wp:inline>
+        </w:drawing>
+      </w:r>
+    </w:p>
+    <w:p>
+      <w:r>
+        <w:lastRenderedPageBreak/>
+        <w:t>Como se puede apreciar los componentes presentes en el modelo, corresponden a los distintos pasos para el uso del API GeoParking por parte de los sistemas de las playas de estacionamiento.</w:t>
+      </w:r>
+    </w:p>
+    <w:p>
+      <w:r>
+        <w:t xml:space="preserve">El proceso consta de crear una </w:t>
+      </w:r>
+      <w:r>
+        <w:t>solicitud,</w:t>
+      </w:r>
+      <w:r>
+        <w:t xml:space="preserve"> que la misma se</w:t>
+      </w:r>
+      <w:r>
+        <w:t>a aprobada, y que paso seguido se cree la conexión para comunicar la playa con GeoParking.</w:t>
+      </w:r>
+    </w:p>
+    <w:p>
+      <w:r>
+        <w:t>Para ello lo destacable es la funcionalidad que proporciona cada uno de los gestores intervinientes en el proceso.</w:t>
+      </w:r>
+    </w:p>
+    <w:p>
       <w:r>
         <w:rPr>
           <w:b/>
         </w:rPr>
-        <w:t>aplicación móvil</w:t>
-      </w:r>
-      <w:r>
-        <w:t xml:space="preserve"> desarrollada para que consuma los servicios del Web Service deployado en el Servidor y así podrán brindar las funcionalidades del sistema. </w:t>
-      </w:r>
-    </w:p>
-    <w:p/>
-    <w:p>
-      <w:pPr>
-        <w:pStyle w:val="Ttulo2"/>
-      </w:pPr>
-      <w:bookmarkStart w:id="27" w:name="_Toc410902165"/>
-      <w:r>
-        <w:t>SEGURIDAD</w:t>
-      </w:r>
-      <w:bookmarkEnd w:id="27"/>
-    </w:p>
-    <w:p>
-      <w:r>
-        <w:t>El manejo de la seguridad de la aplicación en cuanto al acceso de la información que el sistema obtiene, procesa y muestra, está basado en la autenticación de quien se comunica con el sistema ya sea web o desde la aplicación móvil.</w:t>
-      </w:r>
-    </w:p>
-    <w:p>
-      <w:r>
-        <w:t>En cuanto a la aplicación móvil la seguridad de acceso a la información esta manejada por el manejo de roles y permisos para los diferentes usuarios que interactúan con el sistema. Cada funcionalidad está restringida a roles específicos.</w:t>
-      </w:r>
-    </w:p>
-    <w:p>
-      <w:r>
-        <w:t>En la aplicación móvil, la obtención de la información que se muestra en la aplicación es obtenida a través de los servicios del componente WebService del sistema. Todas las peticiones que realiza nuestra aplicación móvil envían un clave al servicio web para que valide que es nuestra aplicación la que está realizando esas peticiones y no otra ajena al sistema.</w:t>
-      </w:r>
-    </w:p>
-    <w:p/>
-    <w:p/>
+        <w:t>GestorSolicitud</w:t>
+      </w:r>
+      <w:r>
+        <w:t>: es el encargado de crear las solicitudes para una nueva conexión y de actualizar el estado de las mismas.</w:t>
+      </w:r>
+    </w:p>
+    <w:p>
+      <w:r>
+        <w:rPr>
+          <w:b/>
+        </w:rPr>
+        <w:t>GestorConexion</w:t>
+      </w:r>
+      <w:r>
+        <w:t>: es el encargado de crear la conexión, que le permite a la playa obtener los datos de acceso al API de GeoParking.</w:t>
+      </w:r>
+    </w:p>
+    <w:p>
+      <w:r>
+        <w:rPr>
+          <w:b/>
+        </w:rPr>
+        <w:t>GestorAutenticacion</w:t>
+      </w:r>
+      <w:r>
+        <w:t>: es el encargado de validar la conexión de quien se trata de comunicar con el API de GeoParking y de darle acceso a la modificación de información de las playas.</w:t>
+      </w:r>
+    </w:p>
     <w:p>
       <w:pPr>
         <w:spacing w:before="0" w:after="160" w:line="259" w:lineRule="auto"/>
@@ -5679,7 +6235,7 @@
         <w:pStyle w:val="Ttulo1"/>
         <w:jc w:val="center"/>
       </w:pPr>
-      <w:bookmarkStart w:id="28" w:name="_Toc410902166"/>
+      <w:bookmarkStart w:id="32" w:name="_Toc412282059"/>
       <w:r>
         <w:lastRenderedPageBreak/>
         <w:t>MODELO DE ARQUTECTURA</w:t>
@@ -5687,7 +6243,7 @@
       <w:r>
         <w:t xml:space="preserve"> AJAX</w:t>
       </w:r>
-      <w:bookmarkEnd w:id="28"/>
+      <w:bookmarkEnd w:id="32"/>
     </w:p>
     <w:p>
       <w:r>
@@ -5724,7 +6280,7 @@
                     </pic:cNvPicPr>
                   </pic:nvPicPr>
                   <pic:blipFill>
-                    <a:blip r:embed="rId25" cstate="print">
+                    <a:blip r:embed="rId26" cstate="print">
                       <a:extLst>
                         <a:ext uri="{28A0092B-C50C-407E-A947-70E740481C1C}">
                           <a14:useLocalDpi xmlns:a14="http://schemas.microsoft.com/office/drawing/2010/main" val="0"/>
@@ -5776,21 +6332,21 @@
         <w:pStyle w:val="Ttulo1"/>
         <w:jc w:val="center"/>
       </w:pPr>
-      <w:bookmarkStart w:id="29" w:name="_Toc410902167"/>
+      <w:bookmarkStart w:id="33" w:name="_Toc412282060"/>
       <w:r>
         <w:t>MODELO DE COMPONENTES</w:t>
       </w:r>
-      <w:bookmarkEnd w:id="29"/>
+      <w:bookmarkEnd w:id="33"/>
     </w:p>
     <w:p>
       <w:pPr>
         <w:pStyle w:val="Ttulo2"/>
       </w:pPr>
-      <w:bookmarkStart w:id="30" w:name="_Toc410902168"/>
+      <w:bookmarkStart w:id="34" w:name="_Toc412282061"/>
       <w:r>
         <w:t>Vista de Componentes</w:t>
       </w:r>
-      <w:bookmarkEnd w:id="30"/>
+      <w:bookmarkEnd w:id="34"/>
     </w:p>
     <w:p>
       <w:r>
@@ -5899,7 +6455,7 @@
                     </pic:cNvPicPr>
                   </pic:nvPicPr>
                   <pic:blipFill>
-                    <a:blip r:embed="rId26" cstate="print">
+                    <a:blip r:embed="rId27" cstate="print">
                       <a:extLst>
                         <a:ext uri="{28A0092B-C50C-407E-A947-70E740481C1C}">
                           <a14:useLocalDpi xmlns:a14="http://schemas.microsoft.com/office/drawing/2010/main" val="0"/>
@@ -5965,12 +6521,12 @@
       <w:pPr>
         <w:pStyle w:val="Ttulo2"/>
       </w:pPr>
-      <w:bookmarkStart w:id="31" w:name="_Toc410902169"/>
+      <w:bookmarkStart w:id="35" w:name="_Toc412282062"/>
       <w:r>
         <w:lastRenderedPageBreak/>
         <w:t>Vista de Datos</w:t>
       </w:r>
-      <w:bookmarkEnd w:id="31"/>
+      <w:bookmarkEnd w:id="35"/>
     </w:p>
     <w:p>
       <w:pPr>
@@ -5997,7 +6553,7 @@
                     <pic:cNvPicPr/>
                   </pic:nvPicPr>
                   <pic:blipFill>
-                    <a:blip r:embed="rId27" cstate="print"/>
+                    <a:blip r:embed="rId28" cstate="print"/>
                     <a:stretch>
                       <a:fillRect/>
                     </a:stretch>
@@ -6179,12 +6735,12 @@
       <w:pPr>
         <w:pStyle w:val="Ttulo2"/>
       </w:pPr>
-      <w:bookmarkStart w:id="32" w:name="_Toc410902170"/>
+      <w:bookmarkStart w:id="36" w:name="_Toc412282063"/>
       <w:r>
         <w:lastRenderedPageBreak/>
         <w:t>Vista de Negocio</w:t>
       </w:r>
-      <w:bookmarkEnd w:id="32"/>
+      <w:bookmarkEnd w:id="36"/>
     </w:p>
     <w:p>
       <w:pPr>
@@ -6213,7 +6769,7 @@
                     </pic:cNvPicPr>
                   </pic:nvPicPr>
                   <pic:blipFill>
-                    <a:blip r:embed="rId28" cstate="print">
+                    <a:blip r:embed="rId29" cstate="print">
                       <a:extLst>
                         <a:ext uri="{28A0092B-C50C-407E-A947-70E740481C1C}">
                           <a14:useLocalDpi xmlns:a14="http://schemas.microsoft.com/office/drawing/2010/main" val="0"/>
@@ -6386,12 +6942,12 @@
       <w:pPr>
         <w:pStyle w:val="Ttulo2"/>
       </w:pPr>
-      <w:bookmarkStart w:id="33" w:name="_Toc410902171"/>
+      <w:bookmarkStart w:id="37" w:name="_Toc412282064"/>
       <w:r>
         <w:lastRenderedPageBreak/>
         <w:t>Vista de Entidades</w:t>
       </w:r>
-      <w:bookmarkEnd w:id="33"/>
+      <w:bookmarkEnd w:id="37"/>
     </w:p>
     <w:p>
       <w:pPr>
@@ -6418,7 +6974,7 @@
                     <pic:cNvPicPr/>
                   </pic:nvPicPr>
                   <pic:blipFill>
-                    <a:blip r:embed="rId29"/>
+                    <a:blip r:embed="rId30"/>
                     <a:stretch>
                       <a:fillRect/>
                     </a:stretch>
@@ -6750,12 +7306,12 @@
       <w:pPr>
         <w:pStyle w:val="Ttulo2"/>
       </w:pPr>
-      <w:bookmarkStart w:id="34" w:name="_Toc410902172"/>
+      <w:bookmarkStart w:id="38" w:name="_Toc412282065"/>
       <w:r>
         <w:lastRenderedPageBreak/>
         <w:t>Vista de ReglasdeNegocio</w:t>
       </w:r>
-      <w:bookmarkEnd w:id="34"/>
+      <w:bookmarkEnd w:id="38"/>
     </w:p>
     <w:p>
       <w:pPr>
@@ -6782,7 +7338,7 @@
                     <pic:cNvPicPr/>
                   </pic:nvPicPr>
                   <pic:blipFill>
-                    <a:blip r:embed="rId30"/>
+                    <a:blip r:embed="rId31"/>
                     <a:stretch>
                       <a:fillRect/>
                     </a:stretch>
@@ -6893,12 +7449,12 @@
       <w:pPr>
         <w:pStyle w:val="Ttulo2"/>
       </w:pPr>
-      <w:bookmarkStart w:id="35" w:name="_Toc410902173"/>
+      <w:bookmarkStart w:id="39" w:name="_Toc412282066"/>
       <w:r>
         <w:lastRenderedPageBreak/>
         <w:t>Vista de WebService</w:t>
       </w:r>
-      <w:bookmarkEnd w:id="35"/>
+      <w:bookmarkEnd w:id="39"/>
     </w:p>
     <w:p>
       <w:pPr>
@@ -6925,7 +7481,7 @@
                     <pic:cNvPicPr/>
                   </pic:nvPicPr>
                   <pic:blipFill>
-                    <a:blip r:embed="rId31"/>
+                    <a:blip r:embed="rId32"/>
                     <a:stretch>
                       <a:fillRect/>
                     </a:stretch>
@@ -7106,12 +7662,12 @@
       <w:pPr>
         <w:pStyle w:val="Ttulo2"/>
       </w:pPr>
-      <w:bookmarkStart w:id="36" w:name="_Toc410902174"/>
+      <w:bookmarkStart w:id="40" w:name="_Toc412282067"/>
       <w:r>
         <w:lastRenderedPageBreak/>
         <w:t>Vista de Presentación</w:t>
       </w:r>
-      <w:bookmarkEnd w:id="36"/>
+      <w:bookmarkEnd w:id="40"/>
     </w:p>
     <w:p>
       <w:pPr>
@@ -7138,7 +7694,7 @@
                     <pic:cNvPicPr/>
                   </pic:nvPicPr>
                   <pic:blipFill>
-                    <a:blip r:embed="rId32"/>
+                    <a:blip r:embed="rId33"/>
                     <a:stretch>
                       <a:fillRect/>
                     </a:stretch>
@@ -7501,7 +8057,7 @@
         <w:pStyle w:val="Ttulo1"/>
         <w:jc w:val="center"/>
       </w:pPr>
-      <w:bookmarkStart w:id="37" w:name="_Toc410902175"/>
+      <w:bookmarkStart w:id="41" w:name="_Toc412282068"/>
       <w:r>
         <w:lastRenderedPageBreak/>
         <w:t xml:space="preserve">MODELO DE </w:t>
@@ -7509,7 +8065,7 @@
       <w:r>
         <w:t>PATRONES</w:t>
       </w:r>
-      <w:bookmarkEnd w:id="37"/>
+      <w:bookmarkEnd w:id="41"/>
     </w:p>
     <w:p>
       <w:r>
@@ -7520,11 +8076,11 @@
       <w:pPr>
         <w:pStyle w:val="Ttulo2"/>
       </w:pPr>
-      <w:bookmarkStart w:id="38" w:name="_Toc410902176"/>
+      <w:bookmarkStart w:id="42" w:name="_Toc412282069"/>
       <w:r>
         <w:t>Singleton</w:t>
       </w:r>
-      <w:bookmarkEnd w:id="38"/>
+      <w:bookmarkEnd w:id="42"/>
     </w:p>
     <w:p>
       <w:pPr>
@@ -7553,7 +8109,7 @@
                     </pic:cNvPicPr>
                   </pic:nvPicPr>
                   <pic:blipFill>
-                    <a:blip r:embed="rId33" cstate="print">
+                    <a:blip r:embed="rId34" cstate="print">
                       <a:extLst>
                         <a:ext uri="{28A0092B-C50C-407E-A947-70E740481C1C}">
                           <a14:useLocalDpi xmlns:a14="http://schemas.microsoft.com/office/drawing/2010/main" val="0"/>
@@ -7675,12 +8231,12 @@
           <w:sz w:val="24"/>
         </w:rPr>
       </w:pPr>
-      <w:bookmarkStart w:id="39" w:name="_Toc410902177"/>
+      <w:bookmarkStart w:id="43" w:name="_Toc412282070"/>
       <w:r>
         <w:lastRenderedPageBreak/>
         <w:t>Repositorio</w:t>
       </w:r>
-      <w:bookmarkEnd w:id="39"/>
+      <w:bookmarkEnd w:id="43"/>
     </w:p>
     <w:p>
       <w:pPr>
@@ -7714,7 +8270,7 @@
                     </pic:cNvPicPr>
                   </pic:nvPicPr>
                   <pic:blipFill>
-                    <a:blip r:embed="rId34" cstate="print">
+                    <a:blip r:embed="rId35" cstate="print">
                       <a:extLst>
                         <a:ext uri="{28A0092B-C50C-407E-A947-70E740481C1C}">
                           <a14:useLocalDpi xmlns:a14="http://schemas.microsoft.com/office/drawing/2010/main" val="0"/>
@@ -7843,7 +8399,7 @@
     <w:p/>
     <w:p/>
     <w:sectPr>
-      <w:footerReference w:type="default" r:id="rId35"/>
+      <w:footerReference w:type="default" r:id="rId36"/>
       <w:pgSz w:w="11906" w:h="16838"/>
       <w:pgMar w:top="1417" w:right="1701" w:bottom="1417" w:left="1701" w:header="708" w:footer="708" w:gutter="0"/>
       <w:cols w:space="708"/>
@@ -7856,7 +8412,7 @@
 
 <file path=word/comments.xml><?xml version="1.0" encoding="utf-8"?>
 <w:comments xmlns:wpc="http://schemas.microsoft.com/office/word/2010/wordprocessingCanvas" xmlns:mc="http://schemas.openxmlformats.org/markup-compatibility/2006" xmlns:o="urn:schemas-microsoft-com:office:office" xmlns:r="http://schemas.openxmlformats.org/officeDocument/2006/relationships" xmlns:m="http://schemas.openxmlformats.org/officeDocument/2006/math" xmlns:v="urn:schemas-microsoft-com:vml" xmlns:wp14="http://schemas.microsoft.com/office/word/2010/wordprocessingDrawing" xmlns:wp="http://schemas.openxmlformats.org/drawingml/2006/wordprocessingDrawing" xmlns:w10="urn:schemas-microsoft-com:office:word" xmlns:w="http://schemas.openxmlformats.org/wordprocessingml/2006/main" xmlns:w14="http://schemas.microsoft.com/office/word/2010/wordml" xmlns:wpg="http://schemas.microsoft.com/office/word/2010/wordprocessingGroup" xmlns:wpi="http://schemas.microsoft.com/office/word/2010/wordprocessingInk" xmlns:wne="http://schemas.microsoft.com/office/word/2006/wordml" xmlns:wps="http://schemas.microsoft.com/office/word/2010/wordprocessingShape" mc:Ignorable="w14 wp14">
-  <w:comment w:id="12" w:author="Lukas" w:date="2015-02-10T17:26:00Z" w:initials="L">
+  <w:comment w:id="15" w:author="Lukas" w:date="2015-02-10T17:26:00Z" w:initials="L">
     <w:p>
       <w:pPr>
         <w:pStyle w:val="Textocomentario"/>
@@ -7934,7 +8490,7 @@
           <w:rPr>
             <w:noProof/>
           </w:rPr>
-          <w:t>19</w:t>
+          <w:t>4</w:t>
         </w:r>
         <w:r>
           <w:rPr>
@@ -10702,7 +11258,9 @@
     <w:rsid w:val="006676BA"/>
     <w:rsid w:val="00A326C5"/>
     <w:rsid w:val="00A6711D"/>
+    <w:rsid w:val="00B0535A"/>
     <w:rsid w:val="00C901A9"/>
+    <w:rsid w:val="00D24FB9"/>
     <w:rsid w:val="00E73818"/>
     <w:rsid w:val="00F06A3D"/>
     <w:rsid w:val="00FF4F2E"/>

</xml_diff>